<commit_message>
Documento del proyecto, teneis que ir a la carpteda donde tengais el proyecto guardado y abrir la carpeta Documento.
</commit_message>
<xml_diff>
--- a/ProyectoAhorcado/Documento/Proyecto Ahorcado.docx
+++ b/ProyectoAhorcado/Documento/Proyecto Ahorcado.docx
@@ -10,6 +10,7 @@
           <w:docPartUnique/>
         </w:docPartObj>
       </w:sdtPr>
+      <w:sdtEndPr/>
       <w:sdtContent>
         <w:p>
           <w:r>
@@ -231,6 +232,7 @@
                                     <w:dataBinding w:prefixMappings="xmlns:ns0='http://purl.org/dc/elements/1.1/' xmlns:ns1='http://schemas.openxmlformats.org/package/2006/metadata/core-properties' " w:xpath="/ns1:coreProperties[1]/ns0:title[1]" w:storeItemID="{6C3C8BC8-F283-45AE-878A-BAB7291924A1}"/>
                                     <w:text/>
                                   </w:sdtPr>
+                                  <w:sdtEndPr/>
                                   <w:sdtContent>
                                     <w:p>
                                       <w:pPr>
@@ -271,6 +273,7 @@
                                     <w:dataBinding w:prefixMappings="xmlns:ns0='http://purl.org/dc/elements/1.1/' xmlns:ns1='http://schemas.openxmlformats.org/package/2006/metadata/core-properties' " w:xpath="/ns1:coreProperties[1]/ns0:subject[1]" w:storeItemID="{6C3C8BC8-F283-45AE-878A-BAB7291924A1}"/>
                                     <w:text/>
                                   </w:sdtPr>
+                                  <w:sdtEndPr/>
                                   <w:sdtContent>
                                     <w:p>
                                       <w:pPr>
@@ -484,6 +487,13 @@
     </w:sdt>
     <w:sdt>
       <w:sdtPr>
+        <w:rPr>
+          <w:rFonts w:asciiTheme="minorHAnsi" w:eastAsiaTheme="minorHAnsi" w:hAnsiTheme="minorHAnsi" w:cstheme="minorBidi"/>
+          <w:color w:val="auto"/>
+          <w:sz w:val="22"/>
+          <w:szCs w:val="22"/>
+          <w:lang w:eastAsia="en-US"/>
+        </w:rPr>
         <w:id w:val="-227461942"/>
         <w:docPartObj>
           <w:docPartGallery w:val="Table of Contents"/>
@@ -492,13 +502,8 @@
       </w:sdtPr>
       <w:sdtEndPr>
         <w:rPr>
-          <w:rFonts w:asciiTheme="minorHAnsi" w:eastAsiaTheme="minorHAnsi" w:hAnsiTheme="minorHAnsi" w:cstheme="minorBidi"/>
           <w:b/>
           <w:bCs/>
-          <w:color w:val="auto"/>
-          <w:sz w:val="22"/>
-          <w:szCs w:val="22"/>
-          <w:lang w:eastAsia="en-US"/>
         </w:rPr>
       </w:sdtEndPr>
       <w:sdtContent>
@@ -1217,8 +1222,6 @@
           <w:u w:val="single"/>
         </w:rPr>
       </w:pPr>
-      <w:bookmarkStart w:id="0" w:name="_GoBack"/>
-      <w:bookmarkEnd w:id="0"/>
     </w:p>
     <w:p>
       <w:pPr>
@@ -1360,23 +1363,23 @@
       <w:pPr>
         <w:pStyle w:val="Ttulo1"/>
       </w:pPr>
-      <w:bookmarkStart w:id="1" w:name="_Toc502682050"/>
+      <w:bookmarkStart w:id="0" w:name="_Toc502682050"/>
       <w:r>
         <w:lastRenderedPageBreak/>
         <w:t>DOCUMENTACIÓN</w:t>
       </w:r>
+      <w:bookmarkEnd w:id="0"/>
+    </w:p>
+    <w:p/>
+    <w:p>
+      <w:pPr>
+        <w:pStyle w:val="Ttulo2"/>
+      </w:pPr>
+      <w:bookmarkStart w:id="1" w:name="_Toc502682051"/>
+      <w:r>
+        <w:t>RESUMEN DEL PROPOSITO DEL PROYECTO</w:t>
+      </w:r>
       <w:bookmarkEnd w:id="1"/>
-    </w:p>
-    <w:p/>
-    <w:p>
-      <w:pPr>
-        <w:pStyle w:val="Ttulo2"/>
-      </w:pPr>
-      <w:bookmarkStart w:id="2" w:name="_Toc502682051"/>
-      <w:r>
-        <w:t>RESUMEN DEL PROPOSITO DEL PROYECTO</w:t>
-      </w:r>
-      <w:bookmarkEnd w:id="2"/>
     </w:p>
     <w:p>
       <w:r>
@@ -1398,15 +1401,7 @@
         <w:t xml:space="preserve"> clásico</w:t>
       </w:r>
       <w:r>
-        <w:t xml:space="preserve"> (también llamado colgado) es un juego de adivinanzas de lápiz y papel para dos o más jugadores. Un jugador </w:t>
-      </w:r>
-      <w:proofErr w:type="gramStart"/>
-      <w:r>
-        <w:t>piensa</w:t>
-      </w:r>
-      <w:proofErr w:type="gramEnd"/>
-      <w:r>
-        <w:t xml:space="preserve"> en una palabra, frase u oración y el otro trata de adivinarla según lo que sugiere por letras</w:t>
+        <w:t xml:space="preserve"> (también llamado colgado) es un juego de adivinanzas de lápiz y papel para dos o más jugadores. Un jugador piensa en una palabra, frase u oración y el otro trata de adivinarla según lo que sugiere por letras</w:t>
       </w:r>
       <w:r>
         <w:t xml:space="preserve">. En nuestro caso lo hemos modificado, la maquina o el juego propone una palabra y el usuario o jugador debe adivinarla, se presenta el </w:t>
@@ -1415,15 +1410,7 @@
         <w:t>alfabeto</w:t>
       </w:r>
       <w:r>
-        <w:t xml:space="preserve"> (</w:t>
-      </w:r>
-      <w:proofErr w:type="gramStart"/>
-      <w:r>
-        <w:t>Español</w:t>
-      </w:r>
-      <w:proofErr w:type="gramEnd"/>
-      <w:r>
-        <w:t xml:space="preserve">) en botones y el jugador debe ir pulsando según crea cual es la letra que estará en la palabra, también se da la opción de responder directamente </w:t>
+        <w:t xml:space="preserve"> (Español) en botones y el jugador debe ir pulsando según crea cual es la letra que estará en la palabra, también se da la opción de responder directamente </w:t>
       </w:r>
       <w:r>
         <w:t xml:space="preserve">a través de </w:t>
@@ -1440,13 +1427,7 @@
         <w:t>Las principales ventajas de usar una aplicación web frente a una aplicación</w:t>
       </w:r>
       <w:r>
-        <w:t xml:space="preserve"> </w:t>
-      </w:r>
-      <w:r>
-        <w:t>simple</w:t>
-      </w:r>
-      <w:r>
-        <w:t xml:space="preserve"> o</w:t>
+        <w:t xml:space="preserve"> simple o</w:t>
       </w:r>
       <w:r>
         <w:t xml:space="preserve"> de escritorio son:</w:t>
@@ -1529,11 +1510,11 @@
       <w:pPr>
         <w:pStyle w:val="Ttulo2"/>
       </w:pPr>
-      <w:bookmarkStart w:id="3" w:name="_Toc502682052"/>
+      <w:bookmarkStart w:id="2" w:name="_Toc502682052"/>
       <w:r>
         <w:t>LISTA DE FUNCIONALIDADES DEL PROYECTO</w:t>
       </w:r>
-      <w:bookmarkEnd w:id="3"/>
+      <w:bookmarkEnd w:id="2"/>
     </w:p>
     <w:p>
       <w:pPr>
@@ -1651,15 +1632,7 @@
         </w:numPr>
       </w:pPr>
       <w:r>
-        <w:t>La palabra oculta por este signo: ‘_</w:t>
-      </w:r>
-      <w:proofErr w:type="gramStart"/>
-      <w:r>
-        <w:t>’ ,</w:t>
-      </w:r>
-      <w:proofErr w:type="gramEnd"/>
-      <w:r>
-        <w:t xml:space="preserve"> aparecerán el mismo número de signos que de letras tenga la palabra.</w:t>
+        <w:t>La palabra oculta por este signo: ‘_’ , aparecerán el mismo número de signos que de letras tenga la palabra.</w:t>
       </w:r>
     </w:p>
     <w:p>
@@ -1682,27 +1655,18 @@
           <w:numId w:val="1"/>
         </w:numPr>
       </w:pPr>
-      <w:proofErr w:type="spellStart"/>
-      <w:r>
-        <w:t>Imput</w:t>
-      </w:r>
-      <w:proofErr w:type="spellEnd"/>
-      <w:r>
-        <w:t xml:space="preserve"> </w:t>
-      </w:r>
-      <w:proofErr w:type="spellStart"/>
-      <w:r>
-        <w:t>text</w:t>
-      </w:r>
-      <w:proofErr w:type="spellEnd"/>
-      <w:r>
-        <w:t xml:space="preserve"> donde se puede introducir un texto, si el texto coincide con la palabra se </w:t>
-      </w:r>
-      <w:proofErr w:type="gramStart"/>
-      <w:r>
-        <w:t>ganara</w:t>
-      </w:r>
-      <w:proofErr w:type="gramEnd"/>
+      <w:r>
+        <w:rPr>
+          <w:i/>
+        </w:rPr>
+        <w:t xml:space="preserve">Imput text </w:t>
+      </w:r>
+      <w:r>
+        <w:t xml:space="preserve">donde se puede introducir un texto, si el texto coincide con la palabra se </w:t>
+      </w:r>
+      <w:r>
+        <w:t>ganará</w:t>
+      </w:r>
       <w:r>
         <w:t xml:space="preserve"> inmediatamente independientemente del número de letras que falte por adivinar (Si se ha ganado el botón de </w:t>
       </w:r>
@@ -1772,11 +1736,11 @@
       <w:pPr>
         <w:pStyle w:val="Ttulo2"/>
       </w:pPr>
-      <w:bookmarkStart w:id="4" w:name="_Toc502682053"/>
+      <w:bookmarkStart w:id="3" w:name="_Toc502682053"/>
       <w:r>
         <w:t>DOCUEMTO DE DISEÑO, DECISIONES DEL PROYECTO.</w:t>
       </w:r>
-      <w:bookmarkEnd w:id="4"/>
+      <w:bookmarkEnd w:id="3"/>
     </w:p>
     <w:p/>
     <w:p>
@@ -1822,33 +1786,11 @@
       <w:r>
         <w:t xml:space="preserve">Insertar un </w:t>
       </w:r>
-      <w:proofErr w:type="spellStart"/>
       <w:r>
         <w:rPr>
           <w:i/>
         </w:rPr>
-        <w:t>imput</w:t>
-      </w:r>
-      <w:proofErr w:type="spellEnd"/>
-      <w:r>
-        <w:rPr>
-          <w:i/>
-        </w:rPr>
-        <w:t xml:space="preserve"> </w:t>
-      </w:r>
-      <w:proofErr w:type="spellStart"/>
-      <w:r>
-        <w:rPr>
-          <w:i/>
-        </w:rPr>
-        <w:t>text</w:t>
-      </w:r>
-      <w:proofErr w:type="spellEnd"/>
-      <w:r>
-        <w:rPr>
-          <w:i/>
-        </w:rPr>
-        <w:t xml:space="preserve"> </w:t>
+        <w:t xml:space="preserve">imput text </w:t>
       </w:r>
       <w:r>
         <w:t>con un botón de enviar y comprobar que la letra está en la palabra.</w:t>
@@ -2015,45 +1957,8 @@
           <w:numId w:val="6"/>
         </w:numPr>
       </w:pPr>
-      <w:proofErr w:type="spellStart"/>
-      <w:r>
-        <w:t>idUsuarios</w:t>
-      </w:r>
-      <w:proofErr w:type="spellEnd"/>
-      <w:r>
-        <w:t xml:space="preserve">, Nombre, </w:t>
-      </w:r>
-      <w:proofErr w:type="spellStart"/>
-      <w:r>
-        <w:t>Password</w:t>
-      </w:r>
-      <w:proofErr w:type="spellEnd"/>
-      <w:r>
-        <w:t xml:space="preserve">, Puntuación, </w:t>
-      </w:r>
-      <w:proofErr w:type="spellStart"/>
-      <w:r>
-        <w:t>idPalabra</w:t>
-      </w:r>
-      <w:proofErr w:type="spellEnd"/>
-      <w:r>
-        <w:t xml:space="preserve">. (En el proyecto se usará como </w:t>
-      </w:r>
-      <w:proofErr w:type="spellStart"/>
-      <w:r>
-        <w:t>primary</w:t>
-      </w:r>
-      <w:proofErr w:type="spellEnd"/>
-      <w:r>
-        <w:t xml:space="preserve"> </w:t>
-      </w:r>
-      <w:proofErr w:type="spellStart"/>
-      <w:r>
-        <w:t>key</w:t>
-      </w:r>
-      <w:proofErr w:type="spellEnd"/>
-      <w:r>
-        <w:t xml:space="preserve"> el Nombre)</w:t>
+      <w:r>
+        <w:t>idUsuarios, Nombre, Password, Puntuación, idPalabra. (En el proyecto se usará como primary key el Nombre)</w:t>
       </w:r>
     </w:p>
     <w:p>
@@ -2064,45 +1969,8 @@
           <w:numId w:val="6"/>
         </w:numPr>
       </w:pPr>
-      <w:proofErr w:type="spellStart"/>
-      <w:r>
-        <w:t>idUsuarios</w:t>
-      </w:r>
-      <w:proofErr w:type="spellEnd"/>
-      <w:r>
-        <w:t xml:space="preserve">, Nombre, </w:t>
-      </w:r>
-      <w:proofErr w:type="spellStart"/>
-      <w:r>
-        <w:t>Password</w:t>
-      </w:r>
-      <w:proofErr w:type="spellEnd"/>
-      <w:r>
-        <w:t xml:space="preserve">, Puntuación, </w:t>
-      </w:r>
-      <w:proofErr w:type="spellStart"/>
-      <w:r>
-        <w:t>PartidasG</w:t>
-      </w:r>
-      <w:proofErr w:type="spellEnd"/>
-      <w:r>
-        <w:t xml:space="preserve">, </w:t>
-      </w:r>
-      <w:proofErr w:type="spellStart"/>
-      <w:r>
-        <w:t>PartidasP</w:t>
-      </w:r>
-      <w:proofErr w:type="spellEnd"/>
-      <w:r>
-        <w:t xml:space="preserve">, Media, </w:t>
-      </w:r>
-      <w:proofErr w:type="spellStart"/>
-      <w:r>
-        <w:t>idPalabra</w:t>
-      </w:r>
-      <w:proofErr w:type="spellEnd"/>
-      <w:r>
-        <w:t>.</w:t>
+      <w:r>
+        <w:t>idUsuarios, Nombre, Password, Puntuación, PartidasG, PartidasP, Media, idPalabra.</w:t>
       </w:r>
     </w:p>
     <w:p>
@@ -2113,59 +1981,12 @@
           <w:numId w:val="6"/>
         </w:numPr>
       </w:pPr>
-      <w:proofErr w:type="spellStart"/>
-      <w:r>
-        <w:t>idUsuarios</w:t>
-      </w:r>
-      <w:proofErr w:type="spellEnd"/>
-      <w:r>
-        <w:t xml:space="preserve">, Nombre, </w:t>
-      </w:r>
-      <w:proofErr w:type="spellStart"/>
-      <w:r>
-        <w:t>Password</w:t>
-      </w:r>
-      <w:proofErr w:type="spellEnd"/>
-      <w:r>
-        <w:t xml:space="preserve">, Puntuación, </w:t>
-      </w:r>
-      <w:proofErr w:type="spellStart"/>
-      <w:r>
-        <w:t>PartidasG</w:t>
-      </w:r>
-      <w:proofErr w:type="spellEnd"/>
-      <w:r>
-        <w:t xml:space="preserve">, </w:t>
-      </w:r>
-      <w:proofErr w:type="spellStart"/>
-      <w:r>
-        <w:t>PartidasP</w:t>
-      </w:r>
-      <w:proofErr w:type="spellEnd"/>
-      <w:r>
-        <w:t xml:space="preserve">, Media, </w:t>
-      </w:r>
-      <w:proofErr w:type="spellStart"/>
-      <w:r>
-        <w:t>idPalabra</w:t>
-      </w:r>
-      <w:proofErr w:type="spellEnd"/>
-      <w:r>
-        <w:t xml:space="preserve">, </w:t>
-      </w:r>
-      <w:proofErr w:type="spellStart"/>
-      <w:r>
-        <w:t>ListaAciertos</w:t>
-      </w:r>
-      <w:proofErr w:type="spellEnd"/>
-      <w:r>
-        <w:t xml:space="preserve">, </w:t>
-      </w:r>
-      <w:proofErr w:type="spellStart"/>
-      <w:r>
-        <w:t>ListaFallos</w:t>
-      </w:r>
-      <w:proofErr w:type="spellEnd"/>
+      <w:r>
+        <w:t>idUsuarios, Nombre, Password, Puntuación, PartidasG, PartidasP, Media, idPalabra</w:t>
+      </w:r>
+      <w:r>
+        <w:t>, ListaAciertos, ListaFallos</w:t>
+      </w:r>
       <w:r>
         <w:t>.</w:t>
       </w:r>
@@ -2203,7 +2024,6 @@
           <w:numId w:val="6"/>
         </w:numPr>
       </w:pPr>
-      <w:proofErr w:type="spellStart"/>
       <w:r>
         <w:t>i</w:t>
       </w:r>
@@ -2211,11 +2031,7 @@
         <w:t>d</w:t>
       </w:r>
       <w:r>
-        <w:t>Palabra</w:t>
-      </w:r>
-      <w:proofErr w:type="spellEnd"/>
-      <w:r>
-        <w:t>, palabra, tema.</w:t>
+        <w:t>Palabra, palabra, tema.</w:t>
       </w:r>
     </w:p>
     <w:p>
@@ -2331,15 +2147,7 @@
     </w:p>
     <w:p>
       <w:r>
-        <w:t xml:space="preserve">Se realiza la segunda presentación del proyecto, cambios que se piden o se sugieren, quitar código de los </w:t>
-      </w:r>
-      <w:proofErr w:type="spellStart"/>
-      <w:r>
-        <w:t>jsp</w:t>
-      </w:r>
-      <w:proofErr w:type="spellEnd"/>
-      <w:r>
-        <w:t xml:space="preserve">, guardar partida, dos jugadores, centrarse </w:t>
+        <w:t xml:space="preserve">Se realiza la segunda presentación del proyecto, cambios que se piden o se sugieren, quitar código de los jsp, guardar partida, dos jugadores, centrarse </w:t>
       </w:r>
       <w:r>
         <w:t>en los mínimos.</w:t>
@@ -2354,23 +2162,7 @@
         </w:numPr>
       </w:pPr>
       <w:r>
-        <w:t xml:space="preserve">Quitar código de los </w:t>
-      </w:r>
-      <w:proofErr w:type="spellStart"/>
-      <w:r>
-        <w:t>jsp</w:t>
-      </w:r>
-      <w:proofErr w:type="spellEnd"/>
-      <w:r>
-        <w:t xml:space="preserve">, no es posible quitarlo en </w:t>
-      </w:r>
-      <w:proofErr w:type="spellStart"/>
-      <w:r>
-        <w:t>Tutorial.jsp</w:t>
-      </w:r>
-      <w:proofErr w:type="spellEnd"/>
-      <w:r>
-        <w:t>.</w:t>
+        <w:t>Quitar código de los jsp, no es posible quitarlo en Tutorial.jsp.</w:t>
       </w:r>
     </w:p>
     <w:p>
@@ -2382,15 +2174,7 @@
         </w:numPr>
       </w:pPr>
       <w:r>
-        <w:t xml:space="preserve">Revisión de mínimos, añadir Cookie, </w:t>
-      </w:r>
-      <w:proofErr w:type="spellStart"/>
-      <w:r>
-        <w:t>Listener</w:t>
-      </w:r>
-      <w:proofErr w:type="spellEnd"/>
-      <w:r>
-        <w:t>…</w:t>
+        <w:t>Revisión de mínimos, añadir Cookie, Listener…</w:t>
       </w:r>
     </w:p>
     <w:p>
@@ -2416,6 +2200,8 @@
       <w:r>
         <w:t>Cambio en 2 jugadores, la decisión es que el usuario colabore añadiendo palabras.</w:t>
       </w:r>
+      <w:bookmarkStart w:id="4" w:name="_GoBack"/>
+      <w:bookmarkEnd w:id="4"/>
     </w:p>
     <w:p>
       <w:pPr>
@@ -3692,6 +3478,7 @@
     <w:lsdException w:name="HTML Sample" w:semiHidden="1" w:unhideWhenUsed="1"/>
     <w:lsdException w:name="HTML Typewriter" w:semiHidden="1" w:unhideWhenUsed="1"/>
     <w:lsdException w:name="HTML Variable" w:semiHidden="1" w:unhideWhenUsed="1"/>
+    <w:lsdException w:name="Normal Table" w:semiHidden="1" w:unhideWhenUsed="1"/>
     <w:lsdException w:name="annotation subject" w:semiHidden="1" w:unhideWhenUsed="1"/>
     <w:lsdException w:name="No List" w:semiHidden="1" w:unhideWhenUsed="1"/>
     <w:lsdException w:name="Outline List 1" w:semiHidden="1" w:unhideWhenUsed="1"/>
@@ -3738,8 +3525,10 @@
     <w:lsdException w:name="Table Subtle 2" w:semiHidden="1" w:unhideWhenUsed="1"/>
     <w:lsdException w:name="Table Web 1" w:semiHidden="1" w:unhideWhenUsed="1"/>
     <w:lsdException w:name="Table Web 2" w:semiHidden="1" w:unhideWhenUsed="1"/>
+    <w:lsdException w:name="Table Web 3" w:semiHidden="1" w:unhideWhenUsed="1"/>
     <w:lsdException w:name="Balloon Text" w:semiHidden="1" w:unhideWhenUsed="1"/>
     <w:lsdException w:name="Table Grid" w:uiPriority="39"/>
+    <w:lsdException w:name="Table Theme" w:semiHidden="1" w:unhideWhenUsed="1"/>
     <w:lsdException w:name="Placeholder Text" w:semiHidden="1"/>
     <w:lsdException w:name="No Spacing" w:uiPriority="1" w:qFormat="1"/>
     <w:lsdException w:name="Light Shading" w:uiPriority="60"/>
@@ -4753,7 +4542,7 @@
 </file>
 
 <file path=customXml/itemProps1.xml><?xml version="1.0" encoding="utf-8"?>
-<ds:datastoreItem xmlns:ds="http://schemas.openxmlformats.org/officeDocument/2006/customXml" ds:itemID="{B5B8BB4F-CC07-41E5-9A03-0E79E4C0A64D}">
+<ds:datastoreItem xmlns:ds="http://schemas.openxmlformats.org/officeDocument/2006/customXml" ds:itemID="{D094978C-575D-4806-BA9F-A084CFBE9EE8}">
   <ds:schemaRefs>
     <ds:schemaRef ds:uri="http://schemas.openxmlformats.org/officeDocument/2006/bibliography"/>
   </ds:schemaRefs>

</xml_diff>

<commit_message>
Cambio en la documentación
</commit_message>
<xml_diff>
--- a/ProyectoAhorcado/Documento/Proyecto Ahorcado.docx
+++ b/ProyectoAhorcado/Documento/Proyecto Ahorcado.docx
@@ -1,6 +1,6 @@
 
 <file path=word/document.xml><?xml version="1.0" encoding="utf-8"?>
-<w:document xmlns:wpc="http://schemas.microsoft.com/office/word/2010/wordprocessingCanvas" xmlns:cx="http://schemas.microsoft.com/office/drawing/2014/chartex" xmlns:cx1="http://schemas.microsoft.com/office/drawing/2015/9/8/chartex" xmlns:cx2="http://schemas.microsoft.com/office/drawing/2015/10/21/chartex" xmlns:cx3="http://schemas.microsoft.com/office/drawing/2016/5/9/chartex" xmlns:cx4="http://schemas.microsoft.com/office/drawing/2016/5/10/chartex" xmlns:cx5="http://schemas.microsoft.com/office/drawing/2016/5/11/chartex" xmlns:cx6="http://schemas.microsoft.com/office/drawing/2016/5/12/chartex" xmlns:cx7="http://schemas.microsoft.com/office/drawing/2016/5/13/chartex" xmlns:cx8="http://schemas.microsoft.com/office/drawing/2016/5/14/chartex" xmlns:mc="http://schemas.openxmlformats.org/markup-compatibility/2006" xmlns:aink="http://schemas.microsoft.com/office/drawing/2016/ink" xmlns:am3d="http://schemas.microsoft.com/office/drawing/2017/model3d" xmlns:o="urn:schemas-microsoft-com:office:office" xmlns:r="http://schemas.openxmlformats.org/officeDocument/2006/relationships" xmlns:m="http://schemas.openxmlformats.org/officeDocument/2006/math" xmlns:v="urn:schemas-microsoft-com:vml" xmlns:wp14="http://schemas.microsoft.com/office/word/2010/wordprocessingDrawing" xmlns:wp="http://schemas.openxmlformats.org/drawingml/2006/wordprocessingDrawing" xmlns:w10="urn:schemas-microsoft-com:office:word" xmlns:w="http://schemas.openxmlformats.org/wordprocessingml/2006/main" xmlns:w14="http://schemas.microsoft.com/office/word/2010/wordml" xmlns:w15="http://schemas.microsoft.com/office/word/2012/wordml" xmlns:w16se="http://schemas.microsoft.com/office/word/2015/wordml/symex" xmlns:wpg="http://schemas.microsoft.com/office/word/2010/wordprocessingGroup" xmlns:wpi="http://schemas.microsoft.com/office/word/2010/wordprocessingInk" xmlns:wne="http://schemas.microsoft.com/office/word/2006/wordml" xmlns:wps="http://schemas.microsoft.com/office/word/2010/wordprocessingShape" mc:Ignorable="w14 w15 w16se wp14">
+<w:document xmlns:wpc="http://schemas.microsoft.com/office/word/2010/wordprocessingCanvas" xmlns:mc="http://schemas.openxmlformats.org/markup-compatibility/2006" xmlns:o="urn:schemas-microsoft-com:office:office" xmlns:r="http://schemas.openxmlformats.org/officeDocument/2006/relationships" xmlns:m="http://schemas.openxmlformats.org/officeDocument/2006/math" xmlns:v="urn:schemas-microsoft-com:vml" xmlns:wp14="http://schemas.microsoft.com/office/word/2010/wordprocessingDrawing" xmlns:wp="http://schemas.openxmlformats.org/drawingml/2006/wordprocessingDrawing" xmlns:w10="urn:schemas-microsoft-com:office:word" xmlns:w="http://schemas.openxmlformats.org/wordprocessingml/2006/main" xmlns:w14="http://schemas.microsoft.com/office/word/2010/wordml" xmlns:wpg="http://schemas.microsoft.com/office/word/2010/wordprocessingGroup" xmlns:wpi="http://schemas.microsoft.com/office/word/2010/wordprocessingInk" xmlns:wne="http://schemas.microsoft.com/office/word/2006/wordml" xmlns:wps="http://schemas.microsoft.com/office/word/2010/wordprocessingShape" mc:Ignorable="w14 wp14">
   <w:body>
     <w:sdt>
       <w:sdtPr>
@@ -16,6 +16,7 @@
           <w:r>
             <w:rPr>
               <w:noProof/>
+              <w:lang w:eastAsia="es-ES"/>
             </w:rPr>
             <mc:AlternateContent>
               <mc:Choice Requires="wpg">
@@ -322,8 +323,8 @@
               <mc:Fallback>
                 <w:pict>
                   <v:group id="Grupo 119" o:spid="_x0000_s1026" style="position:absolute;margin-left:0;margin-top:0;width:539.6pt;height:719.9pt;z-index:-251657216;mso-width-percent:882;mso-height-percent:909;mso-position-horizontal:center;mso-position-horizontal-relative:page;mso-position-vertical:center;mso-position-vertical-relative:page;mso-width-percent:882;mso-height-percent:909" coordsize="68580,92717" o:gfxdata="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">
-                    <v:rect id="Rectángulo 120" o:spid="_x0000_s1027" style="position:absolute;top:73152;width:68580;height:1431;visibility:visible;mso-wrap-style:square;v-text-anchor:middle" o:gfxdata="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" fillcolor="#4472c4 [3204]" stroked="f" strokeweight="1pt"/>
-                    <v:rect id="Rectángulo 121" o:spid="_x0000_s1028" style="position:absolute;top:74390;width:68580;height:18327;visibility:visible;mso-wrap-style:square;v-text-anchor:bottom" o:gfxdata="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" fillcolor="#ed7d31 [3205]" stroked="f" strokeweight="1pt">
+                    <v:rect id="Rectángulo 120" o:spid="_x0000_s1027" style="position:absolute;top:73152;width:68580;height:1431;visibility:visible;mso-wrap-style:square;v-text-anchor:middle" o:gfxdata="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" fillcolor="#4472c4 [3204]" stroked="f" strokeweight="1pt"/>
+                    <v:rect id="Rectángulo 121" o:spid="_x0000_s1028" style="position:absolute;top:74390;width:68580;height:18327;visibility:visible;mso-wrap-style:square;v-text-anchor:bottom" o:gfxdata="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" fillcolor="#ed7d31 [3205]" stroked="f" strokeweight="1pt">
                       <v:textbox inset="36pt,14.4pt,36pt,36pt">
                         <w:txbxContent>
                           <w:p>
@@ -387,7 +388,7 @@
                       <v:stroke joinstyle="miter"/>
                       <v:path gradientshapeok="t" o:connecttype="rect"/>
                     </v:shapetype>
-                    <v:shape id="Cuadro de texto 122" o:spid="_x0000_s1029" type="#_x0000_t202" style="position:absolute;width:68580;height:73152;visibility:visible;mso-wrap-style:square;v-text-anchor:middle" o:gfxdata="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" filled="f" stroked="f" strokeweight=".5pt">
+                    <v:shape id="Cuadro de texto 122" o:spid="_x0000_s1029" type="#_x0000_t202" style="position:absolute;width:68580;height:73152;visibility:visible;mso-wrap-style:square;v-text-anchor:middle" o:gfxdata="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" filled="f" stroked="f" strokeweight=".5pt">
                       <v:textbox inset="36pt,36pt,36pt,36pt">
                         <w:txbxContent>
                           <w:sdt>
@@ -404,6 +405,7 @@
                               <w:dataBinding w:prefixMappings="xmlns:ns0='http://purl.org/dc/elements/1.1/' xmlns:ns1='http://schemas.openxmlformats.org/package/2006/metadata/core-properties' " w:xpath="/ns1:coreProperties[1]/ns0:title[1]" w:storeItemID="{6C3C8BC8-F283-45AE-878A-BAB7291924A1}"/>
                               <w:text/>
                             </w:sdtPr>
+                            <w:sdtEndPr/>
                             <w:sdtContent>
                               <w:p>
                                 <w:pPr>
@@ -444,6 +446,7 @@
                               <w:dataBinding w:prefixMappings="xmlns:ns0='http://purl.org/dc/elements/1.1/' xmlns:ns1='http://schemas.openxmlformats.org/package/2006/metadata/core-properties' " w:xpath="/ns1:coreProperties[1]/ns0:subject[1]" w:storeItemID="{6C3C8BC8-F283-45AE-878A-BAB7291924A1}"/>
                               <w:text/>
                             </w:sdtPr>
+                            <w:sdtEndPr/>
                             <w:sdtContent>
                               <w:p>
                                 <w:pPr>
@@ -509,7 +512,7 @@
       <w:sdtContent>
         <w:p>
           <w:pPr>
-            <w:pStyle w:val="TtuloTDC"/>
+            <w:pStyle w:val="TtulodeTDC"/>
           </w:pPr>
           <w:r>
             <w:t>INDICE</w:t>
@@ -1632,7 +1635,15 @@
         </w:numPr>
       </w:pPr>
       <w:r>
-        <w:t>La palabra oculta por este signo: ‘_’ , aparecerán el mismo número de signos que de letras tenga la palabra.</w:t>
+        <w:t>La palabra oculta por este signo: ‘_</w:t>
+      </w:r>
+      <w:proofErr w:type="gramStart"/>
+      <w:r>
+        <w:t>’ ,</w:t>
+      </w:r>
+      <w:proofErr w:type="gramEnd"/>
+      <w:r>
+        <w:t xml:space="preserve"> aparecerán el mismo número de signos que de letras tenga la palabra.</w:t>
       </w:r>
     </w:p>
     <w:p>
@@ -1659,7 +1670,29 @@
         <w:rPr>
           <w:i/>
         </w:rPr>
-        <w:t xml:space="preserve">Imput text </w:t>
+        <w:t>In</w:t>
+      </w:r>
+      <w:bookmarkStart w:id="3" w:name="_GoBack"/>
+      <w:bookmarkEnd w:id="3"/>
+      <w:r>
+        <w:rPr>
+          <w:i/>
+        </w:rPr>
+        <w:t xml:space="preserve">put </w:t>
+      </w:r>
+      <w:proofErr w:type="spellStart"/>
+      <w:r>
+        <w:rPr>
+          <w:i/>
+        </w:rPr>
+        <w:t>text</w:t>
+      </w:r>
+      <w:proofErr w:type="spellEnd"/>
+      <w:r>
+        <w:rPr>
+          <w:i/>
+        </w:rPr>
+        <w:t xml:space="preserve"> </w:t>
       </w:r>
       <w:r>
         <w:t xml:space="preserve">donde se puede introducir un texto, si el texto coincide con la palabra se </w:t>
@@ -1723,7 +1756,15 @@
         </w:numPr>
       </w:pPr>
       <w:r>
-        <w:t>En todo momento aparecerá un menú en la parte de arriba que facilitará en desplazamiento, exceptuando en las pagina de Tutorial, Iniciar Sesión y Crear Usuario.</w:t>
+        <w:t xml:space="preserve">En todo momento aparecerá un menú en la parte de arriba que facilitará en desplazamiento, exceptuando en las </w:t>
+      </w:r>
+      <w:proofErr w:type="gramStart"/>
+      <w:r>
+        <w:t>pagina</w:t>
+      </w:r>
+      <w:proofErr w:type="gramEnd"/>
+      <w:r>
+        <w:t xml:space="preserve"> de Tutorial, Iniciar Sesión y Crear Usuario.</w:t>
       </w:r>
     </w:p>
     <w:p>
@@ -1736,11 +1777,11 @@
       <w:pPr>
         <w:pStyle w:val="Ttulo2"/>
       </w:pPr>
-      <w:bookmarkStart w:id="3" w:name="_Toc502682053"/>
+      <w:bookmarkStart w:id="4" w:name="_Toc502682053"/>
       <w:r>
         <w:t>DOCUEMTO DE DISEÑO, DECISIONES DEL PROYECTO.</w:t>
       </w:r>
-      <w:bookmarkEnd w:id="3"/>
+      <w:bookmarkEnd w:id="4"/>
     </w:p>
     <w:p/>
     <w:p>
@@ -1790,7 +1831,27 @@
         <w:rPr>
           <w:i/>
         </w:rPr>
-        <w:t xml:space="preserve">imput text </w:t>
+        <w:t>in</w:t>
+      </w:r>
+      <w:r>
+        <w:rPr>
+          <w:i/>
+        </w:rPr>
+        <w:t xml:space="preserve">put </w:t>
+      </w:r>
+      <w:proofErr w:type="spellStart"/>
+      <w:r>
+        <w:rPr>
+          <w:i/>
+        </w:rPr>
+        <w:t>text</w:t>
+      </w:r>
+      <w:proofErr w:type="spellEnd"/>
+      <w:r>
+        <w:rPr>
+          <w:i/>
+        </w:rPr>
+        <w:t xml:space="preserve"> </w:t>
       </w:r>
       <w:r>
         <w:t>con un botón de enviar y comprobar que la letra está en la palabra.</w:t>
@@ -1957,8 +2018,45 @@
           <w:numId w:val="6"/>
         </w:numPr>
       </w:pPr>
-      <w:r>
-        <w:t>idUsuarios, Nombre, Password, Puntuación, idPalabra. (En el proyecto se usará como primary key el Nombre)</w:t>
+      <w:proofErr w:type="spellStart"/>
+      <w:r>
+        <w:t>idUsuarios</w:t>
+      </w:r>
+      <w:proofErr w:type="spellEnd"/>
+      <w:r>
+        <w:t xml:space="preserve">, Nombre, </w:t>
+      </w:r>
+      <w:proofErr w:type="spellStart"/>
+      <w:r>
+        <w:t>Password</w:t>
+      </w:r>
+      <w:proofErr w:type="spellEnd"/>
+      <w:r>
+        <w:t xml:space="preserve">, Puntuación, </w:t>
+      </w:r>
+      <w:proofErr w:type="spellStart"/>
+      <w:r>
+        <w:t>idPalabra</w:t>
+      </w:r>
+      <w:proofErr w:type="spellEnd"/>
+      <w:r>
+        <w:t xml:space="preserve">. (En el proyecto se usará como </w:t>
+      </w:r>
+      <w:proofErr w:type="spellStart"/>
+      <w:r>
+        <w:t>primary</w:t>
+      </w:r>
+      <w:proofErr w:type="spellEnd"/>
+      <w:r>
+        <w:t xml:space="preserve"> </w:t>
+      </w:r>
+      <w:proofErr w:type="spellStart"/>
+      <w:r>
+        <w:t>key</w:t>
+      </w:r>
+      <w:proofErr w:type="spellEnd"/>
+      <w:r>
+        <w:t xml:space="preserve"> el Nombre)</w:t>
       </w:r>
     </w:p>
     <w:p>
@@ -1969,8 +2067,45 @@
           <w:numId w:val="6"/>
         </w:numPr>
       </w:pPr>
-      <w:r>
-        <w:t>idUsuarios, Nombre, Password, Puntuación, PartidasG, PartidasP, Media, idPalabra.</w:t>
+      <w:proofErr w:type="spellStart"/>
+      <w:r>
+        <w:t>idUsuarios</w:t>
+      </w:r>
+      <w:proofErr w:type="spellEnd"/>
+      <w:r>
+        <w:t xml:space="preserve">, Nombre, </w:t>
+      </w:r>
+      <w:proofErr w:type="spellStart"/>
+      <w:r>
+        <w:t>Password</w:t>
+      </w:r>
+      <w:proofErr w:type="spellEnd"/>
+      <w:r>
+        <w:t xml:space="preserve">, Puntuación, </w:t>
+      </w:r>
+      <w:proofErr w:type="spellStart"/>
+      <w:r>
+        <w:t>PartidasG</w:t>
+      </w:r>
+      <w:proofErr w:type="spellEnd"/>
+      <w:r>
+        <w:t xml:space="preserve">, </w:t>
+      </w:r>
+      <w:proofErr w:type="spellStart"/>
+      <w:r>
+        <w:t>PartidasP</w:t>
+      </w:r>
+      <w:proofErr w:type="spellEnd"/>
+      <w:r>
+        <w:t xml:space="preserve">, Media, </w:t>
+      </w:r>
+      <w:proofErr w:type="spellStart"/>
+      <w:r>
+        <w:t>idPalabra</w:t>
+      </w:r>
+      <w:proofErr w:type="spellEnd"/>
+      <w:r>
+        <w:t>.</w:t>
       </w:r>
     </w:p>
     <w:p>
@@ -1981,12 +2116,59 @@
           <w:numId w:val="6"/>
         </w:numPr>
       </w:pPr>
-      <w:r>
-        <w:t>idUsuarios, Nombre, Password, Puntuación, PartidasG, PartidasP, Media, idPalabra</w:t>
-      </w:r>
-      <w:r>
-        <w:t>, ListaAciertos, ListaFallos</w:t>
-      </w:r>
+      <w:proofErr w:type="spellStart"/>
+      <w:r>
+        <w:t>idUsuarios</w:t>
+      </w:r>
+      <w:proofErr w:type="spellEnd"/>
+      <w:r>
+        <w:t xml:space="preserve">, Nombre, </w:t>
+      </w:r>
+      <w:proofErr w:type="spellStart"/>
+      <w:r>
+        <w:t>Password</w:t>
+      </w:r>
+      <w:proofErr w:type="spellEnd"/>
+      <w:r>
+        <w:t xml:space="preserve">, Puntuación, </w:t>
+      </w:r>
+      <w:proofErr w:type="spellStart"/>
+      <w:r>
+        <w:t>PartidasG</w:t>
+      </w:r>
+      <w:proofErr w:type="spellEnd"/>
+      <w:r>
+        <w:t xml:space="preserve">, </w:t>
+      </w:r>
+      <w:proofErr w:type="spellStart"/>
+      <w:r>
+        <w:t>PartidasP</w:t>
+      </w:r>
+      <w:proofErr w:type="spellEnd"/>
+      <w:r>
+        <w:t xml:space="preserve">, Media, </w:t>
+      </w:r>
+      <w:proofErr w:type="spellStart"/>
+      <w:r>
+        <w:t>idPalabra</w:t>
+      </w:r>
+      <w:proofErr w:type="spellEnd"/>
+      <w:r>
+        <w:t xml:space="preserve">, </w:t>
+      </w:r>
+      <w:proofErr w:type="spellStart"/>
+      <w:r>
+        <w:t>ListaAciertos</w:t>
+      </w:r>
+      <w:proofErr w:type="spellEnd"/>
+      <w:r>
+        <w:t xml:space="preserve">, </w:t>
+      </w:r>
+      <w:proofErr w:type="spellStart"/>
+      <w:r>
+        <w:t>ListaFallos</w:t>
+      </w:r>
+      <w:proofErr w:type="spellEnd"/>
       <w:r>
         <w:t>.</w:t>
       </w:r>
@@ -2024,6 +2206,7 @@
           <w:numId w:val="6"/>
         </w:numPr>
       </w:pPr>
+      <w:proofErr w:type="spellStart"/>
       <w:r>
         <w:t>i</w:t>
       </w:r>
@@ -2031,7 +2214,11 @@
         <w:t>d</w:t>
       </w:r>
       <w:r>
-        <w:t>Palabra, palabra, tema.</w:t>
+        <w:t>Palabra</w:t>
+      </w:r>
+      <w:proofErr w:type="spellEnd"/>
+      <w:r>
+        <w:t>, palabra, tema.</w:t>
       </w:r>
     </w:p>
     <w:p>
@@ -2147,7 +2334,15 @@
     </w:p>
     <w:p>
       <w:r>
-        <w:t xml:space="preserve">Se realiza la segunda presentación del proyecto, cambios que se piden o se sugieren, quitar código de los jsp, guardar partida, dos jugadores, centrarse </w:t>
+        <w:t xml:space="preserve">Se realiza la segunda presentación del proyecto, cambios que se piden o se sugieren, quitar código de los </w:t>
+      </w:r>
+      <w:proofErr w:type="spellStart"/>
+      <w:r>
+        <w:t>jsp</w:t>
+      </w:r>
+      <w:proofErr w:type="spellEnd"/>
+      <w:r>
+        <w:t xml:space="preserve">, guardar partida, dos jugadores, centrarse </w:t>
       </w:r>
       <w:r>
         <w:t>en los mínimos.</w:t>
@@ -2162,7 +2357,23 @@
         </w:numPr>
       </w:pPr>
       <w:r>
-        <w:t>Quitar código de los jsp, no es posible quitarlo en Tutorial.jsp.</w:t>
+        <w:t xml:space="preserve">Quitar código de los </w:t>
+      </w:r>
+      <w:proofErr w:type="spellStart"/>
+      <w:r>
+        <w:t>jsp</w:t>
+      </w:r>
+      <w:proofErr w:type="spellEnd"/>
+      <w:r>
+        <w:t xml:space="preserve">, no es posible quitarlo en </w:t>
+      </w:r>
+      <w:proofErr w:type="spellStart"/>
+      <w:r>
+        <w:t>Tutorial.jsp</w:t>
+      </w:r>
+      <w:proofErr w:type="spellEnd"/>
+      <w:r>
+        <w:t>.</w:t>
       </w:r>
     </w:p>
     <w:p>
@@ -2174,7 +2385,15 @@
         </w:numPr>
       </w:pPr>
       <w:r>
-        <w:t>Revisión de mínimos, añadir Cookie, Listener…</w:t>
+        <w:t xml:space="preserve">Revisión de mínimos, añadir Cookie, </w:t>
+      </w:r>
+      <w:proofErr w:type="spellStart"/>
+      <w:r>
+        <w:t>Listener</w:t>
+      </w:r>
+      <w:proofErr w:type="spellEnd"/>
+      <w:r>
+        <w:t>…</w:t>
       </w:r>
     </w:p>
     <w:p>
@@ -2200,8 +2419,6 @@
       <w:r>
         <w:t>Cambio en 2 jugadores, la decisión es que el usuario colabore añadiendo palabras.</w:t>
       </w:r>
-      <w:bookmarkStart w:id="4" w:name="_GoBack"/>
-      <w:bookmarkEnd w:id="4"/>
     </w:p>
     <w:p>
       <w:pPr>
@@ -2264,8 +2481,8 @@
 </file>
 
 <file path=word/numbering.xml><?xml version="1.0" encoding="utf-8"?>
-<w:numbering xmlns:wpc="http://schemas.microsoft.com/office/word/2010/wordprocessingCanvas" xmlns:cx="http://schemas.microsoft.com/office/drawing/2014/chartex" xmlns:cx1="http://schemas.microsoft.com/office/drawing/2015/9/8/chartex" xmlns:cx2="http://schemas.microsoft.com/office/drawing/2015/10/21/chartex" xmlns:cx3="http://schemas.microsoft.com/office/drawing/2016/5/9/chartex" xmlns:cx4="http://schemas.microsoft.com/office/drawing/2016/5/10/chartex" xmlns:cx5="http://schemas.microsoft.com/office/drawing/2016/5/11/chartex" xmlns:cx6="http://schemas.microsoft.com/office/drawing/2016/5/12/chartex" xmlns:cx7="http://schemas.microsoft.com/office/drawing/2016/5/13/chartex" xmlns:cx8="http://schemas.microsoft.com/office/drawing/2016/5/14/chartex" xmlns:mc="http://schemas.openxmlformats.org/markup-compatibility/2006" xmlns:aink="http://schemas.microsoft.com/office/drawing/2016/ink" xmlns:am3d="http://schemas.microsoft.com/office/drawing/2017/model3d" xmlns:o="urn:schemas-microsoft-com:office:office" xmlns:r="http://schemas.openxmlformats.org/officeDocument/2006/relationships" xmlns:m="http://schemas.openxmlformats.org/officeDocument/2006/math" xmlns:v="urn:schemas-microsoft-com:vml" xmlns:wp14="http://schemas.microsoft.com/office/word/2010/wordprocessingDrawing" xmlns:wp="http://schemas.openxmlformats.org/drawingml/2006/wordprocessingDrawing" xmlns:w10="urn:schemas-microsoft-com:office:word" xmlns:w="http://schemas.openxmlformats.org/wordprocessingml/2006/main" xmlns:w14="http://schemas.microsoft.com/office/word/2010/wordml" xmlns:w15="http://schemas.microsoft.com/office/word/2012/wordml" xmlns:w16se="http://schemas.microsoft.com/office/word/2015/wordml/symex" xmlns:wpg="http://schemas.microsoft.com/office/word/2010/wordprocessingGroup" xmlns:wpi="http://schemas.microsoft.com/office/word/2010/wordprocessingInk" xmlns:wne="http://schemas.microsoft.com/office/word/2006/wordml" xmlns:wps="http://schemas.microsoft.com/office/word/2010/wordprocessingShape" mc:Ignorable="w14 w15 w16se wp14">
-  <w:abstractNum w:abstractNumId="0" w15:restartNumberingAfterBreak="0">
+<w:numbering xmlns:wpc="http://schemas.microsoft.com/office/word/2010/wordprocessingCanvas" xmlns:mc="http://schemas.openxmlformats.org/markup-compatibility/2006" xmlns:o="urn:schemas-microsoft-com:office:office" xmlns:r="http://schemas.openxmlformats.org/officeDocument/2006/relationships" xmlns:m="http://schemas.openxmlformats.org/officeDocument/2006/math" xmlns:v="urn:schemas-microsoft-com:vml" xmlns:wp14="http://schemas.microsoft.com/office/word/2010/wordprocessingDrawing" xmlns:wp="http://schemas.openxmlformats.org/drawingml/2006/wordprocessingDrawing" xmlns:w10="urn:schemas-microsoft-com:office:word" xmlns:w="http://schemas.openxmlformats.org/wordprocessingml/2006/main" xmlns:w14="http://schemas.microsoft.com/office/word/2010/wordml" xmlns:wpg="http://schemas.microsoft.com/office/word/2010/wordprocessingGroup" xmlns:wpi="http://schemas.microsoft.com/office/word/2010/wordprocessingInk" xmlns:wne="http://schemas.microsoft.com/office/word/2006/wordml" xmlns:wps="http://schemas.microsoft.com/office/word/2010/wordprocessingShape" mc:Ignorable="w14 wp14">
+  <w:abstractNum w:abstractNumId="0">
     <w:nsid w:val="00BC5678"/>
     <w:multiLevelType w:val="hybridMultilevel"/>
     <w:tmpl w:val="61C06160"/>
@@ -2355,7 +2572,7 @@
       </w:pPr>
     </w:lvl>
   </w:abstractNum>
-  <w:abstractNum w:abstractNumId="1" w15:restartNumberingAfterBreak="0">
+  <w:abstractNum w:abstractNumId="1">
     <w:nsid w:val="255C7E76"/>
     <w:multiLevelType w:val="hybridMultilevel"/>
     <w:tmpl w:val="B0124BAA"/>
@@ -2468,7 +2685,7 @@
       </w:rPr>
     </w:lvl>
   </w:abstractNum>
-  <w:abstractNum w:abstractNumId="2" w15:restartNumberingAfterBreak="0">
+  <w:abstractNum w:abstractNumId="2">
     <w:nsid w:val="286559EB"/>
     <w:multiLevelType w:val="hybridMultilevel"/>
     <w:tmpl w:val="87A6736C"/>
@@ -2581,7 +2798,7 @@
       </w:rPr>
     </w:lvl>
   </w:abstractNum>
-  <w:abstractNum w:abstractNumId="3" w15:restartNumberingAfterBreak="0">
+  <w:abstractNum w:abstractNumId="3">
     <w:nsid w:val="38F843CC"/>
     <w:multiLevelType w:val="hybridMultilevel"/>
     <w:tmpl w:val="6CE2804C"/>
@@ -2694,7 +2911,7 @@
       </w:rPr>
     </w:lvl>
   </w:abstractNum>
-  <w:abstractNum w:abstractNumId="4" w15:restartNumberingAfterBreak="0">
+  <w:abstractNum w:abstractNumId="4">
     <w:nsid w:val="3C1D5238"/>
     <w:multiLevelType w:val="multilevel"/>
     <w:tmpl w:val="0C0A0025"/>
@@ -2789,7 +3006,7 @@
       </w:pPr>
     </w:lvl>
   </w:abstractNum>
-  <w:abstractNum w:abstractNumId="5" w15:restartNumberingAfterBreak="0">
+  <w:abstractNum w:abstractNumId="5">
     <w:nsid w:val="47943484"/>
     <w:multiLevelType w:val="hybridMultilevel"/>
     <w:tmpl w:val="E72E565E"/>
@@ -2902,7 +3119,7 @@
       </w:rPr>
     </w:lvl>
   </w:abstractNum>
-  <w:abstractNum w:abstractNumId="6" w15:restartNumberingAfterBreak="0">
+  <w:abstractNum w:abstractNumId="6">
     <w:nsid w:val="53C0389E"/>
     <w:multiLevelType w:val="hybridMultilevel"/>
     <w:tmpl w:val="AA88A428"/>
@@ -3015,7 +3232,7 @@
       </w:rPr>
     </w:lvl>
   </w:abstractNum>
-  <w:abstractNum w:abstractNumId="7" w15:restartNumberingAfterBreak="0">
+  <w:abstractNum w:abstractNumId="7">
     <w:nsid w:val="65496875"/>
     <w:multiLevelType w:val="hybridMultilevel"/>
     <w:tmpl w:val="3844126E"/>
@@ -3104,7 +3321,7 @@
       </w:pPr>
     </w:lvl>
   </w:abstractNum>
-  <w:abstractNum w:abstractNumId="8" w15:restartNumberingAfterBreak="0">
+  <w:abstractNum w:abstractNumId="8">
     <w:nsid w:val="74041523"/>
     <w:multiLevelType w:val="hybridMultilevel"/>
     <w:tmpl w:val="21E807EC"/>
@@ -3217,7 +3434,7 @@
       </w:rPr>
     </w:lvl>
   </w:abstractNum>
-  <w:abstractNum w:abstractNumId="9" w15:restartNumberingAfterBreak="0">
+  <w:abstractNum w:abstractNumId="9">
     <w:nsid w:val="7F412F23"/>
     <w:multiLevelType w:val="hybridMultilevel"/>
     <w:tmpl w:val="D9029BC0"/>
@@ -3356,7 +3573,7 @@
 </file>
 
 <file path=word/styles.xml><?xml version="1.0" encoding="utf-8"?>
-<w:styles xmlns:mc="http://schemas.openxmlformats.org/markup-compatibility/2006" xmlns:r="http://schemas.openxmlformats.org/officeDocument/2006/relationships" xmlns:w="http://schemas.openxmlformats.org/wordprocessingml/2006/main" xmlns:w14="http://schemas.microsoft.com/office/word/2010/wordml" xmlns:w15="http://schemas.microsoft.com/office/word/2012/wordml" xmlns:w16se="http://schemas.microsoft.com/office/word/2015/wordml/symex" mc:Ignorable="w14 w15 w16se">
+<w:styles xmlns:mc="http://schemas.openxmlformats.org/markup-compatibility/2006" xmlns:r="http://schemas.openxmlformats.org/officeDocument/2006/relationships" xmlns:w="http://schemas.openxmlformats.org/wordprocessingml/2006/main" xmlns:w14="http://schemas.microsoft.com/office/word/2010/wordml" mc:Ignorable="w14">
   <w:docDefaults>
     <w:rPrDefault>
       <w:rPr>
@@ -3372,382 +3589,144 @@
       </w:pPr>
     </w:pPrDefault>
   </w:docDefaults>
-  <w:latentStyles w:defLockedState="0" w:defUIPriority="99" w:defSemiHidden="0" w:defUnhideWhenUsed="0" w:defQFormat="0" w:count="375">
-    <w:lsdException w:name="Normal" w:uiPriority="0" w:qFormat="1"/>
-    <w:lsdException w:name="heading 1" w:uiPriority="9" w:qFormat="1"/>
-    <w:lsdException w:name="heading 2" w:semiHidden="1" w:uiPriority="9" w:unhideWhenUsed="1" w:qFormat="1"/>
-    <w:lsdException w:name="heading 3" w:semiHidden="1" w:uiPriority="9" w:unhideWhenUsed="1" w:qFormat="1"/>
-    <w:lsdException w:name="heading 4" w:semiHidden="1" w:uiPriority="9" w:unhideWhenUsed="1" w:qFormat="1"/>
-    <w:lsdException w:name="heading 5" w:semiHidden="1" w:uiPriority="9" w:unhideWhenUsed="1" w:qFormat="1"/>
-    <w:lsdException w:name="heading 6" w:semiHidden="1" w:uiPriority="9" w:unhideWhenUsed="1" w:qFormat="1"/>
-    <w:lsdException w:name="heading 7" w:semiHidden="1" w:uiPriority="9" w:unhideWhenUsed="1" w:qFormat="1"/>
-    <w:lsdException w:name="heading 8" w:semiHidden="1" w:uiPriority="9" w:unhideWhenUsed="1" w:qFormat="1"/>
-    <w:lsdException w:name="heading 9" w:semiHidden="1" w:uiPriority="9" w:unhideWhenUsed="1" w:qFormat="1"/>
-    <w:lsdException w:name="index 1" w:semiHidden="1" w:unhideWhenUsed="1"/>
-    <w:lsdException w:name="index 2" w:semiHidden="1" w:unhideWhenUsed="1"/>
-    <w:lsdException w:name="index 3" w:semiHidden="1" w:unhideWhenUsed="1"/>
-    <w:lsdException w:name="index 4" w:semiHidden="1" w:unhideWhenUsed="1"/>
-    <w:lsdException w:name="index 5" w:semiHidden="1" w:unhideWhenUsed="1"/>
-    <w:lsdException w:name="index 6" w:semiHidden="1" w:unhideWhenUsed="1"/>
-    <w:lsdException w:name="index 7" w:semiHidden="1" w:unhideWhenUsed="1"/>
-    <w:lsdException w:name="index 8" w:semiHidden="1" w:unhideWhenUsed="1"/>
-    <w:lsdException w:name="index 9" w:semiHidden="1" w:unhideWhenUsed="1"/>
-    <w:lsdException w:name="toc 1" w:semiHidden="1" w:uiPriority="39" w:unhideWhenUsed="1"/>
-    <w:lsdException w:name="toc 2" w:semiHidden="1" w:uiPriority="39" w:unhideWhenUsed="1"/>
-    <w:lsdException w:name="toc 3" w:semiHidden="1" w:uiPriority="39" w:unhideWhenUsed="1"/>
-    <w:lsdException w:name="toc 4" w:semiHidden="1" w:uiPriority="39" w:unhideWhenUsed="1"/>
-    <w:lsdException w:name="toc 5" w:semiHidden="1" w:uiPriority="39" w:unhideWhenUsed="1"/>
-    <w:lsdException w:name="toc 6" w:semiHidden="1" w:uiPriority="39" w:unhideWhenUsed="1"/>
-    <w:lsdException w:name="toc 7" w:semiHidden="1" w:uiPriority="39" w:unhideWhenUsed="1"/>
-    <w:lsdException w:name="toc 8" w:semiHidden="1" w:uiPriority="39" w:unhideWhenUsed="1"/>
-    <w:lsdException w:name="toc 9" w:semiHidden="1" w:uiPriority="39" w:unhideWhenUsed="1"/>
-    <w:lsdException w:name="Normal Indent" w:semiHidden="1" w:unhideWhenUsed="1"/>
-    <w:lsdException w:name="footnote text" w:semiHidden="1" w:unhideWhenUsed="1"/>
-    <w:lsdException w:name="annotation text" w:semiHidden="1" w:unhideWhenUsed="1"/>
-    <w:lsdException w:name="header" w:semiHidden="1" w:unhideWhenUsed="1"/>
-    <w:lsdException w:name="footer" w:semiHidden="1" w:unhideWhenUsed="1"/>
-    <w:lsdException w:name="index heading" w:semiHidden="1" w:unhideWhenUsed="1"/>
-    <w:lsdException w:name="caption" w:semiHidden="1" w:uiPriority="35" w:unhideWhenUsed="1" w:qFormat="1"/>
-    <w:lsdException w:name="table of figures" w:semiHidden="1" w:unhideWhenUsed="1"/>
-    <w:lsdException w:name="envelope address" w:semiHidden="1" w:unhideWhenUsed="1"/>
-    <w:lsdException w:name="envelope return" w:semiHidden="1" w:unhideWhenUsed="1"/>
-    <w:lsdException w:name="footnote reference" w:semiHidden="1" w:unhideWhenUsed="1"/>
-    <w:lsdException w:name="annotation reference" w:semiHidden="1" w:unhideWhenUsed="1"/>
-    <w:lsdException w:name="line number" w:semiHidden="1" w:unhideWhenUsed="1"/>
-    <w:lsdException w:name="page number" w:semiHidden="1" w:unhideWhenUsed="1"/>
-    <w:lsdException w:name="endnote reference" w:semiHidden="1" w:unhideWhenUsed="1"/>
-    <w:lsdException w:name="endnote text" w:semiHidden="1" w:unhideWhenUsed="1"/>
-    <w:lsdException w:name="table of authorities" w:semiHidden="1" w:unhideWhenUsed="1"/>
-    <w:lsdException w:name="macro" w:semiHidden="1" w:unhideWhenUsed="1"/>
-    <w:lsdException w:name="toa heading" w:semiHidden="1" w:unhideWhenUsed="1"/>
-    <w:lsdException w:name="List" w:semiHidden="1" w:unhideWhenUsed="1"/>
-    <w:lsdException w:name="List Bullet" w:semiHidden="1" w:unhideWhenUsed="1"/>
-    <w:lsdException w:name="List Number" w:semiHidden="1" w:unhideWhenUsed="1"/>
-    <w:lsdException w:name="List 2" w:semiHidden="1" w:unhideWhenUsed="1"/>
-    <w:lsdException w:name="List 3" w:semiHidden="1" w:unhideWhenUsed="1"/>
-    <w:lsdException w:name="List 4" w:semiHidden="1" w:unhideWhenUsed="1"/>
-    <w:lsdException w:name="List 5" w:semiHidden="1" w:unhideWhenUsed="1"/>
-    <w:lsdException w:name="List Bullet 2" w:semiHidden="1" w:unhideWhenUsed="1"/>
-    <w:lsdException w:name="List Bullet 3" w:semiHidden="1" w:unhideWhenUsed="1"/>
-    <w:lsdException w:name="List Bullet 4" w:semiHidden="1" w:unhideWhenUsed="1"/>
-    <w:lsdException w:name="List Bullet 5" w:semiHidden="1" w:unhideWhenUsed="1"/>
-    <w:lsdException w:name="List Number 2" w:semiHidden="1" w:unhideWhenUsed="1"/>
-    <w:lsdException w:name="List Number 3" w:semiHidden="1" w:unhideWhenUsed="1"/>
-    <w:lsdException w:name="List Number 4" w:semiHidden="1" w:unhideWhenUsed="1"/>
-    <w:lsdException w:name="List Number 5" w:semiHidden="1" w:unhideWhenUsed="1"/>
-    <w:lsdException w:name="Title" w:uiPriority="10" w:qFormat="1"/>
-    <w:lsdException w:name="Closing" w:semiHidden="1" w:unhideWhenUsed="1"/>
-    <w:lsdException w:name="Signature" w:semiHidden="1" w:unhideWhenUsed="1"/>
-    <w:lsdException w:name="Default Paragraph Font" w:semiHidden="1" w:uiPriority="1" w:unhideWhenUsed="1"/>
-    <w:lsdException w:name="Body Text" w:semiHidden="1" w:unhideWhenUsed="1"/>
-    <w:lsdException w:name="Body Text Indent" w:semiHidden="1" w:unhideWhenUsed="1"/>
-    <w:lsdException w:name="List Continue" w:semiHidden="1" w:unhideWhenUsed="1"/>
-    <w:lsdException w:name="List Continue 2" w:semiHidden="1" w:unhideWhenUsed="1"/>
-    <w:lsdException w:name="List Continue 3" w:semiHidden="1" w:unhideWhenUsed="1"/>
-    <w:lsdException w:name="List Continue 4" w:semiHidden="1" w:unhideWhenUsed="1"/>
-    <w:lsdException w:name="List Continue 5" w:semiHidden="1" w:unhideWhenUsed="1"/>
-    <w:lsdException w:name="Message Header" w:semiHidden="1" w:unhideWhenUsed="1"/>
-    <w:lsdException w:name="Subtitle" w:uiPriority="11" w:qFormat="1"/>
-    <w:lsdException w:name="Salutation" w:semiHidden="1" w:unhideWhenUsed="1"/>
-    <w:lsdException w:name="Date" w:semiHidden="1" w:unhideWhenUsed="1"/>
-    <w:lsdException w:name="Body Text First Indent" w:semiHidden="1" w:unhideWhenUsed="1"/>
-    <w:lsdException w:name="Body Text First Indent 2" w:semiHidden="1" w:unhideWhenUsed="1"/>
-    <w:lsdException w:name="Note Heading" w:semiHidden="1" w:unhideWhenUsed="1"/>
-    <w:lsdException w:name="Body Text 2" w:semiHidden="1" w:unhideWhenUsed="1"/>
-    <w:lsdException w:name="Body Text 3" w:semiHidden="1" w:unhideWhenUsed="1"/>
-    <w:lsdException w:name="Body Text Indent 2" w:semiHidden="1" w:unhideWhenUsed="1"/>
-    <w:lsdException w:name="Body Text Indent 3" w:semiHidden="1" w:unhideWhenUsed="1"/>
-    <w:lsdException w:name="Block Text" w:semiHidden="1" w:unhideWhenUsed="1"/>
-    <w:lsdException w:name="Hyperlink" w:semiHidden="1" w:unhideWhenUsed="1"/>
-    <w:lsdException w:name="FollowedHyperlink" w:semiHidden="1" w:unhideWhenUsed="1"/>
-    <w:lsdException w:name="Strong" w:uiPriority="22" w:qFormat="1"/>
-    <w:lsdException w:name="Emphasis" w:uiPriority="20" w:qFormat="1"/>
-    <w:lsdException w:name="Document Map" w:semiHidden="1" w:unhideWhenUsed="1"/>
-    <w:lsdException w:name="Plain Text" w:semiHidden="1" w:unhideWhenUsed="1"/>
-    <w:lsdException w:name="E-mail Signature" w:semiHidden="1" w:unhideWhenUsed="1"/>
-    <w:lsdException w:name="HTML Top of Form" w:semiHidden="1" w:unhideWhenUsed="1"/>
-    <w:lsdException w:name="HTML Bottom of Form" w:semiHidden="1" w:unhideWhenUsed="1"/>
-    <w:lsdException w:name="Normal (Web)" w:semiHidden="1" w:unhideWhenUsed="1"/>
-    <w:lsdException w:name="HTML Acronym" w:semiHidden="1" w:unhideWhenUsed="1"/>
-    <w:lsdException w:name="HTML Address" w:semiHidden="1" w:unhideWhenUsed="1"/>
-    <w:lsdException w:name="HTML Cite" w:semiHidden="1" w:unhideWhenUsed="1"/>
-    <w:lsdException w:name="HTML Code" w:semiHidden="1" w:unhideWhenUsed="1"/>
-    <w:lsdException w:name="HTML Definition" w:semiHidden="1" w:unhideWhenUsed="1"/>
-    <w:lsdException w:name="HTML Keyboard" w:semiHidden="1" w:unhideWhenUsed="1"/>
-    <w:lsdException w:name="HTML Preformatted" w:semiHidden="1" w:unhideWhenUsed="1"/>
-    <w:lsdException w:name="HTML Sample" w:semiHidden="1" w:unhideWhenUsed="1"/>
-    <w:lsdException w:name="HTML Typewriter" w:semiHidden="1" w:unhideWhenUsed="1"/>
-    <w:lsdException w:name="HTML Variable" w:semiHidden="1" w:unhideWhenUsed="1"/>
-    <w:lsdException w:name="Normal Table" w:semiHidden="1" w:unhideWhenUsed="1"/>
-    <w:lsdException w:name="annotation subject" w:semiHidden="1" w:unhideWhenUsed="1"/>
-    <w:lsdException w:name="No List" w:semiHidden="1" w:unhideWhenUsed="1"/>
-    <w:lsdException w:name="Outline List 1" w:semiHidden="1" w:unhideWhenUsed="1"/>
-    <w:lsdException w:name="Outline List 2" w:semiHidden="1" w:unhideWhenUsed="1"/>
-    <w:lsdException w:name="Outline List 3" w:semiHidden="1" w:unhideWhenUsed="1"/>
-    <w:lsdException w:name="Table Simple 1" w:semiHidden="1" w:unhideWhenUsed="1"/>
-    <w:lsdException w:name="Table Simple 2" w:semiHidden="1" w:unhideWhenUsed="1"/>
-    <w:lsdException w:name="Table Simple 3" w:semiHidden="1" w:unhideWhenUsed="1"/>
-    <w:lsdException w:name="Table Classic 1" w:semiHidden="1" w:unhideWhenUsed="1"/>
-    <w:lsdException w:name="Table Classic 2" w:semiHidden="1" w:unhideWhenUsed="1"/>
-    <w:lsdException w:name="Table Classic 3" w:semiHidden="1" w:unhideWhenUsed="1"/>
-    <w:lsdException w:name="Table Classic 4" w:semiHidden="1" w:unhideWhenUsed="1"/>
-    <w:lsdException w:name="Table Colorful 1" w:semiHidden="1" w:unhideWhenUsed="1"/>
-    <w:lsdException w:name="Table Colorful 2" w:semiHidden="1" w:unhideWhenUsed="1"/>
-    <w:lsdException w:name="Table Colorful 3" w:semiHidden="1" w:unhideWhenUsed="1"/>
-    <w:lsdException w:name="Table Columns 1" w:semiHidden="1" w:unhideWhenUsed="1"/>
-    <w:lsdException w:name="Table Columns 2" w:semiHidden="1" w:unhideWhenUsed="1"/>
-    <w:lsdException w:name="Table Columns 3" w:semiHidden="1" w:unhideWhenUsed="1"/>
-    <w:lsdException w:name="Table Columns 4" w:semiHidden="1" w:unhideWhenUsed="1"/>
-    <w:lsdException w:name="Table Columns 5" w:semiHidden="1" w:unhideWhenUsed="1"/>
-    <w:lsdException w:name="Table Grid 1" w:semiHidden="1" w:unhideWhenUsed="1"/>
-    <w:lsdException w:name="Table Grid 2" w:semiHidden="1" w:unhideWhenUsed="1"/>
-    <w:lsdException w:name="Table Grid 3" w:semiHidden="1" w:unhideWhenUsed="1"/>
-    <w:lsdException w:name="Table Grid 4" w:semiHidden="1" w:unhideWhenUsed="1"/>
-    <w:lsdException w:name="Table Grid 5" w:semiHidden="1" w:unhideWhenUsed="1"/>
-    <w:lsdException w:name="Table Grid 6" w:semiHidden="1" w:unhideWhenUsed="1"/>
-    <w:lsdException w:name="Table Grid 7" w:semiHidden="1" w:unhideWhenUsed="1"/>
-    <w:lsdException w:name="Table Grid 8" w:semiHidden="1" w:unhideWhenUsed="1"/>
-    <w:lsdException w:name="Table List 1" w:semiHidden="1" w:unhideWhenUsed="1"/>
-    <w:lsdException w:name="Table List 2" w:semiHidden="1" w:unhideWhenUsed="1"/>
-    <w:lsdException w:name="Table List 3" w:semiHidden="1" w:unhideWhenUsed="1"/>
-    <w:lsdException w:name="Table List 4" w:semiHidden="1" w:unhideWhenUsed="1"/>
-    <w:lsdException w:name="Table List 5" w:semiHidden="1" w:unhideWhenUsed="1"/>
-    <w:lsdException w:name="Table List 6" w:semiHidden="1" w:unhideWhenUsed="1"/>
-    <w:lsdException w:name="Table List 7" w:semiHidden="1" w:unhideWhenUsed="1"/>
-    <w:lsdException w:name="Table List 8" w:semiHidden="1" w:unhideWhenUsed="1"/>
-    <w:lsdException w:name="Table 3D effects 1" w:semiHidden="1" w:unhideWhenUsed="1"/>
-    <w:lsdException w:name="Table 3D effects 2" w:semiHidden="1" w:unhideWhenUsed="1"/>
-    <w:lsdException w:name="Table 3D effects 3" w:semiHidden="1" w:unhideWhenUsed="1"/>
-    <w:lsdException w:name="Table Contemporary" w:semiHidden="1" w:unhideWhenUsed="1"/>
-    <w:lsdException w:name="Table Elegant" w:semiHidden="1" w:unhideWhenUsed="1"/>
-    <w:lsdException w:name="Table Professional" w:semiHidden="1" w:unhideWhenUsed="1"/>
-    <w:lsdException w:name="Table Subtle 1" w:semiHidden="1" w:unhideWhenUsed="1"/>
-    <w:lsdException w:name="Table Subtle 2" w:semiHidden="1" w:unhideWhenUsed="1"/>
-    <w:lsdException w:name="Table Web 1" w:semiHidden="1" w:unhideWhenUsed="1"/>
-    <w:lsdException w:name="Table Web 2" w:semiHidden="1" w:unhideWhenUsed="1"/>
-    <w:lsdException w:name="Table Web 3" w:semiHidden="1" w:unhideWhenUsed="1"/>
-    <w:lsdException w:name="Balloon Text" w:semiHidden="1" w:unhideWhenUsed="1"/>
-    <w:lsdException w:name="Table Grid" w:uiPriority="39"/>
-    <w:lsdException w:name="Table Theme" w:semiHidden="1" w:unhideWhenUsed="1"/>
-    <w:lsdException w:name="Placeholder Text" w:semiHidden="1"/>
-    <w:lsdException w:name="No Spacing" w:uiPriority="1" w:qFormat="1"/>
-    <w:lsdException w:name="Light Shading" w:uiPriority="60"/>
-    <w:lsdException w:name="Light List" w:uiPriority="61"/>
-    <w:lsdException w:name="Light Grid" w:uiPriority="62"/>
-    <w:lsdException w:name="Medium Shading 1" w:uiPriority="63"/>
-    <w:lsdException w:name="Medium Shading 2" w:uiPriority="64"/>
-    <w:lsdException w:name="Medium List 1" w:uiPriority="65"/>
-    <w:lsdException w:name="Medium List 2" w:uiPriority="66"/>
-    <w:lsdException w:name="Medium Grid 1" w:uiPriority="67"/>
-    <w:lsdException w:name="Medium Grid 2" w:uiPriority="68"/>
-    <w:lsdException w:name="Medium Grid 3" w:uiPriority="69"/>
-    <w:lsdException w:name="Dark List" w:uiPriority="70"/>
-    <w:lsdException w:name="Colorful Shading" w:uiPriority="71"/>
-    <w:lsdException w:name="Colorful List" w:uiPriority="72"/>
-    <w:lsdException w:name="Colorful Grid" w:uiPriority="73"/>
-    <w:lsdException w:name="Light Shading Accent 1" w:uiPriority="60"/>
-    <w:lsdException w:name="Light List Accent 1" w:uiPriority="61"/>
-    <w:lsdException w:name="Light Grid Accent 1" w:uiPriority="62"/>
-    <w:lsdException w:name="Medium Shading 1 Accent 1" w:uiPriority="63"/>
-    <w:lsdException w:name="Medium Shading 2 Accent 1" w:uiPriority="64"/>
-    <w:lsdException w:name="Medium List 1 Accent 1" w:uiPriority="65"/>
-    <w:lsdException w:name="Revision" w:semiHidden="1"/>
-    <w:lsdException w:name="List Paragraph" w:uiPriority="34" w:qFormat="1"/>
-    <w:lsdException w:name="Quote" w:uiPriority="29" w:qFormat="1"/>
-    <w:lsdException w:name="Intense Quote" w:uiPriority="30" w:qFormat="1"/>
-    <w:lsdException w:name="Medium List 2 Accent 1" w:uiPriority="66"/>
-    <w:lsdException w:name="Medium Grid 1 Accent 1" w:uiPriority="67"/>
-    <w:lsdException w:name="Medium Grid 2 Accent 1" w:uiPriority="68"/>
-    <w:lsdException w:name="Medium Grid 3 Accent 1" w:uiPriority="69"/>
-    <w:lsdException w:name="Dark List Accent 1" w:uiPriority="70"/>
-    <w:lsdException w:name="Colorful Shading Accent 1" w:uiPriority="71"/>
-    <w:lsdException w:name="Colorful List Accent 1" w:uiPriority="72"/>
-    <w:lsdException w:name="Colorful Grid Accent 1" w:uiPriority="73"/>
-    <w:lsdException w:name="Light Shading Accent 2" w:uiPriority="60"/>
-    <w:lsdException w:name="Light List Accent 2" w:uiPriority="61"/>
-    <w:lsdException w:name="Light Grid Accent 2" w:uiPriority="62"/>
-    <w:lsdException w:name="Medium Shading 1 Accent 2" w:uiPriority="63"/>
-    <w:lsdException w:name="Medium Shading 2 Accent 2" w:uiPriority="64"/>
-    <w:lsdException w:name="Medium List 1 Accent 2" w:uiPriority="65"/>
-    <w:lsdException w:name="Medium List 2 Accent 2" w:uiPriority="66"/>
-    <w:lsdException w:name="Medium Grid 1 Accent 2" w:uiPriority="67"/>
-    <w:lsdException w:name="Medium Grid 2 Accent 2" w:uiPriority="68"/>
-    <w:lsdException w:name="Medium Grid 3 Accent 2" w:uiPriority="69"/>
-    <w:lsdException w:name="Dark List Accent 2" w:uiPriority="70"/>
-    <w:lsdException w:name="Colorful Shading Accent 2" w:uiPriority="71"/>
-    <w:lsdException w:name="Colorful List Accent 2" w:uiPriority="72"/>
-    <w:lsdException w:name="Colorful Grid Accent 2" w:uiPriority="73"/>
-    <w:lsdException w:name="Light Shading Accent 3" w:uiPriority="60"/>
-    <w:lsdException w:name="Light List Accent 3" w:uiPriority="61"/>
-    <w:lsdException w:name="Light Grid Accent 3" w:uiPriority="62"/>
-    <w:lsdException w:name="Medium Shading 1 Accent 3" w:uiPriority="63"/>
-    <w:lsdException w:name="Medium Shading 2 Accent 3" w:uiPriority="64"/>
-    <w:lsdException w:name="Medium List 1 Accent 3" w:uiPriority="65"/>
-    <w:lsdException w:name="Medium List 2 Accent 3" w:uiPriority="66"/>
-    <w:lsdException w:name="Medium Grid 1 Accent 3" w:uiPriority="67"/>
-    <w:lsdException w:name="Medium Grid 2 Accent 3" w:uiPriority="68"/>
-    <w:lsdException w:name="Medium Grid 3 Accent 3" w:uiPriority="69"/>
-    <w:lsdException w:name="Dark List Accent 3" w:uiPriority="70"/>
-    <w:lsdException w:name="Colorful Shading Accent 3" w:uiPriority="71"/>
-    <w:lsdException w:name="Colorful List Accent 3" w:uiPriority="72"/>
-    <w:lsdException w:name="Colorful Grid Accent 3" w:uiPriority="73"/>
-    <w:lsdException w:name="Light Shading Accent 4" w:uiPriority="60"/>
-    <w:lsdException w:name="Light List Accent 4" w:uiPriority="61"/>
-    <w:lsdException w:name="Light Grid Accent 4" w:uiPriority="62"/>
-    <w:lsdException w:name="Medium Shading 1 Accent 4" w:uiPriority="63"/>
-    <w:lsdException w:name="Medium Shading 2 Accent 4" w:uiPriority="64"/>
-    <w:lsdException w:name="Medium List 1 Accent 4" w:uiPriority="65"/>
-    <w:lsdException w:name="Medium List 2 Accent 4" w:uiPriority="66"/>
-    <w:lsdException w:name="Medium Grid 1 Accent 4" w:uiPriority="67"/>
-    <w:lsdException w:name="Medium Grid 2 Accent 4" w:uiPriority="68"/>
-    <w:lsdException w:name="Medium Grid 3 Accent 4" w:uiPriority="69"/>
-    <w:lsdException w:name="Dark List Accent 4" w:uiPriority="70"/>
-    <w:lsdException w:name="Colorful Shading Accent 4" w:uiPriority="71"/>
-    <w:lsdException w:name="Colorful List Accent 4" w:uiPriority="72"/>
-    <w:lsdException w:name="Colorful Grid Accent 4" w:uiPriority="73"/>
-    <w:lsdException w:name="Light Shading Accent 5" w:uiPriority="60"/>
-    <w:lsdException w:name="Light List Accent 5" w:uiPriority="61"/>
-    <w:lsdException w:name="Light Grid Accent 5" w:uiPriority="62"/>
-    <w:lsdException w:name="Medium Shading 1 Accent 5" w:uiPriority="63"/>
-    <w:lsdException w:name="Medium Shading 2 Accent 5" w:uiPriority="64"/>
-    <w:lsdException w:name="Medium List 1 Accent 5" w:uiPriority="65"/>
-    <w:lsdException w:name="Medium List 2 Accent 5" w:uiPriority="66"/>
-    <w:lsdException w:name="Medium Grid 1 Accent 5" w:uiPriority="67"/>
-    <w:lsdException w:name="Medium Grid 2 Accent 5" w:uiPriority="68"/>
-    <w:lsdException w:name="Medium Grid 3 Accent 5" w:uiPriority="69"/>
-    <w:lsdException w:name="Dark List Accent 5" w:uiPriority="70"/>
-    <w:lsdException w:name="Colorful Shading Accent 5" w:uiPriority="71"/>
-    <w:lsdException w:name="Colorful List Accent 5" w:uiPriority="72"/>
-    <w:lsdException w:name="Colorful Grid Accent 5" w:uiPriority="73"/>
-    <w:lsdException w:name="Light Shading Accent 6" w:uiPriority="60"/>
-    <w:lsdException w:name="Light List Accent 6" w:uiPriority="61"/>
-    <w:lsdException w:name="Light Grid Accent 6" w:uiPriority="62"/>
-    <w:lsdException w:name="Medium Shading 1 Accent 6" w:uiPriority="63"/>
-    <w:lsdException w:name="Medium Shading 2 Accent 6" w:uiPriority="64"/>
-    <w:lsdException w:name="Medium List 1 Accent 6" w:uiPriority="65"/>
-    <w:lsdException w:name="Medium List 2 Accent 6" w:uiPriority="66"/>
-    <w:lsdException w:name="Medium Grid 1 Accent 6" w:uiPriority="67"/>
-    <w:lsdException w:name="Medium Grid 2 Accent 6" w:uiPriority="68"/>
-    <w:lsdException w:name="Medium Grid 3 Accent 6" w:uiPriority="69"/>
-    <w:lsdException w:name="Dark List Accent 6" w:uiPriority="70"/>
-    <w:lsdException w:name="Colorful Shading Accent 6" w:uiPriority="71"/>
-    <w:lsdException w:name="Colorful List Accent 6" w:uiPriority="72"/>
-    <w:lsdException w:name="Colorful Grid Accent 6" w:uiPriority="73"/>
-    <w:lsdException w:name="Subtle Emphasis" w:uiPriority="19" w:qFormat="1"/>
-    <w:lsdException w:name="Intense Emphasis" w:uiPriority="21" w:qFormat="1"/>
-    <w:lsdException w:name="Subtle Reference" w:uiPriority="31" w:qFormat="1"/>
-    <w:lsdException w:name="Intense Reference" w:uiPriority="32" w:qFormat="1"/>
-    <w:lsdException w:name="Book Title" w:uiPriority="33" w:qFormat="1"/>
-    <w:lsdException w:name="Bibliography" w:semiHidden="1" w:uiPriority="37" w:unhideWhenUsed="1"/>
-    <w:lsdException w:name="TOC Heading" w:semiHidden="1" w:uiPriority="39" w:unhideWhenUsed="1" w:qFormat="1"/>
-    <w:lsdException w:name="Plain Table 1" w:uiPriority="41"/>
-    <w:lsdException w:name="Plain Table 2" w:uiPriority="42"/>
-    <w:lsdException w:name="Plain Table 3" w:uiPriority="43"/>
-    <w:lsdException w:name="Plain Table 4" w:uiPriority="44"/>
-    <w:lsdException w:name="Plain Table 5" w:uiPriority="45"/>
-    <w:lsdException w:name="Grid Table Light" w:uiPriority="40"/>
-    <w:lsdException w:name="Grid Table 1 Light" w:uiPriority="46"/>
-    <w:lsdException w:name="Grid Table 2" w:uiPriority="47"/>
-    <w:lsdException w:name="Grid Table 3" w:uiPriority="48"/>
-    <w:lsdException w:name="Grid Table 4" w:uiPriority="49"/>
-    <w:lsdException w:name="Grid Table 5 Dark" w:uiPriority="50"/>
-    <w:lsdException w:name="Grid Table 6 Colorful" w:uiPriority="51"/>
-    <w:lsdException w:name="Grid Table 7 Colorful" w:uiPriority="52"/>
-    <w:lsdException w:name="Grid Table 1 Light Accent 1" w:uiPriority="46"/>
-    <w:lsdException w:name="Grid Table 2 Accent 1" w:uiPriority="47"/>
-    <w:lsdException w:name="Grid Table 3 Accent 1" w:uiPriority="48"/>
-    <w:lsdException w:name="Grid Table 4 Accent 1" w:uiPriority="49"/>
-    <w:lsdException w:name="Grid Table 5 Dark Accent 1" w:uiPriority="50"/>
-    <w:lsdException w:name="Grid Table 6 Colorful Accent 1" w:uiPriority="51"/>
-    <w:lsdException w:name="Grid Table 7 Colorful Accent 1" w:uiPriority="52"/>
-    <w:lsdException w:name="Grid Table 1 Light Accent 2" w:uiPriority="46"/>
-    <w:lsdException w:name="Grid Table 2 Accent 2" w:uiPriority="47"/>
-    <w:lsdException w:name="Grid Table 3 Accent 2" w:uiPriority="48"/>
-    <w:lsdException w:name="Grid Table 4 Accent 2" w:uiPriority="49"/>
-    <w:lsdException w:name="Grid Table 5 Dark Accent 2" w:uiPriority="50"/>
-    <w:lsdException w:name="Grid Table 6 Colorful Accent 2" w:uiPriority="51"/>
-    <w:lsdException w:name="Grid Table 7 Colorful Accent 2" w:uiPriority="52"/>
-    <w:lsdException w:name="Grid Table 1 Light Accent 3" w:uiPriority="46"/>
-    <w:lsdException w:name="Grid Table 2 Accent 3" w:uiPriority="47"/>
-    <w:lsdException w:name="Grid Table 3 Accent 3" w:uiPriority="48"/>
-    <w:lsdException w:name="Grid Table 4 Accent 3" w:uiPriority="49"/>
-    <w:lsdException w:name="Grid Table 5 Dark Accent 3" w:uiPriority="50"/>
-    <w:lsdException w:name="Grid Table 6 Colorful Accent 3" w:uiPriority="51"/>
-    <w:lsdException w:name="Grid Table 7 Colorful Accent 3" w:uiPriority="52"/>
-    <w:lsdException w:name="Grid Table 1 Light Accent 4" w:uiPriority="46"/>
-    <w:lsdException w:name="Grid Table 2 Accent 4" w:uiPriority="47"/>
-    <w:lsdException w:name="Grid Table 3 Accent 4" w:uiPriority="48"/>
-    <w:lsdException w:name="Grid Table 4 Accent 4" w:uiPriority="49"/>
-    <w:lsdException w:name="Grid Table 5 Dark Accent 4" w:uiPriority="50"/>
-    <w:lsdException w:name="Grid Table 6 Colorful Accent 4" w:uiPriority="51"/>
-    <w:lsdException w:name="Grid Table 7 Colorful Accent 4" w:uiPriority="52"/>
-    <w:lsdException w:name="Grid Table 1 Light Accent 5" w:uiPriority="46"/>
-    <w:lsdException w:name="Grid Table 2 Accent 5" w:uiPriority="47"/>
-    <w:lsdException w:name="Grid Table 3 Accent 5" w:uiPriority="48"/>
-    <w:lsdException w:name="Grid Table 4 Accent 5" w:uiPriority="49"/>
-    <w:lsdException w:name="Grid Table 5 Dark Accent 5" w:uiPriority="50"/>
-    <w:lsdException w:name="Grid Table 6 Colorful Accent 5" w:uiPriority="51"/>
-    <w:lsdException w:name="Grid Table 7 Colorful Accent 5" w:uiPriority="52"/>
-    <w:lsdException w:name="Grid Table 1 Light Accent 6" w:uiPriority="46"/>
-    <w:lsdException w:name="Grid Table 2 Accent 6" w:uiPriority="47"/>
-    <w:lsdException w:name="Grid Table 3 Accent 6" w:uiPriority="48"/>
-    <w:lsdException w:name="Grid Table 4 Accent 6" w:uiPriority="49"/>
-    <w:lsdException w:name="Grid Table 5 Dark Accent 6" w:uiPriority="50"/>
-    <w:lsdException w:name="Grid Table 6 Colorful Accent 6" w:uiPriority="51"/>
-    <w:lsdException w:name="Grid Table 7 Colorful Accent 6" w:uiPriority="52"/>
-    <w:lsdException w:name="List Table 1 Light" w:uiPriority="46"/>
-    <w:lsdException w:name="List Table 2" w:uiPriority="47"/>
-    <w:lsdException w:name="List Table 3" w:uiPriority="48"/>
-    <w:lsdException w:name="List Table 4" w:uiPriority="49"/>
-    <w:lsdException w:name="List Table 5 Dark" w:uiPriority="50"/>
-    <w:lsdException w:name="List Table 6 Colorful" w:uiPriority="51"/>
-    <w:lsdException w:name="List Table 7 Colorful" w:uiPriority="52"/>
-    <w:lsdException w:name="List Table 1 Light Accent 1" w:uiPriority="46"/>
-    <w:lsdException w:name="List Table 2 Accent 1" w:uiPriority="47"/>
-    <w:lsdException w:name="List Table 3 Accent 1" w:uiPriority="48"/>
-    <w:lsdException w:name="List Table 4 Accent 1" w:uiPriority="49"/>
-    <w:lsdException w:name="List Table 5 Dark Accent 1" w:uiPriority="50"/>
-    <w:lsdException w:name="List Table 6 Colorful Accent 1" w:uiPriority="51"/>
-    <w:lsdException w:name="List Table 7 Colorful Accent 1" w:uiPriority="52"/>
-    <w:lsdException w:name="List Table 1 Light Accent 2" w:uiPriority="46"/>
-    <w:lsdException w:name="List Table 2 Accent 2" w:uiPriority="47"/>
-    <w:lsdException w:name="List Table 3 Accent 2" w:uiPriority="48"/>
-    <w:lsdException w:name="List Table 4 Accent 2" w:uiPriority="49"/>
-    <w:lsdException w:name="List Table 5 Dark Accent 2" w:uiPriority="50"/>
-    <w:lsdException w:name="List Table 6 Colorful Accent 2" w:uiPriority="51"/>
-    <w:lsdException w:name="List Table 7 Colorful Accent 2" w:uiPriority="52"/>
-    <w:lsdException w:name="List Table 1 Light Accent 3" w:uiPriority="46"/>
-    <w:lsdException w:name="List Table 2 Accent 3" w:uiPriority="47"/>
-    <w:lsdException w:name="List Table 3 Accent 3" w:uiPriority="48"/>
-    <w:lsdException w:name="List Table 4 Accent 3" w:uiPriority="49"/>
-    <w:lsdException w:name="List Table 5 Dark Accent 3" w:uiPriority="50"/>
-    <w:lsdException w:name="List Table 6 Colorful Accent 3" w:uiPriority="51"/>
-    <w:lsdException w:name="List Table 7 Colorful Accent 3" w:uiPriority="52"/>
-    <w:lsdException w:name="List Table 1 Light Accent 4" w:uiPriority="46"/>
-    <w:lsdException w:name="List Table 2 Accent 4" w:uiPriority="47"/>
-    <w:lsdException w:name="List Table 3 Accent 4" w:uiPriority="48"/>
-    <w:lsdException w:name="List Table 4 Accent 4" w:uiPriority="49"/>
-    <w:lsdException w:name="List Table 5 Dark Accent 4" w:uiPriority="50"/>
-    <w:lsdException w:name="List Table 6 Colorful Accent 4" w:uiPriority="51"/>
-    <w:lsdException w:name="List Table 7 Colorful Accent 4" w:uiPriority="52"/>
-    <w:lsdException w:name="List Table 1 Light Accent 5" w:uiPriority="46"/>
-    <w:lsdException w:name="List Table 2 Accent 5" w:uiPriority="47"/>
-    <w:lsdException w:name="List Table 3 Accent 5" w:uiPriority="48"/>
-    <w:lsdException w:name="List Table 4 Accent 5" w:uiPriority="49"/>
-    <w:lsdException w:name="List Table 5 Dark Accent 5" w:uiPriority="50"/>
-    <w:lsdException w:name="List Table 6 Colorful Accent 5" w:uiPriority="51"/>
-    <w:lsdException w:name="List Table 7 Colorful Accent 5" w:uiPriority="52"/>
-    <w:lsdException w:name="List Table 1 Light Accent 6" w:uiPriority="46"/>
-    <w:lsdException w:name="List Table 2 Accent 6" w:uiPriority="47"/>
-    <w:lsdException w:name="List Table 3 Accent 6" w:uiPriority="48"/>
-    <w:lsdException w:name="List Table 4 Accent 6" w:uiPriority="49"/>
-    <w:lsdException w:name="List Table 5 Dark Accent 6" w:uiPriority="50"/>
-    <w:lsdException w:name="List Table 6 Colorful Accent 6" w:uiPriority="51"/>
-    <w:lsdException w:name="List Table 7 Colorful Accent 6" w:uiPriority="52"/>
-    <w:lsdException w:name="Mention" w:semiHidden="1" w:unhideWhenUsed="1"/>
-    <w:lsdException w:name="Smart Hyperlink" w:semiHidden="1" w:unhideWhenUsed="1"/>
-    <w:lsdException w:name="Hashtag" w:semiHidden="1" w:unhideWhenUsed="1"/>
-    <w:lsdException w:name="Unresolved Mention" w:semiHidden="1" w:unhideWhenUsed="1"/>
+  <w:latentStyles w:defLockedState="0" w:defUIPriority="99" w:defSemiHidden="1" w:defUnhideWhenUsed="1" w:defQFormat="0" w:count="267">
+    <w:lsdException w:name="Normal" w:semiHidden="0" w:uiPriority="0" w:unhideWhenUsed="0" w:qFormat="1"/>
+    <w:lsdException w:name="heading 1" w:semiHidden="0" w:uiPriority="9" w:unhideWhenUsed="0" w:qFormat="1"/>
+    <w:lsdException w:name="heading 2" w:uiPriority="9" w:qFormat="1"/>
+    <w:lsdException w:name="heading 3" w:uiPriority="9" w:qFormat="1"/>
+    <w:lsdException w:name="heading 4" w:uiPriority="9" w:qFormat="1"/>
+    <w:lsdException w:name="heading 5" w:uiPriority="9" w:qFormat="1"/>
+    <w:lsdException w:name="heading 6" w:uiPriority="9" w:qFormat="1"/>
+    <w:lsdException w:name="heading 7" w:uiPriority="9" w:qFormat="1"/>
+    <w:lsdException w:name="heading 8" w:uiPriority="9" w:qFormat="1"/>
+    <w:lsdException w:name="heading 9" w:uiPriority="9" w:qFormat="1"/>
+    <w:lsdException w:name="toc 1" w:uiPriority="39"/>
+    <w:lsdException w:name="toc 2" w:uiPriority="39"/>
+    <w:lsdException w:name="toc 3" w:uiPriority="39"/>
+    <w:lsdException w:name="toc 4" w:uiPriority="39"/>
+    <w:lsdException w:name="toc 5" w:uiPriority="39"/>
+    <w:lsdException w:name="toc 6" w:uiPriority="39"/>
+    <w:lsdException w:name="toc 7" w:uiPriority="39"/>
+    <w:lsdException w:name="toc 8" w:uiPriority="39"/>
+    <w:lsdException w:name="toc 9" w:uiPriority="39"/>
+    <w:lsdException w:name="caption" w:uiPriority="35" w:qFormat="1"/>
+    <w:lsdException w:name="Title" w:semiHidden="0" w:uiPriority="10" w:unhideWhenUsed="0" w:qFormat="1"/>
+    <w:lsdException w:name="Default Paragraph Font" w:uiPriority="1"/>
+    <w:lsdException w:name="Subtitle" w:semiHidden="0" w:uiPriority="11" w:unhideWhenUsed="0" w:qFormat="1"/>
+    <w:lsdException w:name="Strong" w:semiHidden="0" w:uiPriority="22" w:unhideWhenUsed="0" w:qFormat="1"/>
+    <w:lsdException w:name="Emphasis" w:semiHidden="0" w:uiPriority="20" w:unhideWhenUsed="0" w:qFormat="1"/>
+    <w:lsdException w:name="Table Grid" w:semiHidden="0" w:uiPriority="39" w:unhideWhenUsed="0"/>
+    <w:lsdException w:name="Placeholder Text" w:unhideWhenUsed="0"/>
+    <w:lsdException w:name="No Spacing" w:semiHidden="0" w:uiPriority="1" w:unhideWhenUsed="0" w:qFormat="1"/>
+    <w:lsdException w:name="Light Shading" w:semiHidden="0" w:uiPriority="60" w:unhideWhenUsed="0"/>
+    <w:lsdException w:name="Light List" w:semiHidden="0" w:uiPriority="61" w:unhideWhenUsed="0"/>
+    <w:lsdException w:name="Light Grid" w:semiHidden="0" w:uiPriority="62" w:unhideWhenUsed="0"/>
+    <w:lsdException w:name="Medium Shading 1" w:semiHidden="0" w:uiPriority="63" w:unhideWhenUsed="0"/>
+    <w:lsdException w:name="Medium Shading 2" w:semiHidden="0" w:uiPriority="64" w:unhideWhenUsed="0"/>
+    <w:lsdException w:name="Medium List 1" w:semiHidden="0" w:uiPriority="65" w:unhideWhenUsed="0"/>
+    <w:lsdException w:name="Medium List 2" w:semiHidden="0" w:uiPriority="66" w:unhideWhenUsed="0"/>
+    <w:lsdException w:name="Medium Grid 1" w:semiHidden="0" w:uiPriority="67" w:unhideWhenUsed="0"/>
+    <w:lsdException w:name="Medium Grid 2" w:semiHidden="0" w:uiPriority="68" w:unhideWhenUsed="0"/>
+    <w:lsdException w:name="Medium Grid 3" w:semiHidden="0" w:uiPriority="69" w:unhideWhenUsed="0"/>
+    <w:lsdException w:name="Dark List" w:semiHidden="0" w:uiPriority="70" w:unhideWhenUsed="0"/>
+    <w:lsdException w:name="Colorful Shading" w:semiHidden="0" w:uiPriority="71" w:unhideWhenUsed="0"/>
+    <w:lsdException w:name="Colorful List" w:semiHidden="0" w:uiPriority="72" w:unhideWhenUsed="0"/>
+    <w:lsdException w:name="Colorful Grid" w:semiHidden="0" w:uiPriority="73" w:unhideWhenUsed="0"/>
+    <w:lsdException w:name="Light Shading Accent 1" w:semiHidden="0" w:uiPriority="60" w:unhideWhenUsed="0"/>
+    <w:lsdException w:name="Light List Accent 1" w:semiHidden="0" w:uiPriority="61" w:unhideWhenUsed="0"/>
+    <w:lsdException w:name="Light Grid Accent 1" w:semiHidden="0" w:uiPriority="62" w:unhideWhenUsed="0"/>
+    <w:lsdException w:name="Medium Shading 1 Accent 1" w:semiHidden="0" w:uiPriority="63" w:unhideWhenUsed="0"/>
+    <w:lsdException w:name="Medium Shading 2 Accent 1" w:semiHidden="0" w:uiPriority="64" w:unhideWhenUsed="0"/>
+    <w:lsdException w:name="Medium List 1 Accent 1" w:semiHidden="0" w:uiPriority="65" w:unhideWhenUsed="0"/>
+    <w:lsdException w:name="Revision" w:unhideWhenUsed="0"/>
+    <w:lsdException w:name="List Paragraph" w:semiHidden="0" w:uiPriority="34" w:unhideWhenUsed="0" w:qFormat="1"/>
+    <w:lsdException w:name="Quote" w:semiHidden="0" w:uiPriority="29" w:unhideWhenUsed="0" w:qFormat="1"/>
+    <w:lsdException w:name="Intense Quote" w:semiHidden="0" w:uiPriority="30" w:unhideWhenUsed="0" w:qFormat="1"/>
+    <w:lsdException w:name="Medium List 2 Accent 1" w:semiHidden="0" w:uiPriority="66" w:unhideWhenUsed="0"/>
+    <w:lsdException w:name="Medium Grid 1 Accent 1" w:semiHidden="0" w:uiPriority="67" w:unhideWhenUsed="0"/>
+    <w:lsdException w:name="Medium Grid 2 Accent 1" w:semiHidden="0" w:uiPriority="68" w:unhideWhenUsed="0"/>
+    <w:lsdException w:name="Medium Grid 3 Accent 1" w:semiHidden="0" w:uiPriority="69" w:unhideWhenUsed="0"/>
+    <w:lsdException w:name="Dark List Accent 1" w:semiHidden="0" w:uiPriority="70" w:unhideWhenUsed="0"/>
+    <w:lsdException w:name="Colorful Shading Accent 1" w:semiHidden="0" w:uiPriority="71" w:unhideWhenUsed="0"/>
+    <w:lsdException w:name="Colorful List Accent 1" w:semiHidden="0" w:uiPriority="72" w:unhideWhenUsed="0"/>
+    <w:lsdException w:name="Colorful Grid Accent 1" w:semiHidden="0" w:uiPriority="73" w:unhideWhenUsed="0"/>
+    <w:lsdException w:name="Light Shading Accent 2" w:semiHidden="0" w:uiPriority="60" w:unhideWhenUsed="0"/>
+    <w:lsdException w:name="Light List Accent 2" w:semiHidden="0" w:uiPriority="61" w:unhideWhenUsed="0"/>
+    <w:lsdException w:name="Light Grid Accent 2" w:semiHidden="0" w:uiPriority="62" w:unhideWhenUsed="0"/>
+    <w:lsdException w:name="Medium Shading 1 Accent 2" w:semiHidden="0" w:uiPriority="63" w:unhideWhenUsed="0"/>
+    <w:lsdException w:name="Medium Shading 2 Accent 2" w:semiHidden="0" w:uiPriority="64" w:unhideWhenUsed="0"/>
+    <w:lsdException w:name="Medium List 1 Accent 2" w:semiHidden="0" w:uiPriority="65" w:unhideWhenUsed="0"/>
+    <w:lsdException w:name="Medium List 2 Accent 2" w:semiHidden="0" w:uiPriority="66" w:unhideWhenUsed="0"/>
+    <w:lsdException w:name="Medium Grid 1 Accent 2" w:semiHidden="0" w:uiPriority="67" w:unhideWhenUsed="0"/>
+    <w:lsdException w:name="Medium Grid 2 Accent 2" w:semiHidden="0" w:uiPriority="68" w:unhideWhenUsed="0"/>
+    <w:lsdException w:name="Medium Grid 3 Accent 2" w:semiHidden="0" w:uiPriority="69" w:unhideWhenUsed="0"/>
+    <w:lsdException w:name="Dark List Accent 2" w:semiHidden="0" w:uiPriority="70" w:unhideWhenUsed="0"/>
+    <w:lsdException w:name="Colorful Shading Accent 2" w:semiHidden="0" w:uiPriority="71" w:unhideWhenUsed="0"/>
+    <w:lsdException w:name="Colorful List Accent 2" w:semiHidden="0" w:uiPriority="72" w:unhideWhenUsed="0"/>
+    <w:lsdException w:name="Colorful Grid Accent 2" w:semiHidden="0" w:uiPriority="73" w:unhideWhenUsed="0"/>
+    <w:lsdException w:name="Light Shading Accent 3" w:semiHidden="0" w:uiPriority="60" w:unhideWhenUsed="0"/>
+    <w:lsdException w:name="Light List Accent 3" w:semiHidden="0" w:uiPriority="61" w:unhideWhenUsed="0"/>
+    <w:lsdException w:name="Light Grid Accent 3" w:semiHidden="0" w:uiPriority="62" w:unhideWhenUsed="0"/>
+    <w:lsdException w:name="Medium Shading 1 Accent 3" w:semiHidden="0" w:uiPriority="63" w:unhideWhenUsed="0"/>
+    <w:lsdException w:name="Medium Shading 2 Accent 3" w:semiHidden="0" w:uiPriority="64" w:unhideWhenUsed="0"/>
+    <w:lsdException w:name="Medium List 1 Accent 3" w:semiHidden="0" w:uiPriority="65" w:unhideWhenUsed="0"/>
+    <w:lsdException w:name="Medium List 2 Accent 3" w:semiHidden="0" w:uiPriority="66" w:unhideWhenUsed="0"/>
+    <w:lsdException w:name="Medium Grid 1 Accent 3" w:semiHidden="0" w:uiPriority="67" w:unhideWhenUsed="0"/>
+    <w:lsdException w:name="Medium Grid 2 Accent 3" w:semiHidden="0" w:uiPriority="68" w:unhideWhenUsed="0"/>
+    <w:lsdException w:name="Medium Grid 3 Accent 3" w:semiHidden="0" w:uiPriority="69" w:unhideWhenUsed="0"/>
+    <w:lsdException w:name="Dark List Accent 3" w:semiHidden="0" w:uiPriority="70" w:unhideWhenUsed="0"/>
+    <w:lsdException w:name="Colorful Shading Accent 3" w:semiHidden="0" w:uiPriority="71" w:unhideWhenUsed="0"/>
+    <w:lsdException w:name="Colorful List Accent 3" w:semiHidden="0" w:uiPriority="72" w:unhideWhenUsed="0"/>
+    <w:lsdException w:name="Colorful Grid Accent 3" w:semiHidden="0" w:uiPriority="73" w:unhideWhenUsed="0"/>
+    <w:lsdException w:name="Light Shading Accent 4" w:semiHidden="0" w:uiPriority="60" w:unhideWhenUsed="0"/>
+    <w:lsdException w:name="Light List Accent 4" w:semiHidden="0" w:uiPriority="61" w:unhideWhenUsed="0"/>
+    <w:lsdException w:name="Light Grid Accent 4" w:semiHidden="0" w:uiPriority="62" w:unhideWhenUsed="0"/>
+    <w:lsdException w:name="Medium Shading 1 Accent 4" w:semiHidden="0" w:uiPriority="63" w:unhideWhenUsed="0"/>
+    <w:lsdException w:name="Medium Shading 2 Accent 4" w:semiHidden="0" w:uiPriority="64" w:unhideWhenUsed="0"/>
+    <w:lsdException w:name="Medium List 1 Accent 4" w:semiHidden="0" w:uiPriority="65" w:unhideWhenUsed="0"/>
+    <w:lsdException w:name="Medium List 2 Accent 4" w:semiHidden="0" w:uiPriority="66" w:unhideWhenUsed="0"/>
+    <w:lsdException w:name="Medium Grid 1 Accent 4" w:semiHidden="0" w:uiPriority="67" w:unhideWhenUsed="0"/>
+    <w:lsdException w:name="Medium Grid 2 Accent 4" w:semiHidden="0" w:uiPriority="68" w:unhideWhenUsed="0"/>
+    <w:lsdException w:name="Medium Grid 3 Accent 4" w:semiHidden="0" w:uiPriority="69" w:unhideWhenUsed="0"/>
+    <w:lsdException w:name="Dark List Accent 4" w:semiHidden="0" w:uiPriority="70" w:unhideWhenUsed="0"/>
+    <w:lsdException w:name="Colorful Shading Accent 4" w:semiHidden="0" w:uiPriority="71" w:unhideWhenUsed="0"/>
+    <w:lsdException w:name="Colorful List Accent 4" w:semiHidden="0" w:uiPriority="72" w:unhideWhenUsed="0"/>
+    <w:lsdException w:name="Colorful Grid Accent 4" w:semiHidden="0" w:uiPriority="73" w:unhideWhenUsed="0"/>
+    <w:lsdException w:name="Light Shading Accent 5" w:semiHidden="0" w:uiPriority="60" w:unhideWhenUsed="0"/>
+    <w:lsdException w:name="Light List Accent 5" w:semiHidden="0" w:uiPriority="61" w:unhideWhenUsed="0"/>
+    <w:lsdException w:name="Light Grid Accent 5" w:semiHidden="0" w:uiPriority="62" w:unhideWhenUsed="0"/>
+    <w:lsdException w:name="Medium Shading 1 Accent 5" w:semiHidden="0" w:uiPriority="63" w:unhideWhenUsed="0"/>
+    <w:lsdException w:name="Medium Shading 2 Accent 5" w:semiHidden="0" w:uiPriority="64" w:unhideWhenUsed="0"/>
+    <w:lsdException w:name="Medium List 1 Accent 5" w:semiHidden="0" w:uiPriority="65" w:unhideWhenUsed="0"/>
+    <w:lsdException w:name="Medium List 2 Accent 5" w:semiHidden="0" w:uiPriority="66" w:unhideWhenUsed="0"/>
+    <w:lsdException w:name="Medium Grid 1 Accent 5" w:semiHidden="0" w:uiPriority="67" w:unhideWhenUsed="0"/>
+    <w:lsdException w:name="Medium Grid 2 Accent 5" w:semiHidden="0" w:uiPriority="68" w:unhideWhenUsed="0"/>
+    <w:lsdException w:name="Medium Grid 3 Accent 5" w:semiHidden="0" w:uiPriority="69" w:unhideWhenUsed="0"/>
+    <w:lsdException w:name="Dark List Accent 5" w:semiHidden="0" w:uiPriority="70" w:unhideWhenUsed="0"/>
+    <w:lsdException w:name="Colorful Shading Accent 5" w:semiHidden="0" w:uiPriority="71" w:unhideWhenUsed="0"/>
+    <w:lsdException w:name="Colorful List Accent 5" w:semiHidden="0" w:uiPriority="72" w:unhideWhenUsed="0"/>
+    <w:lsdException w:name="Colorful Grid Accent 5" w:semiHidden="0" w:uiPriority="73" w:unhideWhenUsed="0"/>
+    <w:lsdException w:name="Light Shading Accent 6" w:semiHidden="0" w:uiPriority="60" w:unhideWhenUsed="0"/>
+    <w:lsdException w:name="Light List Accent 6" w:semiHidden="0" w:uiPriority="61" w:unhideWhenUsed="0"/>
+    <w:lsdException w:name="Light Grid Accent 6" w:semiHidden="0" w:uiPriority="62" w:unhideWhenUsed="0"/>
+    <w:lsdException w:name="Medium Shading 1 Accent 6" w:semiHidden="0" w:uiPriority="63" w:unhideWhenUsed="0"/>
+    <w:lsdException w:name="Medium Shading 2 Accent 6" w:semiHidden="0" w:uiPriority="64" w:unhideWhenUsed="0"/>
+    <w:lsdException w:name="Medium List 1 Accent 6" w:semiHidden="0" w:uiPriority="65" w:unhideWhenUsed="0"/>
+    <w:lsdException w:name="Medium List 2 Accent 6" w:semiHidden="0" w:uiPriority="66" w:unhideWhenUsed="0"/>
+    <w:lsdException w:name="Medium Grid 1 Accent 6" w:semiHidden="0" w:uiPriority="67" w:unhideWhenUsed="0"/>
+    <w:lsdException w:name="Medium Grid 2 Accent 6" w:semiHidden="0" w:uiPriority="68" w:unhideWhenUsed="0"/>
+    <w:lsdException w:name="Medium Grid 3 Accent 6" w:semiHidden="0" w:uiPriority="69" w:unhideWhenUsed="0"/>
+    <w:lsdException w:name="Dark List Accent 6" w:semiHidden="0" w:uiPriority="70" w:unhideWhenUsed="0"/>
+    <w:lsdException w:name="Colorful Shading Accent 6" w:semiHidden="0" w:uiPriority="71" w:unhideWhenUsed="0"/>
+    <w:lsdException w:name="Colorful List Accent 6" w:semiHidden="0" w:uiPriority="72" w:unhideWhenUsed="0"/>
+    <w:lsdException w:name="Colorful Grid Accent 6" w:semiHidden="0" w:uiPriority="73" w:unhideWhenUsed="0"/>
+    <w:lsdException w:name="Subtle Emphasis" w:semiHidden="0" w:uiPriority="19" w:unhideWhenUsed="0" w:qFormat="1"/>
+    <w:lsdException w:name="Intense Emphasis" w:semiHidden="0" w:uiPriority="21" w:unhideWhenUsed="0" w:qFormat="1"/>
+    <w:lsdException w:name="Subtle Reference" w:semiHidden="0" w:uiPriority="31" w:unhideWhenUsed="0" w:qFormat="1"/>
+    <w:lsdException w:name="Intense Reference" w:semiHidden="0" w:uiPriority="32" w:unhideWhenUsed="0" w:qFormat="1"/>
+    <w:lsdException w:name="Book Title" w:semiHidden="0" w:uiPriority="33" w:unhideWhenUsed="0" w:qFormat="1"/>
+    <w:lsdException w:name="Bibliography" w:uiPriority="37"/>
+    <w:lsdException w:name="TOC Heading" w:uiPriority="39" w:qFormat="1"/>
   </w:latentStyles>
   <w:style w:type="paragraph" w:default="1" w:styleId="Normal">
     <w:name w:val="Normal"/>
@@ -4181,7 +4160,7 @@
       <w:szCs w:val="21"/>
     </w:rPr>
   </w:style>
-  <w:style w:type="paragraph" w:styleId="TtuloTDC">
+  <w:style w:type="paragraph" w:styleId="TtulodeTDC">
     <w:name w:val="TOC Heading"/>
     <w:basedOn w:val="Ttulo1"/>
     <w:next w:val="Normal"/>
@@ -4237,6 +4216,715 @@
     <w:rPr>
       <w:color w:val="0563C1" w:themeColor="hyperlink"/>
       <w:u w:val="single"/>
+    </w:rPr>
+  </w:style>
+  <w:style w:type="paragraph" w:styleId="Textodeglobo">
+    <w:name w:val="Balloon Text"/>
+    <w:basedOn w:val="Normal"/>
+    <w:link w:val="TextodegloboCar"/>
+    <w:uiPriority w:val="99"/>
+    <w:semiHidden/>
+    <w:unhideWhenUsed/>
+    <w:rsid w:val="00E8743A"/>
+    <w:pPr>
+      <w:spacing w:after="0" w:line="240" w:lineRule="auto"/>
+    </w:pPr>
+    <w:rPr>
+      <w:rFonts w:ascii="Tahoma" w:hAnsi="Tahoma" w:cs="Tahoma"/>
+      <w:sz w:val="16"/>
+      <w:szCs w:val="16"/>
+    </w:rPr>
+  </w:style>
+  <w:style w:type="character" w:customStyle="1" w:styleId="TextodegloboCar">
+    <w:name w:val="Texto de globo Car"/>
+    <w:basedOn w:val="Fuentedeprrafopredeter"/>
+    <w:link w:val="Textodeglobo"/>
+    <w:uiPriority w:val="99"/>
+    <w:semiHidden/>
+    <w:rsid w:val="00E8743A"/>
+    <w:rPr>
+      <w:rFonts w:ascii="Tahoma" w:hAnsi="Tahoma" w:cs="Tahoma"/>
+      <w:sz w:val="16"/>
+      <w:szCs w:val="16"/>
+    </w:rPr>
+  </w:style>
+</w:styles>
+</file>
+
+<file path=word/stylesWithEffects.xml><?xml version="1.0" encoding="utf-8"?>
+<w:styles xmlns:wpc="http://schemas.microsoft.com/office/word/2010/wordprocessingCanvas" xmlns:mc="http://schemas.openxmlformats.org/markup-compatibility/2006" xmlns:o="urn:schemas-microsoft-com:office:office" xmlns:r="http://schemas.openxmlformats.org/officeDocument/2006/relationships" xmlns:m="http://schemas.openxmlformats.org/officeDocument/2006/math" xmlns:v="urn:schemas-microsoft-com:vml" xmlns:wp14="http://schemas.microsoft.com/office/word/2010/wordprocessingDrawing" xmlns:wp="http://schemas.openxmlformats.org/drawingml/2006/wordprocessingDrawing" xmlns:w10="urn:schemas-microsoft-com:office:word" xmlns:w="http://schemas.openxmlformats.org/wordprocessingml/2006/main" xmlns:w14="http://schemas.microsoft.com/office/word/2010/wordml" xmlns:wpg="http://schemas.microsoft.com/office/word/2010/wordprocessingGroup" xmlns:wpi="http://schemas.microsoft.com/office/word/2010/wordprocessingInk" xmlns:wne="http://schemas.microsoft.com/office/word/2006/wordml" xmlns:wps="http://schemas.microsoft.com/office/word/2010/wordprocessingShape" mc:Ignorable="w14 wp14">
+  <w:docDefaults>
+    <w:rPrDefault>
+      <w:rPr>
+        <w:rFonts w:asciiTheme="minorHAnsi" w:eastAsiaTheme="minorHAnsi" w:hAnsiTheme="minorHAnsi" w:cstheme="minorBidi"/>
+        <w:sz w:val="22"/>
+        <w:szCs w:val="22"/>
+        <w:lang w:val="es-ES" w:eastAsia="en-US" w:bidi="ar-SA"/>
+      </w:rPr>
+    </w:rPrDefault>
+    <w:pPrDefault>
+      <w:pPr>
+        <w:spacing w:after="160" w:line="259" w:lineRule="auto"/>
+      </w:pPr>
+    </w:pPrDefault>
+  </w:docDefaults>
+  <w:latentStyles w:defLockedState="0" w:defUIPriority="99" w:defSemiHidden="1" w:defUnhideWhenUsed="1" w:defQFormat="0" w:count="267">
+    <w:lsdException w:name="Normal" w:semiHidden="0" w:uiPriority="0" w:unhideWhenUsed="0" w:qFormat="1"/>
+    <w:lsdException w:name="heading 1" w:semiHidden="0" w:uiPriority="9" w:unhideWhenUsed="0" w:qFormat="1"/>
+    <w:lsdException w:name="heading 2" w:uiPriority="9" w:qFormat="1"/>
+    <w:lsdException w:name="heading 3" w:uiPriority="9" w:qFormat="1"/>
+    <w:lsdException w:name="heading 4" w:uiPriority="9" w:qFormat="1"/>
+    <w:lsdException w:name="heading 5" w:uiPriority="9" w:qFormat="1"/>
+    <w:lsdException w:name="heading 6" w:uiPriority="9" w:qFormat="1"/>
+    <w:lsdException w:name="heading 7" w:uiPriority="9" w:qFormat="1"/>
+    <w:lsdException w:name="heading 8" w:uiPriority="9" w:qFormat="1"/>
+    <w:lsdException w:name="heading 9" w:uiPriority="9" w:qFormat="1"/>
+    <w:lsdException w:name="toc 1" w:uiPriority="39"/>
+    <w:lsdException w:name="toc 2" w:uiPriority="39"/>
+    <w:lsdException w:name="toc 3" w:uiPriority="39"/>
+    <w:lsdException w:name="toc 4" w:uiPriority="39"/>
+    <w:lsdException w:name="toc 5" w:uiPriority="39"/>
+    <w:lsdException w:name="toc 6" w:uiPriority="39"/>
+    <w:lsdException w:name="toc 7" w:uiPriority="39"/>
+    <w:lsdException w:name="toc 8" w:uiPriority="39"/>
+    <w:lsdException w:name="toc 9" w:uiPriority="39"/>
+    <w:lsdException w:name="caption" w:uiPriority="35" w:qFormat="1"/>
+    <w:lsdException w:name="Title" w:semiHidden="0" w:uiPriority="10" w:unhideWhenUsed="0" w:qFormat="1"/>
+    <w:lsdException w:name="Default Paragraph Font" w:uiPriority="1"/>
+    <w:lsdException w:name="Subtitle" w:semiHidden="0" w:uiPriority="11" w:unhideWhenUsed="0" w:qFormat="1"/>
+    <w:lsdException w:name="Strong" w:semiHidden="0" w:uiPriority="22" w:unhideWhenUsed="0" w:qFormat="1"/>
+    <w:lsdException w:name="Emphasis" w:semiHidden="0" w:uiPriority="20" w:unhideWhenUsed="0" w:qFormat="1"/>
+    <w:lsdException w:name="Table Grid" w:semiHidden="0" w:uiPriority="39" w:unhideWhenUsed="0"/>
+    <w:lsdException w:name="Placeholder Text" w:unhideWhenUsed="0"/>
+    <w:lsdException w:name="No Spacing" w:semiHidden="0" w:uiPriority="1" w:unhideWhenUsed="0" w:qFormat="1"/>
+    <w:lsdException w:name="Light Shading" w:semiHidden="0" w:uiPriority="60" w:unhideWhenUsed="0"/>
+    <w:lsdException w:name="Light List" w:semiHidden="0" w:uiPriority="61" w:unhideWhenUsed="0"/>
+    <w:lsdException w:name="Light Grid" w:semiHidden="0" w:uiPriority="62" w:unhideWhenUsed="0"/>
+    <w:lsdException w:name="Medium Shading 1" w:semiHidden="0" w:uiPriority="63" w:unhideWhenUsed="0"/>
+    <w:lsdException w:name="Medium Shading 2" w:semiHidden="0" w:uiPriority="64" w:unhideWhenUsed="0"/>
+    <w:lsdException w:name="Medium List 1" w:semiHidden="0" w:uiPriority="65" w:unhideWhenUsed="0"/>
+    <w:lsdException w:name="Medium List 2" w:semiHidden="0" w:uiPriority="66" w:unhideWhenUsed="0"/>
+    <w:lsdException w:name="Medium Grid 1" w:semiHidden="0" w:uiPriority="67" w:unhideWhenUsed="0"/>
+    <w:lsdException w:name="Medium Grid 2" w:semiHidden="0" w:uiPriority="68" w:unhideWhenUsed="0"/>
+    <w:lsdException w:name="Medium Grid 3" w:semiHidden="0" w:uiPriority="69" w:unhideWhenUsed="0"/>
+    <w:lsdException w:name="Dark List" w:semiHidden="0" w:uiPriority="70" w:unhideWhenUsed="0"/>
+    <w:lsdException w:name="Colorful Shading" w:semiHidden="0" w:uiPriority="71" w:unhideWhenUsed="0"/>
+    <w:lsdException w:name="Colorful List" w:semiHidden="0" w:uiPriority="72" w:unhideWhenUsed="0"/>
+    <w:lsdException w:name="Colorful Grid" w:semiHidden="0" w:uiPriority="73" w:unhideWhenUsed="0"/>
+    <w:lsdException w:name="Light Shading Accent 1" w:semiHidden="0" w:uiPriority="60" w:unhideWhenUsed="0"/>
+    <w:lsdException w:name="Light List Accent 1" w:semiHidden="0" w:uiPriority="61" w:unhideWhenUsed="0"/>
+    <w:lsdException w:name="Light Grid Accent 1" w:semiHidden="0" w:uiPriority="62" w:unhideWhenUsed="0"/>
+    <w:lsdException w:name="Medium Shading 1 Accent 1" w:semiHidden="0" w:uiPriority="63" w:unhideWhenUsed="0"/>
+    <w:lsdException w:name="Medium Shading 2 Accent 1" w:semiHidden="0" w:uiPriority="64" w:unhideWhenUsed="0"/>
+    <w:lsdException w:name="Medium List 1 Accent 1" w:semiHidden="0" w:uiPriority="65" w:unhideWhenUsed="0"/>
+    <w:lsdException w:name="Revision" w:unhideWhenUsed="0"/>
+    <w:lsdException w:name="List Paragraph" w:semiHidden="0" w:uiPriority="34" w:unhideWhenUsed="0" w:qFormat="1"/>
+    <w:lsdException w:name="Quote" w:semiHidden="0" w:uiPriority="29" w:unhideWhenUsed="0" w:qFormat="1"/>
+    <w:lsdException w:name="Intense Quote" w:semiHidden="0" w:uiPriority="30" w:unhideWhenUsed="0" w:qFormat="1"/>
+    <w:lsdException w:name="Medium List 2 Accent 1" w:semiHidden="0" w:uiPriority="66" w:unhideWhenUsed="0"/>
+    <w:lsdException w:name="Medium Grid 1 Accent 1" w:semiHidden="0" w:uiPriority="67" w:unhideWhenUsed="0"/>
+    <w:lsdException w:name="Medium Grid 2 Accent 1" w:semiHidden="0" w:uiPriority="68" w:unhideWhenUsed="0"/>
+    <w:lsdException w:name="Medium Grid 3 Accent 1" w:semiHidden="0" w:uiPriority="69" w:unhideWhenUsed="0"/>
+    <w:lsdException w:name="Dark List Accent 1" w:semiHidden="0" w:uiPriority="70" w:unhideWhenUsed="0"/>
+    <w:lsdException w:name="Colorful Shading Accent 1" w:semiHidden="0" w:uiPriority="71" w:unhideWhenUsed="0"/>
+    <w:lsdException w:name="Colorful List Accent 1" w:semiHidden="0" w:uiPriority="72" w:unhideWhenUsed="0"/>
+    <w:lsdException w:name="Colorful Grid Accent 1" w:semiHidden="0" w:uiPriority="73" w:unhideWhenUsed="0"/>
+    <w:lsdException w:name="Light Shading Accent 2" w:semiHidden="0" w:uiPriority="60" w:unhideWhenUsed="0"/>
+    <w:lsdException w:name="Light List Accent 2" w:semiHidden="0" w:uiPriority="61" w:unhideWhenUsed="0"/>
+    <w:lsdException w:name="Light Grid Accent 2" w:semiHidden="0" w:uiPriority="62" w:unhideWhenUsed="0"/>
+    <w:lsdException w:name="Medium Shading 1 Accent 2" w:semiHidden="0" w:uiPriority="63" w:unhideWhenUsed="0"/>
+    <w:lsdException w:name="Medium Shading 2 Accent 2" w:semiHidden="0" w:uiPriority="64" w:unhideWhenUsed="0"/>
+    <w:lsdException w:name="Medium List 1 Accent 2" w:semiHidden="0" w:uiPriority="65" w:unhideWhenUsed="0"/>
+    <w:lsdException w:name="Medium List 2 Accent 2" w:semiHidden="0" w:uiPriority="66" w:unhideWhenUsed="0"/>
+    <w:lsdException w:name="Medium Grid 1 Accent 2" w:semiHidden="0" w:uiPriority="67" w:unhideWhenUsed="0"/>
+    <w:lsdException w:name="Medium Grid 2 Accent 2" w:semiHidden="0" w:uiPriority="68" w:unhideWhenUsed="0"/>
+    <w:lsdException w:name="Medium Grid 3 Accent 2" w:semiHidden="0" w:uiPriority="69" w:unhideWhenUsed="0"/>
+    <w:lsdException w:name="Dark List Accent 2" w:semiHidden="0" w:uiPriority="70" w:unhideWhenUsed="0"/>
+    <w:lsdException w:name="Colorful Shading Accent 2" w:semiHidden="0" w:uiPriority="71" w:unhideWhenUsed="0"/>
+    <w:lsdException w:name="Colorful List Accent 2" w:semiHidden="0" w:uiPriority="72" w:unhideWhenUsed="0"/>
+    <w:lsdException w:name="Colorful Grid Accent 2" w:semiHidden="0" w:uiPriority="73" w:unhideWhenUsed="0"/>
+    <w:lsdException w:name="Light Shading Accent 3" w:semiHidden="0" w:uiPriority="60" w:unhideWhenUsed="0"/>
+    <w:lsdException w:name="Light List Accent 3" w:semiHidden="0" w:uiPriority="61" w:unhideWhenUsed="0"/>
+    <w:lsdException w:name="Light Grid Accent 3" w:semiHidden="0" w:uiPriority="62" w:unhideWhenUsed="0"/>
+    <w:lsdException w:name="Medium Shading 1 Accent 3" w:semiHidden="0" w:uiPriority="63" w:unhideWhenUsed="0"/>
+    <w:lsdException w:name="Medium Shading 2 Accent 3" w:semiHidden="0" w:uiPriority="64" w:unhideWhenUsed="0"/>
+    <w:lsdException w:name="Medium List 1 Accent 3" w:semiHidden="0" w:uiPriority="65" w:unhideWhenUsed="0"/>
+    <w:lsdException w:name="Medium List 2 Accent 3" w:semiHidden="0" w:uiPriority="66" w:unhideWhenUsed="0"/>
+    <w:lsdException w:name="Medium Grid 1 Accent 3" w:semiHidden="0" w:uiPriority="67" w:unhideWhenUsed="0"/>
+    <w:lsdException w:name="Medium Grid 2 Accent 3" w:semiHidden="0" w:uiPriority="68" w:unhideWhenUsed="0"/>
+    <w:lsdException w:name="Medium Grid 3 Accent 3" w:semiHidden="0" w:uiPriority="69" w:unhideWhenUsed="0"/>
+    <w:lsdException w:name="Dark List Accent 3" w:semiHidden="0" w:uiPriority="70" w:unhideWhenUsed="0"/>
+    <w:lsdException w:name="Colorful Shading Accent 3" w:semiHidden="0" w:uiPriority="71" w:unhideWhenUsed="0"/>
+    <w:lsdException w:name="Colorful List Accent 3" w:semiHidden="0" w:uiPriority="72" w:unhideWhenUsed="0"/>
+    <w:lsdException w:name="Colorful Grid Accent 3" w:semiHidden="0" w:uiPriority="73" w:unhideWhenUsed="0"/>
+    <w:lsdException w:name="Light Shading Accent 4" w:semiHidden="0" w:uiPriority="60" w:unhideWhenUsed="0"/>
+    <w:lsdException w:name="Light List Accent 4" w:semiHidden="0" w:uiPriority="61" w:unhideWhenUsed="0"/>
+    <w:lsdException w:name="Light Grid Accent 4" w:semiHidden="0" w:uiPriority="62" w:unhideWhenUsed="0"/>
+    <w:lsdException w:name="Medium Shading 1 Accent 4" w:semiHidden="0" w:uiPriority="63" w:unhideWhenUsed="0"/>
+    <w:lsdException w:name="Medium Shading 2 Accent 4" w:semiHidden="0" w:uiPriority="64" w:unhideWhenUsed="0"/>
+    <w:lsdException w:name="Medium List 1 Accent 4" w:semiHidden="0" w:uiPriority="65" w:unhideWhenUsed="0"/>
+    <w:lsdException w:name="Medium List 2 Accent 4" w:semiHidden="0" w:uiPriority="66" w:unhideWhenUsed="0"/>
+    <w:lsdException w:name="Medium Grid 1 Accent 4" w:semiHidden="0" w:uiPriority="67" w:unhideWhenUsed="0"/>
+    <w:lsdException w:name="Medium Grid 2 Accent 4" w:semiHidden="0" w:uiPriority="68" w:unhideWhenUsed="0"/>
+    <w:lsdException w:name="Medium Grid 3 Accent 4" w:semiHidden="0" w:uiPriority="69" w:unhideWhenUsed="0"/>
+    <w:lsdException w:name="Dark List Accent 4" w:semiHidden="0" w:uiPriority="70" w:unhideWhenUsed="0"/>
+    <w:lsdException w:name="Colorful Shading Accent 4" w:semiHidden="0" w:uiPriority="71" w:unhideWhenUsed="0"/>
+    <w:lsdException w:name="Colorful List Accent 4" w:semiHidden="0" w:uiPriority="72" w:unhideWhenUsed="0"/>
+    <w:lsdException w:name="Colorful Grid Accent 4" w:semiHidden="0" w:uiPriority="73" w:unhideWhenUsed="0"/>
+    <w:lsdException w:name="Light Shading Accent 5" w:semiHidden="0" w:uiPriority="60" w:unhideWhenUsed="0"/>
+    <w:lsdException w:name="Light List Accent 5" w:semiHidden="0" w:uiPriority="61" w:unhideWhenUsed="0"/>
+    <w:lsdException w:name="Light Grid Accent 5" w:semiHidden="0" w:uiPriority="62" w:unhideWhenUsed="0"/>
+    <w:lsdException w:name="Medium Shading 1 Accent 5" w:semiHidden="0" w:uiPriority="63" w:unhideWhenUsed="0"/>
+    <w:lsdException w:name="Medium Shading 2 Accent 5" w:semiHidden="0" w:uiPriority="64" w:unhideWhenUsed="0"/>
+    <w:lsdException w:name="Medium List 1 Accent 5" w:semiHidden="0" w:uiPriority="65" w:unhideWhenUsed="0"/>
+    <w:lsdException w:name="Medium List 2 Accent 5" w:semiHidden="0" w:uiPriority="66" w:unhideWhenUsed="0"/>
+    <w:lsdException w:name="Medium Grid 1 Accent 5" w:semiHidden="0" w:uiPriority="67" w:unhideWhenUsed="0"/>
+    <w:lsdException w:name="Medium Grid 2 Accent 5" w:semiHidden="0" w:uiPriority="68" w:unhideWhenUsed="0"/>
+    <w:lsdException w:name="Medium Grid 3 Accent 5" w:semiHidden="0" w:uiPriority="69" w:unhideWhenUsed="0"/>
+    <w:lsdException w:name="Dark List Accent 5" w:semiHidden="0" w:uiPriority="70" w:unhideWhenUsed="0"/>
+    <w:lsdException w:name="Colorful Shading Accent 5" w:semiHidden="0" w:uiPriority="71" w:unhideWhenUsed="0"/>
+    <w:lsdException w:name="Colorful List Accent 5" w:semiHidden="0" w:uiPriority="72" w:unhideWhenUsed="0"/>
+    <w:lsdException w:name="Colorful Grid Accent 5" w:semiHidden="0" w:uiPriority="73" w:unhideWhenUsed="0"/>
+    <w:lsdException w:name="Light Shading Accent 6" w:semiHidden="0" w:uiPriority="60" w:unhideWhenUsed="0"/>
+    <w:lsdException w:name="Light List Accent 6" w:semiHidden="0" w:uiPriority="61" w:unhideWhenUsed="0"/>
+    <w:lsdException w:name="Light Grid Accent 6" w:semiHidden="0" w:uiPriority="62" w:unhideWhenUsed="0"/>
+    <w:lsdException w:name="Medium Shading 1 Accent 6" w:semiHidden="0" w:uiPriority="63" w:unhideWhenUsed="0"/>
+    <w:lsdException w:name="Medium Shading 2 Accent 6" w:semiHidden="0" w:uiPriority="64" w:unhideWhenUsed="0"/>
+    <w:lsdException w:name="Medium List 1 Accent 6" w:semiHidden="0" w:uiPriority="65" w:unhideWhenUsed="0"/>
+    <w:lsdException w:name="Medium List 2 Accent 6" w:semiHidden="0" w:uiPriority="66" w:unhideWhenUsed="0"/>
+    <w:lsdException w:name="Medium Grid 1 Accent 6" w:semiHidden="0" w:uiPriority="67" w:unhideWhenUsed="0"/>
+    <w:lsdException w:name="Medium Grid 2 Accent 6" w:semiHidden="0" w:uiPriority="68" w:unhideWhenUsed="0"/>
+    <w:lsdException w:name="Medium Grid 3 Accent 6" w:semiHidden="0" w:uiPriority="69" w:unhideWhenUsed="0"/>
+    <w:lsdException w:name="Dark List Accent 6" w:semiHidden="0" w:uiPriority="70" w:unhideWhenUsed="0"/>
+    <w:lsdException w:name="Colorful Shading Accent 6" w:semiHidden="0" w:uiPriority="71" w:unhideWhenUsed="0"/>
+    <w:lsdException w:name="Colorful List Accent 6" w:semiHidden="0" w:uiPriority="72" w:unhideWhenUsed="0"/>
+    <w:lsdException w:name="Colorful Grid Accent 6" w:semiHidden="0" w:uiPriority="73" w:unhideWhenUsed="0"/>
+    <w:lsdException w:name="Subtle Emphasis" w:semiHidden="0" w:uiPriority="19" w:unhideWhenUsed="0" w:qFormat="1"/>
+    <w:lsdException w:name="Intense Emphasis" w:semiHidden="0" w:uiPriority="21" w:unhideWhenUsed="0" w:qFormat="1"/>
+    <w:lsdException w:name="Subtle Reference" w:semiHidden="0" w:uiPriority="31" w:unhideWhenUsed="0" w:qFormat="1"/>
+    <w:lsdException w:name="Intense Reference" w:semiHidden="0" w:uiPriority="32" w:unhideWhenUsed="0" w:qFormat="1"/>
+    <w:lsdException w:name="Book Title" w:semiHidden="0" w:uiPriority="33" w:unhideWhenUsed="0" w:qFormat="1"/>
+    <w:lsdException w:name="Bibliography" w:uiPriority="37"/>
+    <w:lsdException w:name="TOC Heading" w:uiPriority="39" w:qFormat="1"/>
+  </w:latentStyles>
+  <w:style w:type="paragraph" w:default="1" w:styleId="Normal">
+    <w:name w:val="Normal"/>
+    <w:qFormat/>
+  </w:style>
+  <w:style w:type="paragraph" w:styleId="Ttulo1">
+    <w:name w:val="heading 1"/>
+    <w:basedOn w:val="Normal"/>
+    <w:next w:val="Normal"/>
+    <w:link w:val="Ttulo1Car"/>
+    <w:uiPriority w:val="9"/>
+    <w:qFormat/>
+    <w:rsid w:val="00112543"/>
+    <w:pPr>
+      <w:keepNext/>
+      <w:keepLines/>
+      <w:numPr>
+        <w:numId w:val="10"/>
+      </w:numPr>
+      <w:spacing w:before="240" w:after="0"/>
+      <w:outlineLvl w:val="0"/>
+    </w:pPr>
+    <w:rPr>
+      <w:rFonts w:asciiTheme="majorHAnsi" w:eastAsiaTheme="majorEastAsia" w:hAnsiTheme="majorHAnsi" w:cstheme="majorBidi"/>
+      <w:b/>
+      <w:color w:val="2E74B5" w:themeColor="accent5" w:themeShade="BF"/>
+      <w:sz w:val="28"/>
+      <w:szCs w:val="32"/>
+      <w:u w:val="single"/>
+    </w:rPr>
+  </w:style>
+  <w:style w:type="paragraph" w:styleId="Ttulo2">
+    <w:name w:val="heading 2"/>
+    <w:basedOn w:val="Normal"/>
+    <w:next w:val="Normal"/>
+    <w:link w:val="Ttulo2Car"/>
+    <w:uiPriority w:val="9"/>
+    <w:unhideWhenUsed/>
+    <w:qFormat/>
+    <w:rsid w:val="00112543"/>
+    <w:pPr>
+      <w:keepNext/>
+      <w:keepLines/>
+      <w:numPr>
+        <w:ilvl w:val="1"/>
+        <w:numId w:val="10"/>
+      </w:numPr>
+      <w:spacing w:before="40" w:after="0"/>
+      <w:outlineLvl w:val="1"/>
+    </w:pPr>
+    <w:rPr>
+      <w:rFonts w:asciiTheme="majorHAnsi" w:eastAsiaTheme="majorEastAsia" w:hAnsiTheme="majorHAnsi" w:cstheme="majorBidi"/>
+      <w:b/>
+      <w:color w:val="8EAADB" w:themeColor="accent1" w:themeTint="99"/>
+      <w:sz w:val="24"/>
+      <w:szCs w:val="26"/>
+    </w:rPr>
+  </w:style>
+  <w:style w:type="paragraph" w:styleId="Ttulo3">
+    <w:name w:val="heading 3"/>
+    <w:basedOn w:val="Normal"/>
+    <w:next w:val="Normal"/>
+    <w:link w:val="Ttulo3Car"/>
+    <w:uiPriority w:val="9"/>
+    <w:semiHidden/>
+    <w:unhideWhenUsed/>
+    <w:qFormat/>
+    <w:rsid w:val="00112543"/>
+    <w:pPr>
+      <w:keepNext/>
+      <w:keepLines/>
+      <w:numPr>
+        <w:ilvl w:val="2"/>
+        <w:numId w:val="10"/>
+      </w:numPr>
+      <w:spacing w:before="40" w:after="0"/>
+      <w:outlineLvl w:val="2"/>
+    </w:pPr>
+    <w:rPr>
+      <w:rFonts w:asciiTheme="majorHAnsi" w:eastAsiaTheme="majorEastAsia" w:hAnsiTheme="majorHAnsi" w:cstheme="majorBidi"/>
+      <w:color w:val="1F3763" w:themeColor="accent1" w:themeShade="7F"/>
+      <w:sz w:val="24"/>
+      <w:szCs w:val="24"/>
+    </w:rPr>
+  </w:style>
+  <w:style w:type="paragraph" w:styleId="Ttulo4">
+    <w:name w:val="heading 4"/>
+    <w:basedOn w:val="Normal"/>
+    <w:next w:val="Normal"/>
+    <w:link w:val="Ttulo4Car"/>
+    <w:uiPriority w:val="9"/>
+    <w:semiHidden/>
+    <w:unhideWhenUsed/>
+    <w:qFormat/>
+    <w:rsid w:val="00112543"/>
+    <w:pPr>
+      <w:keepNext/>
+      <w:keepLines/>
+      <w:numPr>
+        <w:ilvl w:val="3"/>
+        <w:numId w:val="10"/>
+      </w:numPr>
+      <w:spacing w:before="40" w:after="0"/>
+      <w:outlineLvl w:val="3"/>
+    </w:pPr>
+    <w:rPr>
+      <w:rFonts w:asciiTheme="majorHAnsi" w:eastAsiaTheme="majorEastAsia" w:hAnsiTheme="majorHAnsi" w:cstheme="majorBidi"/>
+      <w:i/>
+      <w:iCs/>
+      <w:color w:val="2F5496" w:themeColor="accent1" w:themeShade="BF"/>
+    </w:rPr>
+  </w:style>
+  <w:style w:type="paragraph" w:styleId="Ttulo5">
+    <w:name w:val="heading 5"/>
+    <w:basedOn w:val="Normal"/>
+    <w:next w:val="Normal"/>
+    <w:link w:val="Ttulo5Car"/>
+    <w:uiPriority w:val="9"/>
+    <w:semiHidden/>
+    <w:unhideWhenUsed/>
+    <w:qFormat/>
+    <w:rsid w:val="00112543"/>
+    <w:pPr>
+      <w:keepNext/>
+      <w:keepLines/>
+      <w:numPr>
+        <w:ilvl w:val="4"/>
+        <w:numId w:val="10"/>
+      </w:numPr>
+      <w:spacing w:before="40" w:after="0"/>
+      <w:outlineLvl w:val="4"/>
+    </w:pPr>
+    <w:rPr>
+      <w:rFonts w:asciiTheme="majorHAnsi" w:eastAsiaTheme="majorEastAsia" w:hAnsiTheme="majorHAnsi" w:cstheme="majorBidi"/>
+      <w:color w:val="2F5496" w:themeColor="accent1" w:themeShade="BF"/>
+    </w:rPr>
+  </w:style>
+  <w:style w:type="paragraph" w:styleId="Ttulo6">
+    <w:name w:val="heading 6"/>
+    <w:basedOn w:val="Normal"/>
+    <w:next w:val="Normal"/>
+    <w:link w:val="Ttulo6Car"/>
+    <w:uiPriority w:val="9"/>
+    <w:semiHidden/>
+    <w:unhideWhenUsed/>
+    <w:qFormat/>
+    <w:rsid w:val="00112543"/>
+    <w:pPr>
+      <w:keepNext/>
+      <w:keepLines/>
+      <w:numPr>
+        <w:ilvl w:val="5"/>
+        <w:numId w:val="10"/>
+      </w:numPr>
+      <w:spacing w:before="40" w:after="0"/>
+      <w:outlineLvl w:val="5"/>
+    </w:pPr>
+    <w:rPr>
+      <w:rFonts w:asciiTheme="majorHAnsi" w:eastAsiaTheme="majorEastAsia" w:hAnsiTheme="majorHAnsi" w:cstheme="majorBidi"/>
+      <w:color w:val="1F3763" w:themeColor="accent1" w:themeShade="7F"/>
+    </w:rPr>
+  </w:style>
+  <w:style w:type="paragraph" w:styleId="Ttulo7">
+    <w:name w:val="heading 7"/>
+    <w:basedOn w:val="Normal"/>
+    <w:next w:val="Normal"/>
+    <w:link w:val="Ttulo7Car"/>
+    <w:uiPriority w:val="9"/>
+    <w:semiHidden/>
+    <w:unhideWhenUsed/>
+    <w:qFormat/>
+    <w:rsid w:val="00112543"/>
+    <w:pPr>
+      <w:keepNext/>
+      <w:keepLines/>
+      <w:numPr>
+        <w:ilvl w:val="6"/>
+        <w:numId w:val="10"/>
+      </w:numPr>
+      <w:spacing w:before="40" w:after="0"/>
+      <w:outlineLvl w:val="6"/>
+    </w:pPr>
+    <w:rPr>
+      <w:rFonts w:asciiTheme="majorHAnsi" w:eastAsiaTheme="majorEastAsia" w:hAnsiTheme="majorHAnsi" w:cstheme="majorBidi"/>
+      <w:i/>
+      <w:iCs/>
+      <w:color w:val="1F3763" w:themeColor="accent1" w:themeShade="7F"/>
+    </w:rPr>
+  </w:style>
+  <w:style w:type="paragraph" w:styleId="Ttulo8">
+    <w:name w:val="heading 8"/>
+    <w:basedOn w:val="Normal"/>
+    <w:next w:val="Normal"/>
+    <w:link w:val="Ttulo8Car"/>
+    <w:uiPriority w:val="9"/>
+    <w:semiHidden/>
+    <w:unhideWhenUsed/>
+    <w:qFormat/>
+    <w:rsid w:val="00112543"/>
+    <w:pPr>
+      <w:keepNext/>
+      <w:keepLines/>
+      <w:numPr>
+        <w:ilvl w:val="7"/>
+        <w:numId w:val="10"/>
+      </w:numPr>
+      <w:spacing w:before="40" w:after="0"/>
+      <w:outlineLvl w:val="7"/>
+    </w:pPr>
+    <w:rPr>
+      <w:rFonts w:asciiTheme="majorHAnsi" w:eastAsiaTheme="majorEastAsia" w:hAnsiTheme="majorHAnsi" w:cstheme="majorBidi"/>
+      <w:color w:val="272727" w:themeColor="text1" w:themeTint="D8"/>
+      <w:sz w:val="21"/>
+      <w:szCs w:val="21"/>
+    </w:rPr>
+  </w:style>
+  <w:style w:type="paragraph" w:styleId="Ttulo9">
+    <w:name w:val="heading 9"/>
+    <w:basedOn w:val="Normal"/>
+    <w:next w:val="Normal"/>
+    <w:link w:val="Ttulo9Car"/>
+    <w:uiPriority w:val="9"/>
+    <w:semiHidden/>
+    <w:unhideWhenUsed/>
+    <w:qFormat/>
+    <w:rsid w:val="00112543"/>
+    <w:pPr>
+      <w:keepNext/>
+      <w:keepLines/>
+      <w:numPr>
+        <w:ilvl w:val="8"/>
+        <w:numId w:val="10"/>
+      </w:numPr>
+      <w:spacing w:before="40" w:after="0"/>
+      <w:outlineLvl w:val="8"/>
+    </w:pPr>
+    <w:rPr>
+      <w:rFonts w:asciiTheme="majorHAnsi" w:eastAsiaTheme="majorEastAsia" w:hAnsiTheme="majorHAnsi" w:cstheme="majorBidi"/>
+      <w:i/>
+      <w:iCs/>
+      <w:color w:val="272727" w:themeColor="text1" w:themeTint="D8"/>
+      <w:sz w:val="21"/>
+      <w:szCs w:val="21"/>
+    </w:rPr>
+  </w:style>
+  <w:style w:type="character" w:default="1" w:styleId="Fuentedeprrafopredeter">
+    <w:name w:val="Default Paragraph Font"/>
+    <w:uiPriority w:val="1"/>
+    <w:semiHidden/>
+    <w:unhideWhenUsed/>
+  </w:style>
+  <w:style w:type="table" w:default="1" w:styleId="Tablanormal">
+    <w:name w:val="Normal Table"/>
+    <w:uiPriority w:val="99"/>
+    <w:semiHidden/>
+    <w:unhideWhenUsed/>
+    <w:tblPr>
+      <w:tblInd w:w="0" w:type="dxa"/>
+      <w:tblCellMar>
+        <w:top w:w="0" w:type="dxa"/>
+        <w:left w:w="108" w:type="dxa"/>
+        <w:bottom w:w="0" w:type="dxa"/>
+        <w:right w:w="108" w:type="dxa"/>
+      </w:tblCellMar>
+    </w:tblPr>
+  </w:style>
+  <w:style w:type="numbering" w:default="1" w:styleId="Sinlista">
+    <w:name w:val="No List"/>
+    <w:uiPriority w:val="99"/>
+    <w:semiHidden/>
+    <w:unhideWhenUsed/>
+  </w:style>
+  <w:style w:type="paragraph" w:styleId="Sinespaciado">
+    <w:name w:val="No Spacing"/>
+    <w:link w:val="SinespaciadoCar"/>
+    <w:uiPriority w:val="1"/>
+    <w:qFormat/>
+    <w:rsid w:val="00BD7783"/>
+    <w:pPr>
+      <w:spacing w:after="0" w:line="240" w:lineRule="auto"/>
+    </w:pPr>
+    <w:rPr>
+      <w:rFonts w:eastAsiaTheme="minorEastAsia"/>
+      <w:lang w:eastAsia="es-ES"/>
+    </w:rPr>
+  </w:style>
+  <w:style w:type="character" w:customStyle="1" w:styleId="SinespaciadoCar">
+    <w:name w:val="Sin espaciado Car"/>
+    <w:basedOn w:val="Fuentedeprrafopredeter"/>
+    <w:link w:val="Sinespaciado"/>
+    <w:uiPriority w:val="1"/>
+    <w:rsid w:val="00BD7783"/>
+    <w:rPr>
+      <w:rFonts w:eastAsiaTheme="minorEastAsia"/>
+      <w:lang w:eastAsia="es-ES"/>
+    </w:rPr>
+  </w:style>
+  <w:style w:type="paragraph" w:styleId="Prrafodelista">
+    <w:name w:val="List Paragraph"/>
+    <w:basedOn w:val="Normal"/>
+    <w:uiPriority w:val="34"/>
+    <w:qFormat/>
+    <w:rsid w:val="00BD7783"/>
+    <w:pPr>
+      <w:ind w:left="720"/>
+      <w:contextualSpacing/>
+    </w:pPr>
+  </w:style>
+  <w:style w:type="character" w:customStyle="1" w:styleId="Ttulo1Car">
+    <w:name w:val="Título 1 Car"/>
+    <w:basedOn w:val="Fuentedeprrafopredeter"/>
+    <w:link w:val="Ttulo1"/>
+    <w:uiPriority w:val="9"/>
+    <w:rsid w:val="00112543"/>
+    <w:rPr>
+      <w:rFonts w:asciiTheme="majorHAnsi" w:eastAsiaTheme="majorEastAsia" w:hAnsiTheme="majorHAnsi" w:cstheme="majorBidi"/>
+      <w:b/>
+      <w:color w:val="2E74B5" w:themeColor="accent5" w:themeShade="BF"/>
+      <w:sz w:val="28"/>
+      <w:szCs w:val="32"/>
+      <w:u w:val="single"/>
+    </w:rPr>
+  </w:style>
+  <w:style w:type="character" w:customStyle="1" w:styleId="Ttulo2Car">
+    <w:name w:val="Título 2 Car"/>
+    <w:basedOn w:val="Fuentedeprrafopredeter"/>
+    <w:link w:val="Ttulo2"/>
+    <w:uiPriority w:val="9"/>
+    <w:rsid w:val="00112543"/>
+    <w:rPr>
+      <w:rFonts w:asciiTheme="majorHAnsi" w:eastAsiaTheme="majorEastAsia" w:hAnsiTheme="majorHAnsi" w:cstheme="majorBidi"/>
+      <w:b/>
+      <w:color w:val="8EAADB" w:themeColor="accent1" w:themeTint="99"/>
+      <w:sz w:val="24"/>
+      <w:szCs w:val="26"/>
+    </w:rPr>
+  </w:style>
+  <w:style w:type="character" w:customStyle="1" w:styleId="Ttulo3Car">
+    <w:name w:val="Título 3 Car"/>
+    <w:basedOn w:val="Fuentedeprrafopredeter"/>
+    <w:link w:val="Ttulo3"/>
+    <w:uiPriority w:val="9"/>
+    <w:semiHidden/>
+    <w:rsid w:val="00112543"/>
+    <w:rPr>
+      <w:rFonts w:asciiTheme="majorHAnsi" w:eastAsiaTheme="majorEastAsia" w:hAnsiTheme="majorHAnsi" w:cstheme="majorBidi"/>
+      <w:color w:val="1F3763" w:themeColor="accent1" w:themeShade="7F"/>
+      <w:sz w:val="24"/>
+      <w:szCs w:val="24"/>
+    </w:rPr>
+  </w:style>
+  <w:style w:type="character" w:customStyle="1" w:styleId="Ttulo4Car">
+    <w:name w:val="Título 4 Car"/>
+    <w:basedOn w:val="Fuentedeprrafopredeter"/>
+    <w:link w:val="Ttulo4"/>
+    <w:uiPriority w:val="9"/>
+    <w:semiHidden/>
+    <w:rsid w:val="00112543"/>
+    <w:rPr>
+      <w:rFonts w:asciiTheme="majorHAnsi" w:eastAsiaTheme="majorEastAsia" w:hAnsiTheme="majorHAnsi" w:cstheme="majorBidi"/>
+      <w:i/>
+      <w:iCs/>
+      <w:color w:val="2F5496" w:themeColor="accent1" w:themeShade="BF"/>
+    </w:rPr>
+  </w:style>
+  <w:style w:type="character" w:customStyle="1" w:styleId="Ttulo5Car">
+    <w:name w:val="Título 5 Car"/>
+    <w:basedOn w:val="Fuentedeprrafopredeter"/>
+    <w:link w:val="Ttulo5"/>
+    <w:uiPriority w:val="9"/>
+    <w:semiHidden/>
+    <w:rsid w:val="00112543"/>
+    <w:rPr>
+      <w:rFonts w:asciiTheme="majorHAnsi" w:eastAsiaTheme="majorEastAsia" w:hAnsiTheme="majorHAnsi" w:cstheme="majorBidi"/>
+      <w:color w:val="2F5496" w:themeColor="accent1" w:themeShade="BF"/>
+    </w:rPr>
+  </w:style>
+  <w:style w:type="character" w:customStyle="1" w:styleId="Ttulo6Car">
+    <w:name w:val="Título 6 Car"/>
+    <w:basedOn w:val="Fuentedeprrafopredeter"/>
+    <w:link w:val="Ttulo6"/>
+    <w:uiPriority w:val="9"/>
+    <w:semiHidden/>
+    <w:rsid w:val="00112543"/>
+    <w:rPr>
+      <w:rFonts w:asciiTheme="majorHAnsi" w:eastAsiaTheme="majorEastAsia" w:hAnsiTheme="majorHAnsi" w:cstheme="majorBidi"/>
+      <w:color w:val="1F3763" w:themeColor="accent1" w:themeShade="7F"/>
+    </w:rPr>
+  </w:style>
+  <w:style w:type="character" w:customStyle="1" w:styleId="Ttulo7Car">
+    <w:name w:val="Título 7 Car"/>
+    <w:basedOn w:val="Fuentedeprrafopredeter"/>
+    <w:link w:val="Ttulo7"/>
+    <w:uiPriority w:val="9"/>
+    <w:semiHidden/>
+    <w:rsid w:val="00112543"/>
+    <w:rPr>
+      <w:rFonts w:asciiTheme="majorHAnsi" w:eastAsiaTheme="majorEastAsia" w:hAnsiTheme="majorHAnsi" w:cstheme="majorBidi"/>
+      <w:i/>
+      <w:iCs/>
+      <w:color w:val="1F3763" w:themeColor="accent1" w:themeShade="7F"/>
+    </w:rPr>
+  </w:style>
+  <w:style w:type="character" w:customStyle="1" w:styleId="Ttulo8Car">
+    <w:name w:val="Título 8 Car"/>
+    <w:basedOn w:val="Fuentedeprrafopredeter"/>
+    <w:link w:val="Ttulo8"/>
+    <w:uiPriority w:val="9"/>
+    <w:semiHidden/>
+    <w:rsid w:val="00112543"/>
+    <w:rPr>
+      <w:rFonts w:asciiTheme="majorHAnsi" w:eastAsiaTheme="majorEastAsia" w:hAnsiTheme="majorHAnsi" w:cstheme="majorBidi"/>
+      <w:color w:val="272727" w:themeColor="text1" w:themeTint="D8"/>
+      <w:sz w:val="21"/>
+      <w:szCs w:val="21"/>
+    </w:rPr>
+  </w:style>
+  <w:style w:type="character" w:customStyle="1" w:styleId="Ttulo9Car">
+    <w:name w:val="Título 9 Car"/>
+    <w:basedOn w:val="Fuentedeprrafopredeter"/>
+    <w:link w:val="Ttulo9"/>
+    <w:uiPriority w:val="9"/>
+    <w:semiHidden/>
+    <w:rsid w:val="00112543"/>
+    <w:rPr>
+      <w:rFonts w:asciiTheme="majorHAnsi" w:eastAsiaTheme="majorEastAsia" w:hAnsiTheme="majorHAnsi" w:cstheme="majorBidi"/>
+      <w:i/>
+      <w:iCs/>
+      <w:color w:val="272727" w:themeColor="text1" w:themeTint="D8"/>
+      <w:sz w:val="21"/>
+      <w:szCs w:val="21"/>
+    </w:rPr>
+  </w:style>
+  <w:style w:type="paragraph" w:styleId="TtulodeTDC">
+    <w:name w:val="TOC Heading"/>
+    <w:basedOn w:val="Ttulo1"/>
+    <w:next w:val="Normal"/>
+    <w:uiPriority w:val="39"/>
+    <w:unhideWhenUsed/>
+    <w:qFormat/>
+    <w:rsid w:val="00112543"/>
+    <w:pPr>
+      <w:numPr>
+        <w:numId w:val="0"/>
+      </w:numPr>
+      <w:outlineLvl w:val="9"/>
+    </w:pPr>
+    <w:rPr>
+      <w:b w:val="0"/>
+      <w:color w:val="2F5496" w:themeColor="accent1" w:themeShade="BF"/>
+      <w:sz w:val="32"/>
+      <w:u w:val="none"/>
+      <w:lang w:eastAsia="es-ES"/>
+    </w:rPr>
+  </w:style>
+  <w:style w:type="paragraph" w:styleId="TDC1">
+    <w:name w:val="toc 1"/>
+    <w:basedOn w:val="Normal"/>
+    <w:next w:val="Normal"/>
+    <w:autoRedefine/>
+    <w:uiPriority w:val="39"/>
+    <w:unhideWhenUsed/>
+    <w:rsid w:val="00112543"/>
+    <w:pPr>
+      <w:spacing w:after="100"/>
+    </w:pPr>
+  </w:style>
+  <w:style w:type="paragraph" w:styleId="TDC2">
+    <w:name w:val="toc 2"/>
+    <w:basedOn w:val="Normal"/>
+    <w:next w:val="Normal"/>
+    <w:autoRedefine/>
+    <w:uiPriority w:val="39"/>
+    <w:unhideWhenUsed/>
+    <w:rsid w:val="00112543"/>
+    <w:pPr>
+      <w:spacing w:after="100"/>
+      <w:ind w:left="220"/>
+    </w:pPr>
+  </w:style>
+  <w:style w:type="character" w:styleId="Hipervnculo">
+    <w:name w:val="Hyperlink"/>
+    <w:basedOn w:val="Fuentedeprrafopredeter"/>
+    <w:uiPriority w:val="99"/>
+    <w:unhideWhenUsed/>
+    <w:rsid w:val="00112543"/>
+    <w:rPr>
+      <w:color w:val="0563C1" w:themeColor="hyperlink"/>
+      <w:u w:val="single"/>
+    </w:rPr>
+  </w:style>
+  <w:style w:type="paragraph" w:styleId="Textodeglobo">
+    <w:name w:val="Balloon Text"/>
+    <w:basedOn w:val="Normal"/>
+    <w:link w:val="TextodegloboCar"/>
+    <w:uiPriority w:val="99"/>
+    <w:semiHidden/>
+    <w:unhideWhenUsed/>
+    <w:rsid w:val="00E8743A"/>
+    <w:pPr>
+      <w:spacing w:after="0" w:line="240" w:lineRule="auto"/>
+    </w:pPr>
+    <w:rPr>
+      <w:rFonts w:ascii="Tahoma" w:hAnsi="Tahoma" w:cs="Tahoma"/>
+      <w:sz w:val="16"/>
+      <w:szCs w:val="16"/>
+    </w:rPr>
+  </w:style>
+  <w:style w:type="character" w:customStyle="1" w:styleId="TextodegloboCar">
+    <w:name w:val="Texto de globo Car"/>
+    <w:basedOn w:val="Fuentedeprrafopredeter"/>
+    <w:link w:val="Textodeglobo"/>
+    <w:uiPriority w:val="99"/>
+    <w:semiHidden/>
+    <w:rsid w:val="00E8743A"/>
+    <w:rPr>
+      <w:rFonts w:ascii="Tahoma" w:hAnsi="Tahoma" w:cs="Tahoma"/>
+      <w:sz w:val="16"/>
+      <w:szCs w:val="16"/>
     </w:rPr>
   </w:style>
 </w:styles>
@@ -4285,7 +4973,7 @@
     </a:clrScheme>
     <a:fontScheme name="Office">
       <a:majorFont>
-        <a:latin typeface="Calibri Light" panose="020F0302020204030204"/>
+        <a:latin typeface="Calibri Light"/>
         <a:ea typeface=""/>
         <a:cs typeface=""/>
         <a:font script="Jpan" typeface="游ゴシック Light"/>
@@ -4337,7 +5025,7 @@
         <a:font script="Tfng" typeface="Ebrima"/>
       </a:majorFont>
       <a:minorFont>
-        <a:latin typeface="Calibri" panose="020F0502020204030204"/>
+        <a:latin typeface="Calibri"/>
         <a:ea typeface=""/>
         <a:cs typeface=""/>
         <a:font script="Jpan" typeface="游明朝"/>
@@ -4531,7 +5219,7 @@
   <a:extraClrSchemeLst/>
   <a:extLst>
     <a:ext uri="{05A4C25C-085E-4340-85A3-A5531E510DB2}">
-      <thm15:themeFamily xmlns:thm15="http://schemas.microsoft.com/office/thememl/2012/main" name="Office Theme" id="{62F939B6-93AF-4DB8-9C6B-D6C7DFDC589F}" vid="{4A3C46E8-61CC-4603-A589-7422A47A8E4A}"/>
+      <thm15:themeFamily xmlns:thm15="http://schemas.microsoft.com/office/thememl/2012/main" xmlns="" name="Office Theme" id="{62F939B6-93AF-4DB8-9C6B-D6C7DFDC589F}" vid="{4A3C46E8-61CC-4603-A589-7422A47A8E4A}"/>
     </a:ext>
   </a:extLst>
 </a:theme>
@@ -4542,7 +5230,7 @@
 </file>
 
 <file path=customXml/itemProps1.xml><?xml version="1.0" encoding="utf-8"?>
-<ds:datastoreItem xmlns:ds="http://schemas.openxmlformats.org/officeDocument/2006/customXml" ds:itemID="{D094978C-575D-4806-BA9F-A084CFBE9EE8}">
+<ds:datastoreItem xmlns:ds="http://schemas.openxmlformats.org/officeDocument/2006/customXml" ds:itemID="{686A2CA3-8B0E-4C15-B1F9-6F9D54ECABC6}">
   <ds:schemaRefs>
     <ds:schemaRef ds:uri="http://schemas.openxmlformats.org/officeDocument/2006/bibliography"/>
   </ds:schemaRefs>

</xml_diff>

<commit_message>
Diagrama ER en la documentación
</commit_message>
<xml_diff>
--- a/ProyectoAhorcado/Documento/Proyecto Ahorcado.docx
+++ b/ProyectoAhorcado/Documento/Proyecto Ahorcado.docx
@@ -1672,8 +1672,6 @@
         </w:rPr>
         <w:t>In</w:t>
       </w:r>
-      <w:bookmarkStart w:id="3" w:name="_GoBack"/>
-      <w:bookmarkEnd w:id="3"/>
       <w:r>
         <w:rPr>
           <w:i/>
@@ -1777,11 +1775,11 @@
       <w:pPr>
         <w:pStyle w:val="Ttulo2"/>
       </w:pPr>
-      <w:bookmarkStart w:id="4" w:name="_Toc502682053"/>
+      <w:bookmarkStart w:id="3" w:name="_Toc502682053"/>
       <w:r>
         <w:t>DOCUEMTO DE DISEÑO, DECISIONES DEL PROYECTO.</w:t>
       </w:r>
-      <w:bookmarkEnd w:id="4"/>
+      <w:bookmarkEnd w:id="3"/>
     </w:p>
     <w:p/>
     <w:p>
@@ -2429,44 +2427,110 @@
       <w:pPr>
         <w:pStyle w:val="Ttulo2"/>
       </w:pPr>
-      <w:bookmarkStart w:id="5" w:name="_Toc502682054"/>
+      <w:bookmarkStart w:id="4" w:name="_Toc502682054"/>
       <w:r>
         <w:t>PUESTA EN MARCHA DEL PROYECTO</w:t>
       </w:r>
+      <w:bookmarkEnd w:id="4"/>
+      <w:r>
+        <w:t xml:space="preserve"> </w:t>
+      </w:r>
+    </w:p>
+    <w:p>
+      <w:pPr>
+        <w:pStyle w:val="Ttulo1"/>
+      </w:pPr>
+      <w:bookmarkStart w:id="5" w:name="_Toc502682055"/>
+      <w:r>
+        <w:t>DIAGRAMAS</w:t>
+      </w:r>
       <w:bookmarkEnd w:id="5"/>
-      <w:r>
-        <w:t xml:space="preserve"> </w:t>
-      </w:r>
-    </w:p>
-    <w:p>
-      <w:pPr>
-        <w:pStyle w:val="Ttulo1"/>
-      </w:pPr>
-      <w:bookmarkStart w:id="6" w:name="_Toc502682055"/>
-      <w:r>
-        <w:t>DIAGRAMAS</w:t>
+    </w:p>
+    <w:p>
+      <w:pPr>
+        <w:pStyle w:val="Ttulo2"/>
+      </w:pPr>
+      <w:bookmarkStart w:id="6" w:name="_Toc502682056"/>
+      <w:r>
+        <w:t>UML</w:t>
       </w:r>
       <w:bookmarkEnd w:id="6"/>
     </w:p>
+    <w:p/>
+    <w:p/>
+    <w:p/>
+    <w:p/>
+    <w:p/>
+    <w:p/>
+    <w:p/>
+    <w:p/>
+    <w:p/>
+    <w:p/>
+    <w:p/>
+    <w:p/>
+    <w:p/>
+    <w:p/>
+    <w:p/>
+    <w:p/>
     <w:p>
       <w:pPr>
         <w:pStyle w:val="Ttulo2"/>
       </w:pPr>
-      <w:bookmarkStart w:id="7" w:name="_Toc502682056"/>
-      <w:r>
-        <w:t>UML</w:t>
+      <w:bookmarkStart w:id="7" w:name="_Toc502682057"/>
+      <w:r>
+        <w:lastRenderedPageBreak/>
+        <w:t xml:space="preserve">Diagrama </w:t>
+      </w:r>
+      <w:bookmarkStart w:id="8" w:name="_GoBack"/>
+      <w:bookmarkEnd w:id="8"/>
+      <w:r>
+        <w:t>E-R</w:t>
       </w:r>
       <w:bookmarkEnd w:id="7"/>
     </w:p>
-    <w:p>
-      <w:pPr>
-        <w:pStyle w:val="Ttulo2"/>
-      </w:pPr>
-      <w:bookmarkStart w:id="8" w:name="_Toc502682057"/>
-      <w:r>
-        <w:t>E-R</w:t>
-      </w:r>
-      <w:bookmarkEnd w:id="8"/>
+    <w:p/>
+    <w:p>
+      <w:r>
+        <w:rPr>
+          <w:noProof/>
+          <w:lang w:eastAsia="es-ES"/>
+        </w:rPr>
+        <w:drawing>
+          <wp:inline distT="0" distB="0" distL="0" distR="0" wp14:anchorId="04B4FF02" wp14:editId="6D97B14E">
+            <wp:extent cx="5305425" cy="4876800"/>
+            <wp:effectExtent l="0" t="0" r="9525" b="0"/>
+            <wp:docPr id="1" name="Imagen 1"/>
+            <wp:cNvGraphicFramePr>
+              <a:graphicFrameLocks xmlns:a="http://schemas.openxmlformats.org/drawingml/2006/main" noChangeAspect="1"/>
+            </wp:cNvGraphicFramePr>
+            <a:graphic xmlns:a="http://schemas.openxmlformats.org/drawingml/2006/main">
+              <a:graphicData uri="http://schemas.openxmlformats.org/drawingml/2006/picture">
+                <pic:pic xmlns:pic="http://schemas.openxmlformats.org/drawingml/2006/picture">
+                  <pic:nvPicPr>
+                    <pic:cNvPr id="0" name=""/>
+                    <pic:cNvPicPr/>
+                  </pic:nvPicPr>
+                  <pic:blipFill>
+                    <a:blip r:embed="rId7"/>
+                    <a:stretch>
+                      <a:fillRect/>
+                    </a:stretch>
+                  </pic:blipFill>
+                  <pic:spPr>
+                    <a:xfrm>
+                      <a:off x="0" y="0"/>
+                      <a:ext cx="5305425" cy="4876800"/>
+                    </a:xfrm>
+                    <a:prstGeom prst="rect">
+                      <a:avLst/>
+                    </a:prstGeom>
+                  </pic:spPr>
+                </pic:pic>
+              </a:graphicData>
+            </a:graphic>
+          </wp:inline>
+        </w:drawing>
+      </w:r>
     </w:p>
     <w:sectPr>
       <w:pgSz w:w="11906" w:h="16838"/>
@@ -5219,7 +5283,7 @@
   <a:extraClrSchemeLst/>
   <a:extLst>
     <a:ext uri="{05A4C25C-085E-4340-85A3-A5531E510DB2}">
-      <thm15:themeFamily xmlns:thm15="http://schemas.microsoft.com/office/thememl/2012/main" xmlns="" name="Office Theme" id="{62F939B6-93AF-4DB8-9C6B-D6C7DFDC589F}" vid="{4A3C46E8-61CC-4603-A589-7422A47A8E4A}"/>
+      <thm15:themeFamily xmlns="" xmlns:thm15="http://schemas.microsoft.com/office/thememl/2012/main" name="Office Theme" id="{62F939B6-93AF-4DB8-9C6B-D6C7DFDC589F}" vid="{4A3C46E8-61CC-4603-A589-7422A47A8E4A}"/>
     </a:ext>
   </a:extLst>
 </a:theme>
@@ -5230,7 +5294,7 @@
 </file>
 
 <file path=customXml/itemProps1.xml><?xml version="1.0" encoding="utf-8"?>
-<ds:datastoreItem xmlns:ds="http://schemas.openxmlformats.org/officeDocument/2006/customXml" ds:itemID="{686A2CA3-8B0E-4C15-B1F9-6F9D54ECABC6}">
+<ds:datastoreItem xmlns:ds="http://schemas.openxmlformats.org/officeDocument/2006/customXml" ds:itemID="{716E3C3F-6E82-4C60-9993-1822406281B3}">
   <ds:schemaRefs>
     <ds:schemaRef ds:uri="http://schemas.openxmlformats.org/officeDocument/2006/bibliography"/>
   </ds:schemaRefs>

</xml_diff>

<commit_message>
Documento y correccion de errores
</commit_message>
<xml_diff>
--- a/ProyectoAhorcado/Documento/Proyecto Ahorcado.docx
+++ b/ProyectoAhorcado/Documento/Proyecto Ahorcado.docx
@@ -1,6 +1,6 @@
 
 <file path=word/document.xml><?xml version="1.0" encoding="utf-8"?>
-<w:document xmlns:wpc="http://schemas.microsoft.com/office/word/2010/wordprocessingCanvas" xmlns:mc="http://schemas.openxmlformats.org/markup-compatibility/2006" xmlns:o="urn:schemas-microsoft-com:office:office" xmlns:r="http://schemas.openxmlformats.org/officeDocument/2006/relationships" xmlns:m="http://schemas.openxmlformats.org/officeDocument/2006/math" xmlns:v="urn:schemas-microsoft-com:vml" xmlns:wp14="http://schemas.microsoft.com/office/word/2010/wordprocessingDrawing" xmlns:wp="http://schemas.openxmlformats.org/drawingml/2006/wordprocessingDrawing" xmlns:w10="urn:schemas-microsoft-com:office:word" xmlns:w="http://schemas.openxmlformats.org/wordprocessingml/2006/main" xmlns:w14="http://schemas.microsoft.com/office/word/2010/wordml" xmlns:wpg="http://schemas.microsoft.com/office/word/2010/wordprocessingGroup" xmlns:wpi="http://schemas.microsoft.com/office/word/2010/wordprocessingInk" xmlns:wne="http://schemas.microsoft.com/office/word/2006/wordml" xmlns:wps="http://schemas.microsoft.com/office/word/2010/wordprocessingShape" mc:Ignorable="w14 wp14">
+<w:document xmlns:wpc="http://schemas.microsoft.com/office/word/2010/wordprocessingCanvas" xmlns:cx="http://schemas.microsoft.com/office/drawing/2014/chartex" xmlns:cx1="http://schemas.microsoft.com/office/drawing/2015/9/8/chartex" xmlns:cx2="http://schemas.microsoft.com/office/drawing/2015/10/21/chartex" xmlns:cx3="http://schemas.microsoft.com/office/drawing/2016/5/9/chartex" xmlns:cx4="http://schemas.microsoft.com/office/drawing/2016/5/10/chartex" xmlns:cx5="http://schemas.microsoft.com/office/drawing/2016/5/11/chartex" xmlns:cx6="http://schemas.microsoft.com/office/drawing/2016/5/12/chartex" xmlns:cx7="http://schemas.microsoft.com/office/drawing/2016/5/13/chartex" xmlns:cx8="http://schemas.microsoft.com/office/drawing/2016/5/14/chartex" xmlns:mc="http://schemas.openxmlformats.org/markup-compatibility/2006" xmlns:aink="http://schemas.microsoft.com/office/drawing/2016/ink" xmlns:am3d="http://schemas.microsoft.com/office/drawing/2017/model3d" xmlns:o="urn:schemas-microsoft-com:office:office" xmlns:r="http://schemas.openxmlformats.org/officeDocument/2006/relationships" xmlns:m="http://schemas.openxmlformats.org/officeDocument/2006/math" xmlns:v="urn:schemas-microsoft-com:vml" xmlns:wp14="http://schemas.microsoft.com/office/word/2010/wordprocessingDrawing" xmlns:wp="http://schemas.openxmlformats.org/drawingml/2006/wordprocessingDrawing" xmlns:w10="urn:schemas-microsoft-com:office:word" xmlns:w="http://schemas.openxmlformats.org/wordprocessingml/2006/main" xmlns:w14="http://schemas.microsoft.com/office/word/2010/wordml" xmlns:w15="http://schemas.microsoft.com/office/word/2012/wordml" xmlns:w16se="http://schemas.microsoft.com/office/word/2015/wordml/symex" xmlns:wpg="http://schemas.microsoft.com/office/word/2010/wordprocessingGroup" xmlns:wpi="http://schemas.microsoft.com/office/word/2010/wordprocessingInk" xmlns:wne="http://schemas.microsoft.com/office/word/2006/wordml" xmlns:wps="http://schemas.microsoft.com/office/word/2010/wordprocessingShape" mc:Ignorable="w14 w15 w16se wp14">
   <w:body>
     <w:sdt>
       <w:sdtPr>
@@ -323,8 +323,8 @@
               <mc:Fallback>
                 <w:pict>
                   <v:group id="Grupo 119" o:spid="_x0000_s1026" style="position:absolute;margin-left:0;margin-top:0;width:539.6pt;height:719.9pt;z-index:-251657216;mso-width-percent:882;mso-height-percent:909;mso-position-horizontal:center;mso-position-horizontal-relative:page;mso-position-vertical:center;mso-position-vertical-relative:page;mso-width-percent:882;mso-height-percent:909" coordsize="68580,92717" o:gfxdata="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">
-                    <v:rect id="Rectángulo 120" o:spid="_x0000_s1027" style="position:absolute;top:73152;width:68580;height:1431;visibility:visible;mso-wrap-style:square;v-text-anchor:middle" o:gfxdata="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" fillcolor="#4472c4 [3204]" stroked="f" strokeweight="1pt"/>
-                    <v:rect id="Rectángulo 121" o:spid="_x0000_s1028" style="position:absolute;top:74390;width:68580;height:18327;visibility:visible;mso-wrap-style:square;v-text-anchor:bottom" o:gfxdata="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" fillcolor="#ed7d31 [3205]" stroked="f" strokeweight="1pt">
+                    <v:rect id="Rectángulo 120" o:spid="_x0000_s1027" style="position:absolute;top:73152;width:68580;height:1431;visibility:visible;mso-wrap-style:square;v-text-anchor:middle" o:gfxdata="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" fillcolor="#4472c4 [3204]" stroked="f" strokeweight="1pt"/>
+                    <v:rect id="Rectángulo 121" o:spid="_x0000_s1028" style="position:absolute;top:74390;width:68580;height:18327;visibility:visible;mso-wrap-style:square;v-text-anchor:bottom" o:gfxdata="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" fillcolor="#ed7d31 [3205]" stroked="f" strokeweight="1pt">
                       <v:textbox inset="36pt,14.4pt,36pt,36pt">
                         <w:txbxContent>
                           <w:p>
@@ -388,7 +388,7 @@
                       <v:stroke joinstyle="miter"/>
                       <v:path gradientshapeok="t" o:connecttype="rect"/>
                     </v:shapetype>
-                    <v:shape id="Cuadro de texto 122" o:spid="_x0000_s1029" type="#_x0000_t202" style="position:absolute;width:68580;height:73152;visibility:visible;mso-wrap-style:square;v-text-anchor:middle" o:gfxdata="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" filled="f" stroked="f" strokeweight=".5pt">
+                    <v:shape id="Cuadro de texto 122" o:spid="_x0000_s1029" type="#_x0000_t202" style="position:absolute;width:68580;height:73152;visibility:visible;mso-wrap-style:square;v-text-anchor:middle" o:gfxdata="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" filled="f" stroked="f" strokeweight=".5pt">
                       <v:textbox inset="36pt,36pt,36pt,36pt">
                         <w:txbxContent>
                           <w:sdt>
@@ -512,7 +512,7 @@
       <w:sdtContent>
         <w:p>
           <w:pPr>
-            <w:pStyle w:val="TtulodeTDC"/>
+            <w:pStyle w:val="TtuloTDC"/>
           </w:pPr>
           <w:r>
             <w:t>INDICE</w:t>
@@ -526,7 +526,9 @@
               <w:tab w:val="right" w:leader="dot" w:pos="8494"/>
             </w:tabs>
             <w:rPr>
+              <w:rFonts w:eastAsiaTheme="minorEastAsia"/>
               <w:noProof/>
+              <w:lang w:eastAsia="es-ES"/>
             </w:rPr>
           </w:pPr>
           <w:r>
@@ -538,7 +540,7 @@
           <w:r>
             <w:fldChar w:fldCharType="separate"/>
           </w:r>
-          <w:hyperlink w:anchor="_Toc502682050" w:history="1">
+          <w:hyperlink w:anchor="_Toc502762641" w:history="1">
             <w:r>
               <w:rPr>
                 <w:rStyle w:val="Hipervnculo"/>
@@ -548,7 +550,9 @@
             </w:r>
             <w:r>
               <w:rPr>
-                <w:noProof/>
+                <w:rFonts w:eastAsiaTheme="minorEastAsia"/>
+                <w:noProof/>
+                <w:lang w:eastAsia="es-ES"/>
               </w:rPr>
               <w:tab/>
             </w:r>
@@ -578,7 +582,7 @@
                 <w:noProof/>
                 <w:webHidden/>
               </w:rPr>
-              <w:instrText xml:space="preserve"> PAGEREF _Toc502682050 \h </w:instrText>
+              <w:instrText xml:space="preserve"> PAGEREF _Toc502762641 \h </w:instrText>
             </w:r>
             <w:r>
               <w:rPr>
@@ -617,10 +621,12 @@
               <w:tab w:val="right" w:leader="dot" w:pos="8494"/>
             </w:tabs>
             <w:rPr>
+              <w:rFonts w:eastAsiaTheme="minorEastAsia"/>
               <w:noProof/>
+              <w:lang w:eastAsia="es-ES"/>
             </w:rPr>
           </w:pPr>
-          <w:hyperlink w:anchor="_Toc502682051" w:history="1">
+          <w:hyperlink w:anchor="_Toc502762642" w:history="1">
             <w:r>
               <w:rPr>
                 <w:rStyle w:val="Hipervnculo"/>
@@ -630,7 +636,9 @@
             </w:r>
             <w:r>
               <w:rPr>
-                <w:noProof/>
+                <w:rFonts w:eastAsiaTheme="minorEastAsia"/>
+                <w:noProof/>
+                <w:lang w:eastAsia="es-ES"/>
               </w:rPr>
               <w:tab/>
             </w:r>
@@ -660,7 +668,7 @@
                 <w:noProof/>
                 <w:webHidden/>
               </w:rPr>
-              <w:instrText xml:space="preserve"> PAGEREF _Toc502682051 \h </w:instrText>
+              <w:instrText xml:space="preserve"> PAGEREF _Toc502762642 \h </w:instrText>
             </w:r>
             <w:r>
               <w:rPr>
@@ -699,10 +707,12 @@
               <w:tab w:val="right" w:leader="dot" w:pos="8494"/>
             </w:tabs>
             <w:rPr>
+              <w:rFonts w:eastAsiaTheme="minorEastAsia"/>
               <w:noProof/>
+              <w:lang w:eastAsia="es-ES"/>
             </w:rPr>
           </w:pPr>
-          <w:hyperlink w:anchor="_Toc502682052" w:history="1">
+          <w:hyperlink w:anchor="_Toc502762643" w:history="1">
             <w:r>
               <w:rPr>
                 <w:rStyle w:val="Hipervnculo"/>
@@ -712,7 +722,9 @@
             </w:r>
             <w:r>
               <w:rPr>
-                <w:noProof/>
+                <w:rFonts w:eastAsiaTheme="minorEastAsia"/>
+                <w:noProof/>
+                <w:lang w:eastAsia="es-ES"/>
               </w:rPr>
               <w:tab/>
             </w:r>
@@ -742,7 +754,7 @@
                 <w:noProof/>
                 <w:webHidden/>
               </w:rPr>
-              <w:instrText xml:space="preserve"> PAGEREF _Toc502682052 \h </w:instrText>
+              <w:instrText xml:space="preserve"> PAGEREF _Toc502762643 \h </w:instrText>
             </w:r>
             <w:r>
               <w:rPr>
@@ -762,7 +774,7 @@
                 <w:noProof/>
                 <w:webHidden/>
               </w:rPr>
-              <w:t>2</w:t>
+              <w:t>3</w:t>
             </w:r>
             <w:r>
               <w:rPr>
@@ -781,10 +793,12 @@
               <w:tab w:val="right" w:leader="dot" w:pos="8494"/>
             </w:tabs>
             <w:rPr>
+              <w:rFonts w:eastAsiaTheme="minorEastAsia"/>
               <w:noProof/>
+              <w:lang w:eastAsia="es-ES"/>
             </w:rPr>
           </w:pPr>
-          <w:hyperlink w:anchor="_Toc502682053" w:history="1">
+          <w:hyperlink w:anchor="_Toc502762644" w:history="1">
             <w:r>
               <w:rPr>
                 <w:rStyle w:val="Hipervnculo"/>
@@ -794,7 +808,9 @@
             </w:r>
             <w:r>
               <w:rPr>
-                <w:noProof/>
+                <w:rFonts w:eastAsiaTheme="minorEastAsia"/>
+                <w:noProof/>
+                <w:lang w:eastAsia="es-ES"/>
               </w:rPr>
               <w:tab/>
             </w:r>
@@ -824,7 +840,7 @@
                 <w:noProof/>
                 <w:webHidden/>
               </w:rPr>
-              <w:instrText xml:space="preserve"> PAGEREF _Toc502682053 \h </w:instrText>
+              <w:instrText xml:space="preserve"> PAGEREF _Toc502762644 \h </w:instrText>
             </w:r>
             <w:r>
               <w:rPr>
@@ -844,7 +860,7 @@
                 <w:noProof/>
                 <w:webHidden/>
               </w:rPr>
-              <w:t>3</w:t>
+              <w:t>5</w:t>
             </w:r>
             <w:r>
               <w:rPr>
@@ -863,10 +879,12 @@
               <w:tab w:val="right" w:leader="dot" w:pos="8494"/>
             </w:tabs>
             <w:rPr>
+              <w:rFonts w:eastAsiaTheme="minorEastAsia"/>
               <w:noProof/>
+              <w:lang w:eastAsia="es-ES"/>
             </w:rPr>
           </w:pPr>
-          <w:hyperlink w:anchor="_Toc502682054" w:history="1">
+          <w:hyperlink w:anchor="_Toc502762645" w:history="1">
             <w:r>
               <w:rPr>
                 <w:rStyle w:val="Hipervnculo"/>
@@ -876,7 +894,9 @@
             </w:r>
             <w:r>
               <w:rPr>
-                <w:noProof/>
+                <w:rFonts w:eastAsiaTheme="minorEastAsia"/>
+                <w:noProof/>
+                <w:lang w:eastAsia="es-ES"/>
               </w:rPr>
               <w:tab/>
             </w:r>
@@ -906,7 +926,7 @@
                 <w:noProof/>
                 <w:webHidden/>
               </w:rPr>
-              <w:instrText xml:space="preserve"> PAGEREF _Toc502682054 \h </w:instrText>
+              <w:instrText xml:space="preserve"> PAGEREF _Toc502762645 \h </w:instrText>
             </w:r>
             <w:r>
               <w:rPr>
@@ -926,7 +946,7 @@
                 <w:noProof/>
                 <w:webHidden/>
               </w:rPr>
-              <w:t>4</w:t>
+              <w:t>7</w:t>
             </w:r>
             <w:r>
               <w:rPr>
@@ -945,10 +965,12 @@
               <w:tab w:val="right" w:leader="dot" w:pos="8494"/>
             </w:tabs>
             <w:rPr>
+              <w:rFonts w:eastAsiaTheme="minorEastAsia"/>
               <w:noProof/>
+              <w:lang w:eastAsia="es-ES"/>
             </w:rPr>
           </w:pPr>
-          <w:hyperlink w:anchor="_Toc502682055" w:history="1">
+          <w:hyperlink w:anchor="_Toc502762646" w:history="1">
             <w:r>
               <w:rPr>
                 <w:rStyle w:val="Hipervnculo"/>
@@ -958,7 +980,9 @@
             </w:r>
             <w:r>
               <w:rPr>
-                <w:noProof/>
+                <w:rFonts w:eastAsiaTheme="minorEastAsia"/>
+                <w:noProof/>
+                <w:lang w:eastAsia="es-ES"/>
               </w:rPr>
               <w:tab/>
             </w:r>
@@ -988,7 +1012,7 @@
                 <w:noProof/>
                 <w:webHidden/>
               </w:rPr>
-              <w:instrText xml:space="preserve"> PAGEREF _Toc502682055 \h </w:instrText>
+              <w:instrText xml:space="preserve"> PAGEREF _Toc502762646 \h </w:instrText>
             </w:r>
             <w:r>
               <w:rPr>
@@ -1008,7 +1032,7 @@
                 <w:noProof/>
                 <w:webHidden/>
               </w:rPr>
-              <w:t>4</w:t>
+              <w:t>7</w:t>
             </w:r>
             <w:r>
               <w:rPr>
@@ -1027,10 +1051,12 @@
               <w:tab w:val="right" w:leader="dot" w:pos="8494"/>
             </w:tabs>
             <w:rPr>
+              <w:rFonts w:eastAsiaTheme="minorEastAsia"/>
               <w:noProof/>
+              <w:lang w:eastAsia="es-ES"/>
             </w:rPr>
           </w:pPr>
-          <w:hyperlink w:anchor="_Toc502682056" w:history="1">
+          <w:hyperlink w:anchor="_Toc502762647" w:history="1">
             <w:r>
               <w:rPr>
                 <w:rStyle w:val="Hipervnculo"/>
@@ -1040,7 +1066,9 @@
             </w:r>
             <w:r>
               <w:rPr>
-                <w:noProof/>
+                <w:rFonts w:eastAsiaTheme="minorEastAsia"/>
+                <w:noProof/>
+                <w:lang w:eastAsia="es-ES"/>
               </w:rPr>
               <w:tab/>
             </w:r>
@@ -1070,7 +1098,7 @@
                 <w:noProof/>
                 <w:webHidden/>
               </w:rPr>
-              <w:instrText xml:space="preserve"> PAGEREF _Toc502682056 \h </w:instrText>
+              <w:instrText xml:space="preserve"> PAGEREF _Toc502762647 \h </w:instrText>
             </w:r>
             <w:r>
               <w:rPr>
@@ -1090,7 +1118,7 @@
                 <w:noProof/>
                 <w:webHidden/>
               </w:rPr>
-              <w:t>4</w:t>
+              <w:t>7</w:t>
             </w:r>
             <w:r>
               <w:rPr>
@@ -1109,10 +1137,12 @@
               <w:tab w:val="right" w:leader="dot" w:pos="8494"/>
             </w:tabs>
             <w:rPr>
+              <w:rFonts w:eastAsiaTheme="minorEastAsia"/>
               <w:noProof/>
+              <w:lang w:eastAsia="es-ES"/>
             </w:rPr>
           </w:pPr>
-          <w:hyperlink w:anchor="_Toc502682057" w:history="1">
+          <w:hyperlink w:anchor="_Toc502762648" w:history="1">
             <w:r>
               <w:rPr>
                 <w:rStyle w:val="Hipervnculo"/>
@@ -1122,7 +1152,9 @@
             </w:r>
             <w:r>
               <w:rPr>
-                <w:noProof/>
+                <w:rFonts w:eastAsiaTheme="minorEastAsia"/>
+                <w:noProof/>
+                <w:lang w:eastAsia="es-ES"/>
               </w:rPr>
               <w:tab/>
             </w:r>
@@ -1131,7 +1163,7 @@
                 <w:rStyle w:val="Hipervnculo"/>
                 <w:noProof/>
               </w:rPr>
-              <w:t>E-R</w:t>
+              <w:t>Diagrama E-R</w:t>
             </w:r>
             <w:r>
               <w:rPr>
@@ -1152,7 +1184,7 @@
                 <w:noProof/>
                 <w:webHidden/>
               </w:rPr>
-              <w:instrText xml:space="preserve"> PAGEREF _Toc502682057 \h </w:instrText>
+              <w:instrText xml:space="preserve"> PAGEREF _Toc502762648 \h </w:instrText>
             </w:r>
             <w:r>
               <w:rPr>
@@ -1172,7 +1204,7 @@
                 <w:noProof/>
                 <w:webHidden/>
               </w:rPr>
-              <w:t>4</w:t>
+              <w:t>7</w:t>
             </w:r>
             <w:r>
               <w:rPr>
@@ -1366,7 +1398,7 @@
       <w:pPr>
         <w:pStyle w:val="Ttulo1"/>
       </w:pPr>
-      <w:bookmarkStart w:id="0" w:name="_Toc502682050"/>
+      <w:bookmarkStart w:id="0" w:name="_Toc502762641"/>
       <w:r>
         <w:lastRenderedPageBreak/>
         <w:t>DOCUMENTACIÓN</w:t>
@@ -1378,7 +1410,7 @@
       <w:pPr>
         <w:pStyle w:val="Ttulo2"/>
       </w:pPr>
-      <w:bookmarkStart w:id="1" w:name="_Toc502682051"/>
+      <w:bookmarkStart w:id="1" w:name="_Toc502762642"/>
       <w:r>
         <w:t>RESUMEN DEL PROPOSITO DEL PROYECTO</w:t>
       </w:r>
@@ -1395,7 +1427,10 @@
         <w:t xml:space="preserve">“El juego del Ahorcado” </w:t>
       </w:r>
       <w:r>
-        <w:t>como aplicación web, e</w:t>
+        <w:t xml:space="preserve">como aplicación </w:t>
+      </w:r>
+      <w:r>
+        <w:t>web, e</w:t>
       </w:r>
       <w:r>
         <w:t>l ahorcado</w:t>
@@ -1404,10 +1439,131 @@
         <w:t xml:space="preserve"> clásico</w:t>
       </w:r>
       <w:r>
-        <w:t xml:space="preserve"> (también llamado colgado) es un juego de adivinanzas de lápiz y papel para dos o más jugadores. Un jugador piensa en una palabra, frase u oración y el otro trata de adivinarla según lo que sugiere por letras</w:t>
-      </w:r>
-      <w:r>
-        <w:t xml:space="preserve">. En nuestro caso lo hemos modificado, la maquina o el juego propone una palabra y el usuario o jugador debe adivinarla, se presenta el </w:t>
+        <w:t xml:space="preserve"> (también llamado colgado) es un juego de adivinanzas de lápiz y papel para dos o más jugadores. Un jugador </w:t>
+      </w:r>
+      <w:r>
+        <w:t>piensa,</w:t>
+      </w:r>
+      <w:r>
+        <w:t xml:space="preserve"> en una palabra, frase u oración y el otro trata de adivinarla según lo que sugiere por letras</w:t>
+      </w:r>
+      <w:r>
+        <w:t xml:space="preserve">. </w:t>
+      </w:r>
+    </w:p>
+    <w:p/>
+    <w:p>
+      <w:pPr>
+        <w:jc w:val="center"/>
+      </w:pPr>
+      <w:r>
+        <w:rPr>
+          <w:noProof/>
+        </w:rPr>
+        <w:drawing>
+          <wp:inline distT="0" distB="0" distL="0" distR="0">
+            <wp:extent cx="726894" cy="975360"/>
+            <wp:effectExtent l="0" t="0" r="0" b="0"/>
+            <wp:docPr id="2" name="Imagen 2" descr="https://upload.wikimedia.org/wikipedia/commons/thumb/6/6e/Hangman.svg/220px-Hangman.svg.png"/>
+            <wp:cNvGraphicFramePr>
+              <a:graphicFrameLocks xmlns:a="http://schemas.openxmlformats.org/drawingml/2006/main" noChangeAspect="1"/>
+            </wp:cNvGraphicFramePr>
+            <a:graphic xmlns:a="http://schemas.openxmlformats.org/drawingml/2006/main">
+              <a:graphicData uri="http://schemas.openxmlformats.org/drawingml/2006/picture">
+                <pic:pic xmlns:pic="http://schemas.openxmlformats.org/drawingml/2006/picture">
+                  <pic:nvPicPr>
+                    <pic:cNvPr id="0" name="Picture 1" descr="https://upload.wikimedia.org/wikipedia/commons/thumb/6/6e/Hangman.svg/220px-Hangman.svg.png"/>
+                    <pic:cNvPicPr>
+                      <a:picLocks noChangeAspect="1" noChangeArrowheads="1"/>
+                    </pic:cNvPicPr>
+                  </pic:nvPicPr>
+                  <pic:blipFill>
+                    <a:blip r:embed="rId6" cstate="print">
+                      <a:extLst>
+                        <a:ext uri="{28A0092B-C50C-407E-A947-70E740481C1C}">
+                          <a14:useLocalDpi xmlns:a14="http://schemas.microsoft.com/office/drawing/2010/main" val="0"/>
+                        </a:ext>
+                      </a:extLst>
+                    </a:blip>
+                    <a:srcRect/>
+                    <a:stretch>
+                      <a:fillRect/>
+                    </a:stretch>
+                  </pic:blipFill>
+                  <pic:spPr bwMode="auto">
+                    <a:xfrm>
+                      <a:off x="0" y="0"/>
+                      <a:ext cx="740296" cy="993344"/>
+                    </a:xfrm>
+                    <a:prstGeom prst="rect">
+                      <a:avLst/>
+                    </a:prstGeom>
+                    <a:noFill/>
+                    <a:ln>
+                      <a:noFill/>
+                    </a:ln>
+                  </pic:spPr>
+                </pic:pic>
+              </a:graphicData>
+            </a:graphic>
+          </wp:inline>
+        </w:drawing>
+      </w:r>
+    </w:p>
+    <w:p>
+      <w:pPr>
+        <w:jc w:val="center"/>
+        <w:rPr>
+          <w:i/>
+          <w:sz w:val="18"/>
+          <w:szCs w:val="18"/>
+        </w:rPr>
+      </w:pPr>
+      <w:r>
+        <w:rPr>
+          <w:i/>
+          <w:sz w:val="18"/>
+          <w:szCs w:val="18"/>
+        </w:rPr>
+        <w:t>“Juego clásico del Ahorcado”</w:t>
+      </w:r>
+    </w:p>
+    <w:p>
+      <w:r>
+        <w:t xml:space="preserve">En nuestro caso </w:t>
+      </w:r>
+      <w:r>
+        <w:t>hemos modificado</w:t>
+      </w:r>
+      <w:r>
+        <w:t xml:space="preserve"> el juego clásico</w:t>
+      </w:r>
+      <w:r>
+        <w:t>,</w:t>
+      </w:r>
+      <w:r>
+        <w:t xml:space="preserve"> será una “competición” contra</w:t>
+      </w:r>
+      <w:r>
+        <w:t xml:space="preserve"> l</w:t>
+      </w:r>
+      <w:r>
+        <w:t xml:space="preserve">a máquina, el juego extrae </w:t>
+      </w:r>
+      <w:r>
+        <w:t>una palabra</w:t>
+      </w:r>
+      <w:r>
+        <w:t xml:space="preserve"> de la base de datos, la palabra no se elige al azar sino recorre un orden secuencial (todos los usuarios pasarán por las mismas palabras con el mismo orden)</w:t>
+      </w:r>
+      <w:r>
+        <w:t xml:space="preserve"> y el usuario o jugador debe adivinarla, se </w:t>
+      </w:r>
+      <w:r>
+        <w:t>mostrará</w:t>
+      </w:r>
+      <w:r>
+        <w:t xml:space="preserve"> el </w:t>
       </w:r>
       <w:r>
         <w:t>alfabeto</w:t>
@@ -1419,14 +1575,222 @@
         <w:t xml:space="preserve">a través de </w:t>
       </w:r>
       <w:r>
-        <w:t>una caja de texto. El jugador tiene 6 vidas o intentos para adivinar la palabra, estas van restando si el jugador dice una letra o palabra incorrecta. La puntuación son las vidas que ha conseguido mantener</w:t>
-      </w:r>
-      <w:r>
-        <w:t xml:space="preserve"> intactas. También se presentará una media de éxito de palabras adivinadas por el jugador.</w:t>
-      </w:r>
-    </w:p>
-    <w:p>
-      <w:r>
+        <w:t xml:space="preserve">una caja de texto. </w:t>
+      </w:r>
+    </w:p>
+    <w:p>
+      <w:pPr>
+        <w:spacing w:after="0"/>
+        <w:jc w:val="center"/>
+      </w:pPr>
+      <w:r>
+        <w:rPr>
+          <w:noProof/>
+        </w:rPr>
+        <w:drawing>
+          <wp:inline distT="0" distB="0" distL="0" distR="0">
+            <wp:extent cx="2141220" cy="1532548"/>
+            <wp:effectExtent l="0" t="0" r="0" b="0"/>
+            <wp:docPr id="3" name="Imagen 3" descr="Recorte de pantalla"/>
+            <wp:cNvGraphicFramePr>
+              <a:graphicFrameLocks xmlns:a="http://schemas.openxmlformats.org/drawingml/2006/main" noChangeAspect="1"/>
+            </wp:cNvGraphicFramePr>
+            <a:graphic xmlns:a="http://schemas.openxmlformats.org/drawingml/2006/main">
+              <a:graphicData uri="http://schemas.openxmlformats.org/drawingml/2006/picture">
+                <pic:pic xmlns:pic="http://schemas.openxmlformats.org/drawingml/2006/picture">
+                  <pic:nvPicPr>
+                    <pic:cNvPr id="3" name="5542102.tmp"/>
+                    <pic:cNvPicPr/>
+                  </pic:nvPicPr>
+                  <pic:blipFill>
+                    <a:blip r:embed="rId7">
+                      <a:extLst>
+                        <a:ext uri="{28A0092B-C50C-407E-A947-70E740481C1C}">
+                          <a14:useLocalDpi xmlns:a14="http://schemas.microsoft.com/office/drawing/2010/main" val="0"/>
+                        </a:ext>
+                      </a:extLst>
+                    </a:blip>
+                    <a:stretch>
+                      <a:fillRect/>
+                    </a:stretch>
+                  </pic:blipFill>
+                  <pic:spPr>
+                    <a:xfrm>
+                      <a:off x="0" y="0"/>
+                      <a:ext cx="2167739" cy="1551529"/>
+                    </a:xfrm>
+                    <a:prstGeom prst="rect">
+                      <a:avLst/>
+                    </a:prstGeom>
+                  </pic:spPr>
+                </pic:pic>
+              </a:graphicData>
+            </a:graphic>
+          </wp:inline>
+        </w:drawing>
+      </w:r>
+    </w:p>
+    <w:p>
+      <w:pPr>
+        <w:jc w:val="center"/>
+      </w:pPr>
+      <w:r>
+        <w:rPr>
+          <w:i/>
+          <w:sz w:val="18"/>
+          <w:szCs w:val="18"/>
+        </w:rPr>
+        <w:t>“</w:t>
+      </w:r>
+      <w:r>
+        <w:rPr>
+          <w:i/>
+          <w:sz w:val="18"/>
+          <w:szCs w:val="18"/>
+        </w:rPr>
+        <w:t>Botones y Caja de texto</w:t>
+      </w:r>
+      <w:r>
+        <w:rPr>
+          <w:i/>
+          <w:sz w:val="18"/>
+          <w:szCs w:val="18"/>
+        </w:rPr>
+        <w:t>”</w:t>
+      </w:r>
+    </w:p>
+    <w:p>
+      <w:r>
+        <w:t>El jugador tiene 6 vidas o intentos para adivinar la palabra, estas van restando si el jugador dice una letra o palabra incorrecta. La puntuación son las vidas que ha conseguido mantener</w:t>
+      </w:r>
+      <w:r>
+        <w:t xml:space="preserve"> intactas. También se presentará</w:t>
+      </w:r>
+      <w:r>
+        <w:t xml:space="preserve"> en el Inicio del juego</w:t>
+      </w:r>
+      <w:r>
+        <w:t xml:space="preserve"> una media de éxito de palabras adivinadas por el jugador.</w:t>
+      </w:r>
+    </w:p>
+    <w:p>
+      <w:pPr>
+        <w:spacing w:after="0"/>
+        <w:jc w:val="center"/>
+        <w:rPr>
+          <w:i/>
+          <w:sz w:val="18"/>
+          <w:szCs w:val="18"/>
+        </w:rPr>
+      </w:pPr>
+      <w:r>
+        <w:rPr>
+          <w:noProof/>
+        </w:rPr>
+        <w:drawing>
+          <wp:inline distT="0" distB="0" distL="0" distR="0">
+            <wp:extent cx="2681899" cy="1424939"/>
+            <wp:effectExtent l="0" t="0" r="4445" b="4445"/>
+            <wp:docPr id="4" name="Imagen 4" descr="Recorte de pantalla"/>
+            <wp:cNvGraphicFramePr>
+              <a:graphicFrameLocks xmlns:a="http://schemas.openxmlformats.org/drawingml/2006/main" noChangeAspect="1"/>
+            </wp:cNvGraphicFramePr>
+            <a:graphic xmlns:a="http://schemas.openxmlformats.org/drawingml/2006/main">
+              <a:graphicData uri="http://schemas.openxmlformats.org/drawingml/2006/picture">
+                <pic:pic xmlns:pic="http://schemas.openxmlformats.org/drawingml/2006/picture">
+                  <pic:nvPicPr>
+                    <pic:cNvPr id="4" name="55484CE.tmp"/>
+                    <pic:cNvPicPr/>
+                  </pic:nvPicPr>
+                  <pic:blipFill>
+                    <a:blip r:embed="rId8">
+                      <a:extLst>
+                        <a:ext uri="{28A0092B-C50C-407E-A947-70E740481C1C}">
+                          <a14:useLocalDpi xmlns:a14="http://schemas.microsoft.com/office/drawing/2010/main" val="0"/>
+                        </a:ext>
+                      </a:extLst>
+                    </a:blip>
+                    <a:stretch>
+                      <a:fillRect/>
+                    </a:stretch>
+                  </pic:blipFill>
+                  <pic:spPr>
+                    <a:xfrm>
+                      <a:off x="0" y="0"/>
+                      <a:ext cx="2687088" cy="1427696"/>
+                    </a:xfrm>
+                    <a:prstGeom prst="rect">
+                      <a:avLst/>
+                    </a:prstGeom>
+                  </pic:spPr>
+                </pic:pic>
+              </a:graphicData>
+            </a:graphic>
+          </wp:inline>
+        </w:drawing>
+      </w:r>
+    </w:p>
+    <w:p>
+      <w:pPr>
+        <w:jc w:val="center"/>
+        <w:rPr>
+          <w:i/>
+          <w:sz w:val="18"/>
+          <w:szCs w:val="18"/>
+        </w:rPr>
+      </w:pPr>
+      <w:r>
+        <w:rPr>
+          <w:i/>
+          <w:sz w:val="18"/>
+          <w:szCs w:val="18"/>
+        </w:rPr>
+        <w:t>“</w:t>
+      </w:r>
+      <w:r>
+        <w:rPr>
+          <w:i/>
+          <w:sz w:val="18"/>
+          <w:szCs w:val="18"/>
+        </w:rPr>
+        <w:t xml:space="preserve">Las vidas se </w:t>
+      </w:r>
+      <w:r>
+        <w:rPr>
+          <w:i/>
+          <w:sz w:val="18"/>
+          <w:szCs w:val="18"/>
+        </w:rPr>
+        <w:t>mostrarán</w:t>
+      </w:r>
+      <w:r>
+        <w:rPr>
+          <w:i/>
+          <w:sz w:val="18"/>
+          <w:szCs w:val="18"/>
+        </w:rPr>
+        <w:t xml:space="preserve"> como imágenes de un individuo acercándose </w:t>
+      </w:r>
+      <w:r>
+        <w:rPr>
+          <w:i/>
+          <w:sz w:val="18"/>
+          <w:szCs w:val="18"/>
+        </w:rPr>
+        <w:t>a la ahorca</w:t>
+      </w:r>
+      <w:r>
+        <w:rPr>
+          <w:i/>
+          <w:sz w:val="18"/>
+          <w:szCs w:val="18"/>
+        </w:rPr>
+        <w:t xml:space="preserve"> con cada fallo” </w:t>
+      </w:r>
+    </w:p>
+    <w:p>
+      <w:r>
+        <w:lastRenderedPageBreak/>
         <w:t>Las principales ventajas de usar una aplicación web frente a una aplicación</w:t>
       </w:r>
       <w:r>
@@ -1513,11 +1877,16 @@
       <w:pPr>
         <w:pStyle w:val="Ttulo2"/>
       </w:pPr>
-      <w:bookmarkStart w:id="2" w:name="_Toc502682052"/>
+      <w:bookmarkStart w:id="2" w:name="_Toc502762643"/>
       <w:r>
         <w:t>LISTA DE FUNCIONALIDADES DEL PROYECTO</w:t>
       </w:r>
       <w:bookmarkEnd w:id="2"/>
+    </w:p>
+    <w:p>
+      <w:pPr>
+        <w:pStyle w:val="Prrafodelista"/>
+      </w:pPr>
     </w:p>
     <w:p>
       <w:pPr>
@@ -1542,6 +1911,79 @@
     <w:p>
       <w:pPr>
         <w:pStyle w:val="Prrafodelista"/>
+        <w:spacing w:after="0"/>
+        <w:ind w:left="1210"/>
+        <w:jc w:val="center"/>
+      </w:pPr>
+      <w:r>
+        <w:rPr>
+          <w:noProof/>
+        </w:rPr>
+        <w:drawing>
+          <wp:inline distT="0" distB="0" distL="0" distR="0">
+            <wp:extent cx="2563967" cy="2026920"/>
+            <wp:effectExtent l="0" t="0" r="8255" b="0"/>
+            <wp:docPr id="5" name="Imagen 5" descr="Recorte de pantalla"/>
+            <wp:cNvGraphicFramePr>
+              <a:graphicFrameLocks xmlns:a="http://schemas.openxmlformats.org/drawingml/2006/main" noChangeAspect="1"/>
+            </wp:cNvGraphicFramePr>
+            <a:graphic xmlns:a="http://schemas.openxmlformats.org/drawingml/2006/main">
+              <a:graphicData uri="http://schemas.openxmlformats.org/drawingml/2006/picture">
+                <pic:pic xmlns:pic="http://schemas.openxmlformats.org/drawingml/2006/picture">
+                  <pic:nvPicPr>
+                    <pic:cNvPr id="5" name="554ED0B.tmp"/>
+                    <pic:cNvPicPr/>
+                  </pic:nvPicPr>
+                  <pic:blipFill>
+                    <a:blip r:embed="rId9">
+                      <a:extLst>
+                        <a:ext uri="{28A0092B-C50C-407E-A947-70E740481C1C}">
+                          <a14:useLocalDpi xmlns:a14="http://schemas.microsoft.com/office/drawing/2010/main" val="0"/>
+                        </a:ext>
+                      </a:extLst>
+                    </a:blip>
+                    <a:stretch>
+                      <a:fillRect/>
+                    </a:stretch>
+                  </pic:blipFill>
+                  <pic:spPr>
+                    <a:xfrm>
+                      <a:off x="0" y="0"/>
+                      <a:ext cx="2563967" cy="2026920"/>
+                    </a:xfrm>
+                    <a:prstGeom prst="rect">
+                      <a:avLst/>
+                    </a:prstGeom>
+                  </pic:spPr>
+                </pic:pic>
+              </a:graphicData>
+            </a:graphic>
+          </wp:inline>
+        </w:drawing>
+      </w:r>
+    </w:p>
+    <w:p>
+      <w:pPr>
+        <w:pStyle w:val="Prrafodelista"/>
+        <w:spacing w:after="0"/>
+        <w:ind w:left="1210"/>
+        <w:jc w:val="center"/>
+      </w:pPr>
+      <w:r>
+        <w:t>“</w:t>
+      </w:r>
+      <w:r>
+        <w:rPr>
+          <w:i/>
+          <w:sz w:val="18"/>
+          <w:szCs w:val="18"/>
+        </w:rPr>
+        <w:t>Formulario para crear usuario”</w:t>
+      </w:r>
+    </w:p>
+    <w:p>
+      <w:pPr>
+        <w:pStyle w:val="Prrafodelista"/>
         <w:numPr>
           <w:ilvl w:val="1"/>
           <w:numId w:val="1"/>
@@ -1554,6 +1996,59 @@
     <w:p>
       <w:pPr>
         <w:pStyle w:val="Prrafodelista"/>
+        <w:ind w:left="1210"/>
+        <w:jc w:val="center"/>
+      </w:pPr>
+      <w:r>
+        <w:rPr>
+          <w:noProof/>
+        </w:rPr>
+        <w:drawing>
+          <wp:inline distT="0" distB="0" distL="0" distR="0">
+            <wp:extent cx="2346960" cy="281865"/>
+            <wp:effectExtent l="0" t="0" r="0" b="4445"/>
+            <wp:docPr id="6" name="Imagen 6" descr="Recorte de pantalla"/>
+            <wp:cNvGraphicFramePr>
+              <a:graphicFrameLocks xmlns:a="http://schemas.openxmlformats.org/drawingml/2006/main" noChangeAspect="1"/>
+            </wp:cNvGraphicFramePr>
+            <a:graphic xmlns:a="http://schemas.openxmlformats.org/drawingml/2006/main">
+              <a:graphicData uri="http://schemas.openxmlformats.org/drawingml/2006/picture">
+                <pic:pic xmlns:pic="http://schemas.openxmlformats.org/drawingml/2006/picture">
+                  <pic:nvPicPr>
+                    <pic:cNvPr id="6" name="554772C.tmp"/>
+                    <pic:cNvPicPr/>
+                  </pic:nvPicPr>
+                  <pic:blipFill>
+                    <a:blip r:embed="rId10">
+                      <a:extLst>
+                        <a:ext uri="{28A0092B-C50C-407E-A947-70E740481C1C}">
+                          <a14:useLocalDpi xmlns:a14="http://schemas.microsoft.com/office/drawing/2010/main" val="0"/>
+                        </a:ext>
+                      </a:extLst>
+                    </a:blip>
+                    <a:stretch>
+                      <a:fillRect/>
+                    </a:stretch>
+                  </pic:blipFill>
+                  <pic:spPr>
+                    <a:xfrm>
+                      <a:off x="0" y="0"/>
+                      <a:ext cx="2473408" cy="297051"/>
+                    </a:xfrm>
+                    <a:prstGeom prst="rect">
+                      <a:avLst/>
+                    </a:prstGeom>
+                  </pic:spPr>
+                </pic:pic>
+              </a:graphicData>
+            </a:graphic>
+          </wp:inline>
+        </w:drawing>
+      </w:r>
+    </w:p>
+    <w:p>
+      <w:pPr>
+        <w:pStyle w:val="Prrafodelista"/>
         <w:numPr>
           <w:ilvl w:val="1"/>
           <w:numId w:val="1"/>
@@ -1572,12 +2067,129 @@
     <w:p>
       <w:pPr>
         <w:pStyle w:val="Prrafodelista"/>
+        <w:ind w:left="1210"/>
+      </w:pPr>
+    </w:p>
+    <w:p>
+      <w:pPr>
+        <w:pStyle w:val="Prrafodelista"/>
+        <w:spacing w:after="0"/>
+        <w:ind w:left="1210"/>
+        <w:jc w:val="center"/>
+        <w:rPr>
+          <w:i/>
+          <w:sz w:val="18"/>
+          <w:szCs w:val="18"/>
+        </w:rPr>
+      </w:pPr>
+      <w:r>
+        <w:rPr>
+          <w:noProof/>
+        </w:rPr>
+        <w:drawing>
+          <wp:inline distT="0" distB="0" distL="0" distR="0">
+            <wp:extent cx="1760373" cy="1722269"/>
+            <wp:effectExtent l="0" t="0" r="0" b="0"/>
+            <wp:docPr id="7" name="Imagen 7" descr="Recorte de pantalla"/>
+            <wp:cNvGraphicFramePr>
+              <a:graphicFrameLocks xmlns:a="http://schemas.openxmlformats.org/drawingml/2006/main" noChangeAspect="1"/>
+            </wp:cNvGraphicFramePr>
+            <a:graphic xmlns:a="http://schemas.openxmlformats.org/drawingml/2006/main">
+              <a:graphicData uri="http://schemas.openxmlformats.org/drawingml/2006/picture">
+                <pic:pic xmlns:pic="http://schemas.openxmlformats.org/drawingml/2006/picture">
+                  <pic:nvPicPr>
+                    <pic:cNvPr id="7" name="55498B.tmp"/>
+                    <pic:cNvPicPr/>
+                  </pic:nvPicPr>
+                  <pic:blipFill>
+                    <a:blip r:embed="rId11">
+                      <a:extLst>
+                        <a:ext uri="{28A0092B-C50C-407E-A947-70E740481C1C}">
+                          <a14:useLocalDpi xmlns:a14="http://schemas.microsoft.com/office/drawing/2010/main" val="0"/>
+                        </a:ext>
+                      </a:extLst>
+                    </a:blip>
+                    <a:stretch>
+                      <a:fillRect/>
+                    </a:stretch>
+                  </pic:blipFill>
+                  <pic:spPr>
+                    <a:xfrm>
+                      <a:off x="0" y="0"/>
+                      <a:ext cx="1760373" cy="1722269"/>
+                    </a:xfrm>
+                    <a:prstGeom prst="rect">
+                      <a:avLst/>
+                    </a:prstGeom>
+                  </pic:spPr>
+                </pic:pic>
+              </a:graphicData>
+            </a:graphic>
+          </wp:inline>
+        </w:drawing>
+      </w:r>
+    </w:p>
+    <w:p>
+      <w:pPr>
+        <w:pStyle w:val="Prrafodelista"/>
+        <w:spacing w:after="0"/>
+        <w:ind w:left="1210"/>
+        <w:jc w:val="center"/>
+      </w:pPr>
+      <w:r>
+        <w:rPr>
+          <w:i/>
+          <w:sz w:val="18"/>
+          <w:szCs w:val="18"/>
+        </w:rPr>
+        <w:t>“Menú de Inicio”</w:t>
+      </w:r>
+    </w:p>
+    <w:p>
+      <w:pPr>
+        <w:pStyle w:val="Prrafodelista"/>
+        <w:ind w:left="1210"/>
+        <w:jc w:val="center"/>
+      </w:pPr>
+    </w:p>
+    <w:p>
+      <w:pPr>
+        <w:pStyle w:val="Prrafodelista"/>
+        <w:ind w:left="1210"/>
+        <w:jc w:val="center"/>
+      </w:pPr>
+    </w:p>
+    <w:p>
+      <w:pPr>
+        <w:pStyle w:val="Prrafodelista"/>
+        <w:ind w:left="1210"/>
+        <w:jc w:val="center"/>
+      </w:pPr>
+    </w:p>
+    <w:p>
+      <w:pPr>
+        <w:pStyle w:val="Prrafodelista"/>
+        <w:ind w:left="1210"/>
+        <w:jc w:val="center"/>
+      </w:pPr>
+    </w:p>
+    <w:p>
+      <w:pPr>
+        <w:pStyle w:val="Prrafodelista"/>
+        <w:ind w:left="1210"/>
+        <w:jc w:val="center"/>
+      </w:pPr>
+    </w:p>
+    <w:p>
+      <w:pPr>
+        <w:pStyle w:val="Prrafodelista"/>
         <w:numPr>
           <w:ilvl w:val="1"/>
           <w:numId w:val="1"/>
         </w:numPr>
       </w:pPr>
       <w:r>
+        <w:lastRenderedPageBreak/>
         <w:t xml:space="preserve">Dar la opción de ver </w:t>
       </w:r>
       <w:r>
@@ -1588,6 +2200,83 @@
       </w:r>
       <w:r>
         <w:t xml:space="preserve"> donde se mostrará la puntuación ordenada de los mejores jugadores.</w:t>
+      </w:r>
+    </w:p>
+    <w:p>
+      <w:pPr>
+        <w:spacing w:after="0"/>
+        <w:ind w:left="850"/>
+        <w:jc w:val="center"/>
+        <w:rPr>
+          <w:i/>
+          <w:sz w:val="18"/>
+          <w:szCs w:val="18"/>
+        </w:rPr>
+      </w:pPr>
+      <w:r>
+        <w:rPr>
+          <w:noProof/>
+        </w:rPr>
+        <w:drawing>
+          <wp:inline distT="0" distB="0" distL="0" distR="0">
+            <wp:extent cx="3947160" cy="772815"/>
+            <wp:effectExtent l="0" t="0" r="0" b="8255"/>
+            <wp:docPr id="8" name="Imagen 8" descr="Recorte de pantalla"/>
+            <wp:cNvGraphicFramePr>
+              <a:graphicFrameLocks xmlns:a="http://schemas.openxmlformats.org/drawingml/2006/main" noChangeAspect="1"/>
+            </wp:cNvGraphicFramePr>
+            <a:graphic xmlns:a="http://schemas.openxmlformats.org/drawingml/2006/main">
+              <a:graphicData uri="http://schemas.openxmlformats.org/drawingml/2006/picture">
+                <pic:pic xmlns:pic="http://schemas.openxmlformats.org/drawingml/2006/picture">
+                  <pic:nvPicPr>
+                    <pic:cNvPr id="8" name="554DA54.tmp"/>
+                    <pic:cNvPicPr/>
+                  </pic:nvPicPr>
+                  <pic:blipFill>
+                    <a:blip r:embed="rId12">
+                      <a:extLst>
+                        <a:ext uri="{28A0092B-C50C-407E-A947-70E740481C1C}">
+                          <a14:useLocalDpi xmlns:a14="http://schemas.microsoft.com/office/drawing/2010/main" val="0"/>
+                        </a:ext>
+                      </a:extLst>
+                    </a:blip>
+                    <a:stretch>
+                      <a:fillRect/>
+                    </a:stretch>
+                  </pic:blipFill>
+                  <pic:spPr>
+                    <a:xfrm>
+                      <a:off x="0" y="0"/>
+                      <a:ext cx="3957707" cy="774880"/>
+                    </a:xfrm>
+                    <a:prstGeom prst="rect">
+                      <a:avLst/>
+                    </a:prstGeom>
+                  </pic:spPr>
+                </pic:pic>
+              </a:graphicData>
+            </a:graphic>
+          </wp:inline>
+        </w:drawing>
+      </w:r>
+    </w:p>
+    <w:p>
+      <w:pPr>
+        <w:ind w:left="850"/>
+        <w:jc w:val="center"/>
+        <w:rPr>
+          <w:i/>
+          <w:sz w:val="18"/>
+          <w:szCs w:val="18"/>
+        </w:rPr>
+      </w:pPr>
+      <w:r>
+        <w:rPr>
+          <w:i/>
+          <w:sz w:val="18"/>
+          <w:szCs w:val="18"/>
+        </w:rPr>
+        <w:t>Ejemplo Tablero</w:t>
       </w:r>
     </w:p>
     <w:p>
@@ -1635,15 +2324,7 @@
         </w:numPr>
       </w:pPr>
       <w:r>
-        <w:t>La palabra oculta por este signo: ‘_</w:t>
-      </w:r>
-      <w:proofErr w:type="gramStart"/>
-      <w:r>
-        <w:t>’ ,</w:t>
-      </w:r>
-      <w:proofErr w:type="gramEnd"/>
-      <w:r>
-        <w:t xml:space="preserve"> aparecerán el mismo número de signos que de letras tenga la palabra.</w:t>
+        <w:t>La palabra oculta por este signo: ‘_’ , aparecerán el mismo número de signos que de letras tenga la palabra.</w:t>
       </w:r>
     </w:p>
     <w:p>
@@ -1699,11 +2380,7 @@
         <w:t>ganará</w:t>
       </w:r>
       <w:r>
-        <w:t xml:space="preserve"> inmediatamente independientemente del número de letras que falte por adivinar (Si se ha ganado el botón de </w:t>
-      </w:r>
-      <w:r>
-        <w:lastRenderedPageBreak/>
-        <w:t>enviar otra palabra se bloquea), si la palabra no es correcta se resta una vida.</w:t>
+        <w:t xml:space="preserve"> inmediatamente independientemente del número de letras que falte por adivinar (Si se ha ganado el botón de enviar otra palabra se bloquea), si la palabra no es correcta se resta una vida.</w:t>
       </w:r>
     </w:p>
     <w:p>
@@ -1720,6 +2397,100 @@
     </w:p>
     <w:p>
       <w:pPr>
+        <w:spacing w:after="0"/>
+        <w:jc w:val="center"/>
+      </w:pPr>
+      <w:r>
+        <w:rPr>
+          <w:noProof/>
+        </w:rPr>
+        <w:drawing>
+          <wp:inline distT="0" distB="0" distL="0" distR="0">
+            <wp:extent cx="2545080" cy="2727465"/>
+            <wp:effectExtent l="0" t="0" r="7620" b="0"/>
+            <wp:docPr id="9" name="Imagen 9" descr="Recorte de pantalla"/>
+            <wp:cNvGraphicFramePr>
+              <a:graphicFrameLocks xmlns:a="http://schemas.openxmlformats.org/drawingml/2006/main" noChangeAspect="1"/>
+            </wp:cNvGraphicFramePr>
+            <a:graphic xmlns:a="http://schemas.openxmlformats.org/drawingml/2006/main">
+              <a:graphicData uri="http://schemas.openxmlformats.org/drawingml/2006/picture">
+                <pic:pic xmlns:pic="http://schemas.openxmlformats.org/drawingml/2006/picture">
+                  <pic:nvPicPr>
+                    <pic:cNvPr id="9" name="554FA4.tmp"/>
+                    <pic:cNvPicPr/>
+                  </pic:nvPicPr>
+                  <pic:blipFill>
+                    <a:blip r:embed="rId13">
+                      <a:extLst>
+                        <a:ext uri="{28A0092B-C50C-407E-A947-70E740481C1C}">
+                          <a14:useLocalDpi xmlns:a14="http://schemas.microsoft.com/office/drawing/2010/main" val="0"/>
+                        </a:ext>
+                      </a:extLst>
+                    </a:blip>
+                    <a:stretch>
+                      <a:fillRect/>
+                    </a:stretch>
+                  </pic:blipFill>
+                  <pic:spPr>
+                    <a:xfrm>
+                      <a:off x="0" y="0"/>
+                      <a:ext cx="2557848" cy="2741148"/>
+                    </a:xfrm>
+                    <a:prstGeom prst="rect">
+                      <a:avLst/>
+                    </a:prstGeom>
+                  </pic:spPr>
+                </pic:pic>
+              </a:graphicData>
+            </a:graphic>
+          </wp:inline>
+        </w:drawing>
+      </w:r>
+    </w:p>
+    <w:p>
+      <w:pPr>
+        <w:ind w:left="850"/>
+        <w:jc w:val="center"/>
+        <w:rPr>
+          <w:i/>
+          <w:sz w:val="18"/>
+          <w:szCs w:val="18"/>
+        </w:rPr>
+      </w:pPr>
+      <w:r>
+        <w:rPr>
+          <w:i/>
+          <w:sz w:val="18"/>
+          <w:szCs w:val="18"/>
+        </w:rPr>
+        <w:t xml:space="preserve">Ejemplo </w:t>
+      </w:r>
+      <w:r>
+        <w:rPr>
+          <w:i/>
+          <w:sz w:val="18"/>
+          <w:szCs w:val="18"/>
+        </w:rPr>
+        <w:t>de juego</w:t>
+      </w:r>
+    </w:p>
+    <w:p>
+      <w:pPr>
+        <w:jc w:val="center"/>
+      </w:pPr>
+    </w:p>
+    <w:p>
+      <w:pPr>
+        <w:jc w:val="center"/>
+      </w:pPr>
+    </w:p>
+    <w:p>
+      <w:pPr>
+        <w:jc w:val="center"/>
+      </w:pPr>
+    </w:p>
+    <w:p>
+      <w:pPr>
         <w:pStyle w:val="Prrafodelista"/>
         <w:numPr>
           <w:ilvl w:val="1"/>
@@ -1727,10 +2498,69 @@
         </w:numPr>
       </w:pPr>
       <w:r>
+        <w:lastRenderedPageBreak/>
         <w:t>Independientemente se gane o pierda una partida aparecerá un botón que dará la opción de “siguiente palabra”</w:t>
       </w:r>
       <w:r>
-        <w:t>, la palabra ya ha cambiado independientemente del jugador lo pulse o no.</w:t>
+        <w:t>, la palabra</w:t>
+      </w:r>
+      <w:r>
+        <w:t xml:space="preserve"> (internamente)</w:t>
+      </w:r>
+      <w:r>
+        <w:t xml:space="preserve"> ya ha cambiado independientemente del jugador lo pulse o no.</w:t>
+      </w:r>
+    </w:p>
+    <w:p>
+      <w:pPr>
+        <w:ind w:left="850"/>
+        <w:jc w:val="center"/>
+      </w:pPr>
+      <w:r>
+        <w:rPr>
+          <w:noProof/>
+        </w:rPr>
+        <w:drawing>
+          <wp:inline distT="0" distB="0" distL="0" distR="0">
+            <wp:extent cx="1638442" cy="586791"/>
+            <wp:effectExtent l="0" t="0" r="0" b="3810"/>
+            <wp:docPr id="10" name="Imagen 10" descr="Recorte de pantalla"/>
+            <wp:cNvGraphicFramePr>
+              <a:graphicFrameLocks xmlns:a="http://schemas.openxmlformats.org/drawingml/2006/main" noChangeAspect="1"/>
+            </wp:cNvGraphicFramePr>
+            <a:graphic xmlns:a="http://schemas.openxmlformats.org/drawingml/2006/main">
+              <a:graphicData uri="http://schemas.openxmlformats.org/drawingml/2006/picture">
+                <pic:pic xmlns:pic="http://schemas.openxmlformats.org/drawingml/2006/picture">
+                  <pic:nvPicPr>
+                    <pic:cNvPr id="10" name="55468F2.tmp"/>
+                    <pic:cNvPicPr/>
+                  </pic:nvPicPr>
+                  <pic:blipFill>
+                    <a:blip r:embed="rId14">
+                      <a:extLst>
+                        <a:ext uri="{28A0092B-C50C-407E-A947-70E740481C1C}">
+                          <a14:useLocalDpi xmlns:a14="http://schemas.microsoft.com/office/drawing/2010/main" val="0"/>
+                        </a:ext>
+                      </a:extLst>
+                    </a:blip>
+                    <a:stretch>
+                      <a:fillRect/>
+                    </a:stretch>
+                  </pic:blipFill>
+                  <pic:spPr>
+                    <a:xfrm>
+                      <a:off x="0" y="0"/>
+                      <a:ext cx="1638442" cy="586791"/>
+                    </a:xfrm>
+                    <a:prstGeom prst="rect">
+                      <a:avLst/>
+                    </a:prstGeom>
+                  </pic:spPr>
+                </pic:pic>
+              </a:graphicData>
+            </a:graphic>
+          </wp:inline>
+        </w:drawing>
       </w:r>
     </w:p>
     <w:p>
@@ -1754,15 +2584,58 @@
         </w:numPr>
       </w:pPr>
       <w:r>
-        <w:t xml:space="preserve">En todo momento aparecerá un menú en la parte de arriba que facilitará en desplazamiento, exceptuando en las </w:t>
-      </w:r>
-      <w:proofErr w:type="gramStart"/>
-      <w:r>
-        <w:t>pagina</w:t>
-      </w:r>
-      <w:proofErr w:type="gramEnd"/>
-      <w:r>
-        <w:t xml:space="preserve"> de Tutorial, Iniciar Sesión y Crear Usuario.</w:t>
+        <w:t>En todo momento aparecerá un menú en la parte de arriba que facilitará en desplazamiento, exceptuando en las pagina de Tutorial, Iniciar Sesión y Crear Usuario.</w:t>
+      </w:r>
+    </w:p>
+    <w:p>
+      <w:pPr>
+        <w:jc w:val="center"/>
+      </w:pPr>
+      <w:r>
+        <w:rPr>
+          <w:noProof/>
+        </w:rPr>
+        <w:drawing>
+          <wp:inline distT="0" distB="0" distL="0" distR="0">
+            <wp:extent cx="4173913" cy="429465"/>
+            <wp:effectExtent l="0" t="0" r="0" b="8890"/>
+            <wp:docPr id="11" name="Imagen 11" descr="Recorte de pantalla"/>
+            <wp:cNvGraphicFramePr>
+              <a:graphicFrameLocks xmlns:a="http://schemas.openxmlformats.org/drawingml/2006/main" noChangeAspect="1"/>
+            </wp:cNvGraphicFramePr>
+            <a:graphic xmlns:a="http://schemas.openxmlformats.org/drawingml/2006/main">
+              <a:graphicData uri="http://schemas.openxmlformats.org/drawingml/2006/picture">
+                <pic:pic xmlns:pic="http://schemas.openxmlformats.org/drawingml/2006/picture">
+                  <pic:nvPicPr>
+                    <pic:cNvPr id="11" name="554B5E5.tmp"/>
+                    <pic:cNvPicPr/>
+                  </pic:nvPicPr>
+                  <pic:blipFill>
+                    <a:blip r:embed="rId15">
+                      <a:extLst>
+                        <a:ext uri="{28A0092B-C50C-407E-A947-70E740481C1C}">
+                          <a14:useLocalDpi xmlns:a14="http://schemas.microsoft.com/office/drawing/2010/main" val="0"/>
+                        </a:ext>
+                      </a:extLst>
+                    </a:blip>
+                    <a:stretch>
+                      <a:fillRect/>
+                    </a:stretch>
+                  </pic:blipFill>
+                  <pic:spPr>
+                    <a:xfrm>
+                      <a:off x="0" y="0"/>
+                      <a:ext cx="4194430" cy="431576"/>
+                    </a:xfrm>
+                    <a:prstGeom prst="rect">
+                      <a:avLst/>
+                    </a:prstGeom>
+                  </pic:spPr>
+                </pic:pic>
+              </a:graphicData>
+            </a:graphic>
+          </wp:inline>
+        </w:drawing>
       </w:r>
     </w:p>
     <w:p>
@@ -1773,9 +2646,15 @@
     </w:p>
     <w:p>
       <w:pPr>
+        <w:pStyle w:val="Prrafodelista"/>
+        <w:ind w:left="1210"/>
+      </w:pPr>
+    </w:p>
+    <w:p>
+      <w:pPr>
         <w:pStyle w:val="Ttulo2"/>
       </w:pPr>
-      <w:bookmarkStart w:id="3" w:name="_Toc502682053"/>
+      <w:bookmarkStart w:id="3" w:name="_Toc502762644"/>
       <w:r>
         <w:t>DOCUEMTO DE DISEÑO, DECISIONES DEL PROYECTO.</w:t>
       </w:r>
@@ -1985,8 +2864,12 @@
         <w:t>Palabras</w:t>
       </w:r>
     </w:p>
-    <w:p>
-      <w:r>
+    <w:p/>
+    <w:p/>
+    <w:p/>
+    <w:p>
+      <w:r>
+        <w:lastRenderedPageBreak/>
         <w:t>Evolución de las tablas:</w:t>
       </w:r>
     </w:p>
@@ -2172,6 +3055,54 @@
       </w:r>
     </w:p>
     <w:p>
+      <w:r>
+        <w:rPr>
+          <w:noProof/>
+        </w:rPr>
+        <w:drawing>
+          <wp:inline distT="0" distB="0" distL="0" distR="0">
+            <wp:extent cx="5400040" cy="1534160"/>
+            <wp:effectExtent l="0" t="0" r="0" b="8890"/>
+            <wp:docPr id="13" name="Imagen 13" descr="Recorte de pantalla"/>
+            <wp:cNvGraphicFramePr>
+              <a:graphicFrameLocks xmlns:a="http://schemas.openxmlformats.org/drawingml/2006/main" noChangeAspect="1"/>
+            </wp:cNvGraphicFramePr>
+            <a:graphic xmlns:a="http://schemas.openxmlformats.org/drawingml/2006/main">
+              <a:graphicData uri="http://schemas.openxmlformats.org/drawingml/2006/picture">
+                <pic:pic xmlns:pic="http://schemas.openxmlformats.org/drawingml/2006/picture">
+                  <pic:nvPicPr>
+                    <pic:cNvPr id="13" name="554D0C3.tmp"/>
+                    <pic:cNvPicPr/>
+                  </pic:nvPicPr>
+                  <pic:blipFill>
+                    <a:blip r:embed="rId16">
+                      <a:extLst>
+                        <a:ext uri="{28A0092B-C50C-407E-A947-70E740481C1C}">
+                          <a14:useLocalDpi xmlns:a14="http://schemas.microsoft.com/office/drawing/2010/main" val="0"/>
+                        </a:ext>
+                      </a:extLst>
+                    </a:blip>
+                    <a:stretch>
+                      <a:fillRect/>
+                    </a:stretch>
+                  </pic:blipFill>
+                  <pic:spPr>
+                    <a:xfrm>
+                      <a:off x="0" y="0"/>
+                      <a:ext cx="5400040" cy="1534160"/>
+                    </a:xfrm>
+                    <a:prstGeom prst="rect">
+                      <a:avLst/>
+                    </a:prstGeom>
+                  </pic:spPr>
+                </pic:pic>
+              </a:graphicData>
+            </a:graphic>
+          </wp:inline>
+        </w:drawing>
+      </w:r>
+    </w:p>
+    <w:p>
       <w:pPr>
         <w:pStyle w:val="Prrafodelista"/>
         <w:ind w:left="1440"/>
@@ -2192,7 +3123,6 @@
         <w:rPr>
           <w:u w:val="single"/>
         </w:rPr>
-        <w:lastRenderedPageBreak/>
         <w:t>Palabras:</w:t>
       </w:r>
     </w:p>
@@ -2223,64 +3153,91 @@
       <w:pPr>
         <w:pStyle w:val="Prrafodelista"/>
         <w:numPr>
-          <w:ilvl w:val="0"/>
-          <w:numId w:val="7"/>
+          <w:ilvl w:val="1"/>
+          <w:numId w:val="6"/>
         </w:numPr>
       </w:pPr>
-      <w:r>
-        <w:t>Añadir las siguiente</w:t>
-      </w:r>
-      <w:r>
-        <w:t>s</w:t>
-      </w:r>
-      <w:r>
-        <w:t xml:space="preserve"> opciones de Inicio, </w:t>
-      </w:r>
-      <w:r>
-        <w:rPr>
-          <w:i/>
-        </w:rPr>
-        <w:t>“Añadir jugador”</w:t>
-      </w:r>
-      <w:r>
-        <w:rPr>
-          <w:i/>
-        </w:rPr>
-        <w:t xml:space="preserve"> </w:t>
-      </w:r>
-      <w:r>
-        <w:t>(Opción en mente para dos jugadores)</w:t>
-      </w:r>
-      <w:r>
-        <w:t xml:space="preserve">, </w:t>
-      </w:r>
-      <w:r>
-        <w:rPr>
-          <w:i/>
-        </w:rPr>
-        <w:t>“Tutorial”</w:t>
-      </w:r>
-      <w:r>
-        <w:rPr>
-          <w:i/>
-        </w:rPr>
-        <w:t xml:space="preserve"> </w:t>
-      </w:r>
-      <w:r>
-        <w:t>breve información de cómo se juega</w:t>
-      </w:r>
-      <w:r>
-        <w:t xml:space="preserve">, </w:t>
-      </w:r>
-      <w:r>
-        <w:rPr>
-          <w:i/>
-        </w:rPr>
-        <w:t>“Tablero de Campeones”</w:t>
-      </w:r>
-      <w:r>
-        <w:t xml:space="preserve"> muestra la lista de jugadores sin ordenar.</w:t>
-      </w:r>
+      <w:proofErr w:type="spellStart"/>
+      <w:r>
+        <w:t>i</w:t>
+      </w:r>
+      <w:r>
+        <w:t>d</w:t>
+      </w:r>
+      <w:r>
+        <w:t>Palabra</w:t>
+      </w:r>
+      <w:proofErr w:type="spellEnd"/>
+      <w:r>
+        <w:t xml:space="preserve">, palabra, </w:t>
+      </w:r>
+      <w:r>
+        <w:t>propietario</w:t>
+      </w:r>
+      <w:r>
+        <w:t>.</w:t>
+      </w:r>
+    </w:p>
+    <w:p>
+      <w:pPr>
+        <w:jc w:val="center"/>
+      </w:pPr>
+      <w:r>
+        <w:rPr>
+          <w:noProof/>
+        </w:rPr>
+        <w:drawing>
+          <wp:inline distT="0" distB="0" distL="0" distR="0" wp14:anchorId="5457EDCF" wp14:editId="4C4B036D">
+            <wp:extent cx="5400040" cy="593725"/>
+            <wp:effectExtent l="0" t="0" r="0" b="0"/>
+            <wp:docPr id="12" name="Imagen 12" descr="Recorte de pantalla"/>
+            <wp:cNvGraphicFramePr>
+              <a:graphicFrameLocks xmlns:a="http://schemas.openxmlformats.org/drawingml/2006/main" noChangeAspect="1"/>
+            </wp:cNvGraphicFramePr>
+            <a:graphic xmlns:a="http://schemas.openxmlformats.org/drawingml/2006/main">
+              <a:graphicData uri="http://schemas.openxmlformats.org/drawingml/2006/picture">
+                <pic:pic xmlns:pic="http://schemas.openxmlformats.org/drawingml/2006/picture">
+                  <pic:nvPicPr>
+                    <pic:cNvPr id="12" name="5545FAE.tmp"/>
+                    <pic:cNvPicPr/>
+                  </pic:nvPicPr>
+                  <pic:blipFill>
+                    <a:blip r:embed="rId17">
+                      <a:extLst>
+                        <a:ext uri="{28A0092B-C50C-407E-A947-70E740481C1C}">
+                          <a14:useLocalDpi xmlns:a14="http://schemas.microsoft.com/office/drawing/2010/main" val="0"/>
+                        </a:ext>
+                      </a:extLst>
+                    </a:blip>
+                    <a:stretch>
+                      <a:fillRect/>
+                    </a:stretch>
+                  </pic:blipFill>
+                  <pic:spPr>
+                    <a:xfrm>
+                      <a:off x="0" y="0"/>
+                      <a:ext cx="5400040" cy="593725"/>
+                    </a:xfrm>
+                    <a:prstGeom prst="rect">
+                      <a:avLst/>
+                    </a:prstGeom>
+                  </pic:spPr>
+                </pic:pic>
+              </a:graphicData>
+            </a:graphic>
+          </wp:inline>
+        </w:drawing>
+      </w:r>
+    </w:p>
+    <w:p>
+      <w:pPr>
+        <w:ind w:left="360"/>
+      </w:pPr>
+    </w:p>
+    <w:p>
+      <w:pPr>
+        <w:ind w:left="360"/>
+      </w:pPr>
     </w:p>
     <w:p>
       <w:pPr>
@@ -2291,7 +3248,58 @@
         </w:numPr>
       </w:pPr>
       <w:r>
-        <w:t>Añadimos CSS.</w:t>
+        <w:t>Añadir las siguiente</w:t>
+      </w:r>
+      <w:r>
+        <w:t>s</w:t>
+      </w:r>
+      <w:r>
+        <w:t xml:space="preserve"> opciones de Inicio, </w:t>
+      </w:r>
+      <w:r>
+        <w:rPr>
+          <w:i/>
+        </w:rPr>
+        <w:t>“Añadir jugador”</w:t>
+      </w:r>
+      <w:r>
+        <w:rPr>
+          <w:i/>
+        </w:rPr>
+        <w:t xml:space="preserve"> </w:t>
+      </w:r>
+      <w:r>
+        <w:t>(Opción en mente para dos jugadores)</w:t>
+      </w:r>
+      <w:r>
+        <w:t xml:space="preserve">, </w:t>
+      </w:r>
+      <w:r>
+        <w:rPr>
+          <w:i/>
+        </w:rPr>
+        <w:t>“Tutorial”</w:t>
+      </w:r>
+      <w:r>
+        <w:rPr>
+          <w:i/>
+        </w:rPr>
+        <w:t xml:space="preserve"> </w:t>
+      </w:r>
+      <w:r>
+        <w:t>breve información de cómo se juega</w:t>
+      </w:r>
+      <w:r>
+        <w:t xml:space="preserve">, </w:t>
+      </w:r>
+      <w:r>
+        <w:rPr>
+          <w:i/>
+        </w:rPr>
+        <w:t>“Tablero de Campeones”</w:t>
+      </w:r>
+      <w:r>
+        <w:t xml:space="preserve"> muestra la lista de jugadores sin ordenar.</w:t>
       </w:r>
     </w:p>
     <w:p>
@@ -2303,7 +3311,7 @@
         </w:numPr>
       </w:pPr>
       <w:r>
-        <w:t>Añadimos imágenes en la aplicación web, tanto decorativas como vidas.</w:t>
+        <w:t>Añadimos CSS.</w:t>
       </w:r>
     </w:p>
     <w:p>
@@ -2315,7 +3323,7 @@
         </w:numPr>
       </w:pPr>
       <w:r>
-        <w:t>Añadir mensajes de error si el usuario no es correcto o se ha creado mal.</w:t>
+        <w:t>Añadimos imágenes en la aplicación web, tanto decorativas como vidas.</w:t>
       </w:r>
     </w:p>
     <w:p>
@@ -2327,6 +3335,18 @@
         </w:numPr>
       </w:pPr>
       <w:r>
+        <w:t>Añadir mensajes de error si el usuario no es correcto o se ha creado mal.</w:t>
+      </w:r>
+    </w:p>
+    <w:p>
+      <w:pPr>
+        <w:pStyle w:val="Prrafodelista"/>
+        <w:numPr>
+          <w:ilvl w:val="0"/>
+          <w:numId w:val="7"/>
+        </w:numPr>
+      </w:pPr>
+      <w:r>
         <w:t>Cambio radical del código, la funcionalidad dividirla de la vista.</w:t>
       </w:r>
     </w:p>
@@ -2427,34 +3447,37 @@
       <w:pPr>
         <w:pStyle w:val="Ttulo2"/>
       </w:pPr>
-      <w:bookmarkStart w:id="4" w:name="_Toc502682054"/>
-      <w:r>
+      <w:bookmarkStart w:id="4" w:name="_Toc502762645"/>
+      <w:r>
+        <w:lastRenderedPageBreak/>
         <w:t>PUESTA EN MARCHA DEL PROYECTO</w:t>
       </w:r>
       <w:bookmarkEnd w:id="4"/>
       <w:r>
         <w:t xml:space="preserve"> </w:t>
       </w:r>
+      <w:bookmarkStart w:id="5" w:name="_GoBack"/>
+      <w:bookmarkEnd w:id="5"/>
     </w:p>
     <w:p>
       <w:pPr>
         <w:pStyle w:val="Ttulo1"/>
       </w:pPr>
-      <w:bookmarkStart w:id="5" w:name="_Toc502682055"/>
+      <w:bookmarkStart w:id="6" w:name="_Toc502762646"/>
       <w:r>
         <w:t>DIAGRAMAS</w:t>
       </w:r>
-      <w:bookmarkEnd w:id="5"/>
+      <w:bookmarkEnd w:id="6"/>
     </w:p>
     <w:p>
       <w:pPr>
         <w:pStyle w:val="Ttulo2"/>
       </w:pPr>
-      <w:bookmarkStart w:id="6" w:name="_Toc502682056"/>
+      <w:bookmarkStart w:id="7" w:name="_Toc502762647"/>
       <w:r>
         <w:t>UML</w:t>
       </w:r>
-      <w:bookmarkEnd w:id="6"/>
+      <w:bookmarkEnd w:id="7"/>
     </w:p>
     <w:p/>
     <w:p/>
@@ -2476,17 +3499,14 @@
       <w:pPr>
         <w:pStyle w:val="Ttulo2"/>
       </w:pPr>
-      <w:bookmarkStart w:id="7" w:name="_Toc502682057"/>
-      <w:r>
-        <w:lastRenderedPageBreak/>
+      <w:bookmarkStart w:id="8" w:name="_Toc502762648"/>
+      <w:r>
         <w:t xml:space="preserve">Diagrama </w:t>
       </w:r>
-      <w:bookmarkStart w:id="8" w:name="_GoBack"/>
+      <w:r>
+        <w:t>E-R</w:t>
+      </w:r>
       <w:bookmarkEnd w:id="8"/>
-      <w:r>
-        <w:t>E-R</w:t>
-      </w:r>
-      <w:bookmarkEnd w:id="7"/>
     </w:p>
     <w:p/>
     <w:p>
@@ -2495,6 +3515,7 @@
           <w:noProof/>
           <w:lang w:eastAsia="es-ES"/>
         </w:rPr>
+        <w:lastRenderedPageBreak/>
         <w:drawing>
           <wp:inline distT="0" distB="0" distL="0" distR="0" wp14:anchorId="04B4FF02" wp14:editId="6D97B14E">
             <wp:extent cx="5305425" cy="4876800"/>
@@ -2511,7 +3532,7 @@
                     <pic:cNvPicPr/>
                   </pic:nvPicPr>
                   <pic:blipFill>
-                    <a:blip r:embed="rId7"/>
+                    <a:blip r:embed="rId18"/>
                     <a:stretch>
                       <a:fillRect/>
                     </a:stretch>
@@ -2545,8 +3566,8 @@
 </file>
 
 <file path=word/numbering.xml><?xml version="1.0" encoding="utf-8"?>
-<w:numbering xmlns:wpc="http://schemas.microsoft.com/office/word/2010/wordprocessingCanvas" xmlns:mc="http://schemas.openxmlformats.org/markup-compatibility/2006" xmlns:o="urn:schemas-microsoft-com:office:office" xmlns:r="http://schemas.openxmlformats.org/officeDocument/2006/relationships" xmlns:m="http://schemas.openxmlformats.org/officeDocument/2006/math" xmlns:v="urn:schemas-microsoft-com:vml" xmlns:wp14="http://schemas.microsoft.com/office/word/2010/wordprocessingDrawing" xmlns:wp="http://schemas.openxmlformats.org/drawingml/2006/wordprocessingDrawing" xmlns:w10="urn:schemas-microsoft-com:office:word" xmlns:w="http://schemas.openxmlformats.org/wordprocessingml/2006/main" xmlns:w14="http://schemas.microsoft.com/office/word/2010/wordml" xmlns:wpg="http://schemas.microsoft.com/office/word/2010/wordprocessingGroup" xmlns:wpi="http://schemas.microsoft.com/office/word/2010/wordprocessingInk" xmlns:wne="http://schemas.microsoft.com/office/word/2006/wordml" xmlns:wps="http://schemas.microsoft.com/office/word/2010/wordprocessingShape" mc:Ignorable="w14 wp14">
-  <w:abstractNum w:abstractNumId="0">
+<w:numbering xmlns:wpc="http://schemas.microsoft.com/office/word/2010/wordprocessingCanvas" xmlns:cx="http://schemas.microsoft.com/office/drawing/2014/chartex" xmlns:cx1="http://schemas.microsoft.com/office/drawing/2015/9/8/chartex" xmlns:cx2="http://schemas.microsoft.com/office/drawing/2015/10/21/chartex" xmlns:cx3="http://schemas.microsoft.com/office/drawing/2016/5/9/chartex" xmlns:cx4="http://schemas.microsoft.com/office/drawing/2016/5/10/chartex" xmlns:cx5="http://schemas.microsoft.com/office/drawing/2016/5/11/chartex" xmlns:cx6="http://schemas.microsoft.com/office/drawing/2016/5/12/chartex" xmlns:cx7="http://schemas.microsoft.com/office/drawing/2016/5/13/chartex" xmlns:cx8="http://schemas.microsoft.com/office/drawing/2016/5/14/chartex" xmlns:mc="http://schemas.openxmlformats.org/markup-compatibility/2006" xmlns:aink="http://schemas.microsoft.com/office/drawing/2016/ink" xmlns:am3d="http://schemas.microsoft.com/office/drawing/2017/model3d" xmlns:o="urn:schemas-microsoft-com:office:office" xmlns:r="http://schemas.openxmlformats.org/officeDocument/2006/relationships" xmlns:m="http://schemas.openxmlformats.org/officeDocument/2006/math" xmlns:v="urn:schemas-microsoft-com:vml" xmlns:wp14="http://schemas.microsoft.com/office/word/2010/wordprocessingDrawing" xmlns:wp="http://schemas.openxmlformats.org/drawingml/2006/wordprocessingDrawing" xmlns:w10="urn:schemas-microsoft-com:office:word" xmlns:w="http://schemas.openxmlformats.org/wordprocessingml/2006/main" xmlns:w14="http://schemas.microsoft.com/office/word/2010/wordml" xmlns:w15="http://schemas.microsoft.com/office/word/2012/wordml" xmlns:w16se="http://schemas.microsoft.com/office/word/2015/wordml/symex" xmlns:wpg="http://schemas.microsoft.com/office/word/2010/wordprocessingGroup" xmlns:wpi="http://schemas.microsoft.com/office/word/2010/wordprocessingInk" xmlns:wne="http://schemas.microsoft.com/office/word/2006/wordml" xmlns:wps="http://schemas.microsoft.com/office/word/2010/wordprocessingShape" mc:Ignorable="w14 w15 w16se wp14">
+  <w:abstractNum w:abstractNumId="0" w15:restartNumberingAfterBreak="0">
     <w:nsid w:val="00BC5678"/>
     <w:multiLevelType w:val="hybridMultilevel"/>
     <w:tmpl w:val="61C06160"/>
@@ -2636,7 +3657,7 @@
       </w:pPr>
     </w:lvl>
   </w:abstractNum>
-  <w:abstractNum w:abstractNumId="1">
+  <w:abstractNum w:abstractNumId="1" w15:restartNumberingAfterBreak="0">
     <w:nsid w:val="255C7E76"/>
     <w:multiLevelType w:val="hybridMultilevel"/>
     <w:tmpl w:val="B0124BAA"/>
@@ -2749,7 +3770,7 @@
       </w:rPr>
     </w:lvl>
   </w:abstractNum>
-  <w:abstractNum w:abstractNumId="2">
+  <w:abstractNum w:abstractNumId="2" w15:restartNumberingAfterBreak="0">
     <w:nsid w:val="286559EB"/>
     <w:multiLevelType w:val="hybridMultilevel"/>
     <w:tmpl w:val="87A6736C"/>
@@ -2862,7 +3883,7 @@
       </w:rPr>
     </w:lvl>
   </w:abstractNum>
-  <w:abstractNum w:abstractNumId="3">
+  <w:abstractNum w:abstractNumId="3" w15:restartNumberingAfterBreak="0">
     <w:nsid w:val="38F843CC"/>
     <w:multiLevelType w:val="hybridMultilevel"/>
     <w:tmpl w:val="6CE2804C"/>
@@ -2975,7 +3996,7 @@
       </w:rPr>
     </w:lvl>
   </w:abstractNum>
-  <w:abstractNum w:abstractNumId="4">
+  <w:abstractNum w:abstractNumId="4" w15:restartNumberingAfterBreak="0">
     <w:nsid w:val="3C1D5238"/>
     <w:multiLevelType w:val="multilevel"/>
     <w:tmpl w:val="0C0A0025"/>
@@ -3070,7 +4091,7 @@
       </w:pPr>
     </w:lvl>
   </w:abstractNum>
-  <w:abstractNum w:abstractNumId="5">
+  <w:abstractNum w:abstractNumId="5" w15:restartNumberingAfterBreak="0">
     <w:nsid w:val="47943484"/>
     <w:multiLevelType w:val="hybridMultilevel"/>
     <w:tmpl w:val="E72E565E"/>
@@ -3183,7 +4204,7 @@
       </w:rPr>
     </w:lvl>
   </w:abstractNum>
-  <w:abstractNum w:abstractNumId="6">
+  <w:abstractNum w:abstractNumId="6" w15:restartNumberingAfterBreak="0">
     <w:nsid w:val="53C0389E"/>
     <w:multiLevelType w:val="hybridMultilevel"/>
     <w:tmpl w:val="AA88A428"/>
@@ -3296,7 +4317,7 @@
       </w:rPr>
     </w:lvl>
   </w:abstractNum>
-  <w:abstractNum w:abstractNumId="7">
+  <w:abstractNum w:abstractNumId="7" w15:restartNumberingAfterBreak="0">
     <w:nsid w:val="65496875"/>
     <w:multiLevelType w:val="hybridMultilevel"/>
     <w:tmpl w:val="3844126E"/>
@@ -3385,7 +4406,7 @@
       </w:pPr>
     </w:lvl>
   </w:abstractNum>
-  <w:abstractNum w:abstractNumId="8">
+  <w:abstractNum w:abstractNumId="8" w15:restartNumberingAfterBreak="0">
     <w:nsid w:val="74041523"/>
     <w:multiLevelType w:val="hybridMultilevel"/>
     <w:tmpl w:val="21E807EC"/>
@@ -3498,7 +4519,7 @@
       </w:rPr>
     </w:lvl>
   </w:abstractNum>
-  <w:abstractNum w:abstractNumId="9">
+  <w:abstractNum w:abstractNumId="9" w15:restartNumberingAfterBreak="0">
     <w:nsid w:val="7F412F23"/>
     <w:multiLevelType w:val="hybridMultilevel"/>
     <w:tmpl w:val="D9029BC0"/>
@@ -3637,7 +4658,7 @@
 </file>
 
 <file path=word/styles.xml><?xml version="1.0" encoding="utf-8"?>
-<w:styles xmlns:mc="http://schemas.openxmlformats.org/markup-compatibility/2006" xmlns:r="http://schemas.openxmlformats.org/officeDocument/2006/relationships" xmlns:w="http://schemas.openxmlformats.org/wordprocessingml/2006/main" xmlns:w14="http://schemas.microsoft.com/office/word/2010/wordml" mc:Ignorable="w14">
+<w:styles xmlns:mc="http://schemas.openxmlformats.org/markup-compatibility/2006" xmlns:r="http://schemas.openxmlformats.org/officeDocument/2006/relationships" xmlns:w="http://schemas.openxmlformats.org/wordprocessingml/2006/main" xmlns:w14="http://schemas.microsoft.com/office/word/2010/wordml" xmlns:w15="http://schemas.microsoft.com/office/word/2012/wordml" xmlns:w16se="http://schemas.microsoft.com/office/word/2015/wordml/symex" mc:Ignorable="w14 w15 w16se">
   <w:docDefaults>
     <w:rPrDefault>
       <w:rPr>
@@ -3653,144 +4674,382 @@
       </w:pPr>
     </w:pPrDefault>
   </w:docDefaults>
-  <w:latentStyles w:defLockedState="0" w:defUIPriority="99" w:defSemiHidden="1" w:defUnhideWhenUsed="1" w:defQFormat="0" w:count="267">
-    <w:lsdException w:name="Normal" w:semiHidden="0" w:uiPriority="0" w:unhideWhenUsed="0" w:qFormat="1"/>
-    <w:lsdException w:name="heading 1" w:semiHidden="0" w:uiPriority="9" w:unhideWhenUsed="0" w:qFormat="1"/>
-    <w:lsdException w:name="heading 2" w:uiPriority="9" w:qFormat="1"/>
-    <w:lsdException w:name="heading 3" w:uiPriority="9" w:qFormat="1"/>
-    <w:lsdException w:name="heading 4" w:uiPriority="9" w:qFormat="1"/>
-    <w:lsdException w:name="heading 5" w:uiPriority="9" w:qFormat="1"/>
-    <w:lsdException w:name="heading 6" w:uiPriority="9" w:qFormat="1"/>
-    <w:lsdException w:name="heading 7" w:uiPriority="9" w:qFormat="1"/>
-    <w:lsdException w:name="heading 8" w:uiPriority="9" w:qFormat="1"/>
-    <w:lsdException w:name="heading 9" w:uiPriority="9" w:qFormat="1"/>
-    <w:lsdException w:name="toc 1" w:uiPriority="39"/>
-    <w:lsdException w:name="toc 2" w:uiPriority="39"/>
-    <w:lsdException w:name="toc 3" w:uiPriority="39"/>
-    <w:lsdException w:name="toc 4" w:uiPriority="39"/>
-    <w:lsdException w:name="toc 5" w:uiPriority="39"/>
-    <w:lsdException w:name="toc 6" w:uiPriority="39"/>
-    <w:lsdException w:name="toc 7" w:uiPriority="39"/>
-    <w:lsdException w:name="toc 8" w:uiPriority="39"/>
-    <w:lsdException w:name="toc 9" w:uiPriority="39"/>
-    <w:lsdException w:name="caption" w:uiPriority="35" w:qFormat="1"/>
-    <w:lsdException w:name="Title" w:semiHidden="0" w:uiPriority="10" w:unhideWhenUsed="0" w:qFormat="1"/>
-    <w:lsdException w:name="Default Paragraph Font" w:uiPriority="1"/>
-    <w:lsdException w:name="Subtitle" w:semiHidden="0" w:uiPriority="11" w:unhideWhenUsed="0" w:qFormat="1"/>
-    <w:lsdException w:name="Strong" w:semiHidden="0" w:uiPriority="22" w:unhideWhenUsed="0" w:qFormat="1"/>
-    <w:lsdException w:name="Emphasis" w:semiHidden="0" w:uiPriority="20" w:unhideWhenUsed="0" w:qFormat="1"/>
-    <w:lsdException w:name="Table Grid" w:semiHidden="0" w:uiPriority="39" w:unhideWhenUsed="0"/>
-    <w:lsdException w:name="Placeholder Text" w:unhideWhenUsed="0"/>
-    <w:lsdException w:name="No Spacing" w:semiHidden="0" w:uiPriority="1" w:unhideWhenUsed="0" w:qFormat="1"/>
-    <w:lsdException w:name="Light Shading" w:semiHidden="0" w:uiPriority="60" w:unhideWhenUsed="0"/>
-    <w:lsdException w:name="Light List" w:semiHidden="0" w:uiPriority="61" w:unhideWhenUsed="0"/>
-    <w:lsdException w:name="Light Grid" w:semiHidden="0" w:uiPriority="62" w:unhideWhenUsed="0"/>
-    <w:lsdException w:name="Medium Shading 1" w:semiHidden="0" w:uiPriority="63" w:unhideWhenUsed="0"/>
-    <w:lsdException w:name="Medium Shading 2" w:semiHidden="0" w:uiPriority="64" w:unhideWhenUsed="0"/>
-    <w:lsdException w:name="Medium List 1" w:semiHidden="0" w:uiPriority="65" w:unhideWhenUsed="0"/>
-    <w:lsdException w:name="Medium List 2" w:semiHidden="0" w:uiPriority="66" w:unhideWhenUsed="0"/>
-    <w:lsdException w:name="Medium Grid 1" w:semiHidden="0" w:uiPriority="67" w:unhideWhenUsed="0"/>
-    <w:lsdException w:name="Medium Grid 2" w:semiHidden="0" w:uiPriority="68" w:unhideWhenUsed="0"/>
-    <w:lsdException w:name="Medium Grid 3" w:semiHidden="0" w:uiPriority="69" w:unhideWhenUsed="0"/>
-    <w:lsdException w:name="Dark List" w:semiHidden="0" w:uiPriority="70" w:unhideWhenUsed="0"/>
-    <w:lsdException w:name="Colorful Shading" w:semiHidden="0" w:uiPriority="71" w:unhideWhenUsed="0"/>
-    <w:lsdException w:name="Colorful List" w:semiHidden="0" w:uiPriority="72" w:unhideWhenUsed="0"/>
-    <w:lsdException w:name="Colorful Grid" w:semiHidden="0" w:uiPriority="73" w:unhideWhenUsed="0"/>
-    <w:lsdException w:name="Light Shading Accent 1" w:semiHidden="0" w:uiPriority="60" w:unhideWhenUsed="0"/>
-    <w:lsdException w:name="Light List Accent 1" w:semiHidden="0" w:uiPriority="61" w:unhideWhenUsed="0"/>
-    <w:lsdException w:name="Light Grid Accent 1" w:semiHidden="0" w:uiPriority="62" w:unhideWhenUsed="0"/>
-    <w:lsdException w:name="Medium Shading 1 Accent 1" w:semiHidden="0" w:uiPriority="63" w:unhideWhenUsed="0"/>
-    <w:lsdException w:name="Medium Shading 2 Accent 1" w:semiHidden="0" w:uiPriority="64" w:unhideWhenUsed="0"/>
-    <w:lsdException w:name="Medium List 1 Accent 1" w:semiHidden="0" w:uiPriority="65" w:unhideWhenUsed="0"/>
-    <w:lsdException w:name="Revision" w:unhideWhenUsed="0"/>
-    <w:lsdException w:name="List Paragraph" w:semiHidden="0" w:uiPriority="34" w:unhideWhenUsed="0" w:qFormat="1"/>
-    <w:lsdException w:name="Quote" w:semiHidden="0" w:uiPriority="29" w:unhideWhenUsed="0" w:qFormat="1"/>
-    <w:lsdException w:name="Intense Quote" w:semiHidden="0" w:uiPriority="30" w:unhideWhenUsed="0" w:qFormat="1"/>
-    <w:lsdException w:name="Medium List 2 Accent 1" w:semiHidden="0" w:uiPriority="66" w:unhideWhenUsed="0"/>
-    <w:lsdException w:name="Medium Grid 1 Accent 1" w:semiHidden="0" w:uiPriority="67" w:unhideWhenUsed="0"/>
-    <w:lsdException w:name="Medium Grid 2 Accent 1" w:semiHidden="0" w:uiPriority="68" w:unhideWhenUsed="0"/>
-    <w:lsdException w:name="Medium Grid 3 Accent 1" w:semiHidden="0" w:uiPriority="69" w:unhideWhenUsed="0"/>
-    <w:lsdException w:name="Dark List Accent 1" w:semiHidden="0" w:uiPriority="70" w:unhideWhenUsed="0"/>
-    <w:lsdException w:name="Colorful Shading Accent 1" w:semiHidden="0" w:uiPriority="71" w:unhideWhenUsed="0"/>
-    <w:lsdException w:name="Colorful List Accent 1" w:semiHidden="0" w:uiPriority="72" w:unhideWhenUsed="0"/>
-    <w:lsdException w:name="Colorful Grid Accent 1" w:semiHidden="0" w:uiPriority="73" w:unhideWhenUsed="0"/>
-    <w:lsdException w:name="Light Shading Accent 2" w:semiHidden="0" w:uiPriority="60" w:unhideWhenUsed="0"/>
-    <w:lsdException w:name="Light List Accent 2" w:semiHidden="0" w:uiPriority="61" w:unhideWhenUsed="0"/>
-    <w:lsdException w:name="Light Grid Accent 2" w:semiHidden="0" w:uiPriority="62" w:unhideWhenUsed="0"/>
-    <w:lsdException w:name="Medium Shading 1 Accent 2" w:semiHidden="0" w:uiPriority="63" w:unhideWhenUsed="0"/>
-    <w:lsdException w:name="Medium Shading 2 Accent 2" w:semiHidden="0" w:uiPriority="64" w:unhideWhenUsed="0"/>
-    <w:lsdException w:name="Medium List 1 Accent 2" w:semiHidden="0" w:uiPriority="65" w:unhideWhenUsed="0"/>
-    <w:lsdException w:name="Medium List 2 Accent 2" w:semiHidden="0" w:uiPriority="66" w:unhideWhenUsed="0"/>
-    <w:lsdException w:name="Medium Grid 1 Accent 2" w:semiHidden="0" w:uiPriority="67" w:unhideWhenUsed="0"/>
-    <w:lsdException w:name="Medium Grid 2 Accent 2" w:semiHidden="0" w:uiPriority="68" w:unhideWhenUsed="0"/>
-    <w:lsdException w:name="Medium Grid 3 Accent 2" w:semiHidden="0" w:uiPriority="69" w:unhideWhenUsed="0"/>
-    <w:lsdException w:name="Dark List Accent 2" w:semiHidden="0" w:uiPriority="70" w:unhideWhenUsed="0"/>
-    <w:lsdException w:name="Colorful Shading Accent 2" w:semiHidden="0" w:uiPriority="71" w:unhideWhenUsed="0"/>
-    <w:lsdException w:name="Colorful List Accent 2" w:semiHidden="0" w:uiPriority="72" w:unhideWhenUsed="0"/>
-    <w:lsdException w:name="Colorful Grid Accent 2" w:semiHidden="0" w:uiPriority="73" w:unhideWhenUsed="0"/>
-    <w:lsdException w:name="Light Shading Accent 3" w:semiHidden="0" w:uiPriority="60" w:unhideWhenUsed="0"/>
-    <w:lsdException w:name="Light List Accent 3" w:semiHidden="0" w:uiPriority="61" w:unhideWhenUsed="0"/>
-    <w:lsdException w:name="Light Grid Accent 3" w:semiHidden="0" w:uiPriority="62" w:unhideWhenUsed="0"/>
-    <w:lsdException w:name="Medium Shading 1 Accent 3" w:semiHidden="0" w:uiPriority="63" w:unhideWhenUsed="0"/>
-    <w:lsdException w:name="Medium Shading 2 Accent 3" w:semiHidden="0" w:uiPriority="64" w:unhideWhenUsed="0"/>
-    <w:lsdException w:name="Medium List 1 Accent 3" w:semiHidden="0" w:uiPriority="65" w:unhideWhenUsed="0"/>
-    <w:lsdException w:name="Medium List 2 Accent 3" w:semiHidden="0" w:uiPriority="66" w:unhideWhenUsed="0"/>
-    <w:lsdException w:name="Medium Grid 1 Accent 3" w:semiHidden="0" w:uiPriority="67" w:unhideWhenUsed="0"/>
-    <w:lsdException w:name="Medium Grid 2 Accent 3" w:semiHidden="0" w:uiPriority="68" w:unhideWhenUsed="0"/>
-    <w:lsdException w:name="Medium Grid 3 Accent 3" w:semiHidden="0" w:uiPriority="69" w:unhideWhenUsed="0"/>
-    <w:lsdException w:name="Dark List Accent 3" w:semiHidden="0" w:uiPriority="70" w:unhideWhenUsed="0"/>
-    <w:lsdException w:name="Colorful Shading Accent 3" w:semiHidden="0" w:uiPriority="71" w:unhideWhenUsed="0"/>
-    <w:lsdException w:name="Colorful List Accent 3" w:semiHidden="0" w:uiPriority="72" w:unhideWhenUsed="0"/>
-    <w:lsdException w:name="Colorful Grid Accent 3" w:semiHidden="0" w:uiPriority="73" w:unhideWhenUsed="0"/>
-    <w:lsdException w:name="Light Shading Accent 4" w:semiHidden="0" w:uiPriority="60" w:unhideWhenUsed="0"/>
-    <w:lsdException w:name="Light List Accent 4" w:semiHidden="0" w:uiPriority="61" w:unhideWhenUsed="0"/>
-    <w:lsdException w:name="Light Grid Accent 4" w:semiHidden="0" w:uiPriority="62" w:unhideWhenUsed="0"/>
-    <w:lsdException w:name="Medium Shading 1 Accent 4" w:semiHidden="0" w:uiPriority="63" w:unhideWhenUsed="0"/>
-    <w:lsdException w:name="Medium Shading 2 Accent 4" w:semiHidden="0" w:uiPriority="64" w:unhideWhenUsed="0"/>
-    <w:lsdException w:name="Medium List 1 Accent 4" w:semiHidden="0" w:uiPriority="65" w:unhideWhenUsed="0"/>
-    <w:lsdException w:name="Medium List 2 Accent 4" w:semiHidden="0" w:uiPriority="66" w:unhideWhenUsed="0"/>
-    <w:lsdException w:name="Medium Grid 1 Accent 4" w:semiHidden="0" w:uiPriority="67" w:unhideWhenUsed="0"/>
-    <w:lsdException w:name="Medium Grid 2 Accent 4" w:semiHidden="0" w:uiPriority="68" w:unhideWhenUsed="0"/>
-    <w:lsdException w:name="Medium Grid 3 Accent 4" w:semiHidden="0" w:uiPriority="69" w:unhideWhenUsed="0"/>
-    <w:lsdException w:name="Dark List Accent 4" w:semiHidden="0" w:uiPriority="70" w:unhideWhenUsed="0"/>
-    <w:lsdException w:name="Colorful Shading Accent 4" w:semiHidden="0" w:uiPriority="71" w:unhideWhenUsed="0"/>
-    <w:lsdException w:name="Colorful List Accent 4" w:semiHidden="0" w:uiPriority="72" w:unhideWhenUsed="0"/>
-    <w:lsdException w:name="Colorful Grid Accent 4" w:semiHidden="0" w:uiPriority="73" w:unhideWhenUsed="0"/>
-    <w:lsdException w:name="Light Shading Accent 5" w:semiHidden="0" w:uiPriority="60" w:unhideWhenUsed="0"/>
-    <w:lsdException w:name="Light List Accent 5" w:semiHidden="0" w:uiPriority="61" w:unhideWhenUsed="0"/>
-    <w:lsdException w:name="Light Grid Accent 5" w:semiHidden="0" w:uiPriority="62" w:unhideWhenUsed="0"/>
-    <w:lsdException w:name="Medium Shading 1 Accent 5" w:semiHidden="0" w:uiPriority="63" w:unhideWhenUsed="0"/>
-    <w:lsdException w:name="Medium Shading 2 Accent 5" w:semiHidden="0" w:uiPriority="64" w:unhideWhenUsed="0"/>
-    <w:lsdException w:name="Medium List 1 Accent 5" w:semiHidden="0" w:uiPriority="65" w:unhideWhenUsed="0"/>
-    <w:lsdException w:name="Medium List 2 Accent 5" w:semiHidden="0" w:uiPriority="66" w:unhideWhenUsed="0"/>
-    <w:lsdException w:name="Medium Grid 1 Accent 5" w:semiHidden="0" w:uiPriority="67" w:unhideWhenUsed="0"/>
-    <w:lsdException w:name="Medium Grid 2 Accent 5" w:semiHidden="0" w:uiPriority="68" w:unhideWhenUsed="0"/>
-    <w:lsdException w:name="Medium Grid 3 Accent 5" w:semiHidden="0" w:uiPriority="69" w:unhideWhenUsed="0"/>
-    <w:lsdException w:name="Dark List Accent 5" w:semiHidden="0" w:uiPriority="70" w:unhideWhenUsed="0"/>
-    <w:lsdException w:name="Colorful Shading Accent 5" w:semiHidden="0" w:uiPriority="71" w:unhideWhenUsed="0"/>
-    <w:lsdException w:name="Colorful List Accent 5" w:semiHidden="0" w:uiPriority="72" w:unhideWhenUsed="0"/>
-    <w:lsdException w:name="Colorful Grid Accent 5" w:semiHidden="0" w:uiPriority="73" w:unhideWhenUsed="0"/>
-    <w:lsdException w:name="Light Shading Accent 6" w:semiHidden="0" w:uiPriority="60" w:unhideWhenUsed="0"/>
-    <w:lsdException w:name="Light List Accent 6" w:semiHidden="0" w:uiPriority="61" w:unhideWhenUsed="0"/>
-    <w:lsdException w:name="Light Grid Accent 6" w:semiHidden="0" w:uiPriority="62" w:unhideWhenUsed="0"/>
-    <w:lsdException w:name="Medium Shading 1 Accent 6" w:semiHidden="0" w:uiPriority="63" w:unhideWhenUsed="0"/>
-    <w:lsdException w:name="Medium Shading 2 Accent 6" w:semiHidden="0" w:uiPriority="64" w:unhideWhenUsed="0"/>
-    <w:lsdException w:name="Medium List 1 Accent 6" w:semiHidden="0" w:uiPriority="65" w:unhideWhenUsed="0"/>
-    <w:lsdException w:name="Medium List 2 Accent 6" w:semiHidden="0" w:uiPriority="66" w:unhideWhenUsed="0"/>
-    <w:lsdException w:name="Medium Grid 1 Accent 6" w:semiHidden="0" w:uiPriority="67" w:unhideWhenUsed="0"/>
-    <w:lsdException w:name="Medium Grid 2 Accent 6" w:semiHidden="0" w:uiPriority="68" w:unhideWhenUsed="0"/>
-    <w:lsdException w:name="Medium Grid 3 Accent 6" w:semiHidden="0" w:uiPriority="69" w:unhideWhenUsed="0"/>
-    <w:lsdException w:name="Dark List Accent 6" w:semiHidden="0" w:uiPriority="70" w:unhideWhenUsed="0"/>
-    <w:lsdException w:name="Colorful Shading Accent 6" w:semiHidden="0" w:uiPriority="71" w:unhideWhenUsed="0"/>
-    <w:lsdException w:name="Colorful List Accent 6" w:semiHidden="0" w:uiPriority="72" w:unhideWhenUsed="0"/>
-    <w:lsdException w:name="Colorful Grid Accent 6" w:semiHidden="0" w:uiPriority="73" w:unhideWhenUsed="0"/>
-    <w:lsdException w:name="Subtle Emphasis" w:semiHidden="0" w:uiPriority="19" w:unhideWhenUsed="0" w:qFormat="1"/>
-    <w:lsdException w:name="Intense Emphasis" w:semiHidden="0" w:uiPriority="21" w:unhideWhenUsed="0" w:qFormat="1"/>
-    <w:lsdException w:name="Subtle Reference" w:semiHidden="0" w:uiPriority="31" w:unhideWhenUsed="0" w:qFormat="1"/>
-    <w:lsdException w:name="Intense Reference" w:semiHidden="0" w:uiPriority="32" w:unhideWhenUsed="0" w:qFormat="1"/>
-    <w:lsdException w:name="Book Title" w:semiHidden="0" w:uiPriority="33" w:unhideWhenUsed="0" w:qFormat="1"/>
-    <w:lsdException w:name="Bibliography" w:uiPriority="37"/>
-    <w:lsdException w:name="TOC Heading" w:uiPriority="39" w:qFormat="1"/>
+  <w:latentStyles w:defLockedState="0" w:defUIPriority="99" w:defSemiHidden="0" w:defUnhideWhenUsed="0" w:defQFormat="0" w:count="375">
+    <w:lsdException w:name="Normal" w:uiPriority="0" w:qFormat="1"/>
+    <w:lsdException w:name="heading 1" w:uiPriority="9" w:qFormat="1"/>
+    <w:lsdException w:name="heading 2" w:semiHidden="1" w:uiPriority="9" w:unhideWhenUsed="1" w:qFormat="1"/>
+    <w:lsdException w:name="heading 3" w:semiHidden="1" w:uiPriority="9" w:unhideWhenUsed="1" w:qFormat="1"/>
+    <w:lsdException w:name="heading 4" w:semiHidden="1" w:uiPriority="9" w:unhideWhenUsed="1" w:qFormat="1"/>
+    <w:lsdException w:name="heading 5" w:semiHidden="1" w:uiPriority="9" w:unhideWhenUsed="1" w:qFormat="1"/>
+    <w:lsdException w:name="heading 6" w:semiHidden="1" w:uiPriority="9" w:unhideWhenUsed="1" w:qFormat="1"/>
+    <w:lsdException w:name="heading 7" w:semiHidden="1" w:uiPriority="9" w:unhideWhenUsed="1" w:qFormat="1"/>
+    <w:lsdException w:name="heading 8" w:semiHidden="1" w:uiPriority="9" w:unhideWhenUsed="1" w:qFormat="1"/>
+    <w:lsdException w:name="heading 9" w:semiHidden="1" w:uiPriority="9" w:unhideWhenUsed="1" w:qFormat="1"/>
+    <w:lsdException w:name="index 1" w:semiHidden="1" w:unhideWhenUsed="1"/>
+    <w:lsdException w:name="index 2" w:semiHidden="1" w:unhideWhenUsed="1"/>
+    <w:lsdException w:name="index 3" w:semiHidden="1" w:unhideWhenUsed="1"/>
+    <w:lsdException w:name="index 4" w:semiHidden="1" w:unhideWhenUsed="1"/>
+    <w:lsdException w:name="index 5" w:semiHidden="1" w:unhideWhenUsed="1"/>
+    <w:lsdException w:name="index 6" w:semiHidden="1" w:unhideWhenUsed="1"/>
+    <w:lsdException w:name="index 7" w:semiHidden="1" w:unhideWhenUsed="1"/>
+    <w:lsdException w:name="index 8" w:semiHidden="1" w:unhideWhenUsed="1"/>
+    <w:lsdException w:name="index 9" w:semiHidden="1" w:unhideWhenUsed="1"/>
+    <w:lsdException w:name="toc 1" w:semiHidden="1" w:uiPriority="39" w:unhideWhenUsed="1"/>
+    <w:lsdException w:name="toc 2" w:semiHidden="1" w:uiPriority="39" w:unhideWhenUsed="1"/>
+    <w:lsdException w:name="toc 3" w:semiHidden="1" w:uiPriority="39" w:unhideWhenUsed="1"/>
+    <w:lsdException w:name="toc 4" w:semiHidden="1" w:uiPriority="39" w:unhideWhenUsed="1"/>
+    <w:lsdException w:name="toc 5" w:semiHidden="1" w:uiPriority="39" w:unhideWhenUsed="1"/>
+    <w:lsdException w:name="toc 6" w:semiHidden="1" w:uiPriority="39" w:unhideWhenUsed="1"/>
+    <w:lsdException w:name="toc 7" w:semiHidden="1" w:uiPriority="39" w:unhideWhenUsed="1"/>
+    <w:lsdException w:name="toc 8" w:semiHidden="1" w:uiPriority="39" w:unhideWhenUsed="1"/>
+    <w:lsdException w:name="toc 9" w:semiHidden="1" w:uiPriority="39" w:unhideWhenUsed="1"/>
+    <w:lsdException w:name="Normal Indent" w:semiHidden="1" w:unhideWhenUsed="1"/>
+    <w:lsdException w:name="footnote text" w:semiHidden="1" w:unhideWhenUsed="1"/>
+    <w:lsdException w:name="annotation text" w:semiHidden="1" w:unhideWhenUsed="1"/>
+    <w:lsdException w:name="header" w:semiHidden="1" w:unhideWhenUsed="1"/>
+    <w:lsdException w:name="footer" w:semiHidden="1" w:unhideWhenUsed="1"/>
+    <w:lsdException w:name="index heading" w:semiHidden="1" w:unhideWhenUsed="1"/>
+    <w:lsdException w:name="caption" w:semiHidden="1" w:uiPriority="35" w:unhideWhenUsed="1" w:qFormat="1"/>
+    <w:lsdException w:name="table of figures" w:semiHidden="1" w:unhideWhenUsed="1"/>
+    <w:lsdException w:name="envelope address" w:semiHidden="1" w:unhideWhenUsed="1"/>
+    <w:lsdException w:name="envelope return" w:semiHidden="1" w:unhideWhenUsed="1"/>
+    <w:lsdException w:name="footnote reference" w:semiHidden="1" w:unhideWhenUsed="1"/>
+    <w:lsdException w:name="annotation reference" w:semiHidden="1" w:unhideWhenUsed="1"/>
+    <w:lsdException w:name="line number" w:semiHidden="1" w:unhideWhenUsed="1"/>
+    <w:lsdException w:name="page number" w:semiHidden="1" w:unhideWhenUsed="1"/>
+    <w:lsdException w:name="endnote reference" w:semiHidden="1" w:unhideWhenUsed="1"/>
+    <w:lsdException w:name="endnote text" w:semiHidden="1" w:unhideWhenUsed="1"/>
+    <w:lsdException w:name="table of authorities" w:semiHidden="1" w:unhideWhenUsed="1"/>
+    <w:lsdException w:name="macro" w:semiHidden="1" w:unhideWhenUsed="1"/>
+    <w:lsdException w:name="toa heading" w:semiHidden="1" w:unhideWhenUsed="1"/>
+    <w:lsdException w:name="List" w:semiHidden="1" w:unhideWhenUsed="1"/>
+    <w:lsdException w:name="List Bullet" w:semiHidden="1" w:unhideWhenUsed="1"/>
+    <w:lsdException w:name="List Number" w:semiHidden="1" w:unhideWhenUsed="1"/>
+    <w:lsdException w:name="List 2" w:semiHidden="1" w:unhideWhenUsed="1"/>
+    <w:lsdException w:name="List 3" w:semiHidden="1" w:unhideWhenUsed="1"/>
+    <w:lsdException w:name="List 4" w:semiHidden="1" w:unhideWhenUsed="1"/>
+    <w:lsdException w:name="List 5" w:semiHidden="1" w:unhideWhenUsed="1"/>
+    <w:lsdException w:name="List Bullet 2" w:semiHidden="1" w:unhideWhenUsed="1"/>
+    <w:lsdException w:name="List Bullet 3" w:semiHidden="1" w:unhideWhenUsed="1"/>
+    <w:lsdException w:name="List Bullet 4" w:semiHidden="1" w:unhideWhenUsed="1"/>
+    <w:lsdException w:name="List Bullet 5" w:semiHidden="1" w:unhideWhenUsed="1"/>
+    <w:lsdException w:name="List Number 2" w:semiHidden="1" w:unhideWhenUsed="1"/>
+    <w:lsdException w:name="List Number 3" w:semiHidden="1" w:unhideWhenUsed="1"/>
+    <w:lsdException w:name="List Number 4" w:semiHidden="1" w:unhideWhenUsed="1"/>
+    <w:lsdException w:name="List Number 5" w:semiHidden="1" w:unhideWhenUsed="1"/>
+    <w:lsdException w:name="Title" w:uiPriority="10" w:qFormat="1"/>
+    <w:lsdException w:name="Closing" w:semiHidden="1" w:unhideWhenUsed="1"/>
+    <w:lsdException w:name="Signature" w:semiHidden="1" w:unhideWhenUsed="1"/>
+    <w:lsdException w:name="Default Paragraph Font" w:semiHidden="1" w:uiPriority="1" w:unhideWhenUsed="1"/>
+    <w:lsdException w:name="Body Text" w:semiHidden="1" w:unhideWhenUsed="1"/>
+    <w:lsdException w:name="Body Text Indent" w:semiHidden="1" w:unhideWhenUsed="1"/>
+    <w:lsdException w:name="List Continue" w:semiHidden="1" w:unhideWhenUsed="1"/>
+    <w:lsdException w:name="List Continue 2" w:semiHidden="1" w:unhideWhenUsed="1"/>
+    <w:lsdException w:name="List Continue 3" w:semiHidden="1" w:unhideWhenUsed="1"/>
+    <w:lsdException w:name="List Continue 4" w:semiHidden="1" w:unhideWhenUsed="1"/>
+    <w:lsdException w:name="List Continue 5" w:semiHidden="1" w:unhideWhenUsed="1"/>
+    <w:lsdException w:name="Message Header" w:semiHidden="1" w:unhideWhenUsed="1"/>
+    <w:lsdException w:name="Subtitle" w:uiPriority="11" w:qFormat="1"/>
+    <w:lsdException w:name="Salutation" w:semiHidden="1" w:unhideWhenUsed="1"/>
+    <w:lsdException w:name="Date" w:semiHidden="1" w:unhideWhenUsed="1"/>
+    <w:lsdException w:name="Body Text First Indent" w:semiHidden="1" w:unhideWhenUsed="1"/>
+    <w:lsdException w:name="Body Text First Indent 2" w:semiHidden="1" w:unhideWhenUsed="1"/>
+    <w:lsdException w:name="Note Heading" w:semiHidden="1" w:unhideWhenUsed="1"/>
+    <w:lsdException w:name="Body Text 2" w:semiHidden="1" w:unhideWhenUsed="1"/>
+    <w:lsdException w:name="Body Text 3" w:semiHidden="1" w:unhideWhenUsed="1"/>
+    <w:lsdException w:name="Body Text Indent 2" w:semiHidden="1" w:unhideWhenUsed="1"/>
+    <w:lsdException w:name="Body Text Indent 3" w:semiHidden="1" w:unhideWhenUsed="1"/>
+    <w:lsdException w:name="Block Text" w:semiHidden="1" w:unhideWhenUsed="1"/>
+    <w:lsdException w:name="Hyperlink" w:semiHidden="1" w:unhideWhenUsed="1"/>
+    <w:lsdException w:name="FollowedHyperlink" w:semiHidden="1" w:unhideWhenUsed="1"/>
+    <w:lsdException w:name="Strong" w:uiPriority="22" w:qFormat="1"/>
+    <w:lsdException w:name="Emphasis" w:uiPriority="20" w:qFormat="1"/>
+    <w:lsdException w:name="Document Map" w:semiHidden="1" w:unhideWhenUsed="1"/>
+    <w:lsdException w:name="Plain Text" w:semiHidden="1" w:unhideWhenUsed="1"/>
+    <w:lsdException w:name="E-mail Signature" w:semiHidden="1" w:unhideWhenUsed="1"/>
+    <w:lsdException w:name="HTML Top of Form" w:semiHidden="1" w:unhideWhenUsed="1"/>
+    <w:lsdException w:name="HTML Bottom of Form" w:semiHidden="1" w:unhideWhenUsed="1"/>
+    <w:lsdException w:name="Normal (Web)" w:semiHidden="1" w:unhideWhenUsed="1"/>
+    <w:lsdException w:name="HTML Acronym" w:semiHidden="1" w:unhideWhenUsed="1"/>
+    <w:lsdException w:name="HTML Address" w:semiHidden="1" w:unhideWhenUsed="1"/>
+    <w:lsdException w:name="HTML Cite" w:semiHidden="1" w:unhideWhenUsed="1"/>
+    <w:lsdException w:name="HTML Code" w:semiHidden="1" w:unhideWhenUsed="1"/>
+    <w:lsdException w:name="HTML Definition" w:semiHidden="1" w:unhideWhenUsed="1"/>
+    <w:lsdException w:name="HTML Keyboard" w:semiHidden="1" w:unhideWhenUsed="1"/>
+    <w:lsdException w:name="HTML Preformatted" w:semiHidden="1" w:unhideWhenUsed="1"/>
+    <w:lsdException w:name="HTML Sample" w:semiHidden="1" w:unhideWhenUsed="1"/>
+    <w:lsdException w:name="HTML Typewriter" w:semiHidden="1" w:unhideWhenUsed="1"/>
+    <w:lsdException w:name="HTML Variable" w:semiHidden="1" w:unhideWhenUsed="1"/>
+    <w:lsdException w:name="Normal Table" w:semiHidden="1" w:unhideWhenUsed="1"/>
+    <w:lsdException w:name="annotation subject" w:semiHidden="1" w:unhideWhenUsed="1"/>
+    <w:lsdException w:name="No List" w:semiHidden="1" w:unhideWhenUsed="1"/>
+    <w:lsdException w:name="Outline List 1" w:semiHidden="1" w:unhideWhenUsed="1"/>
+    <w:lsdException w:name="Outline List 2" w:semiHidden="1" w:unhideWhenUsed="1"/>
+    <w:lsdException w:name="Outline List 3" w:semiHidden="1" w:unhideWhenUsed="1"/>
+    <w:lsdException w:name="Table Simple 1" w:semiHidden="1" w:unhideWhenUsed="1"/>
+    <w:lsdException w:name="Table Simple 2" w:semiHidden="1" w:unhideWhenUsed="1"/>
+    <w:lsdException w:name="Table Simple 3" w:semiHidden="1" w:unhideWhenUsed="1"/>
+    <w:lsdException w:name="Table Classic 1" w:semiHidden="1" w:unhideWhenUsed="1"/>
+    <w:lsdException w:name="Table Classic 2" w:semiHidden="1" w:unhideWhenUsed="1"/>
+    <w:lsdException w:name="Table Classic 3" w:semiHidden="1" w:unhideWhenUsed="1"/>
+    <w:lsdException w:name="Table Classic 4" w:semiHidden="1" w:unhideWhenUsed="1"/>
+    <w:lsdException w:name="Table Colorful 1" w:semiHidden="1" w:unhideWhenUsed="1"/>
+    <w:lsdException w:name="Table Colorful 2" w:semiHidden="1" w:unhideWhenUsed="1"/>
+    <w:lsdException w:name="Table Colorful 3" w:semiHidden="1" w:unhideWhenUsed="1"/>
+    <w:lsdException w:name="Table Columns 1" w:semiHidden="1" w:unhideWhenUsed="1"/>
+    <w:lsdException w:name="Table Columns 2" w:semiHidden="1" w:unhideWhenUsed="1"/>
+    <w:lsdException w:name="Table Columns 3" w:semiHidden="1" w:unhideWhenUsed="1"/>
+    <w:lsdException w:name="Table Columns 4" w:semiHidden="1" w:unhideWhenUsed="1"/>
+    <w:lsdException w:name="Table Columns 5" w:semiHidden="1" w:unhideWhenUsed="1"/>
+    <w:lsdException w:name="Table Grid 1" w:semiHidden="1" w:unhideWhenUsed="1"/>
+    <w:lsdException w:name="Table Grid 2" w:semiHidden="1" w:unhideWhenUsed="1"/>
+    <w:lsdException w:name="Table Grid 3" w:semiHidden="1" w:unhideWhenUsed="1"/>
+    <w:lsdException w:name="Table Grid 4" w:semiHidden="1" w:unhideWhenUsed="1"/>
+    <w:lsdException w:name="Table Grid 5" w:semiHidden="1" w:unhideWhenUsed="1"/>
+    <w:lsdException w:name="Table Grid 6" w:semiHidden="1" w:unhideWhenUsed="1"/>
+    <w:lsdException w:name="Table Grid 7" w:semiHidden="1" w:unhideWhenUsed="1"/>
+    <w:lsdException w:name="Table Grid 8" w:semiHidden="1" w:unhideWhenUsed="1"/>
+    <w:lsdException w:name="Table List 1" w:semiHidden="1" w:unhideWhenUsed="1"/>
+    <w:lsdException w:name="Table List 2" w:semiHidden="1" w:unhideWhenUsed="1"/>
+    <w:lsdException w:name="Table List 3" w:semiHidden="1" w:unhideWhenUsed="1"/>
+    <w:lsdException w:name="Table List 4" w:semiHidden="1" w:unhideWhenUsed="1"/>
+    <w:lsdException w:name="Table List 5" w:semiHidden="1" w:unhideWhenUsed="1"/>
+    <w:lsdException w:name="Table List 6" w:semiHidden="1" w:unhideWhenUsed="1"/>
+    <w:lsdException w:name="Table List 7" w:semiHidden="1" w:unhideWhenUsed="1"/>
+    <w:lsdException w:name="Table List 8" w:semiHidden="1" w:unhideWhenUsed="1"/>
+    <w:lsdException w:name="Table 3D effects 1" w:semiHidden="1" w:unhideWhenUsed="1"/>
+    <w:lsdException w:name="Table 3D effects 2" w:semiHidden="1" w:unhideWhenUsed="1"/>
+    <w:lsdException w:name="Table 3D effects 3" w:semiHidden="1" w:unhideWhenUsed="1"/>
+    <w:lsdException w:name="Table Contemporary" w:semiHidden="1" w:unhideWhenUsed="1"/>
+    <w:lsdException w:name="Table Elegant" w:semiHidden="1" w:unhideWhenUsed="1"/>
+    <w:lsdException w:name="Table Professional" w:semiHidden="1" w:unhideWhenUsed="1"/>
+    <w:lsdException w:name="Table Subtle 1" w:semiHidden="1" w:unhideWhenUsed="1"/>
+    <w:lsdException w:name="Table Subtle 2" w:semiHidden="1" w:unhideWhenUsed="1"/>
+    <w:lsdException w:name="Table Web 1" w:semiHidden="1" w:unhideWhenUsed="1"/>
+    <w:lsdException w:name="Table Web 2" w:semiHidden="1" w:unhideWhenUsed="1"/>
+    <w:lsdException w:name="Table Web 3" w:semiHidden="1" w:unhideWhenUsed="1"/>
+    <w:lsdException w:name="Balloon Text" w:semiHidden="1" w:unhideWhenUsed="1"/>
+    <w:lsdException w:name="Table Grid" w:semiHidden="1" w:uiPriority="39" w:unhideWhenUsed="1"/>
+    <w:lsdException w:name="Table Theme" w:semiHidden="1" w:unhideWhenUsed="1"/>
+    <w:lsdException w:name="Placeholder Text" w:semiHidden="1"/>
+    <w:lsdException w:name="No Spacing" w:uiPriority="1" w:qFormat="1"/>
+    <w:lsdException w:name="Light Shading" w:uiPriority="60"/>
+    <w:lsdException w:name="Light List" w:uiPriority="61"/>
+    <w:lsdException w:name="Light Grid" w:uiPriority="62"/>
+    <w:lsdException w:name="Medium Shading 1" w:uiPriority="63"/>
+    <w:lsdException w:name="Medium Shading 2" w:uiPriority="64"/>
+    <w:lsdException w:name="Medium List 1" w:uiPriority="65"/>
+    <w:lsdException w:name="Medium List 2" w:uiPriority="66"/>
+    <w:lsdException w:name="Medium Grid 1" w:uiPriority="67"/>
+    <w:lsdException w:name="Medium Grid 2" w:uiPriority="68"/>
+    <w:lsdException w:name="Medium Grid 3" w:uiPriority="69"/>
+    <w:lsdException w:name="Dark List" w:uiPriority="70"/>
+    <w:lsdException w:name="Colorful Shading" w:uiPriority="71"/>
+    <w:lsdException w:name="Colorful List" w:uiPriority="72"/>
+    <w:lsdException w:name="Colorful Grid" w:uiPriority="73"/>
+    <w:lsdException w:name="Light Shading Accent 1" w:uiPriority="60"/>
+    <w:lsdException w:name="Light List Accent 1" w:uiPriority="61"/>
+    <w:lsdException w:name="Light Grid Accent 1" w:uiPriority="62"/>
+    <w:lsdException w:name="Medium Shading 1 Accent 1" w:uiPriority="63"/>
+    <w:lsdException w:name="Medium Shading 2 Accent 1" w:uiPriority="64"/>
+    <w:lsdException w:name="Medium List 1 Accent 1" w:uiPriority="65"/>
+    <w:lsdException w:name="Revision" w:semiHidden="1"/>
+    <w:lsdException w:name="List Paragraph" w:uiPriority="34" w:qFormat="1"/>
+    <w:lsdException w:name="Quote" w:uiPriority="29" w:qFormat="1"/>
+    <w:lsdException w:name="Intense Quote" w:uiPriority="30" w:qFormat="1"/>
+    <w:lsdException w:name="Medium List 2 Accent 1" w:uiPriority="66"/>
+    <w:lsdException w:name="Medium Grid 1 Accent 1" w:uiPriority="67"/>
+    <w:lsdException w:name="Medium Grid 2 Accent 1" w:uiPriority="68"/>
+    <w:lsdException w:name="Medium Grid 3 Accent 1" w:uiPriority="69"/>
+    <w:lsdException w:name="Dark List Accent 1" w:uiPriority="70"/>
+    <w:lsdException w:name="Colorful Shading Accent 1" w:uiPriority="71"/>
+    <w:lsdException w:name="Colorful List Accent 1" w:uiPriority="72"/>
+    <w:lsdException w:name="Colorful Grid Accent 1" w:uiPriority="73"/>
+    <w:lsdException w:name="Light Shading Accent 2" w:uiPriority="60"/>
+    <w:lsdException w:name="Light List Accent 2" w:uiPriority="61"/>
+    <w:lsdException w:name="Light Grid Accent 2" w:uiPriority="62"/>
+    <w:lsdException w:name="Medium Shading 1 Accent 2" w:uiPriority="63"/>
+    <w:lsdException w:name="Medium Shading 2 Accent 2" w:uiPriority="64"/>
+    <w:lsdException w:name="Medium List 1 Accent 2" w:uiPriority="65"/>
+    <w:lsdException w:name="Medium List 2 Accent 2" w:uiPriority="66"/>
+    <w:lsdException w:name="Medium Grid 1 Accent 2" w:uiPriority="67"/>
+    <w:lsdException w:name="Medium Grid 2 Accent 2" w:uiPriority="68"/>
+    <w:lsdException w:name="Medium Grid 3 Accent 2" w:uiPriority="69"/>
+    <w:lsdException w:name="Dark List Accent 2" w:uiPriority="70"/>
+    <w:lsdException w:name="Colorful Shading Accent 2" w:uiPriority="71"/>
+    <w:lsdException w:name="Colorful List Accent 2" w:uiPriority="72"/>
+    <w:lsdException w:name="Colorful Grid Accent 2" w:uiPriority="73"/>
+    <w:lsdException w:name="Light Shading Accent 3" w:uiPriority="60"/>
+    <w:lsdException w:name="Light List Accent 3" w:uiPriority="61"/>
+    <w:lsdException w:name="Light Grid Accent 3" w:uiPriority="62"/>
+    <w:lsdException w:name="Medium Shading 1 Accent 3" w:uiPriority="63"/>
+    <w:lsdException w:name="Medium Shading 2 Accent 3" w:uiPriority="64"/>
+    <w:lsdException w:name="Medium List 1 Accent 3" w:uiPriority="65"/>
+    <w:lsdException w:name="Medium List 2 Accent 3" w:uiPriority="66"/>
+    <w:lsdException w:name="Medium Grid 1 Accent 3" w:uiPriority="67"/>
+    <w:lsdException w:name="Medium Grid 2 Accent 3" w:uiPriority="68"/>
+    <w:lsdException w:name="Medium Grid 3 Accent 3" w:uiPriority="69"/>
+    <w:lsdException w:name="Dark List Accent 3" w:uiPriority="70"/>
+    <w:lsdException w:name="Colorful Shading Accent 3" w:uiPriority="71"/>
+    <w:lsdException w:name="Colorful List Accent 3" w:uiPriority="72"/>
+    <w:lsdException w:name="Colorful Grid Accent 3" w:uiPriority="73"/>
+    <w:lsdException w:name="Light Shading Accent 4" w:uiPriority="60"/>
+    <w:lsdException w:name="Light List Accent 4" w:uiPriority="61"/>
+    <w:lsdException w:name="Light Grid Accent 4" w:uiPriority="62"/>
+    <w:lsdException w:name="Medium Shading 1 Accent 4" w:uiPriority="63"/>
+    <w:lsdException w:name="Medium Shading 2 Accent 4" w:uiPriority="64"/>
+    <w:lsdException w:name="Medium List 1 Accent 4" w:uiPriority="65"/>
+    <w:lsdException w:name="Medium List 2 Accent 4" w:uiPriority="66"/>
+    <w:lsdException w:name="Medium Grid 1 Accent 4" w:uiPriority="67"/>
+    <w:lsdException w:name="Medium Grid 2 Accent 4" w:uiPriority="68"/>
+    <w:lsdException w:name="Medium Grid 3 Accent 4" w:uiPriority="69"/>
+    <w:lsdException w:name="Dark List Accent 4" w:uiPriority="70"/>
+    <w:lsdException w:name="Colorful Shading Accent 4" w:uiPriority="71"/>
+    <w:lsdException w:name="Colorful List Accent 4" w:uiPriority="72"/>
+    <w:lsdException w:name="Colorful Grid Accent 4" w:uiPriority="73"/>
+    <w:lsdException w:name="Light Shading Accent 5" w:uiPriority="60"/>
+    <w:lsdException w:name="Light List Accent 5" w:uiPriority="61"/>
+    <w:lsdException w:name="Light Grid Accent 5" w:uiPriority="62"/>
+    <w:lsdException w:name="Medium Shading 1 Accent 5" w:uiPriority="63"/>
+    <w:lsdException w:name="Medium Shading 2 Accent 5" w:uiPriority="64"/>
+    <w:lsdException w:name="Medium List 1 Accent 5" w:uiPriority="65"/>
+    <w:lsdException w:name="Medium List 2 Accent 5" w:uiPriority="66"/>
+    <w:lsdException w:name="Medium Grid 1 Accent 5" w:uiPriority="67"/>
+    <w:lsdException w:name="Medium Grid 2 Accent 5" w:uiPriority="68"/>
+    <w:lsdException w:name="Medium Grid 3 Accent 5" w:uiPriority="69"/>
+    <w:lsdException w:name="Dark List Accent 5" w:uiPriority="70"/>
+    <w:lsdException w:name="Colorful Shading Accent 5" w:uiPriority="71"/>
+    <w:lsdException w:name="Colorful List Accent 5" w:uiPriority="72"/>
+    <w:lsdException w:name="Colorful Grid Accent 5" w:uiPriority="73"/>
+    <w:lsdException w:name="Light Shading Accent 6" w:uiPriority="60"/>
+    <w:lsdException w:name="Light List Accent 6" w:uiPriority="61"/>
+    <w:lsdException w:name="Light Grid Accent 6" w:uiPriority="62"/>
+    <w:lsdException w:name="Medium Shading 1 Accent 6" w:uiPriority="63"/>
+    <w:lsdException w:name="Medium Shading 2 Accent 6" w:uiPriority="64"/>
+    <w:lsdException w:name="Medium List 1 Accent 6" w:uiPriority="65"/>
+    <w:lsdException w:name="Medium List 2 Accent 6" w:uiPriority="66"/>
+    <w:lsdException w:name="Medium Grid 1 Accent 6" w:uiPriority="67"/>
+    <w:lsdException w:name="Medium Grid 2 Accent 6" w:uiPriority="68"/>
+    <w:lsdException w:name="Medium Grid 3 Accent 6" w:uiPriority="69"/>
+    <w:lsdException w:name="Dark List Accent 6" w:uiPriority="70"/>
+    <w:lsdException w:name="Colorful Shading Accent 6" w:uiPriority="71"/>
+    <w:lsdException w:name="Colorful List Accent 6" w:uiPriority="72"/>
+    <w:lsdException w:name="Colorful Grid Accent 6" w:uiPriority="73"/>
+    <w:lsdException w:name="Subtle Emphasis" w:uiPriority="19" w:qFormat="1"/>
+    <w:lsdException w:name="Intense Emphasis" w:uiPriority="21" w:qFormat="1"/>
+    <w:lsdException w:name="Subtle Reference" w:uiPriority="31" w:qFormat="1"/>
+    <w:lsdException w:name="Intense Reference" w:uiPriority="32" w:qFormat="1"/>
+    <w:lsdException w:name="Book Title" w:uiPriority="33" w:qFormat="1"/>
+    <w:lsdException w:name="Bibliography" w:semiHidden="1" w:uiPriority="37" w:unhideWhenUsed="1"/>
+    <w:lsdException w:name="TOC Heading" w:semiHidden="1" w:uiPriority="39" w:unhideWhenUsed="1" w:qFormat="1"/>
+    <w:lsdException w:name="Plain Table 1" w:uiPriority="41"/>
+    <w:lsdException w:name="Plain Table 2" w:uiPriority="42"/>
+    <w:lsdException w:name="Plain Table 3" w:uiPriority="43"/>
+    <w:lsdException w:name="Plain Table 4" w:uiPriority="44"/>
+    <w:lsdException w:name="Plain Table 5" w:uiPriority="45"/>
+    <w:lsdException w:name="Grid Table Light" w:uiPriority="40"/>
+    <w:lsdException w:name="Grid Table 1 Light" w:uiPriority="46"/>
+    <w:lsdException w:name="Grid Table 2" w:uiPriority="47"/>
+    <w:lsdException w:name="Grid Table 3" w:uiPriority="48"/>
+    <w:lsdException w:name="Grid Table 4" w:uiPriority="49"/>
+    <w:lsdException w:name="Grid Table 5 Dark" w:uiPriority="50"/>
+    <w:lsdException w:name="Grid Table 6 Colorful" w:uiPriority="51"/>
+    <w:lsdException w:name="Grid Table 7 Colorful" w:uiPriority="52"/>
+    <w:lsdException w:name="Grid Table 1 Light Accent 1" w:uiPriority="46"/>
+    <w:lsdException w:name="Grid Table 2 Accent 1" w:uiPriority="47"/>
+    <w:lsdException w:name="Grid Table 3 Accent 1" w:uiPriority="48"/>
+    <w:lsdException w:name="Grid Table 4 Accent 1" w:uiPriority="49"/>
+    <w:lsdException w:name="Grid Table 5 Dark Accent 1" w:uiPriority="50"/>
+    <w:lsdException w:name="Grid Table 6 Colorful Accent 1" w:uiPriority="51"/>
+    <w:lsdException w:name="Grid Table 7 Colorful Accent 1" w:uiPriority="52"/>
+    <w:lsdException w:name="Grid Table 1 Light Accent 2" w:uiPriority="46"/>
+    <w:lsdException w:name="Grid Table 2 Accent 2" w:uiPriority="47"/>
+    <w:lsdException w:name="Grid Table 3 Accent 2" w:uiPriority="48"/>
+    <w:lsdException w:name="Grid Table 4 Accent 2" w:uiPriority="49"/>
+    <w:lsdException w:name="Grid Table 5 Dark Accent 2" w:uiPriority="50"/>
+    <w:lsdException w:name="Grid Table 6 Colorful Accent 2" w:uiPriority="51"/>
+    <w:lsdException w:name="Grid Table 7 Colorful Accent 2" w:uiPriority="52"/>
+    <w:lsdException w:name="Grid Table 1 Light Accent 3" w:uiPriority="46"/>
+    <w:lsdException w:name="Grid Table 2 Accent 3" w:uiPriority="47"/>
+    <w:lsdException w:name="Grid Table 3 Accent 3" w:uiPriority="48"/>
+    <w:lsdException w:name="Grid Table 4 Accent 3" w:uiPriority="49"/>
+    <w:lsdException w:name="Grid Table 5 Dark Accent 3" w:uiPriority="50"/>
+    <w:lsdException w:name="Grid Table 6 Colorful Accent 3" w:uiPriority="51"/>
+    <w:lsdException w:name="Grid Table 7 Colorful Accent 3" w:uiPriority="52"/>
+    <w:lsdException w:name="Grid Table 1 Light Accent 4" w:uiPriority="46"/>
+    <w:lsdException w:name="Grid Table 2 Accent 4" w:uiPriority="47"/>
+    <w:lsdException w:name="Grid Table 3 Accent 4" w:uiPriority="48"/>
+    <w:lsdException w:name="Grid Table 4 Accent 4" w:uiPriority="49"/>
+    <w:lsdException w:name="Grid Table 5 Dark Accent 4" w:uiPriority="50"/>
+    <w:lsdException w:name="Grid Table 6 Colorful Accent 4" w:uiPriority="51"/>
+    <w:lsdException w:name="Grid Table 7 Colorful Accent 4" w:uiPriority="52"/>
+    <w:lsdException w:name="Grid Table 1 Light Accent 5" w:uiPriority="46"/>
+    <w:lsdException w:name="Grid Table 2 Accent 5" w:uiPriority="47"/>
+    <w:lsdException w:name="Grid Table 3 Accent 5" w:uiPriority="48"/>
+    <w:lsdException w:name="Grid Table 4 Accent 5" w:uiPriority="49"/>
+    <w:lsdException w:name="Grid Table 5 Dark Accent 5" w:uiPriority="50"/>
+    <w:lsdException w:name="Grid Table 6 Colorful Accent 5" w:uiPriority="51"/>
+    <w:lsdException w:name="Grid Table 7 Colorful Accent 5" w:uiPriority="52"/>
+    <w:lsdException w:name="Grid Table 1 Light Accent 6" w:uiPriority="46"/>
+    <w:lsdException w:name="Grid Table 2 Accent 6" w:uiPriority="47"/>
+    <w:lsdException w:name="Grid Table 3 Accent 6" w:uiPriority="48"/>
+    <w:lsdException w:name="Grid Table 4 Accent 6" w:uiPriority="49"/>
+    <w:lsdException w:name="Grid Table 5 Dark Accent 6" w:uiPriority="50"/>
+    <w:lsdException w:name="Grid Table 6 Colorful Accent 6" w:uiPriority="51"/>
+    <w:lsdException w:name="Grid Table 7 Colorful Accent 6" w:uiPriority="52"/>
+    <w:lsdException w:name="List Table 1 Light" w:uiPriority="46"/>
+    <w:lsdException w:name="List Table 2" w:uiPriority="47"/>
+    <w:lsdException w:name="List Table 3" w:uiPriority="48"/>
+    <w:lsdException w:name="List Table 4" w:uiPriority="49"/>
+    <w:lsdException w:name="List Table 5 Dark" w:uiPriority="50"/>
+    <w:lsdException w:name="List Table 6 Colorful" w:uiPriority="51"/>
+    <w:lsdException w:name="List Table 7 Colorful" w:uiPriority="52"/>
+    <w:lsdException w:name="List Table 1 Light Accent 1" w:uiPriority="46"/>
+    <w:lsdException w:name="List Table 2 Accent 1" w:uiPriority="47"/>
+    <w:lsdException w:name="List Table 3 Accent 1" w:uiPriority="48"/>
+    <w:lsdException w:name="List Table 4 Accent 1" w:uiPriority="49"/>
+    <w:lsdException w:name="List Table 5 Dark Accent 1" w:uiPriority="50"/>
+    <w:lsdException w:name="List Table 6 Colorful Accent 1" w:uiPriority="51"/>
+    <w:lsdException w:name="List Table 7 Colorful Accent 1" w:uiPriority="52"/>
+    <w:lsdException w:name="List Table 1 Light Accent 2" w:uiPriority="46"/>
+    <w:lsdException w:name="List Table 2 Accent 2" w:uiPriority="47"/>
+    <w:lsdException w:name="List Table 3 Accent 2" w:uiPriority="48"/>
+    <w:lsdException w:name="List Table 4 Accent 2" w:uiPriority="49"/>
+    <w:lsdException w:name="List Table 5 Dark Accent 2" w:uiPriority="50"/>
+    <w:lsdException w:name="List Table 6 Colorful Accent 2" w:uiPriority="51"/>
+    <w:lsdException w:name="List Table 7 Colorful Accent 2" w:uiPriority="52"/>
+    <w:lsdException w:name="List Table 1 Light Accent 3" w:uiPriority="46"/>
+    <w:lsdException w:name="List Table 2 Accent 3" w:uiPriority="47"/>
+    <w:lsdException w:name="List Table 3 Accent 3" w:uiPriority="48"/>
+    <w:lsdException w:name="List Table 4 Accent 3" w:uiPriority="49"/>
+    <w:lsdException w:name="List Table 5 Dark Accent 3" w:uiPriority="50"/>
+    <w:lsdException w:name="List Table 6 Colorful Accent 3" w:uiPriority="51"/>
+    <w:lsdException w:name="List Table 7 Colorful Accent 3" w:uiPriority="52"/>
+    <w:lsdException w:name="List Table 1 Light Accent 4" w:uiPriority="46"/>
+    <w:lsdException w:name="List Table 2 Accent 4" w:uiPriority="47"/>
+    <w:lsdException w:name="List Table 3 Accent 4" w:uiPriority="48"/>
+    <w:lsdException w:name="List Table 4 Accent 4" w:uiPriority="49"/>
+    <w:lsdException w:name="List Table 5 Dark Accent 4" w:uiPriority="50"/>
+    <w:lsdException w:name="List Table 6 Colorful Accent 4" w:uiPriority="51"/>
+    <w:lsdException w:name="List Table 7 Colorful Accent 4" w:uiPriority="52"/>
+    <w:lsdException w:name="List Table 1 Light Accent 5" w:uiPriority="46"/>
+    <w:lsdException w:name="List Table 2 Accent 5" w:uiPriority="47"/>
+    <w:lsdException w:name="List Table 3 Accent 5" w:uiPriority="48"/>
+    <w:lsdException w:name="List Table 4 Accent 5" w:uiPriority="49"/>
+    <w:lsdException w:name="List Table 5 Dark Accent 5" w:uiPriority="50"/>
+    <w:lsdException w:name="List Table 6 Colorful Accent 5" w:uiPriority="51"/>
+    <w:lsdException w:name="List Table 7 Colorful Accent 5" w:uiPriority="52"/>
+    <w:lsdException w:name="List Table 1 Light Accent 6" w:uiPriority="46"/>
+    <w:lsdException w:name="List Table 2 Accent 6" w:uiPriority="47"/>
+    <w:lsdException w:name="List Table 3 Accent 6" w:uiPriority="48"/>
+    <w:lsdException w:name="List Table 4 Accent 6" w:uiPriority="49"/>
+    <w:lsdException w:name="List Table 5 Dark Accent 6" w:uiPriority="50"/>
+    <w:lsdException w:name="List Table 6 Colorful Accent 6" w:uiPriority="51"/>
+    <w:lsdException w:name="List Table 7 Colorful Accent 6" w:uiPriority="52"/>
+    <w:lsdException w:name="Mention" w:semiHidden="1" w:unhideWhenUsed="1"/>
+    <w:lsdException w:name="Smart Hyperlink" w:semiHidden="1" w:unhideWhenUsed="1"/>
+    <w:lsdException w:name="Hashtag" w:semiHidden="1" w:unhideWhenUsed="1"/>
+    <w:lsdException w:name="Unresolved Mention" w:semiHidden="1" w:unhideWhenUsed="1"/>
   </w:latentStyles>
   <w:style w:type="paragraph" w:default="1" w:styleId="Normal">
     <w:name w:val="Normal"/>
@@ -4224,7 +5483,7 @@
       <w:szCs w:val="21"/>
     </w:rPr>
   </w:style>
-  <w:style w:type="paragraph" w:styleId="TtulodeTDC">
+  <w:style w:type="paragraph" w:styleId="TtuloTDC">
     <w:name w:val="TOC Heading"/>
     <w:basedOn w:val="Ttulo1"/>
     <w:next w:val="Normal"/>
@@ -4312,683 +5571,16 @@
       <w:szCs w:val="16"/>
     </w:rPr>
   </w:style>
-</w:styles>
-</file>
-
-<file path=word/stylesWithEffects.xml><?xml version="1.0" encoding="utf-8"?>
-<w:styles xmlns:wpc="http://schemas.microsoft.com/office/word/2010/wordprocessingCanvas" xmlns:mc="http://schemas.openxmlformats.org/markup-compatibility/2006" xmlns:o="urn:schemas-microsoft-com:office:office" xmlns:r="http://schemas.openxmlformats.org/officeDocument/2006/relationships" xmlns:m="http://schemas.openxmlformats.org/officeDocument/2006/math" xmlns:v="urn:schemas-microsoft-com:vml" xmlns:wp14="http://schemas.microsoft.com/office/word/2010/wordprocessingDrawing" xmlns:wp="http://schemas.openxmlformats.org/drawingml/2006/wordprocessingDrawing" xmlns:w10="urn:schemas-microsoft-com:office:word" xmlns:w="http://schemas.openxmlformats.org/wordprocessingml/2006/main" xmlns:w14="http://schemas.microsoft.com/office/word/2010/wordml" xmlns:wpg="http://schemas.microsoft.com/office/word/2010/wordprocessingGroup" xmlns:wpi="http://schemas.microsoft.com/office/word/2010/wordprocessingInk" xmlns:wne="http://schemas.microsoft.com/office/word/2006/wordml" xmlns:wps="http://schemas.microsoft.com/office/word/2010/wordprocessingShape" mc:Ignorable="w14 wp14">
-  <w:docDefaults>
-    <w:rPrDefault>
-      <w:rPr>
-        <w:rFonts w:asciiTheme="minorHAnsi" w:eastAsiaTheme="minorHAnsi" w:hAnsiTheme="minorHAnsi" w:cstheme="minorBidi"/>
-        <w:sz w:val="22"/>
-        <w:szCs w:val="22"/>
-        <w:lang w:val="es-ES" w:eastAsia="en-US" w:bidi="ar-SA"/>
-      </w:rPr>
-    </w:rPrDefault>
-    <w:pPrDefault>
-      <w:pPr>
-        <w:spacing w:after="160" w:line="259" w:lineRule="auto"/>
-      </w:pPr>
-    </w:pPrDefault>
-  </w:docDefaults>
-  <w:latentStyles w:defLockedState="0" w:defUIPriority="99" w:defSemiHidden="1" w:defUnhideWhenUsed="1" w:defQFormat="0" w:count="267">
-    <w:lsdException w:name="Normal" w:semiHidden="0" w:uiPriority="0" w:unhideWhenUsed="0" w:qFormat="1"/>
-    <w:lsdException w:name="heading 1" w:semiHidden="0" w:uiPriority="9" w:unhideWhenUsed="0" w:qFormat="1"/>
-    <w:lsdException w:name="heading 2" w:uiPriority="9" w:qFormat="1"/>
-    <w:lsdException w:name="heading 3" w:uiPriority="9" w:qFormat="1"/>
-    <w:lsdException w:name="heading 4" w:uiPriority="9" w:qFormat="1"/>
-    <w:lsdException w:name="heading 5" w:uiPriority="9" w:qFormat="1"/>
-    <w:lsdException w:name="heading 6" w:uiPriority="9" w:qFormat="1"/>
-    <w:lsdException w:name="heading 7" w:uiPriority="9" w:qFormat="1"/>
-    <w:lsdException w:name="heading 8" w:uiPriority="9" w:qFormat="1"/>
-    <w:lsdException w:name="heading 9" w:uiPriority="9" w:qFormat="1"/>
-    <w:lsdException w:name="toc 1" w:uiPriority="39"/>
-    <w:lsdException w:name="toc 2" w:uiPriority="39"/>
-    <w:lsdException w:name="toc 3" w:uiPriority="39"/>
-    <w:lsdException w:name="toc 4" w:uiPriority="39"/>
-    <w:lsdException w:name="toc 5" w:uiPriority="39"/>
-    <w:lsdException w:name="toc 6" w:uiPriority="39"/>
-    <w:lsdException w:name="toc 7" w:uiPriority="39"/>
-    <w:lsdException w:name="toc 8" w:uiPriority="39"/>
-    <w:lsdException w:name="toc 9" w:uiPriority="39"/>
-    <w:lsdException w:name="caption" w:uiPriority="35" w:qFormat="1"/>
-    <w:lsdException w:name="Title" w:semiHidden="0" w:uiPriority="10" w:unhideWhenUsed="0" w:qFormat="1"/>
-    <w:lsdException w:name="Default Paragraph Font" w:uiPriority="1"/>
-    <w:lsdException w:name="Subtitle" w:semiHidden="0" w:uiPriority="11" w:unhideWhenUsed="0" w:qFormat="1"/>
-    <w:lsdException w:name="Strong" w:semiHidden="0" w:uiPriority="22" w:unhideWhenUsed="0" w:qFormat="1"/>
-    <w:lsdException w:name="Emphasis" w:semiHidden="0" w:uiPriority="20" w:unhideWhenUsed="0" w:qFormat="1"/>
-    <w:lsdException w:name="Table Grid" w:semiHidden="0" w:uiPriority="39" w:unhideWhenUsed="0"/>
-    <w:lsdException w:name="Placeholder Text" w:unhideWhenUsed="0"/>
-    <w:lsdException w:name="No Spacing" w:semiHidden="0" w:uiPriority="1" w:unhideWhenUsed="0" w:qFormat="1"/>
-    <w:lsdException w:name="Light Shading" w:semiHidden="0" w:uiPriority="60" w:unhideWhenUsed="0"/>
-    <w:lsdException w:name="Light List" w:semiHidden="0" w:uiPriority="61" w:unhideWhenUsed="0"/>
-    <w:lsdException w:name="Light Grid" w:semiHidden="0" w:uiPriority="62" w:unhideWhenUsed="0"/>
-    <w:lsdException w:name="Medium Shading 1" w:semiHidden="0" w:uiPriority="63" w:unhideWhenUsed="0"/>
-    <w:lsdException w:name="Medium Shading 2" w:semiHidden="0" w:uiPriority="64" w:unhideWhenUsed="0"/>
-    <w:lsdException w:name="Medium List 1" w:semiHidden="0" w:uiPriority="65" w:unhideWhenUsed="0"/>
-    <w:lsdException w:name="Medium List 2" w:semiHidden="0" w:uiPriority="66" w:unhideWhenUsed="0"/>
-    <w:lsdException w:name="Medium Grid 1" w:semiHidden="0" w:uiPriority="67" w:unhideWhenUsed="0"/>
-    <w:lsdException w:name="Medium Grid 2" w:semiHidden="0" w:uiPriority="68" w:unhideWhenUsed="0"/>
-    <w:lsdException w:name="Medium Grid 3" w:semiHidden="0" w:uiPriority="69" w:unhideWhenUsed="0"/>
-    <w:lsdException w:name="Dark List" w:semiHidden="0" w:uiPriority="70" w:unhideWhenUsed="0"/>
-    <w:lsdException w:name="Colorful Shading" w:semiHidden="0" w:uiPriority="71" w:unhideWhenUsed="0"/>
-    <w:lsdException w:name="Colorful List" w:semiHidden="0" w:uiPriority="72" w:unhideWhenUsed="0"/>
-    <w:lsdException w:name="Colorful Grid" w:semiHidden="0" w:uiPriority="73" w:unhideWhenUsed="0"/>
-    <w:lsdException w:name="Light Shading Accent 1" w:semiHidden="0" w:uiPriority="60" w:unhideWhenUsed="0"/>
-    <w:lsdException w:name="Light List Accent 1" w:semiHidden="0" w:uiPriority="61" w:unhideWhenUsed="0"/>
-    <w:lsdException w:name="Light Grid Accent 1" w:semiHidden="0" w:uiPriority="62" w:unhideWhenUsed="0"/>
-    <w:lsdException w:name="Medium Shading 1 Accent 1" w:semiHidden="0" w:uiPriority="63" w:unhideWhenUsed="0"/>
-    <w:lsdException w:name="Medium Shading 2 Accent 1" w:semiHidden="0" w:uiPriority="64" w:unhideWhenUsed="0"/>
-    <w:lsdException w:name="Medium List 1 Accent 1" w:semiHidden="0" w:uiPriority="65" w:unhideWhenUsed="0"/>
-    <w:lsdException w:name="Revision" w:unhideWhenUsed="0"/>
-    <w:lsdException w:name="List Paragraph" w:semiHidden="0" w:uiPriority="34" w:unhideWhenUsed="0" w:qFormat="1"/>
-    <w:lsdException w:name="Quote" w:semiHidden="0" w:uiPriority="29" w:unhideWhenUsed="0" w:qFormat="1"/>
-    <w:lsdException w:name="Intense Quote" w:semiHidden="0" w:uiPriority="30" w:unhideWhenUsed="0" w:qFormat="1"/>
-    <w:lsdException w:name="Medium List 2 Accent 1" w:semiHidden="0" w:uiPriority="66" w:unhideWhenUsed="0"/>
-    <w:lsdException w:name="Medium Grid 1 Accent 1" w:semiHidden="0" w:uiPriority="67" w:unhideWhenUsed="0"/>
-    <w:lsdException w:name="Medium Grid 2 Accent 1" w:semiHidden="0" w:uiPriority="68" w:unhideWhenUsed="0"/>
-    <w:lsdException w:name="Medium Grid 3 Accent 1" w:semiHidden="0" w:uiPriority="69" w:unhideWhenUsed="0"/>
-    <w:lsdException w:name="Dark List Accent 1" w:semiHidden="0" w:uiPriority="70" w:unhideWhenUsed="0"/>
-    <w:lsdException w:name="Colorful Shading Accent 1" w:semiHidden="0" w:uiPriority="71" w:unhideWhenUsed="0"/>
-    <w:lsdException w:name="Colorful List Accent 1" w:semiHidden="0" w:uiPriority="72" w:unhideWhenUsed="0"/>
-    <w:lsdException w:name="Colorful Grid Accent 1" w:semiHidden="0" w:uiPriority="73" w:unhideWhenUsed="0"/>
-    <w:lsdException w:name="Light Shading Accent 2" w:semiHidden="0" w:uiPriority="60" w:unhideWhenUsed="0"/>
-    <w:lsdException w:name="Light List Accent 2" w:semiHidden="0" w:uiPriority="61" w:unhideWhenUsed="0"/>
-    <w:lsdException w:name="Light Grid Accent 2" w:semiHidden="0" w:uiPriority="62" w:unhideWhenUsed="0"/>
-    <w:lsdException w:name="Medium Shading 1 Accent 2" w:semiHidden="0" w:uiPriority="63" w:unhideWhenUsed="0"/>
-    <w:lsdException w:name="Medium Shading 2 Accent 2" w:semiHidden="0" w:uiPriority="64" w:unhideWhenUsed="0"/>
-    <w:lsdException w:name="Medium List 1 Accent 2" w:semiHidden="0" w:uiPriority="65" w:unhideWhenUsed="0"/>
-    <w:lsdException w:name="Medium List 2 Accent 2" w:semiHidden="0" w:uiPriority="66" w:unhideWhenUsed="0"/>
-    <w:lsdException w:name="Medium Grid 1 Accent 2" w:semiHidden="0" w:uiPriority="67" w:unhideWhenUsed="0"/>
-    <w:lsdException w:name="Medium Grid 2 Accent 2" w:semiHidden="0" w:uiPriority="68" w:unhideWhenUsed="0"/>
-    <w:lsdException w:name="Medium Grid 3 Accent 2" w:semiHidden="0" w:uiPriority="69" w:unhideWhenUsed="0"/>
-    <w:lsdException w:name="Dark List Accent 2" w:semiHidden="0" w:uiPriority="70" w:unhideWhenUsed="0"/>
-    <w:lsdException w:name="Colorful Shading Accent 2" w:semiHidden="0" w:uiPriority="71" w:unhideWhenUsed="0"/>
-    <w:lsdException w:name="Colorful List Accent 2" w:semiHidden="0" w:uiPriority="72" w:unhideWhenUsed="0"/>
-    <w:lsdException w:name="Colorful Grid Accent 2" w:semiHidden="0" w:uiPriority="73" w:unhideWhenUsed="0"/>
-    <w:lsdException w:name="Light Shading Accent 3" w:semiHidden="0" w:uiPriority="60" w:unhideWhenUsed="0"/>
-    <w:lsdException w:name="Light List Accent 3" w:semiHidden="0" w:uiPriority="61" w:unhideWhenUsed="0"/>
-    <w:lsdException w:name="Light Grid Accent 3" w:semiHidden="0" w:uiPriority="62" w:unhideWhenUsed="0"/>
-    <w:lsdException w:name="Medium Shading 1 Accent 3" w:semiHidden="0" w:uiPriority="63" w:unhideWhenUsed="0"/>
-    <w:lsdException w:name="Medium Shading 2 Accent 3" w:semiHidden="0" w:uiPriority="64" w:unhideWhenUsed="0"/>
-    <w:lsdException w:name="Medium List 1 Accent 3" w:semiHidden="0" w:uiPriority="65" w:unhideWhenUsed="0"/>
-    <w:lsdException w:name="Medium List 2 Accent 3" w:semiHidden="0" w:uiPriority="66" w:unhideWhenUsed="0"/>
-    <w:lsdException w:name="Medium Grid 1 Accent 3" w:semiHidden="0" w:uiPriority="67" w:unhideWhenUsed="0"/>
-    <w:lsdException w:name="Medium Grid 2 Accent 3" w:semiHidden="0" w:uiPriority="68" w:unhideWhenUsed="0"/>
-    <w:lsdException w:name="Medium Grid 3 Accent 3" w:semiHidden="0" w:uiPriority="69" w:unhideWhenUsed="0"/>
-    <w:lsdException w:name="Dark List Accent 3" w:semiHidden="0" w:uiPriority="70" w:unhideWhenUsed="0"/>
-    <w:lsdException w:name="Colorful Shading Accent 3" w:semiHidden="0" w:uiPriority="71" w:unhideWhenUsed="0"/>
-    <w:lsdException w:name="Colorful List Accent 3" w:semiHidden="0" w:uiPriority="72" w:unhideWhenUsed="0"/>
-    <w:lsdException w:name="Colorful Grid Accent 3" w:semiHidden="0" w:uiPriority="73" w:unhideWhenUsed="0"/>
-    <w:lsdException w:name="Light Shading Accent 4" w:semiHidden="0" w:uiPriority="60" w:unhideWhenUsed="0"/>
-    <w:lsdException w:name="Light List Accent 4" w:semiHidden="0" w:uiPriority="61" w:unhideWhenUsed="0"/>
-    <w:lsdException w:name="Light Grid Accent 4" w:semiHidden="0" w:uiPriority="62" w:unhideWhenUsed="0"/>
-    <w:lsdException w:name="Medium Shading 1 Accent 4" w:semiHidden="0" w:uiPriority="63" w:unhideWhenUsed="0"/>
-    <w:lsdException w:name="Medium Shading 2 Accent 4" w:semiHidden="0" w:uiPriority="64" w:unhideWhenUsed="0"/>
-    <w:lsdException w:name="Medium List 1 Accent 4" w:semiHidden="0" w:uiPriority="65" w:unhideWhenUsed="0"/>
-    <w:lsdException w:name="Medium List 2 Accent 4" w:semiHidden="0" w:uiPriority="66" w:unhideWhenUsed="0"/>
-    <w:lsdException w:name="Medium Grid 1 Accent 4" w:semiHidden="0" w:uiPriority="67" w:unhideWhenUsed="0"/>
-    <w:lsdException w:name="Medium Grid 2 Accent 4" w:semiHidden="0" w:uiPriority="68" w:unhideWhenUsed="0"/>
-    <w:lsdException w:name="Medium Grid 3 Accent 4" w:semiHidden="0" w:uiPriority="69" w:unhideWhenUsed="0"/>
-    <w:lsdException w:name="Dark List Accent 4" w:semiHidden="0" w:uiPriority="70" w:unhideWhenUsed="0"/>
-    <w:lsdException w:name="Colorful Shading Accent 4" w:semiHidden="0" w:uiPriority="71" w:unhideWhenUsed="0"/>
-    <w:lsdException w:name="Colorful List Accent 4" w:semiHidden="0" w:uiPriority="72" w:unhideWhenUsed="0"/>
-    <w:lsdException w:name="Colorful Grid Accent 4" w:semiHidden="0" w:uiPriority="73" w:unhideWhenUsed="0"/>
-    <w:lsdException w:name="Light Shading Accent 5" w:semiHidden="0" w:uiPriority="60" w:unhideWhenUsed="0"/>
-    <w:lsdException w:name="Light List Accent 5" w:semiHidden="0" w:uiPriority="61" w:unhideWhenUsed="0"/>
-    <w:lsdException w:name="Light Grid Accent 5" w:semiHidden="0" w:uiPriority="62" w:unhideWhenUsed="0"/>
-    <w:lsdException w:name="Medium Shading 1 Accent 5" w:semiHidden="0" w:uiPriority="63" w:unhideWhenUsed="0"/>
-    <w:lsdException w:name="Medium Shading 2 Accent 5" w:semiHidden="0" w:uiPriority="64" w:unhideWhenUsed="0"/>
-    <w:lsdException w:name="Medium List 1 Accent 5" w:semiHidden="0" w:uiPriority="65" w:unhideWhenUsed="0"/>
-    <w:lsdException w:name="Medium List 2 Accent 5" w:semiHidden="0" w:uiPriority="66" w:unhideWhenUsed="0"/>
-    <w:lsdException w:name="Medium Grid 1 Accent 5" w:semiHidden="0" w:uiPriority="67" w:unhideWhenUsed="0"/>
-    <w:lsdException w:name="Medium Grid 2 Accent 5" w:semiHidden="0" w:uiPriority="68" w:unhideWhenUsed="0"/>
-    <w:lsdException w:name="Medium Grid 3 Accent 5" w:semiHidden="0" w:uiPriority="69" w:unhideWhenUsed="0"/>
-    <w:lsdException w:name="Dark List Accent 5" w:semiHidden="0" w:uiPriority="70" w:unhideWhenUsed="0"/>
-    <w:lsdException w:name="Colorful Shading Accent 5" w:semiHidden="0" w:uiPriority="71" w:unhideWhenUsed="0"/>
-    <w:lsdException w:name="Colorful List Accent 5" w:semiHidden="0" w:uiPriority="72" w:unhideWhenUsed="0"/>
-    <w:lsdException w:name="Colorful Grid Accent 5" w:semiHidden="0" w:uiPriority="73" w:unhideWhenUsed="0"/>
-    <w:lsdException w:name="Light Shading Accent 6" w:semiHidden="0" w:uiPriority="60" w:unhideWhenUsed="0"/>
-    <w:lsdException w:name="Light List Accent 6" w:semiHidden="0" w:uiPriority="61" w:unhideWhenUsed="0"/>
-    <w:lsdException w:name="Light Grid Accent 6" w:semiHidden="0" w:uiPriority="62" w:unhideWhenUsed="0"/>
-    <w:lsdException w:name="Medium Shading 1 Accent 6" w:semiHidden="0" w:uiPriority="63" w:unhideWhenUsed="0"/>
-    <w:lsdException w:name="Medium Shading 2 Accent 6" w:semiHidden="0" w:uiPriority="64" w:unhideWhenUsed="0"/>
-    <w:lsdException w:name="Medium List 1 Accent 6" w:semiHidden="0" w:uiPriority="65" w:unhideWhenUsed="0"/>
-    <w:lsdException w:name="Medium List 2 Accent 6" w:semiHidden="0" w:uiPriority="66" w:unhideWhenUsed="0"/>
-    <w:lsdException w:name="Medium Grid 1 Accent 6" w:semiHidden="0" w:uiPriority="67" w:unhideWhenUsed="0"/>
-    <w:lsdException w:name="Medium Grid 2 Accent 6" w:semiHidden="0" w:uiPriority="68" w:unhideWhenUsed="0"/>
-    <w:lsdException w:name="Medium Grid 3 Accent 6" w:semiHidden="0" w:uiPriority="69" w:unhideWhenUsed="0"/>
-    <w:lsdException w:name="Dark List Accent 6" w:semiHidden="0" w:uiPriority="70" w:unhideWhenUsed="0"/>
-    <w:lsdException w:name="Colorful Shading Accent 6" w:semiHidden="0" w:uiPriority="71" w:unhideWhenUsed="0"/>
-    <w:lsdException w:name="Colorful List Accent 6" w:semiHidden="0" w:uiPriority="72" w:unhideWhenUsed="0"/>
-    <w:lsdException w:name="Colorful Grid Accent 6" w:semiHidden="0" w:uiPriority="73" w:unhideWhenUsed="0"/>
-    <w:lsdException w:name="Subtle Emphasis" w:semiHidden="0" w:uiPriority="19" w:unhideWhenUsed="0" w:qFormat="1"/>
-    <w:lsdException w:name="Intense Emphasis" w:semiHidden="0" w:uiPriority="21" w:unhideWhenUsed="0" w:qFormat="1"/>
-    <w:lsdException w:name="Subtle Reference" w:semiHidden="0" w:uiPriority="31" w:unhideWhenUsed="0" w:qFormat="1"/>
-    <w:lsdException w:name="Intense Reference" w:semiHidden="0" w:uiPriority="32" w:unhideWhenUsed="0" w:qFormat="1"/>
-    <w:lsdException w:name="Book Title" w:semiHidden="0" w:uiPriority="33" w:unhideWhenUsed="0" w:qFormat="1"/>
-    <w:lsdException w:name="Bibliography" w:uiPriority="37"/>
-    <w:lsdException w:name="TOC Heading" w:uiPriority="39" w:qFormat="1"/>
-  </w:latentStyles>
-  <w:style w:type="paragraph" w:default="1" w:styleId="Normal">
-    <w:name w:val="Normal"/>
-    <w:qFormat/>
-  </w:style>
-  <w:style w:type="paragraph" w:styleId="Ttulo1">
-    <w:name w:val="heading 1"/>
-    <w:basedOn w:val="Normal"/>
-    <w:next w:val="Normal"/>
-    <w:link w:val="Ttulo1Car"/>
-    <w:uiPriority w:val="9"/>
-    <w:qFormat/>
-    <w:rsid w:val="00112543"/>
-    <w:pPr>
-      <w:keepNext/>
-      <w:keepLines/>
-      <w:numPr>
-        <w:numId w:val="10"/>
-      </w:numPr>
-      <w:spacing w:before="240" w:after="0"/>
-      <w:outlineLvl w:val="0"/>
-    </w:pPr>
-    <w:rPr>
-      <w:rFonts w:asciiTheme="majorHAnsi" w:eastAsiaTheme="majorEastAsia" w:hAnsiTheme="majorHAnsi" w:cstheme="majorBidi"/>
-      <w:b/>
-      <w:color w:val="2E74B5" w:themeColor="accent5" w:themeShade="BF"/>
-      <w:sz w:val="28"/>
-      <w:szCs w:val="32"/>
-      <w:u w:val="single"/>
-    </w:rPr>
-  </w:style>
-  <w:style w:type="paragraph" w:styleId="Ttulo2">
-    <w:name w:val="heading 2"/>
-    <w:basedOn w:val="Normal"/>
-    <w:next w:val="Normal"/>
-    <w:link w:val="Ttulo2Car"/>
-    <w:uiPriority w:val="9"/>
-    <w:unhideWhenUsed/>
-    <w:qFormat/>
-    <w:rsid w:val="00112543"/>
-    <w:pPr>
-      <w:keepNext/>
-      <w:keepLines/>
-      <w:numPr>
-        <w:ilvl w:val="1"/>
-        <w:numId w:val="10"/>
-      </w:numPr>
-      <w:spacing w:before="40" w:after="0"/>
-      <w:outlineLvl w:val="1"/>
-    </w:pPr>
-    <w:rPr>
-      <w:rFonts w:asciiTheme="majorHAnsi" w:eastAsiaTheme="majorEastAsia" w:hAnsiTheme="majorHAnsi" w:cstheme="majorBidi"/>
-      <w:b/>
-      <w:color w:val="8EAADB" w:themeColor="accent1" w:themeTint="99"/>
-      <w:sz w:val="24"/>
-      <w:szCs w:val="26"/>
-    </w:rPr>
-  </w:style>
-  <w:style w:type="paragraph" w:styleId="Ttulo3">
-    <w:name w:val="heading 3"/>
-    <w:basedOn w:val="Normal"/>
-    <w:next w:val="Normal"/>
-    <w:link w:val="Ttulo3Car"/>
-    <w:uiPriority w:val="9"/>
-    <w:semiHidden/>
-    <w:unhideWhenUsed/>
-    <w:qFormat/>
-    <w:rsid w:val="00112543"/>
-    <w:pPr>
-      <w:keepNext/>
-      <w:keepLines/>
-      <w:numPr>
-        <w:ilvl w:val="2"/>
-        <w:numId w:val="10"/>
-      </w:numPr>
-      <w:spacing w:before="40" w:after="0"/>
-      <w:outlineLvl w:val="2"/>
-    </w:pPr>
-    <w:rPr>
-      <w:rFonts w:asciiTheme="majorHAnsi" w:eastAsiaTheme="majorEastAsia" w:hAnsiTheme="majorHAnsi" w:cstheme="majorBidi"/>
-      <w:color w:val="1F3763" w:themeColor="accent1" w:themeShade="7F"/>
-      <w:sz w:val="24"/>
-      <w:szCs w:val="24"/>
-    </w:rPr>
-  </w:style>
-  <w:style w:type="paragraph" w:styleId="Ttulo4">
-    <w:name w:val="heading 4"/>
-    <w:basedOn w:val="Normal"/>
-    <w:next w:val="Normal"/>
-    <w:link w:val="Ttulo4Car"/>
-    <w:uiPriority w:val="9"/>
-    <w:semiHidden/>
-    <w:unhideWhenUsed/>
-    <w:qFormat/>
-    <w:rsid w:val="00112543"/>
-    <w:pPr>
-      <w:keepNext/>
-      <w:keepLines/>
-      <w:numPr>
-        <w:ilvl w:val="3"/>
-        <w:numId w:val="10"/>
-      </w:numPr>
-      <w:spacing w:before="40" w:after="0"/>
-      <w:outlineLvl w:val="3"/>
-    </w:pPr>
-    <w:rPr>
-      <w:rFonts w:asciiTheme="majorHAnsi" w:eastAsiaTheme="majorEastAsia" w:hAnsiTheme="majorHAnsi" w:cstheme="majorBidi"/>
-      <w:i/>
-      <w:iCs/>
-      <w:color w:val="2F5496" w:themeColor="accent1" w:themeShade="BF"/>
-    </w:rPr>
-  </w:style>
-  <w:style w:type="paragraph" w:styleId="Ttulo5">
-    <w:name w:val="heading 5"/>
-    <w:basedOn w:val="Normal"/>
-    <w:next w:val="Normal"/>
-    <w:link w:val="Ttulo5Car"/>
-    <w:uiPriority w:val="9"/>
-    <w:semiHidden/>
-    <w:unhideWhenUsed/>
-    <w:qFormat/>
-    <w:rsid w:val="00112543"/>
-    <w:pPr>
-      <w:keepNext/>
-      <w:keepLines/>
-      <w:numPr>
-        <w:ilvl w:val="4"/>
-        <w:numId w:val="10"/>
-      </w:numPr>
-      <w:spacing w:before="40" w:after="0"/>
-      <w:outlineLvl w:val="4"/>
-    </w:pPr>
-    <w:rPr>
-      <w:rFonts w:asciiTheme="majorHAnsi" w:eastAsiaTheme="majorEastAsia" w:hAnsiTheme="majorHAnsi" w:cstheme="majorBidi"/>
-      <w:color w:val="2F5496" w:themeColor="accent1" w:themeShade="BF"/>
-    </w:rPr>
-  </w:style>
-  <w:style w:type="paragraph" w:styleId="Ttulo6">
-    <w:name w:val="heading 6"/>
-    <w:basedOn w:val="Normal"/>
-    <w:next w:val="Normal"/>
-    <w:link w:val="Ttulo6Car"/>
-    <w:uiPriority w:val="9"/>
-    <w:semiHidden/>
-    <w:unhideWhenUsed/>
-    <w:qFormat/>
-    <w:rsid w:val="00112543"/>
-    <w:pPr>
-      <w:keepNext/>
-      <w:keepLines/>
-      <w:numPr>
-        <w:ilvl w:val="5"/>
-        <w:numId w:val="10"/>
-      </w:numPr>
-      <w:spacing w:before="40" w:after="0"/>
-      <w:outlineLvl w:val="5"/>
-    </w:pPr>
-    <w:rPr>
-      <w:rFonts w:asciiTheme="majorHAnsi" w:eastAsiaTheme="majorEastAsia" w:hAnsiTheme="majorHAnsi" w:cstheme="majorBidi"/>
-      <w:color w:val="1F3763" w:themeColor="accent1" w:themeShade="7F"/>
-    </w:rPr>
-  </w:style>
-  <w:style w:type="paragraph" w:styleId="Ttulo7">
-    <w:name w:val="heading 7"/>
-    <w:basedOn w:val="Normal"/>
-    <w:next w:val="Normal"/>
-    <w:link w:val="Ttulo7Car"/>
-    <w:uiPriority w:val="9"/>
-    <w:semiHidden/>
-    <w:unhideWhenUsed/>
-    <w:qFormat/>
-    <w:rsid w:val="00112543"/>
-    <w:pPr>
-      <w:keepNext/>
-      <w:keepLines/>
-      <w:numPr>
-        <w:ilvl w:val="6"/>
-        <w:numId w:val="10"/>
-      </w:numPr>
-      <w:spacing w:before="40" w:after="0"/>
-      <w:outlineLvl w:val="6"/>
-    </w:pPr>
-    <w:rPr>
-      <w:rFonts w:asciiTheme="majorHAnsi" w:eastAsiaTheme="majorEastAsia" w:hAnsiTheme="majorHAnsi" w:cstheme="majorBidi"/>
-      <w:i/>
-      <w:iCs/>
-      <w:color w:val="1F3763" w:themeColor="accent1" w:themeShade="7F"/>
-    </w:rPr>
-  </w:style>
-  <w:style w:type="paragraph" w:styleId="Ttulo8">
-    <w:name w:val="heading 8"/>
-    <w:basedOn w:val="Normal"/>
-    <w:next w:val="Normal"/>
-    <w:link w:val="Ttulo8Car"/>
-    <w:uiPriority w:val="9"/>
-    <w:semiHidden/>
-    <w:unhideWhenUsed/>
-    <w:qFormat/>
-    <w:rsid w:val="00112543"/>
-    <w:pPr>
-      <w:keepNext/>
-      <w:keepLines/>
-      <w:numPr>
-        <w:ilvl w:val="7"/>
-        <w:numId w:val="10"/>
-      </w:numPr>
-      <w:spacing w:before="40" w:after="0"/>
-      <w:outlineLvl w:val="7"/>
-    </w:pPr>
-    <w:rPr>
-      <w:rFonts w:asciiTheme="majorHAnsi" w:eastAsiaTheme="majorEastAsia" w:hAnsiTheme="majorHAnsi" w:cstheme="majorBidi"/>
-      <w:color w:val="272727" w:themeColor="text1" w:themeTint="D8"/>
-      <w:sz w:val="21"/>
-      <w:szCs w:val="21"/>
-    </w:rPr>
-  </w:style>
-  <w:style w:type="paragraph" w:styleId="Ttulo9">
-    <w:name w:val="heading 9"/>
-    <w:basedOn w:val="Normal"/>
-    <w:next w:val="Normal"/>
-    <w:link w:val="Ttulo9Car"/>
-    <w:uiPriority w:val="9"/>
-    <w:semiHidden/>
-    <w:unhideWhenUsed/>
-    <w:qFormat/>
-    <w:rsid w:val="00112543"/>
-    <w:pPr>
-      <w:keepNext/>
-      <w:keepLines/>
-      <w:numPr>
-        <w:ilvl w:val="8"/>
-        <w:numId w:val="10"/>
-      </w:numPr>
-      <w:spacing w:before="40" w:after="0"/>
-      <w:outlineLvl w:val="8"/>
-    </w:pPr>
-    <w:rPr>
-      <w:rFonts w:asciiTheme="majorHAnsi" w:eastAsiaTheme="majorEastAsia" w:hAnsiTheme="majorHAnsi" w:cstheme="majorBidi"/>
-      <w:i/>
-      <w:iCs/>
-      <w:color w:val="272727" w:themeColor="text1" w:themeTint="D8"/>
-      <w:sz w:val="21"/>
-      <w:szCs w:val="21"/>
-    </w:rPr>
-  </w:style>
-  <w:style w:type="character" w:default="1" w:styleId="Fuentedeprrafopredeter">
-    <w:name w:val="Default Paragraph Font"/>
-    <w:uiPriority w:val="1"/>
-    <w:semiHidden/>
-    <w:unhideWhenUsed/>
-  </w:style>
-  <w:style w:type="table" w:default="1" w:styleId="Tablanormal">
-    <w:name w:val="Normal Table"/>
+  <w:style w:type="character" w:styleId="Mencinsinresolver">
+    <w:name w:val="Unresolved Mention"/>
+    <w:basedOn w:val="Fuentedeprrafopredeter"/>
     <w:uiPriority w:val="99"/>
     <w:semiHidden/>
     <w:unhideWhenUsed/>
-    <w:tblPr>
-      <w:tblInd w:w="0" w:type="dxa"/>
-      <w:tblCellMar>
-        <w:top w:w="0" w:type="dxa"/>
-        <w:left w:w="108" w:type="dxa"/>
-        <w:bottom w:w="0" w:type="dxa"/>
-        <w:right w:w="108" w:type="dxa"/>
-      </w:tblCellMar>
-    </w:tblPr>
-  </w:style>
-  <w:style w:type="numbering" w:default="1" w:styleId="Sinlista">
-    <w:name w:val="No List"/>
-    <w:uiPriority w:val="99"/>
-    <w:semiHidden/>
-    <w:unhideWhenUsed/>
-  </w:style>
-  <w:style w:type="paragraph" w:styleId="Sinespaciado">
-    <w:name w:val="No Spacing"/>
-    <w:link w:val="SinespaciadoCar"/>
-    <w:uiPriority w:val="1"/>
-    <w:qFormat/>
-    <w:rsid w:val="00BD7783"/>
-    <w:pPr>
-      <w:spacing w:after="0" w:line="240" w:lineRule="auto"/>
-    </w:pPr>
+    <w:rsid w:val="00E90D06"/>
     <w:rPr>
-      <w:rFonts w:eastAsiaTheme="minorEastAsia"/>
-      <w:lang w:eastAsia="es-ES"/>
-    </w:rPr>
-  </w:style>
-  <w:style w:type="character" w:customStyle="1" w:styleId="SinespaciadoCar">
-    <w:name w:val="Sin espaciado Car"/>
-    <w:basedOn w:val="Fuentedeprrafopredeter"/>
-    <w:link w:val="Sinespaciado"/>
-    <w:uiPriority w:val="1"/>
-    <w:rsid w:val="00BD7783"/>
-    <w:rPr>
-      <w:rFonts w:eastAsiaTheme="minorEastAsia"/>
-      <w:lang w:eastAsia="es-ES"/>
-    </w:rPr>
-  </w:style>
-  <w:style w:type="paragraph" w:styleId="Prrafodelista">
-    <w:name w:val="List Paragraph"/>
-    <w:basedOn w:val="Normal"/>
-    <w:uiPriority w:val="34"/>
-    <w:qFormat/>
-    <w:rsid w:val="00BD7783"/>
-    <w:pPr>
-      <w:ind w:left="720"/>
-      <w:contextualSpacing/>
-    </w:pPr>
-  </w:style>
-  <w:style w:type="character" w:customStyle="1" w:styleId="Ttulo1Car">
-    <w:name w:val="Título 1 Car"/>
-    <w:basedOn w:val="Fuentedeprrafopredeter"/>
-    <w:link w:val="Ttulo1"/>
-    <w:uiPriority w:val="9"/>
-    <w:rsid w:val="00112543"/>
-    <w:rPr>
-      <w:rFonts w:asciiTheme="majorHAnsi" w:eastAsiaTheme="majorEastAsia" w:hAnsiTheme="majorHAnsi" w:cstheme="majorBidi"/>
-      <w:b/>
-      <w:color w:val="2E74B5" w:themeColor="accent5" w:themeShade="BF"/>
-      <w:sz w:val="28"/>
-      <w:szCs w:val="32"/>
-      <w:u w:val="single"/>
-    </w:rPr>
-  </w:style>
-  <w:style w:type="character" w:customStyle="1" w:styleId="Ttulo2Car">
-    <w:name w:val="Título 2 Car"/>
-    <w:basedOn w:val="Fuentedeprrafopredeter"/>
-    <w:link w:val="Ttulo2"/>
-    <w:uiPriority w:val="9"/>
-    <w:rsid w:val="00112543"/>
-    <w:rPr>
-      <w:rFonts w:asciiTheme="majorHAnsi" w:eastAsiaTheme="majorEastAsia" w:hAnsiTheme="majorHAnsi" w:cstheme="majorBidi"/>
-      <w:b/>
-      <w:color w:val="8EAADB" w:themeColor="accent1" w:themeTint="99"/>
-      <w:sz w:val="24"/>
-      <w:szCs w:val="26"/>
-    </w:rPr>
-  </w:style>
-  <w:style w:type="character" w:customStyle="1" w:styleId="Ttulo3Car">
-    <w:name w:val="Título 3 Car"/>
-    <w:basedOn w:val="Fuentedeprrafopredeter"/>
-    <w:link w:val="Ttulo3"/>
-    <w:uiPriority w:val="9"/>
-    <w:semiHidden/>
-    <w:rsid w:val="00112543"/>
-    <w:rPr>
-      <w:rFonts w:asciiTheme="majorHAnsi" w:eastAsiaTheme="majorEastAsia" w:hAnsiTheme="majorHAnsi" w:cstheme="majorBidi"/>
-      <w:color w:val="1F3763" w:themeColor="accent1" w:themeShade="7F"/>
-      <w:sz w:val="24"/>
-      <w:szCs w:val="24"/>
-    </w:rPr>
-  </w:style>
-  <w:style w:type="character" w:customStyle="1" w:styleId="Ttulo4Car">
-    <w:name w:val="Título 4 Car"/>
-    <w:basedOn w:val="Fuentedeprrafopredeter"/>
-    <w:link w:val="Ttulo4"/>
-    <w:uiPriority w:val="9"/>
-    <w:semiHidden/>
-    <w:rsid w:val="00112543"/>
-    <w:rPr>
-      <w:rFonts w:asciiTheme="majorHAnsi" w:eastAsiaTheme="majorEastAsia" w:hAnsiTheme="majorHAnsi" w:cstheme="majorBidi"/>
-      <w:i/>
-      <w:iCs/>
-      <w:color w:val="2F5496" w:themeColor="accent1" w:themeShade="BF"/>
-    </w:rPr>
-  </w:style>
-  <w:style w:type="character" w:customStyle="1" w:styleId="Ttulo5Car">
-    <w:name w:val="Título 5 Car"/>
-    <w:basedOn w:val="Fuentedeprrafopredeter"/>
-    <w:link w:val="Ttulo5"/>
-    <w:uiPriority w:val="9"/>
-    <w:semiHidden/>
-    <w:rsid w:val="00112543"/>
-    <w:rPr>
-      <w:rFonts w:asciiTheme="majorHAnsi" w:eastAsiaTheme="majorEastAsia" w:hAnsiTheme="majorHAnsi" w:cstheme="majorBidi"/>
-      <w:color w:val="2F5496" w:themeColor="accent1" w:themeShade="BF"/>
-    </w:rPr>
-  </w:style>
-  <w:style w:type="character" w:customStyle="1" w:styleId="Ttulo6Car">
-    <w:name w:val="Título 6 Car"/>
-    <w:basedOn w:val="Fuentedeprrafopredeter"/>
-    <w:link w:val="Ttulo6"/>
-    <w:uiPriority w:val="9"/>
-    <w:semiHidden/>
-    <w:rsid w:val="00112543"/>
-    <w:rPr>
-      <w:rFonts w:asciiTheme="majorHAnsi" w:eastAsiaTheme="majorEastAsia" w:hAnsiTheme="majorHAnsi" w:cstheme="majorBidi"/>
-      <w:color w:val="1F3763" w:themeColor="accent1" w:themeShade="7F"/>
-    </w:rPr>
-  </w:style>
-  <w:style w:type="character" w:customStyle="1" w:styleId="Ttulo7Car">
-    <w:name w:val="Título 7 Car"/>
-    <w:basedOn w:val="Fuentedeprrafopredeter"/>
-    <w:link w:val="Ttulo7"/>
-    <w:uiPriority w:val="9"/>
-    <w:semiHidden/>
-    <w:rsid w:val="00112543"/>
-    <w:rPr>
-      <w:rFonts w:asciiTheme="majorHAnsi" w:eastAsiaTheme="majorEastAsia" w:hAnsiTheme="majorHAnsi" w:cstheme="majorBidi"/>
-      <w:i/>
-      <w:iCs/>
-      <w:color w:val="1F3763" w:themeColor="accent1" w:themeShade="7F"/>
-    </w:rPr>
-  </w:style>
-  <w:style w:type="character" w:customStyle="1" w:styleId="Ttulo8Car">
-    <w:name w:val="Título 8 Car"/>
-    <w:basedOn w:val="Fuentedeprrafopredeter"/>
-    <w:link w:val="Ttulo8"/>
-    <w:uiPriority w:val="9"/>
-    <w:semiHidden/>
-    <w:rsid w:val="00112543"/>
-    <w:rPr>
-      <w:rFonts w:asciiTheme="majorHAnsi" w:eastAsiaTheme="majorEastAsia" w:hAnsiTheme="majorHAnsi" w:cstheme="majorBidi"/>
-      <w:color w:val="272727" w:themeColor="text1" w:themeTint="D8"/>
-      <w:sz w:val="21"/>
-      <w:szCs w:val="21"/>
-    </w:rPr>
-  </w:style>
-  <w:style w:type="character" w:customStyle="1" w:styleId="Ttulo9Car">
-    <w:name w:val="Título 9 Car"/>
-    <w:basedOn w:val="Fuentedeprrafopredeter"/>
-    <w:link w:val="Ttulo9"/>
-    <w:uiPriority w:val="9"/>
-    <w:semiHidden/>
-    <w:rsid w:val="00112543"/>
-    <w:rPr>
-      <w:rFonts w:asciiTheme="majorHAnsi" w:eastAsiaTheme="majorEastAsia" w:hAnsiTheme="majorHAnsi" w:cstheme="majorBidi"/>
-      <w:i/>
-      <w:iCs/>
-      <w:color w:val="272727" w:themeColor="text1" w:themeTint="D8"/>
-      <w:sz w:val="21"/>
-      <w:szCs w:val="21"/>
-    </w:rPr>
-  </w:style>
-  <w:style w:type="paragraph" w:styleId="TtulodeTDC">
-    <w:name w:val="TOC Heading"/>
-    <w:basedOn w:val="Ttulo1"/>
-    <w:next w:val="Normal"/>
-    <w:uiPriority w:val="39"/>
-    <w:unhideWhenUsed/>
-    <w:qFormat/>
-    <w:rsid w:val="00112543"/>
-    <w:pPr>
-      <w:numPr>
-        <w:numId w:val="0"/>
-      </w:numPr>
-      <w:outlineLvl w:val="9"/>
-    </w:pPr>
-    <w:rPr>
-      <w:b w:val="0"/>
-      <w:color w:val="2F5496" w:themeColor="accent1" w:themeShade="BF"/>
-      <w:sz w:val="32"/>
-      <w:u w:val="none"/>
-      <w:lang w:eastAsia="es-ES"/>
-    </w:rPr>
-  </w:style>
-  <w:style w:type="paragraph" w:styleId="TDC1">
-    <w:name w:val="toc 1"/>
-    <w:basedOn w:val="Normal"/>
-    <w:next w:val="Normal"/>
-    <w:autoRedefine/>
-    <w:uiPriority w:val="39"/>
-    <w:unhideWhenUsed/>
-    <w:rsid w:val="00112543"/>
-    <w:pPr>
-      <w:spacing w:after="100"/>
-    </w:pPr>
-  </w:style>
-  <w:style w:type="paragraph" w:styleId="TDC2">
-    <w:name w:val="toc 2"/>
-    <w:basedOn w:val="Normal"/>
-    <w:next w:val="Normal"/>
-    <w:autoRedefine/>
-    <w:uiPriority w:val="39"/>
-    <w:unhideWhenUsed/>
-    <w:rsid w:val="00112543"/>
-    <w:pPr>
-      <w:spacing w:after="100"/>
-      <w:ind w:left="220"/>
-    </w:pPr>
-  </w:style>
-  <w:style w:type="character" w:styleId="Hipervnculo">
-    <w:name w:val="Hyperlink"/>
-    <w:basedOn w:val="Fuentedeprrafopredeter"/>
-    <w:uiPriority w:val="99"/>
-    <w:unhideWhenUsed/>
-    <w:rsid w:val="00112543"/>
-    <w:rPr>
-      <w:color w:val="0563C1" w:themeColor="hyperlink"/>
-      <w:u w:val="single"/>
-    </w:rPr>
-  </w:style>
-  <w:style w:type="paragraph" w:styleId="Textodeglobo">
-    <w:name w:val="Balloon Text"/>
-    <w:basedOn w:val="Normal"/>
-    <w:link w:val="TextodegloboCar"/>
-    <w:uiPriority w:val="99"/>
-    <w:semiHidden/>
-    <w:unhideWhenUsed/>
-    <w:rsid w:val="00E8743A"/>
-    <w:pPr>
-      <w:spacing w:after="0" w:line="240" w:lineRule="auto"/>
-    </w:pPr>
-    <w:rPr>
-      <w:rFonts w:ascii="Tahoma" w:hAnsi="Tahoma" w:cs="Tahoma"/>
-      <w:sz w:val="16"/>
-      <w:szCs w:val="16"/>
-    </w:rPr>
-  </w:style>
-  <w:style w:type="character" w:customStyle="1" w:styleId="TextodegloboCar">
-    <w:name w:val="Texto de globo Car"/>
-    <w:basedOn w:val="Fuentedeprrafopredeter"/>
-    <w:link w:val="Textodeglobo"/>
-    <w:uiPriority w:val="99"/>
-    <w:semiHidden/>
-    <w:rsid w:val="00E8743A"/>
-    <w:rPr>
-      <w:rFonts w:ascii="Tahoma" w:hAnsi="Tahoma" w:cs="Tahoma"/>
-      <w:sz w:val="16"/>
-      <w:szCs w:val="16"/>
+      <w:color w:val="808080"/>
+      <w:shd w:val="clear" w:color="auto" w:fill="E6E6E6"/>
     </w:rPr>
   </w:style>
 </w:styles>
@@ -5283,7 +5875,7 @@
   <a:extraClrSchemeLst/>
   <a:extLst>
     <a:ext uri="{05A4C25C-085E-4340-85A3-A5531E510DB2}">
-      <thm15:themeFamily xmlns="" xmlns:thm15="http://schemas.microsoft.com/office/thememl/2012/main" name="Office Theme" id="{62F939B6-93AF-4DB8-9C6B-D6C7DFDC589F}" vid="{4A3C46E8-61CC-4603-A589-7422A47A8E4A}"/>
+      <thm15:themeFamily xmlns:thm15="http://schemas.microsoft.com/office/thememl/2012/main" name="Office Theme" id="{62F939B6-93AF-4DB8-9C6B-D6C7DFDC589F}" vid="{4A3C46E8-61CC-4603-A589-7422A47A8E4A}"/>
     </a:ext>
   </a:extLst>
 </a:theme>
@@ -5294,7 +5886,7 @@
 </file>
 
 <file path=customXml/itemProps1.xml><?xml version="1.0" encoding="utf-8"?>
-<ds:datastoreItem xmlns:ds="http://schemas.openxmlformats.org/officeDocument/2006/customXml" ds:itemID="{716E3C3F-6E82-4C60-9993-1822406281B3}">
+<ds:datastoreItem xmlns:ds="http://schemas.openxmlformats.org/officeDocument/2006/customXml" ds:itemID="{1BD729B3-C420-4E28-A125-3663F03086CB}">
   <ds:schemaRefs>
     <ds:schemaRef ds:uri="http://schemas.openxmlformats.org/officeDocument/2006/bibliography"/>
   </ds:schemaRefs>

</xml_diff>

<commit_message>
Documento y ficheros sql
</commit_message>
<xml_diff>
--- a/ProyectoAhorcado/Documento/Proyecto Ahorcado.docx
+++ b/ProyectoAhorcado/Documento/Proyecto Ahorcado.docx
@@ -540,7 +540,7 @@
           <w:r>
             <w:fldChar w:fldCharType="separate"/>
           </w:r>
-          <w:hyperlink w:anchor="_Toc503359150" w:history="1">
+          <w:hyperlink w:anchor="_Toc503477178" w:history="1">
             <w:r>
               <w:rPr>
                 <w:rStyle w:val="Hipervnculo"/>
@@ -582,7 +582,7 @@
                 <w:noProof/>
                 <w:webHidden/>
               </w:rPr>
-              <w:instrText xml:space="preserve"> PAGEREF _Toc503359150 \h </w:instrText>
+              <w:instrText xml:space="preserve"> PAGEREF _Toc503477178 \h </w:instrText>
             </w:r>
             <w:r>
               <w:rPr>
@@ -626,7 +626,7 @@
               <w:lang w:eastAsia="es-ES"/>
             </w:rPr>
           </w:pPr>
-          <w:hyperlink w:anchor="_Toc503359151" w:history="1">
+          <w:hyperlink w:anchor="_Toc503477179" w:history="1">
             <w:r>
               <w:rPr>
                 <w:rStyle w:val="Hipervnculo"/>
@@ -668,7 +668,7 @@
                 <w:noProof/>
                 <w:webHidden/>
               </w:rPr>
-              <w:instrText xml:space="preserve"> PAGEREF _Toc503359151 \h </w:instrText>
+              <w:instrText xml:space="preserve"> PAGEREF _Toc503477179 \h </w:instrText>
             </w:r>
             <w:r>
               <w:rPr>
@@ -712,7 +712,7 @@
               <w:lang w:eastAsia="es-ES"/>
             </w:rPr>
           </w:pPr>
-          <w:hyperlink w:anchor="_Toc503359152" w:history="1">
+          <w:hyperlink w:anchor="_Toc503477180" w:history="1">
             <w:r>
               <w:rPr>
                 <w:rStyle w:val="Hipervnculo"/>
@@ -754,7 +754,7 @@
                 <w:noProof/>
                 <w:webHidden/>
               </w:rPr>
-              <w:instrText xml:space="preserve"> PAGEREF _Toc503359152 \h </w:instrText>
+              <w:instrText xml:space="preserve"> PAGEREF _Toc503477180 \h </w:instrText>
             </w:r>
             <w:r>
               <w:rPr>
@@ -798,7 +798,7 @@
               <w:lang w:eastAsia="es-ES"/>
             </w:rPr>
           </w:pPr>
-          <w:hyperlink w:anchor="_Toc503359153" w:history="1">
+          <w:hyperlink w:anchor="_Toc503477181" w:history="1">
             <w:r>
               <w:rPr>
                 <w:rStyle w:val="Hipervnculo"/>
@@ -840,7 +840,7 @@
                 <w:noProof/>
                 <w:webHidden/>
               </w:rPr>
-              <w:instrText xml:space="preserve"> PAGEREF _Toc503359153 \h </w:instrText>
+              <w:instrText xml:space="preserve"> PAGEREF _Toc503477181 \h </w:instrText>
             </w:r>
             <w:r>
               <w:rPr>
@@ -884,7 +884,7 @@
               <w:lang w:eastAsia="es-ES"/>
             </w:rPr>
           </w:pPr>
-          <w:hyperlink w:anchor="_Toc503359154" w:history="1">
+          <w:hyperlink w:anchor="_Toc503477182" w:history="1">
             <w:r>
               <w:rPr>
                 <w:rStyle w:val="Hipervnculo"/>
@@ -926,7 +926,7 @@
                 <w:noProof/>
                 <w:webHidden/>
               </w:rPr>
-              <w:instrText xml:space="preserve"> PAGEREF _Toc503359154 \h </w:instrText>
+              <w:instrText xml:space="preserve"> PAGEREF _Toc503477182 \h </w:instrText>
             </w:r>
             <w:r>
               <w:rPr>
@@ -970,7 +970,7 @@
               <w:lang w:eastAsia="es-ES"/>
             </w:rPr>
           </w:pPr>
-          <w:hyperlink w:anchor="_Toc503359155" w:history="1">
+          <w:hyperlink w:anchor="_Toc503477183" w:history="1">
             <w:r>
               <w:rPr>
                 <w:rStyle w:val="Hipervnculo"/>
@@ -991,7 +991,7 @@
                 <w:rStyle w:val="Hipervnculo"/>
                 <w:noProof/>
               </w:rPr>
-              <w:t>Importar Base de Datos</w:t>
+              <w:t>Descargar Proyecto</w:t>
             </w:r>
             <w:r>
               <w:rPr>
@@ -1012,7 +1012,7 @@
                 <w:noProof/>
                 <w:webHidden/>
               </w:rPr>
-              <w:instrText xml:space="preserve"> PAGEREF _Toc503359155 \h </w:instrText>
+              <w:instrText xml:space="preserve"> PAGEREF _Toc503477183 \h </w:instrText>
             </w:r>
             <w:r>
               <w:rPr>
@@ -1056,7 +1056,7 @@
               <w:lang w:eastAsia="es-ES"/>
             </w:rPr>
           </w:pPr>
-          <w:hyperlink w:anchor="_Toc503359156" w:history="1">
+          <w:hyperlink w:anchor="_Toc503477184" w:history="1">
             <w:r>
               <w:rPr>
                 <w:rStyle w:val="Hipervnculo"/>
@@ -1098,7 +1098,7 @@
                 <w:noProof/>
                 <w:webHidden/>
               </w:rPr>
-              <w:instrText xml:space="preserve"> PAGEREF _Toc503359156 \h </w:instrText>
+              <w:instrText xml:space="preserve"> PAGEREF _Toc503477184 \h </w:instrText>
             </w:r>
             <w:r>
               <w:rPr>
@@ -1118,7 +1118,7 @@
                 <w:noProof/>
                 <w:webHidden/>
               </w:rPr>
-              <w:t>8</w:t>
+              <w:t>7</w:t>
             </w:r>
             <w:r>
               <w:rPr>
@@ -1142,7 +1142,7 @@
               <w:lang w:eastAsia="es-ES"/>
             </w:rPr>
           </w:pPr>
-          <w:hyperlink w:anchor="_Toc503359157" w:history="1">
+          <w:hyperlink w:anchor="_Toc503477185" w:history="1">
             <w:r>
               <w:rPr>
                 <w:rStyle w:val="Hipervnculo"/>
@@ -1163,7 +1163,7 @@
                 <w:rStyle w:val="Hipervnculo"/>
                 <w:noProof/>
               </w:rPr>
-              <w:t>Manipulación del código del proyecto</w:t>
+              <w:t>Importar Base de Datos</w:t>
             </w:r>
             <w:r>
               <w:rPr>
@@ -1184,7 +1184,7 @@
                 <w:noProof/>
                 <w:webHidden/>
               </w:rPr>
-              <w:instrText xml:space="preserve"> PAGEREF _Toc503359157 \h </w:instrText>
+              <w:instrText xml:space="preserve"> PAGEREF _Toc503477185 \h </w:instrText>
             </w:r>
             <w:r>
               <w:rPr>
@@ -1228,7 +1228,7 @@
               <w:lang w:eastAsia="es-ES"/>
             </w:rPr>
           </w:pPr>
-          <w:hyperlink w:anchor="_Toc503359158" w:history="1">
+          <w:hyperlink w:anchor="_Toc503477186" w:history="1">
             <w:r>
               <w:rPr>
                 <w:rStyle w:val="Hipervnculo"/>
@@ -1249,7 +1249,7 @@
                 <w:rStyle w:val="Hipervnculo"/>
                 <w:noProof/>
               </w:rPr>
-              <w:t>Conexión con la base de datos y el proyecto</w:t>
+              <w:t>Manipulación del código del proyecto</w:t>
             </w:r>
             <w:r>
               <w:rPr>
@@ -1270,7 +1270,7 @@
                 <w:noProof/>
                 <w:webHidden/>
               </w:rPr>
-              <w:instrText xml:space="preserve"> PAGEREF _Toc503359158 \h </w:instrText>
+              <w:instrText xml:space="preserve"> PAGEREF _Toc503477186 \h </w:instrText>
             </w:r>
             <w:r>
               <w:rPr>
@@ -1290,7 +1290,7 @@
                 <w:noProof/>
                 <w:webHidden/>
               </w:rPr>
-              <w:t>10</w:t>
+              <w:t>13</w:t>
             </w:r>
             <w:r>
               <w:rPr>
@@ -1314,7 +1314,7 @@
               <w:lang w:eastAsia="es-ES"/>
             </w:rPr>
           </w:pPr>
-          <w:hyperlink w:anchor="_Toc503359159" w:history="1">
+          <w:hyperlink w:anchor="_Toc503477187" w:history="1">
             <w:r>
               <w:rPr>
                 <w:rStyle w:val="Hipervnculo"/>
@@ -1335,6 +1335,92 @@
                 <w:rStyle w:val="Hipervnculo"/>
                 <w:noProof/>
               </w:rPr>
+              <w:t>Conexión con la base de datos y el proyecto</w:t>
+            </w:r>
+            <w:r>
+              <w:rPr>
+                <w:noProof/>
+                <w:webHidden/>
+              </w:rPr>
+              <w:tab/>
+            </w:r>
+            <w:r>
+              <w:rPr>
+                <w:noProof/>
+                <w:webHidden/>
+              </w:rPr>
+              <w:fldChar w:fldCharType="begin"/>
+            </w:r>
+            <w:r>
+              <w:rPr>
+                <w:noProof/>
+                <w:webHidden/>
+              </w:rPr>
+              <w:instrText xml:space="preserve"> PAGEREF _Toc503477187 \h </w:instrText>
+            </w:r>
+            <w:r>
+              <w:rPr>
+                <w:noProof/>
+                <w:webHidden/>
+              </w:rPr>
+            </w:r>
+            <w:r>
+              <w:rPr>
+                <w:noProof/>
+                <w:webHidden/>
+              </w:rPr>
+              <w:fldChar w:fldCharType="separate"/>
+            </w:r>
+            <w:r>
+              <w:rPr>
+                <w:noProof/>
+                <w:webHidden/>
+              </w:rPr>
+              <w:t>14</w:t>
+            </w:r>
+            <w:r>
+              <w:rPr>
+                <w:noProof/>
+                <w:webHidden/>
+              </w:rPr>
+              <w:fldChar w:fldCharType="end"/>
+            </w:r>
+          </w:hyperlink>
+        </w:p>
+        <w:p>
+          <w:pPr>
+            <w:pStyle w:val="TDC3"/>
+            <w:tabs>
+              <w:tab w:val="left" w:pos="1320"/>
+              <w:tab w:val="right" w:leader="dot" w:pos="8494"/>
+            </w:tabs>
+            <w:rPr>
+              <w:rFonts w:eastAsiaTheme="minorEastAsia"/>
+              <w:noProof/>
+              <w:lang w:eastAsia="es-ES"/>
+            </w:rPr>
+          </w:pPr>
+          <w:hyperlink w:anchor="_Toc503477188" w:history="1">
+            <w:r>
+              <w:rPr>
+                <w:rStyle w:val="Hipervnculo"/>
+                <w:noProof/>
+              </w:rPr>
+              <w:t>1.4.6</w:t>
+            </w:r>
+            <w:r>
+              <w:rPr>
+                <w:rFonts w:eastAsiaTheme="minorEastAsia"/>
+                <w:noProof/>
+                <w:lang w:eastAsia="es-ES"/>
+              </w:rPr>
+              <w:tab/>
+            </w:r>
+            <w:r>
+              <w:rPr>
+                <w:rStyle w:val="Hipervnculo"/>
+                <w:noProof/>
+              </w:rPr>
               <w:t>Ejecución del programa</w:t>
             </w:r>
             <w:r>
@@ -1356,7 +1442,7 @@
                 <w:noProof/>
                 <w:webHidden/>
               </w:rPr>
-              <w:instrText xml:space="preserve"> PAGEREF _Toc503359159 \h </w:instrText>
+              <w:instrText xml:space="preserve"> PAGEREF _Toc503477188 \h </w:instrText>
             </w:r>
             <w:r>
               <w:rPr>
@@ -1376,7 +1462,7 @@
                 <w:noProof/>
                 <w:webHidden/>
               </w:rPr>
-              <w:t>13</w:t>
+              <w:t>17</w:t>
             </w:r>
             <w:r>
               <w:rPr>
@@ -1400,7 +1486,7 @@
               <w:lang w:eastAsia="es-ES"/>
             </w:rPr>
           </w:pPr>
-          <w:hyperlink w:anchor="_Toc503359160" w:history="1">
+          <w:hyperlink w:anchor="_Toc503477189" w:history="1">
             <w:r>
               <w:rPr>
                 <w:rStyle w:val="Hipervnculo"/>
@@ -1442,7 +1528,7 @@
                 <w:noProof/>
                 <w:webHidden/>
               </w:rPr>
-              <w:instrText xml:space="preserve"> PAGEREF _Toc503359160 \h </w:instrText>
+              <w:instrText xml:space="preserve"> PAGEREF _Toc503477189 \h </w:instrText>
             </w:r>
             <w:r>
               <w:rPr>
@@ -1462,7 +1548,7 @@
                 <w:noProof/>
                 <w:webHidden/>
               </w:rPr>
-              <w:t>14</w:t>
+              <w:t>18</w:t>
             </w:r>
             <w:r>
               <w:rPr>
@@ -1486,7 +1572,7 @@
               <w:lang w:eastAsia="es-ES"/>
             </w:rPr>
           </w:pPr>
-          <w:hyperlink w:anchor="_Toc503359161" w:history="1">
+          <w:hyperlink w:anchor="_Toc503477190" w:history="1">
             <w:r>
               <w:rPr>
                 <w:rStyle w:val="Hipervnculo"/>
@@ -1528,7 +1614,7 @@
                 <w:noProof/>
                 <w:webHidden/>
               </w:rPr>
-              <w:instrText xml:space="preserve"> PAGEREF _Toc503359161 \h </w:instrText>
+              <w:instrText xml:space="preserve"> PAGEREF _Toc503477190 \h </w:instrText>
             </w:r>
             <w:r>
               <w:rPr>
@@ -1548,7 +1634,7 @@
                 <w:noProof/>
                 <w:webHidden/>
               </w:rPr>
-              <w:t>14</w:t>
+              <w:t>18</w:t>
             </w:r>
             <w:r>
               <w:rPr>
@@ -1572,7 +1658,7 @@
               <w:lang w:eastAsia="es-ES"/>
             </w:rPr>
           </w:pPr>
-          <w:hyperlink w:anchor="_Toc503359162" w:history="1">
+          <w:hyperlink w:anchor="_Toc503477191" w:history="1">
             <w:r>
               <w:rPr>
                 <w:rStyle w:val="Hipervnculo"/>
@@ -1614,7 +1700,7 @@
                 <w:noProof/>
                 <w:webHidden/>
               </w:rPr>
-              <w:instrText xml:space="preserve"> PAGEREF _Toc503359162 \h </w:instrText>
+              <w:instrText xml:space="preserve"> PAGEREF _Toc503477191 \h </w:instrText>
             </w:r>
             <w:r>
               <w:rPr>
@@ -1634,7 +1720,7 @@
                 <w:noProof/>
                 <w:webHidden/>
               </w:rPr>
-              <w:t>15</w:t>
+              <w:t>19</w:t>
             </w:r>
             <w:r>
               <w:rPr>
@@ -1671,6 +1757,8 @@
           <w:u w:val="single"/>
         </w:rPr>
       </w:pPr>
+      <w:bookmarkStart w:id="0" w:name="_GoBack"/>
+      <w:bookmarkEnd w:id="0"/>
     </w:p>
     <w:p>
       <w:pPr>
@@ -1828,22 +1916,22 @@
       <w:pPr>
         <w:pStyle w:val="Ttulo1"/>
       </w:pPr>
-      <w:bookmarkStart w:id="0" w:name="_Toc503359150"/>
+      <w:bookmarkStart w:id="1" w:name="_Toc503477178"/>
       <w:r>
         <w:t>DOCUMENTACIÓN</w:t>
       </w:r>
-      <w:bookmarkEnd w:id="0"/>
+      <w:bookmarkEnd w:id="1"/>
     </w:p>
     <w:p/>
     <w:p>
       <w:pPr>
         <w:pStyle w:val="Ttulo2"/>
       </w:pPr>
-      <w:bookmarkStart w:id="1" w:name="_Toc503359151"/>
+      <w:bookmarkStart w:id="2" w:name="_Toc503477179"/>
       <w:r>
         <w:t>RESUMEN DEL PROPOSITO DEL PROYECTO</w:t>
       </w:r>
-      <w:bookmarkEnd w:id="1"/>
+      <w:bookmarkEnd w:id="2"/>
     </w:p>
     <w:p>
       <w:r>
@@ -2309,11 +2397,11 @@
       <w:pPr>
         <w:pStyle w:val="Ttulo2"/>
       </w:pPr>
-      <w:bookmarkStart w:id="2" w:name="_Toc503359152"/>
+      <w:bookmarkStart w:id="3" w:name="_Toc503477180"/>
       <w:r>
         <w:t>LISTA DE FUNCIONALIDADES DEL PROYECTO</w:t>
       </w:r>
-      <w:bookmarkEnd w:id="2"/>
+      <w:bookmarkEnd w:id="3"/>
     </w:p>
     <w:p>
       <w:pPr>
@@ -3085,11 +3173,11 @@
       <w:pPr>
         <w:pStyle w:val="Ttulo2"/>
       </w:pPr>
-      <w:bookmarkStart w:id="3" w:name="_Toc503359153"/>
+      <w:bookmarkStart w:id="4" w:name="_Toc503477181"/>
       <w:r>
         <w:t>DOCUEMTO DE DISEÑO, DECISIONES DEL PROYECTO.</w:t>
       </w:r>
-      <w:bookmarkEnd w:id="3"/>
+      <w:bookmarkEnd w:id="4"/>
     </w:p>
     <w:p/>
     <w:p>
@@ -3865,175 +3953,68 @@
         <w:t>Cambio en 2 jugadores, la decisión es que el usuario colabore añadiendo palabras.</w:t>
       </w:r>
     </w:p>
-    <w:p>
-      <w:pPr>
-        <w:pStyle w:val="Prrafodelista"/>
-      </w:pPr>
-    </w:p>
-    <w:p>
-      <w:pPr>
-        <w:pStyle w:val="Prrafodelista"/>
-      </w:pPr>
-    </w:p>
+    <w:p/>
+    <w:p/>
+    <w:p/>
+    <w:p/>
     <w:p>
       <w:pPr>
         <w:pStyle w:val="Ttulo2"/>
       </w:pPr>
-      <w:bookmarkStart w:id="4" w:name="_Toc503359154"/>
+      <w:bookmarkStart w:id="5" w:name="_Toc503477182"/>
       <w:r>
         <w:t>PUESTA EN MARCHA DEL PROYECTO</w:t>
       </w:r>
-      <w:bookmarkEnd w:id="4"/>
+      <w:bookmarkEnd w:id="5"/>
       <w:r>
         <w:t xml:space="preserve"> </w:t>
       </w:r>
     </w:p>
-    <w:p/>
     <w:p>
       <w:pPr>
         <w:pStyle w:val="Ttulo3"/>
       </w:pPr>
-      <w:bookmarkStart w:id="5" w:name="_Toc503359155"/>
-      <w:r>
-        <w:t>Importar Base de Datos</w:t>
-      </w:r>
-      <w:bookmarkEnd w:id="5"/>
-    </w:p>
-    <w:p>
-      <w:r>
-        <w:t xml:space="preserve">Deberá instalar o tener instalado MySQL </w:t>
-      </w:r>
-      <w:proofErr w:type="spellStart"/>
-      <w:r>
-        <w:t>Workbench</w:t>
-      </w:r>
-      <w:proofErr w:type="spellEnd"/>
-      <w:r>
-        <w:t xml:space="preserve">, al igual que MySQL Server, aquí podrá descargar los programas </w:t>
+      <w:bookmarkStart w:id="6" w:name="_Toc503477183"/>
+      <w:r>
+        <w:t>Descargar Proyecto</w:t>
+      </w:r>
+      <w:bookmarkEnd w:id="6"/>
+    </w:p>
+    <w:p>
+      <w:r>
+        <w:t>Puede</w:t>
+      </w:r>
+      <w:r>
+        <w:t xml:space="preserve"> descargarlo</w:t>
+      </w:r>
+      <w:r>
+        <w:t xml:space="preserve"> en este link</w:t>
+      </w:r>
+      <w:r>
+        <w:t xml:space="preserve">: </w:t>
       </w:r>
       <w:hyperlink r:id="rId18" w:history="1">
         <w:r>
           <w:rPr>
             <w:rStyle w:val="Hipervnculo"/>
           </w:rPr>
-          <w:t>https://dev.mysql.com/downloads/installer/</w:t>
+          <w:t>https://github.com/Adolfolr/ahorcado</w:t>
         </w:r>
       </w:hyperlink>
       <w:r>
-        <w:t xml:space="preserve"> .</w:t>
-      </w:r>
-    </w:p>
-    <w:p>
-      <w:r>
-        <w:t>Una vez descargado e instalado los dos programas</w:t>
-      </w:r>
-      <w:r>
-        <w:t xml:space="preserve"> debe tener dos ficheros </w:t>
-      </w:r>
-      <w:proofErr w:type="spellStart"/>
-      <w:r>
-        <w:rPr>
-          <w:i/>
-        </w:rPr>
-        <w:t>bbddahorcado_palabras.sql</w:t>
-      </w:r>
-      <w:proofErr w:type="spellEnd"/>
-      <w:r>
-        <w:rPr>
-          <w:i/>
-        </w:rPr>
         <w:t xml:space="preserve"> </w:t>
       </w:r>
-      <w:r>
-        <w:t xml:space="preserve">y </w:t>
-      </w:r>
-      <w:proofErr w:type="spellStart"/>
-      <w:r>
-        <w:rPr>
-          <w:i/>
-        </w:rPr>
-        <w:t>bbddahorcado_usuarios.sql</w:t>
-      </w:r>
-      <w:proofErr w:type="spellEnd"/>
-      <w:r>
-        <w:t>, puede guardarlos por ejemplo en el escritorio (una vez utilizados se pueden eliminar)</w:t>
-      </w:r>
-    </w:p>
-    <w:p>
-      <w:pPr>
-        <w:rPr>
-          <w:i/>
-        </w:rPr>
-      </w:pPr>
-      <w:r>
-        <w:t>D</w:t>
-      </w:r>
-      <w:r>
-        <w:t xml:space="preserve">ebe abrir MySQL </w:t>
-      </w:r>
-      <w:proofErr w:type="spellStart"/>
-      <w:r>
-        <w:t>Workbench</w:t>
-      </w:r>
-      <w:proofErr w:type="spellEnd"/>
-      <w:r>
-        <w:t xml:space="preserve"> y crear una nueva conexión</w:t>
-      </w:r>
-      <w:r>
-        <w:t xml:space="preserve"> (Ejemplo Ahorcado)</w:t>
-      </w:r>
-      <w:r>
-        <w:t>. Dentro debe seleccionar la opción “</w:t>
-      </w:r>
-      <w:r>
-        <w:rPr>
-          <w:i/>
-        </w:rPr>
-        <w:t xml:space="preserve">Data </w:t>
-      </w:r>
-      <w:proofErr w:type="spellStart"/>
-      <w:r>
-        <w:rPr>
-          <w:i/>
-        </w:rPr>
-        <w:t>Import</w:t>
-      </w:r>
-      <w:proofErr w:type="spellEnd"/>
-      <w:r>
-        <w:rPr>
-          <w:i/>
-        </w:rPr>
-        <w:t>/</w:t>
-      </w:r>
-      <w:proofErr w:type="spellStart"/>
-      <w:r>
-        <w:rPr>
-          <w:i/>
-        </w:rPr>
-        <w:t>Restore</w:t>
-      </w:r>
-      <w:proofErr w:type="spellEnd"/>
-      <w:r>
-        <w:rPr>
-          <w:i/>
-        </w:rPr>
-        <w:t>”.</w:t>
-      </w:r>
-    </w:p>
-    <w:p>
-      <w:pPr>
-        <w:spacing w:after="0"/>
-        <w:jc w:val="center"/>
-      </w:pPr>
+    </w:p>
+    <w:p>
       <w:r>
         <w:rPr>
           <w:noProof/>
         </w:rPr>
         <w:drawing>
-          <wp:inline distT="0" distB="0" distL="0" distR="0">
-            <wp:extent cx="1851820" cy="1333616"/>
-            <wp:effectExtent l="0" t="0" r="0" b="0"/>
-            <wp:docPr id="1" name="Imagen 1" descr="Recorte de pantalla"/>
+          <wp:inline distT="0" distB="0" distL="0" distR="0" wp14:anchorId="702D6E02" wp14:editId="19E241BC">
+            <wp:extent cx="5389245" cy="1288415"/>
+            <wp:effectExtent l="0" t="0" r="1905" b="6985"/>
+            <wp:docPr id="21" name="Imagen 21"/>
             <wp:cNvGraphicFramePr>
               <a:graphicFrameLocks xmlns:a="http://schemas.openxmlformats.org/drawingml/2006/main" noChangeAspect="1"/>
             </wp:cNvGraphicFramePr>
@@ -4041,79 +4022,13 @@
               <a:graphicData uri="http://schemas.openxmlformats.org/drawingml/2006/picture">
                 <pic:pic xmlns:pic="http://schemas.openxmlformats.org/drawingml/2006/picture">
                   <pic:nvPicPr>
-                    <pic:cNvPr id="1" name="8B833C0.tmp"/>
-                    <pic:cNvPicPr/>
-                  </pic:nvPicPr>
-                  <pic:blipFill>
-                    <a:blip r:embed="rId19">
-                      <a:extLst>
-                        <a:ext uri="{28A0092B-C50C-407E-A947-70E740481C1C}">
-                          <a14:useLocalDpi xmlns:a14="http://schemas.microsoft.com/office/drawing/2010/main" val="0"/>
-                        </a:ext>
-                      </a:extLst>
-                    </a:blip>
-                    <a:stretch>
-                      <a:fillRect/>
-                    </a:stretch>
-                  </pic:blipFill>
-                  <pic:spPr>
-                    <a:xfrm>
-                      <a:off x="0" y="0"/>
-                      <a:ext cx="1851820" cy="1333616"/>
-                    </a:xfrm>
-                    <a:prstGeom prst="rect">
-                      <a:avLst/>
-                    </a:prstGeom>
-                  </pic:spPr>
-                </pic:pic>
-              </a:graphicData>
-            </a:graphic>
-          </wp:inline>
-        </w:drawing>
-      </w:r>
-    </w:p>
-    <w:p>
-      <w:pPr>
-        <w:jc w:val="center"/>
-        <w:rPr>
-          <w:i/>
-        </w:rPr>
-      </w:pPr>
-      <w:r>
-        <w:rPr>
-          <w:i/>
-        </w:rPr>
-        <w:t>Ultima línea</w:t>
-      </w:r>
-    </w:p>
-    <w:p>
-      <w:pPr>
-        <w:jc w:val="center"/>
-      </w:pPr>
-      <w:r>
-        <w:rPr>
-          <w:noProof/>
-        </w:rPr>
-        <w:lastRenderedPageBreak/>
-        <w:drawing>
-          <wp:inline distT="0" distB="0" distL="0" distR="0">
-            <wp:extent cx="4836158" cy="4426411"/>
-            <wp:effectExtent l="0" t="0" r="3175" b="0"/>
-            <wp:docPr id="15" name="Imagen 15"/>
-            <wp:cNvGraphicFramePr>
-              <a:graphicFrameLocks xmlns:a="http://schemas.openxmlformats.org/drawingml/2006/main" noChangeAspect="1"/>
-            </wp:cNvGraphicFramePr>
-            <a:graphic xmlns:a="http://schemas.openxmlformats.org/drawingml/2006/main">
-              <a:graphicData uri="http://schemas.openxmlformats.org/drawingml/2006/picture">
-                <pic:pic xmlns:pic="http://schemas.openxmlformats.org/drawingml/2006/picture">
-                  <pic:nvPicPr>
-                    <pic:cNvPr id="0" name="Picture 1"/>
+                    <pic:cNvPr id="0" name="Picture 7"/>
                     <pic:cNvPicPr>
                       <a:picLocks noChangeAspect="1" noChangeArrowheads="1"/>
                     </pic:cNvPicPr>
                   </pic:nvPicPr>
                   <pic:blipFill>
-                    <a:blip r:embed="rId20">
+                    <a:blip r:embed="rId19">
                       <a:extLst>
                         <a:ext uri="{28A0092B-C50C-407E-A947-70E740481C1C}">
                           <a14:useLocalDpi xmlns:a14="http://schemas.microsoft.com/office/drawing/2010/main" val="0"/>
@@ -4128,7 +4043,7 @@
                   <pic:spPr bwMode="auto">
                     <a:xfrm>
                       <a:off x="0" y="0"/>
-                      <a:ext cx="4838592" cy="4428639"/>
+                      <a:ext cx="5389245" cy="1288415"/>
                     </a:xfrm>
                     <a:prstGeom prst="rect">
                       <a:avLst/>
@@ -4145,115 +4060,38 @@
         </w:drawing>
       </w:r>
     </w:p>
-    <w:p>
-      <w:pPr>
-        <w:pStyle w:val="Prrafodelista"/>
-        <w:numPr>
-          <w:ilvl w:val="2"/>
-          <w:numId w:val="6"/>
-        </w:numPr>
-      </w:pPr>
-      <w:r>
-        <w:t>Seleccione donde están los 2 ficheros guardados</w:t>
-      </w:r>
-    </w:p>
-    <w:p>
-      <w:pPr>
-        <w:pStyle w:val="Prrafodelista"/>
-        <w:numPr>
-          <w:ilvl w:val="2"/>
-          <w:numId w:val="6"/>
-        </w:numPr>
-      </w:pPr>
-      <w:r>
-        <w:t xml:space="preserve">Una vez seleccionado la ubicación aparecerá </w:t>
-      </w:r>
-      <w:r>
-        <w:t>inmediatamente la Base de Datos, hacemos clic encima.</w:t>
-      </w:r>
-    </w:p>
-    <w:p>
-      <w:pPr>
-        <w:pStyle w:val="Prrafodelista"/>
-        <w:numPr>
-          <w:ilvl w:val="2"/>
-          <w:numId w:val="6"/>
-        </w:numPr>
-      </w:pPr>
-      <w:r>
-        <w:t>Marcamos las dos casillas.</w:t>
-      </w:r>
-    </w:p>
-    <w:p>
-      <w:pPr>
-        <w:pStyle w:val="Prrafodelista"/>
-        <w:numPr>
-          <w:ilvl w:val="2"/>
-          <w:numId w:val="6"/>
-        </w:numPr>
-      </w:pPr>
-      <w:r>
-        <w:t xml:space="preserve">Pulsamos </w:t>
+    <w:p/>
+    <w:p>
+      <w:pPr>
+        <w:pStyle w:val="Ttulo3"/>
+      </w:pPr>
+      <w:bookmarkStart w:id="7" w:name="_Toc503477184"/>
+      <w:r>
+        <w:t xml:space="preserve">Instalar </w:t>
       </w:r>
       <w:proofErr w:type="spellStart"/>
       <w:r>
-        <w:rPr>
-          <w:i/>
-        </w:rPr>
-        <w:t>Start</w:t>
+        <w:t>jdk</w:t>
       </w:r>
       <w:proofErr w:type="spellEnd"/>
       <w:r>
-        <w:rPr>
-          <w:i/>
-        </w:rPr>
-        <w:t xml:space="preserve"> </w:t>
+        <w:t xml:space="preserve"> 8 y NetBeans</w:t>
+      </w:r>
+      <w:bookmarkEnd w:id="7"/>
+    </w:p>
+    <w:p>
+      <w:r>
+        <w:t xml:space="preserve">Deberá instalar Java </w:t>
       </w:r>
       <w:proofErr w:type="spellStart"/>
       <w:r>
-        <w:rPr>
-          <w:i/>
-        </w:rPr>
-        <w:t>Import</w:t>
+        <w:t>jdk</w:t>
       </w:r>
       <w:proofErr w:type="spellEnd"/>
-    </w:p>
-    <w:p>
-      <w:r>
-        <w:t>Una vez realizado estos pasos deberíamos poder trabajar y visualizar con las dos tablas.</w:t>
-      </w:r>
-    </w:p>
-    <w:p>
-      <w:pPr>
-        <w:pStyle w:val="Ttulo3"/>
-      </w:pPr>
-      <w:bookmarkStart w:id="6" w:name="_Toc503359156"/>
-      <w:r>
-        <w:t xml:space="preserve">Instalar </w:t>
-      </w:r>
-      <w:proofErr w:type="spellStart"/>
-      <w:r>
-        <w:t>jdk</w:t>
-      </w:r>
-      <w:proofErr w:type="spellEnd"/>
-      <w:r>
-        <w:t xml:space="preserve"> 8 y NetBeans</w:t>
-      </w:r>
-      <w:bookmarkEnd w:id="6"/>
-    </w:p>
-    <w:p>
-      <w:r>
-        <w:t xml:space="preserve">Deberá instalar Java </w:t>
-      </w:r>
-      <w:proofErr w:type="spellStart"/>
-      <w:r>
-        <w:t>jdk</w:t>
-      </w:r>
-      <w:proofErr w:type="spellEnd"/>
       <w:r>
         <w:t xml:space="preserve">, </w:t>
       </w:r>
-      <w:hyperlink r:id="rId21" w:history="1">
+      <w:hyperlink r:id="rId20" w:history="1">
         <w:r>
           <w:rPr>
             <w:rStyle w:val="Hipervnculo"/>
@@ -4265,14 +4103,19 @@
         <w:t xml:space="preserve"> seleccione la última versión (nuestro caso jdk8) y su sistema operativo. </w:t>
       </w:r>
     </w:p>
-    <w:p>
-      <w:r>
+    <w:p/>
+    <w:p/>
+    <w:p/>
+    <w:p/>
+    <w:p>
+      <w:r>
+        <w:lastRenderedPageBreak/>
         <w:t xml:space="preserve">Necesitará NetBeans </w:t>
       </w:r>
       <w:r>
         <w:t xml:space="preserve">versión 8.2, con la opción de Java EE. </w:t>
       </w:r>
-      <w:hyperlink r:id="rId22" w:history="1">
+      <w:hyperlink r:id="rId21" w:history="1">
         <w:r>
           <w:rPr>
             <w:rStyle w:val="Hipervnculo"/>
@@ -4289,7 +4132,6 @@
         <w:rPr>
           <w:noProof/>
         </w:rPr>
-        <w:lastRenderedPageBreak/>
         <w:drawing>
           <wp:inline distT="0" distB="0" distL="0" distR="0" wp14:anchorId="666D04B9" wp14:editId="7F5B2730">
             <wp:extent cx="5396230" cy="3262630"/>
@@ -4308,7 +4150,7 @@
                     </pic:cNvPicPr>
                   </pic:nvPicPr>
                   <pic:blipFill>
-                    <a:blip r:embed="rId23">
+                    <a:blip r:embed="rId22">
                       <a:extLst>
                         <a:ext uri="{28A0092B-C50C-407E-A947-70E740481C1C}">
                           <a14:useLocalDpi xmlns:a14="http://schemas.microsoft.com/office/drawing/2010/main" val="0"/>
@@ -4341,6 +4183,16 @@
       </w:r>
     </w:p>
     <w:p>
+      <w:r>
+        <w:t xml:space="preserve">Ejecuta el .exe y ten marcada la instalación de </w:t>
+      </w:r>
+      <w:proofErr w:type="spellStart"/>
+      <w:r>
+        <w:t>GlassFish</w:t>
+      </w:r>
+      <w:proofErr w:type="spellEnd"/>
+    </w:p>
+    <w:p>
       <w:pPr>
         <w:jc w:val="center"/>
       </w:pPr>
@@ -4348,6 +4200,65 @@
         <w:rPr>
           <w:noProof/>
         </w:rPr>
+        <w:drawing>
+          <wp:inline distT="0" distB="0" distL="0" distR="0">
+            <wp:extent cx="3934460" cy="2493645"/>
+            <wp:effectExtent l="0" t="0" r="8890" b="1905"/>
+            <wp:docPr id="38" name="Imagen 38" descr="C:\Users\rafae\AppData\Local\Microsoft\Windows\INetCache\Content.Word\net.png"/>
+            <wp:cNvGraphicFramePr>
+              <a:graphicFrameLocks xmlns:a="http://schemas.openxmlformats.org/drawingml/2006/main" noChangeAspect="1"/>
+            </wp:cNvGraphicFramePr>
+            <a:graphic xmlns:a="http://schemas.openxmlformats.org/drawingml/2006/main">
+              <a:graphicData uri="http://schemas.openxmlformats.org/drawingml/2006/picture">
+                <pic:pic xmlns:pic="http://schemas.openxmlformats.org/drawingml/2006/picture">
+                  <pic:nvPicPr>
+                    <pic:cNvPr id="0" name="Picture 11" descr="C:\Users\rafae\AppData\Local\Microsoft\Windows\INetCache\Content.Word\net.png"/>
+                    <pic:cNvPicPr>
+                      <a:picLocks noChangeAspect="1" noChangeArrowheads="1"/>
+                    </pic:cNvPicPr>
+                  </pic:nvPicPr>
+                  <pic:blipFill>
+                    <a:blip r:embed="rId23" cstate="print">
+                      <a:extLst>
+                        <a:ext uri="{28A0092B-C50C-407E-A947-70E740481C1C}">
+                          <a14:useLocalDpi xmlns:a14="http://schemas.microsoft.com/office/drawing/2010/main" val="0"/>
+                        </a:ext>
+                      </a:extLst>
+                    </a:blip>
+                    <a:srcRect/>
+                    <a:stretch>
+                      <a:fillRect/>
+                    </a:stretch>
+                  </pic:blipFill>
+                  <pic:spPr bwMode="auto">
+                    <a:xfrm>
+                      <a:off x="0" y="0"/>
+                      <a:ext cx="3934460" cy="2493645"/>
+                    </a:xfrm>
+                    <a:prstGeom prst="rect">
+                      <a:avLst/>
+                    </a:prstGeom>
+                    <a:noFill/>
+                    <a:ln>
+                      <a:noFill/>
+                    </a:ln>
+                  </pic:spPr>
+                </pic:pic>
+              </a:graphicData>
+            </a:graphic>
+          </wp:inline>
+        </w:drawing>
+      </w:r>
+    </w:p>
+    <w:p>
+      <w:pPr>
+        <w:jc w:val="center"/>
+      </w:pPr>
+      <w:r>
+        <w:rPr>
+          <w:noProof/>
+        </w:rPr>
+        <w:lastRenderedPageBreak/>
         <w:drawing>
           <wp:inline distT="0" distB="0" distL="0" distR="0">
             <wp:extent cx="4267200" cy="4197985"/>
@@ -4402,67 +4313,54 @@
       <w:pPr>
         <w:pStyle w:val="Ttulo3"/>
       </w:pPr>
-      <w:bookmarkStart w:id="7" w:name="_Toc503359157"/>
-      <w:r>
-        <w:t xml:space="preserve">Manipulación del </w:t>
-      </w:r>
-      <w:r>
-        <w:t>código del proyecto</w:t>
-      </w:r>
-      <w:bookmarkEnd w:id="7"/>
-    </w:p>
-    <w:p>
-      <w:r>
-        <w:t xml:space="preserve">Una vez iniciado NetBeans puede abrir el proyecto o clonarlo a través </w:t>
-      </w:r>
-      <w:r>
-        <w:t xml:space="preserve">de </w:t>
+      <w:bookmarkStart w:id="8" w:name="_Toc503477185"/>
+      <w:r>
+        <w:t>Importar Base de Datos</w:t>
+      </w:r>
+      <w:bookmarkEnd w:id="8"/>
+    </w:p>
+    <w:p>
+      <w:r>
+        <w:t xml:space="preserve">Deberá instalar o tener instalado MySQL </w:t>
       </w:r>
       <w:proofErr w:type="spellStart"/>
       <w:r>
-        <w:t>github</w:t>
+        <w:t>Workbench</w:t>
       </w:r>
       <w:proofErr w:type="spellEnd"/>
       <w:r>
-        <w:t>.</w:t>
-      </w:r>
-    </w:p>
-    <w:p>
-      <w:r>
-        <w:t>Si tiene el proyecto descargado</w:t>
-      </w:r>
-      <w:r>
-        <w:t xml:space="preserve"> o quiere descargarlo</w:t>
-      </w:r>
-      <w:r>
-        <w:t>:</w:t>
-      </w:r>
-      <w:r>
-        <w:t xml:space="preserve"> </w:t>
+        <w:t xml:space="preserve">, al igual que MySQL Server, aquí podrá descargar los programas </w:t>
       </w:r>
       <w:hyperlink r:id="rId25" w:history="1">
         <w:r>
           <w:rPr>
             <w:rStyle w:val="Hipervnculo"/>
           </w:rPr>
-          <w:t>https://github.com/Adolfolr/ahorcado</w:t>
+          <w:t>https://dev.mysql.com/downloads/installer/</w:t>
         </w:r>
       </w:hyperlink>
       <w:r>
-        <w:t xml:space="preserve"> </w:t>
-      </w:r>
-    </w:p>
-    <w:p>
+        <w:t xml:space="preserve"> .</w:t>
+      </w:r>
+    </w:p>
+    <w:p>
+      <w:r>
+        <w:t>Si usas el instalador:</w:t>
+      </w:r>
+    </w:p>
+    <w:p>
+      <w:pPr>
+        <w:jc w:val="center"/>
+      </w:pPr>
       <w:r>
         <w:rPr>
           <w:noProof/>
         </w:rPr>
-        <w:lastRenderedPageBreak/>
         <w:drawing>
           <wp:inline distT="0" distB="0" distL="0" distR="0">
-            <wp:extent cx="5389245" cy="1288415"/>
-            <wp:effectExtent l="0" t="0" r="1905" b="6985"/>
-            <wp:docPr id="21" name="Imagen 21"/>
+            <wp:extent cx="4125356" cy="3074528"/>
+            <wp:effectExtent l="0" t="0" r="8890" b="0"/>
+            <wp:docPr id="34" name="Imagen 34" descr="C:\Users\rafae\AppData\Local\Microsoft\Windows\INetCache\Content.Word\installer1.png"/>
             <wp:cNvGraphicFramePr>
               <a:graphicFrameLocks xmlns:a="http://schemas.openxmlformats.org/drawingml/2006/main" noChangeAspect="1"/>
             </wp:cNvGraphicFramePr>
@@ -4470,13 +4368,13 @@
               <a:graphicData uri="http://schemas.openxmlformats.org/drawingml/2006/picture">
                 <pic:pic xmlns:pic="http://schemas.openxmlformats.org/drawingml/2006/picture">
                   <pic:nvPicPr>
-                    <pic:cNvPr id="0" name="Picture 7"/>
+                    <pic:cNvPr id="0" name="Picture 5" descr="C:\Users\rafae\AppData\Local\Microsoft\Windows\INetCache\Content.Word\installer1.png"/>
                     <pic:cNvPicPr>
                       <a:picLocks noChangeAspect="1" noChangeArrowheads="1"/>
                     </pic:cNvPicPr>
                   </pic:nvPicPr>
                   <pic:blipFill>
-                    <a:blip r:embed="rId26">
+                    <a:blip r:embed="rId26" cstate="print">
                       <a:extLst>
                         <a:ext uri="{28A0092B-C50C-407E-A947-70E740481C1C}">
                           <a14:useLocalDpi xmlns:a14="http://schemas.microsoft.com/office/drawing/2010/main" val="0"/>
@@ -4491,7 +4389,7 @@
                   <pic:spPr bwMode="auto">
                     <a:xfrm>
                       <a:off x="0" y="0"/>
-                      <a:ext cx="5389245" cy="1288415"/>
+                      <a:ext cx="4132096" cy="3079551"/>
                     </a:xfrm>
                     <a:prstGeom prst="rect">
                       <a:avLst/>
@@ -4506,6 +4404,769 @@
             </a:graphic>
           </wp:inline>
         </w:drawing>
+      </w:r>
+    </w:p>
+    <w:p/>
+    <w:p>
+      <w:pPr>
+        <w:spacing w:after="0"/>
+      </w:pPr>
+      <w:r>
+        <w:lastRenderedPageBreak/>
+        <w:t>Selecciona la versión que soporte tu sistema operativo</w:t>
+      </w:r>
+    </w:p>
+    <w:p>
+      <w:pPr>
+        <w:spacing w:after="0"/>
+        <w:jc w:val="center"/>
+      </w:pPr>
+      <w:r>
+        <w:rPr>
+          <w:noProof/>
+        </w:rPr>
+        <w:drawing>
+          <wp:inline distT="0" distB="0" distL="0" distR="0">
+            <wp:extent cx="4983912" cy="3747770"/>
+            <wp:effectExtent l="0" t="0" r="7620" b="5080"/>
+            <wp:docPr id="31" name="Imagen 31"/>
+            <wp:cNvGraphicFramePr>
+              <a:graphicFrameLocks xmlns:a="http://schemas.openxmlformats.org/drawingml/2006/main" noChangeAspect="1"/>
+            </wp:cNvGraphicFramePr>
+            <a:graphic xmlns:a="http://schemas.openxmlformats.org/drawingml/2006/main">
+              <a:graphicData uri="http://schemas.openxmlformats.org/drawingml/2006/picture">
+                <pic:pic xmlns:pic="http://schemas.openxmlformats.org/drawingml/2006/picture">
+                  <pic:nvPicPr>
+                    <pic:cNvPr id="0" name="Picture 4"/>
+                    <pic:cNvPicPr>
+                      <a:picLocks noChangeAspect="1" noChangeArrowheads="1"/>
+                    </pic:cNvPicPr>
+                  </pic:nvPicPr>
+                  <pic:blipFill>
+                    <a:blip r:embed="rId27" cstate="print">
+                      <a:extLst>
+                        <a:ext uri="{28A0092B-C50C-407E-A947-70E740481C1C}">
+                          <a14:useLocalDpi xmlns:a14="http://schemas.microsoft.com/office/drawing/2010/main" val="0"/>
+                        </a:ext>
+                      </a:extLst>
+                    </a:blip>
+                    <a:srcRect/>
+                    <a:stretch>
+                      <a:fillRect/>
+                    </a:stretch>
+                  </pic:blipFill>
+                  <pic:spPr bwMode="auto">
+                    <a:xfrm>
+                      <a:off x="0" y="0"/>
+                      <a:ext cx="4987331" cy="3750341"/>
+                    </a:xfrm>
+                    <a:prstGeom prst="rect">
+                      <a:avLst/>
+                    </a:prstGeom>
+                    <a:noFill/>
+                    <a:ln>
+                      <a:noFill/>
+                    </a:ln>
+                  </pic:spPr>
+                </pic:pic>
+              </a:graphicData>
+            </a:graphic>
+          </wp:inline>
+        </w:drawing>
+      </w:r>
+    </w:p>
+    <w:p>
+      <w:pPr>
+        <w:rPr>
+          <w:b/>
+        </w:rPr>
+      </w:pPr>
+      <w:r>
+        <w:t xml:space="preserve">Nosotros pusimos de contraseña </w:t>
+      </w:r>
+      <w:proofErr w:type="spellStart"/>
+      <w:r>
+        <w:rPr>
+          <w:b/>
+        </w:rPr>
+        <w:t>root</w:t>
+      </w:r>
+      <w:proofErr w:type="spellEnd"/>
+      <w:r>
+        <w:rPr>
+          <w:b/>
+        </w:rPr>
+        <w:t>.</w:t>
+      </w:r>
+    </w:p>
+    <w:p>
+      <w:pPr>
+        <w:rPr>
+          <w:i/>
+        </w:rPr>
+      </w:pPr>
+      <w:r>
+        <w:t xml:space="preserve">Una vez descargado e instalado los dos programas debe tener dos ficheros </w:t>
+      </w:r>
+      <w:proofErr w:type="spellStart"/>
+      <w:r>
+        <w:rPr>
+          <w:b/>
+          <w:i/>
+        </w:rPr>
+        <w:t>bbddahorcado_palabras.sql</w:t>
+      </w:r>
+      <w:proofErr w:type="spellEnd"/>
+      <w:r>
+        <w:rPr>
+          <w:i/>
+        </w:rPr>
+        <w:t xml:space="preserve"> </w:t>
+      </w:r>
+      <w:r>
+        <w:t>y</w:t>
+      </w:r>
+      <w:r>
+        <w:rPr>
+          <w:b/>
+        </w:rPr>
+        <w:t xml:space="preserve"> </w:t>
+      </w:r>
+      <w:proofErr w:type="spellStart"/>
+      <w:r>
+        <w:rPr>
+          <w:b/>
+          <w:i/>
+        </w:rPr>
+        <w:t>bbddahorcado_usuarios.sql</w:t>
+      </w:r>
+      <w:proofErr w:type="spellEnd"/>
+      <w:r>
+        <w:t xml:space="preserve">, </w:t>
+      </w:r>
+      <w:r>
+        <w:t xml:space="preserve">la ubicación se encuentra en dentro del proyecto en una carpeta llamada </w:t>
+      </w:r>
+      <w:r>
+        <w:rPr>
+          <w:i/>
+        </w:rPr>
+        <w:t>Ficheros SQL</w:t>
+      </w:r>
+    </w:p>
+    <w:p>
+      <w:pPr>
+        <w:jc w:val="center"/>
+      </w:pPr>
+      <w:r>
+        <w:rPr>
+          <w:i/>
+          <w:noProof/>
+        </w:rPr>
+        <w:drawing>
+          <wp:inline distT="0" distB="0" distL="0" distR="0">
+            <wp:extent cx="2999740" cy="1323340"/>
+            <wp:effectExtent l="0" t="0" r="0" b="0"/>
+            <wp:docPr id="22" name="Imagen 22"/>
+            <wp:cNvGraphicFramePr>
+              <a:graphicFrameLocks xmlns:a="http://schemas.openxmlformats.org/drawingml/2006/main" noChangeAspect="1"/>
+            </wp:cNvGraphicFramePr>
+            <a:graphic xmlns:a="http://schemas.openxmlformats.org/drawingml/2006/main">
+              <a:graphicData uri="http://schemas.openxmlformats.org/drawingml/2006/picture">
+                <pic:pic xmlns:pic="http://schemas.openxmlformats.org/drawingml/2006/picture">
+                  <pic:nvPicPr>
+                    <pic:cNvPr id="0" name="Picture 1"/>
+                    <pic:cNvPicPr>
+                      <a:picLocks noChangeAspect="1" noChangeArrowheads="1"/>
+                    </pic:cNvPicPr>
+                  </pic:nvPicPr>
+                  <pic:blipFill>
+                    <a:blip r:embed="rId28">
+                      <a:extLst>
+                        <a:ext uri="{28A0092B-C50C-407E-A947-70E740481C1C}">
+                          <a14:useLocalDpi xmlns:a14="http://schemas.microsoft.com/office/drawing/2010/main" val="0"/>
+                        </a:ext>
+                      </a:extLst>
+                    </a:blip>
+                    <a:srcRect/>
+                    <a:stretch>
+                      <a:fillRect/>
+                    </a:stretch>
+                  </pic:blipFill>
+                  <pic:spPr bwMode="auto">
+                    <a:xfrm>
+                      <a:off x="0" y="0"/>
+                      <a:ext cx="2999740" cy="1323340"/>
+                    </a:xfrm>
+                    <a:prstGeom prst="rect">
+                      <a:avLst/>
+                    </a:prstGeom>
+                    <a:noFill/>
+                    <a:ln>
+                      <a:noFill/>
+                    </a:ln>
+                  </pic:spPr>
+                </pic:pic>
+              </a:graphicData>
+            </a:graphic>
+          </wp:inline>
+        </w:drawing>
+      </w:r>
+    </w:p>
+    <w:p/>
+    <w:p/>
+    <w:p/>
+    <w:p/>
+    <w:p/>
+    <w:p/>
+    <w:p/>
+    <w:p/>
+    <w:p/>
+    <w:p>
+      <w:r>
+        <w:lastRenderedPageBreak/>
+        <w:t xml:space="preserve">Debe abrir MySQL </w:t>
+      </w:r>
+      <w:proofErr w:type="spellStart"/>
+      <w:r>
+        <w:t>Workbench</w:t>
+      </w:r>
+      <w:proofErr w:type="spellEnd"/>
+      <w:r>
+        <w:t xml:space="preserve"> y crear una nueva conexión (Ejemplo Ahorcado). </w:t>
+      </w:r>
+    </w:p>
+    <w:p>
+      <w:pPr>
+        <w:jc w:val="center"/>
+        <w:rPr>
+          <w:noProof/>
+        </w:rPr>
+      </w:pPr>
+    </w:p>
+    <w:p>
+      <w:pPr>
+        <w:jc w:val="center"/>
+      </w:pPr>
+      <w:r>
+        <w:rPr>
+          <w:noProof/>
+        </w:rPr>
+        <w:drawing>
+          <wp:inline distT="0" distB="0" distL="0" distR="0" wp14:anchorId="2537664F" wp14:editId="595C9B19">
+            <wp:extent cx="5389245" cy="2466340"/>
+            <wp:effectExtent l="0" t="0" r="1905" b="0"/>
+            <wp:docPr id="35" name="Imagen 35" descr="C:\Users\rafae\AppData\Local\Microsoft\Windows\INetCache\Content.Word\work.png"/>
+            <wp:cNvGraphicFramePr>
+              <a:graphicFrameLocks xmlns:a="http://schemas.openxmlformats.org/drawingml/2006/main" noChangeAspect="1"/>
+            </wp:cNvGraphicFramePr>
+            <a:graphic xmlns:a="http://schemas.openxmlformats.org/drawingml/2006/main">
+              <a:graphicData uri="http://schemas.openxmlformats.org/drawingml/2006/picture">
+                <pic:pic xmlns:pic="http://schemas.openxmlformats.org/drawingml/2006/picture">
+                  <pic:nvPicPr>
+                    <pic:cNvPr id="0" name="Picture 7" descr="C:\Users\rafae\AppData\Local\Microsoft\Windows\INetCache\Content.Word\work.png"/>
+                    <pic:cNvPicPr>
+                      <a:picLocks noChangeAspect="1" noChangeArrowheads="1"/>
+                    </pic:cNvPicPr>
+                  </pic:nvPicPr>
+                  <pic:blipFill>
+                    <a:blip r:embed="rId29" cstate="print">
+                      <a:extLst>
+                        <a:ext uri="{28A0092B-C50C-407E-A947-70E740481C1C}">
+                          <a14:useLocalDpi xmlns:a14="http://schemas.microsoft.com/office/drawing/2010/main" val="0"/>
+                        </a:ext>
+                      </a:extLst>
+                    </a:blip>
+                    <a:srcRect/>
+                    <a:stretch>
+                      <a:fillRect/>
+                    </a:stretch>
+                  </pic:blipFill>
+                  <pic:spPr bwMode="auto">
+                    <a:xfrm>
+                      <a:off x="0" y="0"/>
+                      <a:ext cx="5389245" cy="2466340"/>
+                    </a:xfrm>
+                    <a:prstGeom prst="rect">
+                      <a:avLst/>
+                    </a:prstGeom>
+                    <a:noFill/>
+                    <a:ln>
+                      <a:noFill/>
+                    </a:ln>
+                  </pic:spPr>
+                </pic:pic>
+              </a:graphicData>
+            </a:graphic>
+          </wp:inline>
+        </w:drawing>
+      </w:r>
+    </w:p>
+    <w:p>
+      <w:r>
+        <w:t xml:space="preserve">En nuestro caso el nombre es </w:t>
+      </w:r>
+      <w:r>
+        <w:rPr>
+          <w:b/>
+        </w:rPr>
+        <w:t xml:space="preserve">Ahorcado </w:t>
+      </w:r>
+      <w:r>
+        <w:t>y el resto valores por defecto.</w:t>
+      </w:r>
+    </w:p>
+    <w:p>
+      <w:r>
+        <w:rPr>
+          <w:noProof/>
+        </w:rPr>
+        <w:drawing>
+          <wp:inline distT="0" distB="0" distL="0" distR="0">
+            <wp:extent cx="5400040" cy="3401567"/>
+            <wp:effectExtent l="0" t="0" r="0" b="8890"/>
+            <wp:docPr id="36" name="Imagen 36" descr="C:\Users\rafae\AppData\Local\Microsoft\Windows\INetCache\Content.Word\work2.png"/>
+            <wp:cNvGraphicFramePr>
+              <a:graphicFrameLocks xmlns:a="http://schemas.openxmlformats.org/drawingml/2006/main" noChangeAspect="1"/>
+            </wp:cNvGraphicFramePr>
+            <a:graphic xmlns:a="http://schemas.openxmlformats.org/drawingml/2006/main">
+              <a:graphicData uri="http://schemas.openxmlformats.org/drawingml/2006/picture">
+                <pic:pic xmlns:pic="http://schemas.openxmlformats.org/drawingml/2006/picture">
+                  <pic:nvPicPr>
+                    <pic:cNvPr id="0" name="Picture 8" descr="C:\Users\rafae\AppData\Local\Microsoft\Windows\INetCache\Content.Word\work2.png"/>
+                    <pic:cNvPicPr>
+                      <a:picLocks noChangeAspect="1" noChangeArrowheads="1"/>
+                    </pic:cNvPicPr>
+                  </pic:nvPicPr>
+                  <pic:blipFill>
+                    <a:blip r:embed="rId30" cstate="print">
+                      <a:extLst>
+                        <a:ext uri="{28A0092B-C50C-407E-A947-70E740481C1C}">
+                          <a14:useLocalDpi xmlns:a14="http://schemas.microsoft.com/office/drawing/2010/main" val="0"/>
+                        </a:ext>
+                      </a:extLst>
+                    </a:blip>
+                    <a:srcRect/>
+                    <a:stretch>
+                      <a:fillRect/>
+                    </a:stretch>
+                  </pic:blipFill>
+                  <pic:spPr bwMode="auto">
+                    <a:xfrm>
+                      <a:off x="0" y="0"/>
+                      <a:ext cx="5400040" cy="3401567"/>
+                    </a:xfrm>
+                    <a:prstGeom prst="rect">
+                      <a:avLst/>
+                    </a:prstGeom>
+                    <a:noFill/>
+                    <a:ln>
+                      <a:noFill/>
+                    </a:ln>
+                  </pic:spPr>
+                </pic:pic>
+              </a:graphicData>
+            </a:graphic>
+          </wp:inline>
+        </w:drawing>
+      </w:r>
+    </w:p>
+    <w:p/>
+    <w:p/>
+    <w:p/>
+    <w:p/>
+    <w:p/>
+    <w:p/>
+    <w:p/>
+    <w:p>
+      <w:pPr>
+        <w:rPr>
+          <w:b/>
+        </w:rPr>
+      </w:pPr>
+      <w:r>
+        <w:lastRenderedPageBreak/>
+        <w:t>Acceda a la nueva conexión y c</w:t>
+      </w:r>
+      <w:r>
+        <w:t xml:space="preserve">rea una nueva base de datos, nombre </w:t>
+      </w:r>
+      <w:proofErr w:type="spellStart"/>
+      <w:r>
+        <w:rPr>
+          <w:b/>
+        </w:rPr>
+        <w:t>bbddahorcado</w:t>
+      </w:r>
+      <w:proofErr w:type="spellEnd"/>
+      <w:r>
+        <w:rPr>
+          <w:b/>
+        </w:rPr>
+        <w:t xml:space="preserve"> </w:t>
+      </w:r>
+      <w:r>
+        <w:t xml:space="preserve">y </w:t>
+      </w:r>
+      <w:proofErr w:type="spellStart"/>
+      <w:r>
+        <w:rPr>
+          <w:b/>
+        </w:rPr>
+        <w:t>collation</w:t>
+      </w:r>
+      <w:proofErr w:type="spellEnd"/>
+      <w:r>
+        <w:rPr>
+          <w:b/>
+        </w:rPr>
+        <w:t xml:space="preserve"> </w:t>
+      </w:r>
+      <w:r>
+        <w:sym w:font="Wingdings" w:char="F0E0"/>
+      </w:r>
+      <w:r>
+        <w:rPr>
+          <w:b/>
+        </w:rPr>
+        <w:t xml:space="preserve"> utf8 – default </w:t>
+      </w:r>
+      <w:proofErr w:type="spellStart"/>
+      <w:r>
+        <w:rPr>
+          <w:b/>
+        </w:rPr>
+        <w:t>collaction</w:t>
+      </w:r>
+      <w:proofErr w:type="spellEnd"/>
+    </w:p>
+    <w:p>
+      <w:r>
+        <w:rPr>
+          <w:noProof/>
+        </w:rPr>
+        <w:drawing>
+          <wp:inline distT="0" distB="0" distL="0" distR="0">
+            <wp:extent cx="5396230" cy="3678555"/>
+            <wp:effectExtent l="0" t="0" r="0" b="0"/>
+            <wp:docPr id="37" name="Imagen 37" descr="C:\Users\rafae\AppData\Local\Microsoft\Windows\INetCache\Content.Word\bbdd.png"/>
+            <wp:cNvGraphicFramePr>
+              <a:graphicFrameLocks xmlns:a="http://schemas.openxmlformats.org/drawingml/2006/main" noChangeAspect="1"/>
+            </wp:cNvGraphicFramePr>
+            <a:graphic xmlns:a="http://schemas.openxmlformats.org/drawingml/2006/main">
+              <a:graphicData uri="http://schemas.openxmlformats.org/drawingml/2006/picture">
+                <pic:pic xmlns:pic="http://schemas.openxmlformats.org/drawingml/2006/picture">
+                  <pic:nvPicPr>
+                    <pic:cNvPr id="0" name="Picture 10" descr="C:\Users\rafae\AppData\Local\Microsoft\Windows\INetCache\Content.Word\bbdd.png"/>
+                    <pic:cNvPicPr>
+                      <a:picLocks noChangeAspect="1" noChangeArrowheads="1"/>
+                    </pic:cNvPicPr>
+                  </pic:nvPicPr>
+                  <pic:blipFill>
+                    <a:blip r:embed="rId31" cstate="print">
+                      <a:extLst>
+                        <a:ext uri="{28A0092B-C50C-407E-A947-70E740481C1C}">
+                          <a14:useLocalDpi xmlns:a14="http://schemas.microsoft.com/office/drawing/2010/main" val="0"/>
+                        </a:ext>
+                      </a:extLst>
+                    </a:blip>
+                    <a:srcRect/>
+                    <a:stretch>
+                      <a:fillRect/>
+                    </a:stretch>
+                  </pic:blipFill>
+                  <pic:spPr bwMode="auto">
+                    <a:xfrm>
+                      <a:off x="0" y="0"/>
+                      <a:ext cx="5396230" cy="3678555"/>
+                    </a:xfrm>
+                    <a:prstGeom prst="rect">
+                      <a:avLst/>
+                    </a:prstGeom>
+                    <a:noFill/>
+                    <a:ln>
+                      <a:noFill/>
+                    </a:ln>
+                  </pic:spPr>
+                </pic:pic>
+              </a:graphicData>
+            </a:graphic>
+          </wp:inline>
+        </w:drawing>
+      </w:r>
+    </w:p>
+    <w:p>
+      <w:pPr>
+        <w:rPr>
+          <w:i/>
+        </w:rPr>
+      </w:pPr>
+      <w:r>
+        <w:t>Dentro debe seleccionar la opción “</w:t>
+      </w:r>
+      <w:r>
+        <w:rPr>
+          <w:i/>
+        </w:rPr>
+        <w:t xml:space="preserve">Data </w:t>
+      </w:r>
+      <w:proofErr w:type="spellStart"/>
+      <w:r>
+        <w:rPr>
+          <w:i/>
+        </w:rPr>
+        <w:t>Import</w:t>
+      </w:r>
+      <w:proofErr w:type="spellEnd"/>
+      <w:r>
+        <w:rPr>
+          <w:i/>
+        </w:rPr>
+        <w:t>/</w:t>
+      </w:r>
+      <w:proofErr w:type="spellStart"/>
+      <w:r>
+        <w:rPr>
+          <w:i/>
+        </w:rPr>
+        <w:t>Restore</w:t>
+      </w:r>
+      <w:proofErr w:type="spellEnd"/>
+      <w:r>
+        <w:rPr>
+          <w:i/>
+        </w:rPr>
+        <w:t>”.</w:t>
+      </w:r>
+    </w:p>
+    <w:p>
+      <w:pPr>
+        <w:spacing w:after="0"/>
+        <w:jc w:val="center"/>
+        <w:rPr>
+          <w:i/>
+        </w:rPr>
+      </w:pPr>
+      <w:r>
+        <w:rPr>
+          <w:noProof/>
+        </w:rPr>
+        <w:drawing>
+          <wp:inline distT="0" distB="0" distL="0" distR="0" wp14:anchorId="689569DD" wp14:editId="470B31BB">
+            <wp:extent cx="1851820" cy="1333616"/>
+            <wp:effectExtent l="0" t="0" r="0" b="0"/>
+            <wp:docPr id="1" name="Imagen 1" descr="Recorte de pantalla"/>
+            <wp:cNvGraphicFramePr>
+              <a:graphicFrameLocks xmlns:a="http://schemas.openxmlformats.org/drawingml/2006/main" noChangeAspect="1"/>
+            </wp:cNvGraphicFramePr>
+            <a:graphic xmlns:a="http://schemas.openxmlformats.org/drawingml/2006/main">
+              <a:graphicData uri="http://schemas.openxmlformats.org/drawingml/2006/picture">
+                <pic:pic xmlns:pic="http://schemas.openxmlformats.org/drawingml/2006/picture">
+                  <pic:nvPicPr>
+                    <pic:cNvPr id="1" name="8B833C0.tmp"/>
+                    <pic:cNvPicPr/>
+                  </pic:nvPicPr>
+                  <pic:blipFill>
+                    <a:blip r:embed="rId32">
+                      <a:extLst>
+                        <a:ext uri="{28A0092B-C50C-407E-A947-70E740481C1C}">
+                          <a14:useLocalDpi xmlns:a14="http://schemas.microsoft.com/office/drawing/2010/main" val="0"/>
+                        </a:ext>
+                      </a:extLst>
+                    </a:blip>
+                    <a:stretch>
+                      <a:fillRect/>
+                    </a:stretch>
+                  </pic:blipFill>
+                  <pic:spPr>
+                    <a:xfrm>
+                      <a:off x="0" y="0"/>
+                      <a:ext cx="1851820" cy="1333616"/>
+                    </a:xfrm>
+                    <a:prstGeom prst="rect">
+                      <a:avLst/>
+                    </a:prstGeom>
+                  </pic:spPr>
+                </pic:pic>
+              </a:graphicData>
+            </a:graphic>
+          </wp:inline>
+        </w:drawing>
+      </w:r>
+    </w:p>
+    <w:p>
+      <w:pPr>
+        <w:spacing w:after="0"/>
+        <w:jc w:val="center"/>
+        <w:rPr>
+          <w:i/>
+        </w:rPr>
+      </w:pPr>
+      <w:r>
+        <w:rPr>
+          <w:i/>
+        </w:rPr>
+        <w:t>Ultima línea</w:t>
+      </w:r>
+    </w:p>
+    <w:p>
+      <w:pPr>
+        <w:jc w:val="center"/>
+      </w:pPr>
+      <w:r>
+        <w:rPr>
+          <w:noProof/>
+        </w:rPr>
+        <w:lastRenderedPageBreak/>
+        <w:drawing>
+          <wp:inline distT="0" distB="0" distL="0" distR="0" wp14:anchorId="137FA2BC" wp14:editId="2292CAEF">
+            <wp:extent cx="4836158" cy="4426411"/>
+            <wp:effectExtent l="0" t="0" r="3175" b="0"/>
+            <wp:docPr id="15" name="Imagen 15"/>
+            <wp:cNvGraphicFramePr>
+              <a:graphicFrameLocks xmlns:a="http://schemas.openxmlformats.org/drawingml/2006/main" noChangeAspect="1"/>
+            </wp:cNvGraphicFramePr>
+            <a:graphic xmlns:a="http://schemas.openxmlformats.org/drawingml/2006/main">
+              <a:graphicData uri="http://schemas.openxmlformats.org/drawingml/2006/picture">
+                <pic:pic xmlns:pic="http://schemas.openxmlformats.org/drawingml/2006/picture">
+                  <pic:nvPicPr>
+                    <pic:cNvPr id="0" name="Picture 1"/>
+                    <pic:cNvPicPr>
+                      <a:picLocks noChangeAspect="1" noChangeArrowheads="1"/>
+                    </pic:cNvPicPr>
+                  </pic:nvPicPr>
+                  <pic:blipFill>
+                    <a:blip r:embed="rId33">
+                      <a:extLst>
+                        <a:ext uri="{28A0092B-C50C-407E-A947-70E740481C1C}">
+                          <a14:useLocalDpi xmlns:a14="http://schemas.microsoft.com/office/drawing/2010/main" val="0"/>
+                        </a:ext>
+                      </a:extLst>
+                    </a:blip>
+                    <a:srcRect/>
+                    <a:stretch>
+                      <a:fillRect/>
+                    </a:stretch>
+                  </pic:blipFill>
+                  <pic:spPr bwMode="auto">
+                    <a:xfrm>
+                      <a:off x="0" y="0"/>
+                      <a:ext cx="4838592" cy="4428639"/>
+                    </a:xfrm>
+                    <a:prstGeom prst="rect">
+                      <a:avLst/>
+                    </a:prstGeom>
+                    <a:noFill/>
+                    <a:ln>
+                      <a:noFill/>
+                    </a:ln>
+                  </pic:spPr>
+                </pic:pic>
+              </a:graphicData>
+            </a:graphic>
+          </wp:inline>
+        </w:drawing>
+      </w:r>
+    </w:p>
+    <w:p>
+      <w:pPr>
+        <w:pStyle w:val="Prrafodelista"/>
+        <w:numPr>
+          <w:ilvl w:val="2"/>
+          <w:numId w:val="6"/>
+        </w:numPr>
+      </w:pPr>
+      <w:r>
+        <w:t>Seleccione donde están los 2 ficheros guardados</w:t>
+      </w:r>
+    </w:p>
+    <w:p>
+      <w:pPr>
+        <w:pStyle w:val="Prrafodelista"/>
+        <w:numPr>
+          <w:ilvl w:val="2"/>
+          <w:numId w:val="6"/>
+        </w:numPr>
+      </w:pPr>
+      <w:r>
+        <w:t>Una vez seleccionado la ubicación aparecerá inmediatamente la Base de Datos, hacemos clic encima.</w:t>
+      </w:r>
+    </w:p>
+    <w:p>
+      <w:pPr>
+        <w:pStyle w:val="Prrafodelista"/>
+        <w:numPr>
+          <w:ilvl w:val="2"/>
+          <w:numId w:val="6"/>
+        </w:numPr>
+      </w:pPr>
+      <w:r>
+        <w:t>Marcamos las dos casillas.</w:t>
+      </w:r>
+    </w:p>
+    <w:p>
+      <w:pPr>
+        <w:pStyle w:val="Prrafodelista"/>
+        <w:numPr>
+          <w:ilvl w:val="2"/>
+          <w:numId w:val="6"/>
+        </w:numPr>
+      </w:pPr>
+      <w:r>
+        <w:t xml:space="preserve">Pulsamos </w:t>
+      </w:r>
+      <w:proofErr w:type="spellStart"/>
+      <w:r>
+        <w:rPr>
+          <w:i/>
+        </w:rPr>
+        <w:t>Start</w:t>
+      </w:r>
+      <w:proofErr w:type="spellEnd"/>
+      <w:r>
+        <w:rPr>
+          <w:i/>
+        </w:rPr>
+        <w:t xml:space="preserve"> </w:t>
+      </w:r>
+      <w:proofErr w:type="spellStart"/>
+      <w:r>
+        <w:rPr>
+          <w:i/>
+        </w:rPr>
+        <w:t>Import</w:t>
+      </w:r>
+      <w:proofErr w:type="spellEnd"/>
+    </w:p>
+    <w:p>
+      <w:r>
+        <w:t>Una vez realizado estos pasos deberíamos poder trabajar y visualizar con las dos tablas.</w:t>
+      </w:r>
+    </w:p>
+    <w:p>
+      <w:pPr>
+        <w:pStyle w:val="Ttulo3"/>
+      </w:pPr>
+      <w:bookmarkStart w:id="9" w:name="_Toc503477186"/>
+      <w:r>
+        <w:t xml:space="preserve">Manipulación del </w:t>
+      </w:r>
+      <w:r>
+        <w:t>código del proyecto</w:t>
+      </w:r>
+      <w:bookmarkEnd w:id="9"/>
+    </w:p>
+    <w:p>
+      <w:r>
+        <w:t xml:space="preserve">Abrir proyecto con </w:t>
+      </w:r>
+      <w:proofErr w:type="spellStart"/>
+      <w:r>
+        <w:t>Netbeans</w:t>
+      </w:r>
+      <w:proofErr w:type="spellEnd"/>
+      <w:r>
+        <w:t>.</w:t>
       </w:r>
     </w:p>
     <w:p>
@@ -4534,7 +5195,7 @@
                     </pic:cNvPicPr>
                   </pic:nvPicPr>
                   <pic:blipFill>
-                    <a:blip r:embed="rId27">
+                    <a:blip r:embed="rId34">
                       <a:extLst>
                         <a:ext uri="{28A0092B-C50C-407E-A947-70E740481C1C}">
                           <a14:useLocalDpi xmlns:a14="http://schemas.microsoft.com/office/drawing/2010/main" val="0"/>
@@ -4566,46 +5227,59 @@
         </w:drawing>
       </w:r>
     </w:p>
-    <w:p/>
-    <w:p/>
-    <w:p/>
-    <w:p/>
-    <w:p>
-      <w:r>
-        <w:t xml:space="preserve">Si desea clonarlo desde </w:t>
+    <w:p>
+      <w:r>
+        <w:t xml:space="preserve">Selecciona la ubicación </w:t>
+      </w:r>
+      <w:r>
+        <w:t>donde descargaste el proyecto, una vez terminado podrá visualizar el código, pero no ejecutarlo, necesita la conexión con la base de datos.</w:t>
+      </w:r>
+    </w:p>
+    <w:p>
+      <w:pPr>
+        <w:jc w:val="center"/>
+      </w:pPr>
+    </w:p>
+    <w:p>
+      <w:pPr>
+        <w:jc w:val="center"/>
+      </w:pPr>
+    </w:p>
+    <w:p>
+      <w:pPr>
+        <w:pStyle w:val="Ttulo3"/>
+      </w:pPr>
+      <w:bookmarkStart w:id="10" w:name="_Toc503477187"/>
+      <w:r>
+        <w:lastRenderedPageBreak/>
+        <w:t>Conexión con la base de datos y el proyecto</w:t>
+      </w:r>
+      <w:bookmarkEnd w:id="10"/>
+    </w:p>
+    <w:p>
+      <w:r>
+        <w:t>Una vez tenemos la base de datos y el proyecto, debemos generar la conexión.</w:t>
+      </w:r>
+    </w:p>
+    <w:p>
+      <w:r>
+        <w:t xml:space="preserve">Botón derecho sobre el proyecto y pulsar en </w:t>
+      </w:r>
+      <w:proofErr w:type="gramStart"/>
+      <w:r>
+        <w:t>New ;</w:t>
+      </w:r>
+      <w:proofErr w:type="gramEnd"/>
+      <w:r>
+        <w:t xml:space="preserve"> </w:t>
       </w:r>
       <w:proofErr w:type="spellStart"/>
       <w:r>
-        <w:t>Github</w:t>
+        <w:t>Other</w:t>
       </w:r>
       <w:proofErr w:type="spellEnd"/>
       <w:r>
-        <w:t xml:space="preserve"> y colaborar</w:t>
-      </w:r>
-      <w:r>
-        <w:t>:</w:t>
-      </w:r>
-      <w:r>
-        <w:t xml:space="preserve"> </w:t>
-      </w:r>
-      <w:hyperlink r:id="rId28" w:history="1">
-        <w:r>
-          <w:rPr>
-            <w:rStyle w:val="Hipervnculo"/>
-          </w:rPr>
-          <w:t>https://github.com/Adolfolr/ahorcado.git</w:t>
-        </w:r>
-      </w:hyperlink>
-      <w:r>
-        <w:t xml:space="preserve"> (Recomendamos que tenga cuenta en </w:t>
-      </w:r>
-      <w:proofErr w:type="spellStart"/>
-      <w:r>
-        <w:t>git</w:t>
-      </w:r>
-      <w:proofErr w:type="spellEnd"/>
-      <w:r>
-        <w:t>)</w:t>
+        <w:t>…</w:t>
       </w:r>
     </w:p>
     <w:p>
@@ -4613,103 +5287,6 @@
         <w:rPr>
           <w:noProof/>
         </w:rPr>
-        <w:drawing>
-          <wp:inline distT="0" distB="0" distL="0" distR="0">
-            <wp:extent cx="5396230" cy="1752600"/>
-            <wp:effectExtent l="0" t="0" r="0" b="0"/>
-            <wp:docPr id="20" name="Imagen 20"/>
-            <wp:cNvGraphicFramePr>
-              <a:graphicFrameLocks xmlns:a="http://schemas.openxmlformats.org/drawingml/2006/main" noChangeAspect="1"/>
-            </wp:cNvGraphicFramePr>
-            <a:graphic xmlns:a="http://schemas.openxmlformats.org/drawingml/2006/main">
-              <a:graphicData uri="http://schemas.openxmlformats.org/drawingml/2006/picture">
-                <pic:pic xmlns:pic="http://schemas.openxmlformats.org/drawingml/2006/picture">
-                  <pic:nvPicPr>
-                    <pic:cNvPr id="0" name="Picture 6"/>
-                    <pic:cNvPicPr>
-                      <a:picLocks noChangeAspect="1" noChangeArrowheads="1"/>
-                    </pic:cNvPicPr>
-                  </pic:nvPicPr>
-                  <pic:blipFill>
-                    <a:blip r:embed="rId29">
-                      <a:extLst>
-                        <a:ext uri="{28A0092B-C50C-407E-A947-70E740481C1C}">
-                          <a14:useLocalDpi xmlns:a14="http://schemas.microsoft.com/office/drawing/2010/main" val="0"/>
-                        </a:ext>
-                      </a:extLst>
-                    </a:blip>
-                    <a:srcRect/>
-                    <a:stretch>
-                      <a:fillRect/>
-                    </a:stretch>
-                  </pic:blipFill>
-                  <pic:spPr bwMode="auto">
-                    <a:xfrm>
-                      <a:off x="0" y="0"/>
-                      <a:ext cx="5396230" cy="1752600"/>
-                    </a:xfrm>
-                    <a:prstGeom prst="rect">
-                      <a:avLst/>
-                    </a:prstGeom>
-                    <a:noFill/>
-                    <a:ln>
-                      <a:noFill/>
-                    </a:ln>
-                  </pic:spPr>
-                </pic:pic>
-              </a:graphicData>
-            </a:graphic>
-          </wp:inline>
-        </w:drawing>
-      </w:r>
-    </w:p>
-    <w:p>
-      <w:pPr>
-        <w:jc w:val="center"/>
-      </w:pPr>
-    </w:p>
-    <w:p>
-      <w:pPr>
-        <w:pStyle w:val="Ttulo3"/>
-      </w:pPr>
-      <w:bookmarkStart w:id="8" w:name="_Toc503359158"/>
-      <w:r>
-        <w:t>Conexión con la base de datos y el proyecto</w:t>
-      </w:r>
-      <w:bookmarkEnd w:id="8"/>
-    </w:p>
-    <w:p>
-      <w:r>
-        <w:t>Una vez tenemos la base de datos y el proyecto, debemos generar la conexión.</w:t>
-      </w:r>
-    </w:p>
-    <w:p>
-      <w:r>
-        <w:t xml:space="preserve">Botón derecho sobre el proyecto y pulsar en </w:t>
-      </w:r>
-      <w:proofErr w:type="gramStart"/>
-      <w:r>
-        <w:t>New ;</w:t>
-      </w:r>
-      <w:proofErr w:type="gramEnd"/>
-      <w:r>
-        <w:t xml:space="preserve"> </w:t>
-      </w:r>
-      <w:proofErr w:type="spellStart"/>
-      <w:r>
-        <w:t>Other</w:t>
-      </w:r>
-      <w:proofErr w:type="spellEnd"/>
-      <w:r>
-        <w:t>…</w:t>
-      </w:r>
-    </w:p>
-    <w:p>
-      <w:r>
-        <w:rPr>
-          <w:noProof/>
-        </w:rPr>
-        <w:lastRenderedPageBreak/>
         <w:drawing>
           <wp:inline distT="0" distB="0" distL="0" distR="0">
             <wp:extent cx="5410200" cy="3865245"/>
@@ -4728,7 +5305,7 @@
                     </pic:cNvPicPr>
                   </pic:nvPicPr>
                   <pic:blipFill>
-                    <a:blip r:embed="rId30">
+                    <a:blip r:embed="rId35">
                       <a:extLst>
                         <a:ext uri="{28A0092B-C50C-407E-A947-70E740481C1C}">
                           <a14:useLocalDpi xmlns:a14="http://schemas.microsoft.com/office/drawing/2010/main" val="0"/>
@@ -4760,11 +5337,6 @@
         </w:drawing>
       </w:r>
     </w:p>
-    <w:p/>
-    <w:p/>
-    <w:p/>
-    <w:p/>
-    <w:p/>
     <w:p>
       <w:r>
         <w:t xml:space="preserve">Busque </w:t>
@@ -4780,26 +5352,23 @@
         <w:rPr>
           <w:i/>
         </w:rPr>
-        <w:t>Connection</w:t>
+        <w:t>Resuoce</w:t>
       </w:r>
       <w:proofErr w:type="spellEnd"/>
-      <w:r>
-        <w:rPr>
-          <w:i/>
-        </w:rPr>
-        <w:t xml:space="preserve"> Pool</w:t>
-      </w:r>
-    </w:p>
-    <w:p>
+    </w:p>
+    <w:p>
+      <w:pPr>
+        <w:jc w:val="center"/>
+      </w:pPr>
       <w:r>
         <w:rPr>
           <w:noProof/>
         </w:rPr>
         <w:drawing>
           <wp:inline distT="0" distB="0" distL="0" distR="0">
-            <wp:extent cx="5410200" cy="1489075"/>
+            <wp:extent cx="4218709" cy="3548410"/>
             <wp:effectExtent l="0" t="0" r="0" b="0"/>
-            <wp:docPr id="26" name="Imagen 26"/>
+            <wp:docPr id="39" name="Imagen 39" descr="C:\Users\rafae\AppData\Local\Microsoft\Windows\INetCache\Content.Word\pool.png"/>
             <wp:cNvGraphicFramePr>
               <a:graphicFrameLocks xmlns:a="http://schemas.openxmlformats.org/drawingml/2006/main" noChangeAspect="1"/>
             </wp:cNvGraphicFramePr>
@@ -4807,13 +5376,13 @@
               <a:graphicData uri="http://schemas.openxmlformats.org/drawingml/2006/picture">
                 <pic:pic xmlns:pic="http://schemas.openxmlformats.org/drawingml/2006/picture">
                   <pic:nvPicPr>
-                    <pic:cNvPr id="0" name="Picture 12"/>
+                    <pic:cNvPr id="0" name="Picture 13" descr="C:\Users\rafae\AppData\Local\Microsoft\Windows\INetCache\Content.Word\pool.png"/>
                     <pic:cNvPicPr>
                       <a:picLocks noChangeAspect="1" noChangeArrowheads="1"/>
                     </pic:cNvPicPr>
                   </pic:nvPicPr>
                   <pic:blipFill>
-                    <a:blip r:embed="rId31">
+                    <a:blip r:embed="rId36">
                       <a:extLst>
                         <a:ext uri="{28A0092B-C50C-407E-A947-70E740481C1C}">
                           <a14:useLocalDpi xmlns:a14="http://schemas.microsoft.com/office/drawing/2010/main" val="0"/>
@@ -4828,7 +5397,7 @@
                   <pic:spPr bwMode="auto">
                     <a:xfrm>
                       <a:off x="0" y="0"/>
-                      <a:ext cx="5410200" cy="1489075"/>
+                      <a:ext cx="4237207" cy="3563969"/>
                     </a:xfrm>
                     <a:prstGeom prst="rect">
                       <a:avLst/>
@@ -4846,24 +5415,60 @@
       </w:r>
     </w:p>
     <w:p>
-      <w:r>
-        <w:t>Elija un nombre para la Pool y seleccione la conexión correcta (en nuestro caso se ve marcado en azul)</w:t>
-      </w:r>
-    </w:p>
-    <w:p>
       <w:pPr>
         <w:jc w:val="center"/>
       </w:pPr>
+    </w:p>
+    <w:p>
+      <w:r>
+        <w:lastRenderedPageBreak/>
+        <w:t>Elija un nombre</w:t>
+      </w:r>
+      <w:r>
+        <w:t xml:space="preserve"> en nuestro caso </w:t>
+      </w:r>
+      <w:proofErr w:type="spellStart"/>
+      <w:r>
+        <w:rPr>
+          <w:b/>
+        </w:rPr>
+        <w:t>jdbc</w:t>
+      </w:r>
+      <w:proofErr w:type="spellEnd"/>
+      <w:r>
+        <w:rPr>
+          <w:b/>
+        </w:rPr>
+        <w:t>/</w:t>
+      </w:r>
+      <w:proofErr w:type="spellStart"/>
+      <w:r>
+        <w:rPr>
+          <w:b/>
+        </w:rPr>
+        <w:t>re</w:t>
+      </w:r>
+      <w:r>
+        <w:rPr>
+          <w:b/>
+        </w:rPr>
+        <w:t>cursoJDBC</w:t>
+      </w:r>
+      <w:proofErr w:type="spellEnd"/>
+    </w:p>
+    <w:p>
+      <w:pPr>
+        <w:jc w:val="center"/>
+      </w:pPr>
       <w:r>
         <w:rPr>
           <w:noProof/>
         </w:rPr>
-        <w:lastRenderedPageBreak/>
         <w:drawing>
           <wp:inline distT="0" distB="0" distL="0" distR="0">
-            <wp:extent cx="4551218" cy="2728696"/>
-            <wp:effectExtent l="0" t="0" r="1905" b="0"/>
-            <wp:docPr id="23" name="Imagen 23"/>
+            <wp:extent cx="4827338" cy="4080164"/>
+            <wp:effectExtent l="0" t="0" r="0" b="0"/>
+            <wp:docPr id="40" name="Imagen 40" descr="C:\Users\rafae\AppData\Local\Microsoft\Windows\INetCache\Content.Word\pool2.png"/>
             <wp:cNvGraphicFramePr>
               <a:graphicFrameLocks xmlns:a="http://schemas.openxmlformats.org/drawingml/2006/main" noChangeAspect="1"/>
             </wp:cNvGraphicFramePr>
@@ -4871,13 +5476,13 @@
               <a:graphicData uri="http://schemas.openxmlformats.org/drawingml/2006/picture">
                 <pic:pic xmlns:pic="http://schemas.openxmlformats.org/drawingml/2006/picture">
                   <pic:nvPicPr>
-                    <pic:cNvPr id="0" name="Picture 9"/>
+                    <pic:cNvPr id="0" name="Picture 15" descr="C:\Users\rafae\AppData\Local\Microsoft\Windows\INetCache\Content.Word\pool2.png"/>
                     <pic:cNvPicPr>
                       <a:picLocks noChangeAspect="1" noChangeArrowheads="1"/>
                     </pic:cNvPicPr>
                   </pic:nvPicPr>
                   <pic:blipFill>
-                    <a:blip r:embed="rId32">
+                    <a:blip r:embed="rId37">
                       <a:extLst>
                         <a:ext uri="{28A0092B-C50C-407E-A947-70E740481C1C}">
                           <a14:useLocalDpi xmlns:a14="http://schemas.microsoft.com/office/drawing/2010/main" val="0"/>
@@ -4892,7 +5497,7 @@
                   <pic:spPr bwMode="auto">
                     <a:xfrm>
                       <a:off x="0" y="0"/>
-                      <a:ext cx="4564149" cy="2736449"/>
+                      <a:ext cx="4841622" cy="4092238"/>
                     </a:xfrm>
                     <a:prstGeom prst="rect">
                       <a:avLst/>
@@ -4911,22 +5516,36 @@
     </w:p>
     <w:p>
       <w:r>
-        <w:t>Elija el tipo de conexión:</w:t>
-      </w:r>
-    </w:p>
-    <w:p>
-      <w:pPr>
-        <w:jc w:val="center"/>
-      </w:pPr>
+        <w:t xml:space="preserve">Elige el nombre </w:t>
+      </w:r>
+      <w:proofErr w:type="gramStart"/>
+      <w:r>
+        <w:t>de la pool</w:t>
+      </w:r>
+      <w:proofErr w:type="gramEnd"/>
+      <w:r>
+        <w:t xml:space="preserve">, en nuestro caso </w:t>
+      </w:r>
+      <w:r>
+        <w:rPr>
+          <w:b/>
+        </w:rPr>
+        <w:t>Pool</w:t>
+      </w:r>
+      <w:r>
+        <w:t>:</w:t>
+      </w:r>
+    </w:p>
+    <w:p>
       <w:r>
         <w:rPr>
           <w:noProof/>
         </w:rPr>
         <w:drawing>
           <wp:inline distT="0" distB="0" distL="0" distR="0">
-            <wp:extent cx="4644347" cy="2909685"/>
-            <wp:effectExtent l="0" t="0" r="4445" b="5080"/>
-            <wp:docPr id="27" name="Imagen 27"/>
+            <wp:extent cx="5048653" cy="3629891"/>
+            <wp:effectExtent l="0" t="0" r="0" b="8890"/>
+            <wp:docPr id="41" name="Imagen 41" descr="C:\Users\rafae\AppData\Local\Microsoft\Windows\INetCache\Content.Word\pool3.png"/>
             <wp:cNvGraphicFramePr>
               <a:graphicFrameLocks xmlns:a="http://schemas.openxmlformats.org/drawingml/2006/main" noChangeAspect="1"/>
             </wp:cNvGraphicFramePr>
@@ -4934,13 +5553,13 @@
               <a:graphicData uri="http://schemas.openxmlformats.org/drawingml/2006/picture">
                 <pic:pic xmlns:pic="http://schemas.openxmlformats.org/drawingml/2006/picture">
                   <pic:nvPicPr>
-                    <pic:cNvPr id="0" name="Picture 13"/>
+                    <pic:cNvPr id="0" name="Picture 16" descr="C:\Users\rafae\AppData\Local\Microsoft\Windows\INetCache\Content.Word\pool3.png"/>
                     <pic:cNvPicPr>
                       <a:picLocks noChangeAspect="1" noChangeArrowheads="1"/>
                     </pic:cNvPicPr>
                   </pic:nvPicPr>
                   <pic:blipFill>
-                    <a:blip r:embed="rId33">
+                    <a:blip r:embed="rId38">
                       <a:extLst>
                         <a:ext uri="{28A0092B-C50C-407E-A947-70E740481C1C}">
                           <a14:useLocalDpi xmlns:a14="http://schemas.microsoft.com/office/drawing/2010/main" val="0"/>
@@ -4955,7 +5574,7 @@
                   <pic:spPr bwMode="auto">
                     <a:xfrm>
                       <a:off x="0" y="0"/>
-                      <a:ext cx="4660982" cy="2920107"/>
+                      <a:ext cx="5055928" cy="3635121"/>
                     </a:xfrm>
                     <a:prstGeom prst="rect">
                       <a:avLst/>
@@ -4972,25 +5591,72 @@
         </w:drawing>
       </w:r>
     </w:p>
-    <w:p/>
-    <w:p/>
-    <w:p/>
-    <w:p/>
-    <w:p/>
-    <w:p/>
-    <w:p/>
-    <w:p/>
-    <w:p/>
+    <w:p>
+      <w:pPr>
+        <w:jc w:val="center"/>
+      </w:pPr>
+      <w:r>
+        <w:rPr>
+          <w:noProof/>
+        </w:rPr>
+        <w:lastRenderedPageBreak/>
+        <w:drawing>
+          <wp:inline distT="0" distB="0" distL="0" distR="0">
+            <wp:extent cx="5379127" cy="3886200"/>
+            <wp:effectExtent l="0" t="0" r="0" b="0"/>
+            <wp:docPr id="42" name="Imagen 42" descr="C:\Users\rafae\AppData\Local\Microsoft\Windows\INetCache\Content.Word\pool4.png"/>
+            <wp:cNvGraphicFramePr>
+              <a:graphicFrameLocks xmlns:a="http://schemas.openxmlformats.org/drawingml/2006/main" noChangeAspect="1"/>
+            </wp:cNvGraphicFramePr>
+            <a:graphic xmlns:a="http://schemas.openxmlformats.org/drawingml/2006/main">
+              <a:graphicData uri="http://schemas.openxmlformats.org/drawingml/2006/picture">
+                <pic:pic xmlns:pic="http://schemas.openxmlformats.org/drawingml/2006/picture">
+                  <pic:nvPicPr>
+                    <pic:cNvPr id="0" name="Picture 17" descr="C:\Users\rafae\AppData\Local\Microsoft\Windows\INetCache\Content.Word\pool4.png"/>
+                    <pic:cNvPicPr>
+                      <a:picLocks noChangeAspect="1" noChangeArrowheads="1"/>
+                    </pic:cNvPicPr>
+                  </pic:nvPicPr>
+                  <pic:blipFill>
+                    <a:blip r:embed="rId39">
+                      <a:extLst>
+                        <a:ext uri="{28A0092B-C50C-407E-A947-70E740481C1C}">
+                          <a14:useLocalDpi xmlns:a14="http://schemas.microsoft.com/office/drawing/2010/main" val="0"/>
+                        </a:ext>
+                      </a:extLst>
+                    </a:blip>
+                    <a:srcRect/>
+                    <a:stretch>
+                      <a:fillRect/>
+                    </a:stretch>
+                  </pic:blipFill>
+                  <pic:spPr bwMode="auto">
+                    <a:xfrm>
+                      <a:off x="0" y="0"/>
+                      <a:ext cx="5387848" cy="3892501"/>
+                    </a:xfrm>
+                    <a:prstGeom prst="rect">
+                      <a:avLst/>
+                    </a:prstGeom>
+                    <a:noFill/>
+                    <a:ln>
+                      <a:noFill/>
+                    </a:ln>
+                  </pic:spPr>
+                </pic:pic>
+              </a:graphicData>
+            </a:graphic>
+          </wp:inline>
+        </w:drawing>
+      </w:r>
+    </w:p>
     <w:p>
       <w:pPr>
         <w:rPr>
           <w:i/>
         </w:rPr>
       </w:pPr>
-      <w:bookmarkStart w:id="9" w:name="_GoBack"/>
-      <w:bookmarkEnd w:id="9"/>
-      <w:r>
-        <w:lastRenderedPageBreak/>
+      <w:r>
         <w:t xml:space="preserve">Dejamos valores por defecto y </w:t>
       </w:r>
       <w:proofErr w:type="spellStart"/>
@@ -5031,7 +5697,7 @@
                     </pic:cNvPicPr>
                   </pic:nvPicPr>
                   <pic:blipFill>
-                    <a:blip r:embed="rId34">
+                    <a:blip r:embed="rId40">
                       <a:extLst>
                         <a:ext uri="{28A0092B-C50C-407E-A947-70E740481C1C}">
                           <a14:useLocalDpi xmlns:a14="http://schemas.microsoft.com/office/drawing/2010/main" val="0"/>
@@ -5065,6 +5731,7 @@
     </w:p>
     <w:p>
       <w:r>
+        <w:lastRenderedPageBreak/>
         <w:t xml:space="preserve">Vamos a la pestaña </w:t>
       </w:r>
       <w:r>
@@ -5091,7 +5758,6 @@
       </w:r>
       <w:proofErr w:type="spellEnd"/>
     </w:p>
-    <w:p/>
     <w:p>
       <w:pPr>
         <w:jc w:val="center"/>
@@ -5118,7 +5784,7 @@
                     </pic:cNvPicPr>
                   </pic:nvPicPr>
                   <pic:blipFill>
-                    <a:blip r:embed="rId35">
+                    <a:blip r:embed="rId41">
                       <a:extLst>
                         <a:ext uri="{28A0092B-C50C-407E-A947-70E740481C1C}">
                           <a14:useLocalDpi xmlns:a14="http://schemas.microsoft.com/office/drawing/2010/main" val="0"/>
@@ -5154,12 +5820,11 @@
       <w:pPr>
         <w:pStyle w:val="Ttulo3"/>
       </w:pPr>
-      <w:bookmarkStart w:id="10" w:name="_Toc503359159"/>
-      <w:r>
-        <w:lastRenderedPageBreak/>
+      <w:bookmarkStart w:id="11" w:name="_Toc503477188"/>
+      <w:r>
         <w:t>Ejecución del programa</w:t>
       </w:r>
-      <w:bookmarkEnd w:id="10"/>
+      <w:bookmarkEnd w:id="11"/>
     </w:p>
     <w:p>
       <w:r>
@@ -5168,6 +5833,7 @@
       <w:proofErr w:type="spellStart"/>
       <w:r>
         <w:rPr>
+          <w:b/>
           <w:i/>
         </w:rPr>
         <w:t>login.jsp</w:t>
@@ -5178,6 +5844,7 @@
       </w:r>
       <w:r>
         <w:rPr>
+          <w:b/>
           <w:i/>
         </w:rPr>
         <w:t>Run File</w:t>
@@ -5212,7 +5879,7 @@
                     </pic:cNvPicPr>
                   </pic:nvPicPr>
                   <pic:blipFill>
-                    <a:blip r:embed="rId36">
+                    <a:blip r:embed="rId42">
                       <a:extLst>
                         <a:ext uri="{28A0092B-C50C-407E-A947-70E740481C1C}">
                           <a14:useLocalDpi xmlns:a14="http://schemas.microsoft.com/office/drawing/2010/main" val="0"/>
@@ -5245,7 +5912,33 @@
       </w:r>
     </w:p>
     <w:p>
-      <w:r>
+      <w:pPr>
+        <w:jc w:val="center"/>
+      </w:pPr>
+    </w:p>
+    <w:p>
+      <w:pPr>
+        <w:jc w:val="center"/>
+      </w:pPr>
+    </w:p>
+    <w:p>
+      <w:pPr>
+        <w:jc w:val="center"/>
+      </w:pPr>
+    </w:p>
+    <w:p>
+      <w:pPr>
+        <w:jc w:val="center"/>
+      </w:pPr>
+    </w:p>
+    <w:p>
+      <w:pPr>
+        <w:jc w:val="center"/>
+      </w:pPr>
+    </w:p>
+    <w:p>
+      <w:r>
+        <w:lastRenderedPageBreak/>
         <w:t>Debería salir esta página (Recomendamos usar Chrome)</w:t>
       </w:r>
     </w:p>
@@ -5272,7 +5965,7 @@
                     </pic:cNvPicPr>
                   </pic:nvPicPr>
                   <pic:blipFill>
-                    <a:blip r:embed="rId37">
+                    <a:blip r:embed="rId43">
                       <a:extLst>
                         <a:ext uri="{28A0092B-C50C-407E-A947-70E740481C1C}">
                           <a14:useLocalDpi xmlns:a14="http://schemas.microsoft.com/office/drawing/2010/main" val="0"/>
@@ -5311,22 +6004,21 @@
       <w:pPr>
         <w:pStyle w:val="Ttulo1"/>
       </w:pPr>
-      <w:bookmarkStart w:id="11" w:name="_Toc503359160"/>
-      <w:r>
-        <w:lastRenderedPageBreak/>
+      <w:bookmarkStart w:id="12" w:name="_Toc503477189"/>
+      <w:r>
         <w:t>DIAGRAMAS</w:t>
       </w:r>
-      <w:bookmarkEnd w:id="11"/>
+      <w:bookmarkEnd w:id="12"/>
     </w:p>
     <w:p>
       <w:pPr>
         <w:pStyle w:val="Ttulo2"/>
       </w:pPr>
-      <w:bookmarkStart w:id="12" w:name="_Toc503359161"/>
+      <w:bookmarkStart w:id="13" w:name="_Toc503477190"/>
       <w:r>
         <w:t>UML</w:t>
       </w:r>
-      <w:bookmarkEnd w:id="12"/>
+      <w:bookmarkEnd w:id="13"/>
     </w:p>
     <w:p/>
     <w:p/>
@@ -5337,14 +6029,15 @@
       <w:pPr>
         <w:pStyle w:val="Ttulo2"/>
       </w:pPr>
-      <w:bookmarkStart w:id="13" w:name="_Toc503359162"/>
-      <w:r>
+      <w:bookmarkStart w:id="14" w:name="_Toc503477191"/>
+      <w:r>
+        <w:lastRenderedPageBreak/>
         <w:t xml:space="preserve">Diagrama </w:t>
       </w:r>
       <w:r>
         <w:t>E-R</w:t>
       </w:r>
-      <w:bookmarkEnd w:id="13"/>
+      <w:bookmarkEnd w:id="14"/>
     </w:p>
     <w:p>
       <w:r>
@@ -5370,7 +6063,7 @@
                     </pic:cNvPicPr>
                   </pic:nvPicPr>
                   <pic:blipFill>
-                    <a:blip r:embed="rId38">
+                    <a:blip r:embed="rId44">
                       <a:extLst>
                         <a:ext uri="{28A0092B-C50C-407E-A947-70E740481C1C}">
                           <a14:useLocalDpi xmlns:a14="http://schemas.microsoft.com/office/drawing/2010/main" val="0"/>
@@ -6682,7 +7375,7 @@
     <w:lsdException w:name="Table Web 2" w:semiHidden="1" w:unhideWhenUsed="1"/>
     <w:lsdException w:name="Table Web 3" w:semiHidden="1" w:unhideWhenUsed="1"/>
     <w:lsdException w:name="Balloon Text" w:semiHidden="1" w:unhideWhenUsed="1"/>
-    <w:lsdException w:name="Table Grid" w:semiHidden="1" w:uiPriority="39" w:unhideWhenUsed="1"/>
+    <w:lsdException w:name="Table Grid" w:uiPriority="39"/>
     <w:lsdException w:name="Table Theme" w:semiHidden="1" w:unhideWhenUsed="1"/>
     <w:lsdException w:name="Placeholder Text" w:semiHidden="1"/>
     <w:lsdException w:name="No Spacing" w:uiPriority="1" w:qFormat="1"/>
@@ -7764,7 +8457,7 @@
 </file>
 
 <file path=customXml/itemProps1.xml><?xml version="1.0" encoding="utf-8"?>
-<ds:datastoreItem xmlns:ds="http://schemas.openxmlformats.org/officeDocument/2006/customXml" ds:itemID="{9C1EFF1F-7484-4AFC-B2F9-CC7E923E7589}">
+<ds:datastoreItem xmlns:ds="http://schemas.openxmlformats.org/officeDocument/2006/customXml" ds:itemID="{894A4E31-088F-4DFD-82CD-88E6247AB502}">
   <ds:schemaRefs>
     <ds:schemaRef ds:uri="http://schemas.openxmlformats.org/officeDocument/2006/bibliography"/>
   </ds:schemaRefs>

</xml_diff>